<commit_message>
documentation updated with chapter four
</commit_message>
<xml_diff>
--- a/supermarket.docx
+++ b/supermarket.docx
@@ -1,6 +1,6 @@
 
 <file path=word/document.xml><?xml version="1.0" encoding="utf-8"?>
-<w:document xmlns:wpc="http://schemas.microsoft.com/office/word/2010/wordprocessingCanvas" xmlns:mc="http://schemas.openxmlformats.org/markup-compatibility/2006" xmlns:o="urn:schemas-microsoft-com:office:office" xmlns:r="http://schemas.openxmlformats.org/officeDocument/2006/relationships" xmlns:m="http://schemas.openxmlformats.org/officeDocument/2006/math" xmlns:v="urn:schemas-microsoft-com:vml" xmlns:wp14="http://schemas.microsoft.com/office/word/2010/wordprocessingDrawing" xmlns:wp="http://schemas.openxmlformats.org/drawingml/2006/wordprocessingDrawing" xmlns:w10="urn:schemas-microsoft-com:office:word" xmlns:w="http://schemas.openxmlformats.org/wordprocessingml/2006/main" xmlns:w14="http://schemas.microsoft.com/office/word/2010/wordml" xmlns:w15="http://schemas.microsoft.com/office/word/2012/wordml" xmlns:wpg="http://schemas.microsoft.com/office/word/2010/wordprocessingGroup" xmlns:wpi="http://schemas.microsoft.com/office/word/2010/wordprocessingInk" xmlns:wne="http://schemas.microsoft.com/office/word/2006/wordml" xmlns:wps="http://schemas.microsoft.com/office/word/2010/wordprocessingShape" mc:Ignorable="w14 w15 wp14">
+<w:document xmlns:wpc="http://schemas.microsoft.com/office/word/2010/wordprocessingCanvas" xmlns:cx="http://schemas.microsoft.com/office/drawing/2014/chartex" xmlns:mc="http://schemas.openxmlformats.org/markup-compatibility/2006" xmlns:o="urn:schemas-microsoft-com:office:office" xmlns:r="http://schemas.openxmlformats.org/officeDocument/2006/relationships" xmlns:m="http://schemas.openxmlformats.org/officeDocument/2006/math" xmlns:v="urn:schemas-microsoft-com:vml" xmlns:wp14="http://schemas.microsoft.com/office/word/2010/wordprocessingDrawing" xmlns:wp="http://schemas.openxmlformats.org/drawingml/2006/wordprocessingDrawing" xmlns:w10="urn:schemas-microsoft-com:office:word" xmlns:w="http://schemas.openxmlformats.org/wordprocessingml/2006/main" xmlns:w14="http://schemas.microsoft.com/office/word/2010/wordml" xmlns:w15="http://schemas.microsoft.com/office/word/2012/wordml" xmlns:w16se="http://schemas.microsoft.com/office/word/2015/wordml/symex" xmlns:wpg="http://schemas.microsoft.com/office/word/2010/wordprocessingGroup" xmlns:wpi="http://schemas.microsoft.com/office/word/2010/wordprocessingInk" xmlns:wne="http://schemas.microsoft.com/office/word/2006/wordml" xmlns:wps="http://schemas.microsoft.com/office/word/2010/wordprocessingShape" mc:Ignorable="w14 w15 w16se wp14">
   <w:background w:color="FFFFFF"/>
   <w:body>
     <w:p>
@@ -290,7 +290,7 @@
           <w:rFonts w:asciiTheme="majorBidi" w:eastAsia="Times New Roman" w:hAnsiTheme="majorBidi" w:cstheme="majorBidi"/>
           <w:sz w:val="24"/>
         </w:rPr>
-        <w:t xml:space="preserve"> Top Supermarket, a well-known supermarket located in Juba. Like many other supermarkets in the country</w:t>
+        <w:t xml:space="preserve"> Top Supermarket, a well-known supermarket located in Juba. Like many other supermarkets in the </w:t>
       </w:r>
       <w:proofErr w:type="gramStart"/>
       <w:r>
@@ -298,7 +298,7 @@
           <w:rFonts w:asciiTheme="majorBidi" w:eastAsia="Times New Roman" w:hAnsiTheme="majorBidi" w:cstheme="majorBidi"/>
           <w:sz w:val="24"/>
         </w:rPr>
-        <w:t>,  Supermarket</w:t>
+        <w:t>country,  Supermarket</w:t>
       </w:r>
       <w:proofErr w:type="gramEnd"/>
       <w:r>
@@ -2094,25 +2094,7 @@
           <w:b/>
           <w:sz w:val="24"/>
         </w:rPr>
-        <w:t xml:space="preserve">2.4 Case Studies </w:t>
-      </w:r>
-      <w:proofErr w:type="gramStart"/>
-      <w:r>
-        <w:rPr>
-          <w:rFonts w:asciiTheme="majorBidi" w:eastAsia="Times New Roman" w:hAnsiTheme="majorBidi" w:cstheme="majorBidi"/>
-          <w:b/>
-          <w:sz w:val="24"/>
-        </w:rPr>
-        <w:t>On</w:t>
-      </w:r>
-      <w:proofErr w:type="gramEnd"/>
-      <w:r>
-        <w:rPr>
-          <w:rFonts w:asciiTheme="majorBidi" w:eastAsia="Times New Roman" w:hAnsiTheme="majorBidi" w:cstheme="majorBidi"/>
-          <w:b/>
-          <w:sz w:val="24"/>
-        </w:rPr>
-        <w:t xml:space="preserve"> Supermarket Management System:</w:t>
+        <w:t>2.4 Case Studies On Supermarket Management System:</w:t>
       </w:r>
     </w:p>
     <w:p>
@@ -2561,21 +2543,7 @@
           <w:rFonts w:asciiTheme="majorBidi" w:hAnsiTheme="majorBidi" w:cstheme="majorBidi"/>
         </w:rPr>
         <w:br/>
-        <w:t xml:space="preserve">During this phase, detailed requirements for the supermarket management system were gathered and documented. This included understanding the needs of different users—such as the Admin, Staff, and Customers—and defining the functionalities that the system must provide, like product management, order processing, and payment </w:t>
-      </w:r>
-      <w:proofErr w:type="gramStart"/>
-      <w:r>
-        <w:rPr>
-          <w:rFonts w:asciiTheme="majorBidi" w:hAnsiTheme="majorBidi" w:cstheme="majorBidi"/>
-        </w:rPr>
-        <w:t>handling</w:t>
-      </w:r>
-      <w:proofErr w:type="gramEnd"/>
-      <w:r>
-        <w:rPr>
-          <w:rFonts w:asciiTheme="majorBidi" w:hAnsiTheme="majorBidi" w:cstheme="majorBidi"/>
-        </w:rPr>
-        <w:t>.</w:t>
+        <w:t>During this phase, detailed requirements for the supermarket management system were gathered and documented. This included understanding the needs of different users—such as the Admin, Staff, and Customers—and defining the functionalities that the system must provide, like product management, order processing, and payment handling.</w:t>
       </w:r>
     </w:p>
     <w:p>
@@ -2626,17 +2594,8 @@
           <w:rStyle w:val="Strong"/>
           <w:rFonts w:asciiTheme="majorBidi" w:hAnsiTheme="majorBidi" w:cstheme="majorBidi"/>
         </w:rPr>
-        <w:t>Implementation (Coding</w:t>
-      </w:r>
-      <w:proofErr w:type="gramStart"/>
-      <w:r>
-        <w:rPr>
-          <w:rStyle w:val="Strong"/>
-          <w:rFonts w:asciiTheme="majorBidi" w:hAnsiTheme="majorBidi" w:cstheme="majorBidi"/>
-        </w:rPr>
-        <w:t>)</w:t>
-      </w:r>
-      <w:proofErr w:type="gramEnd"/>
+        <w:t>Implementation (Coding)</w:t>
+      </w:r>
       <w:r>
         <w:rPr>
           <w:rFonts w:asciiTheme="majorBidi" w:hAnsiTheme="majorBidi" w:cstheme="majorBidi"/>
@@ -2672,20 +2631,7 @@
           <w:rFonts w:asciiTheme="majorBidi" w:hAnsiTheme="majorBidi" w:cstheme="majorBidi"/>
         </w:rPr>
         <w:br/>
-      </w:r>
-      <w:proofErr w:type="gramStart"/>
-      <w:r>
-        <w:rPr>
-          <w:rFonts w:asciiTheme="majorBidi" w:hAnsiTheme="majorBidi" w:cstheme="majorBidi"/>
-        </w:rPr>
-        <w:t>After</w:t>
-      </w:r>
-      <w:proofErr w:type="gramEnd"/>
-      <w:r>
-        <w:rPr>
-          <w:rFonts w:asciiTheme="majorBidi" w:hAnsiTheme="majorBidi" w:cstheme="majorBidi"/>
-        </w:rPr>
-        <w:t xml:space="preserve"> coding, the individual modules were integrated to form a complete system. The integrated system then underwent thorough testing, including unit testing, integration testing, and system testing, to identify and fix any issues. The testing phase ensured that the system met the functional requirements and operated as expected.</w:t>
+        <w:t>After coding, the individual modules were integrated to form a complete system. The integrated system then underwent thorough testing, including unit testing, integration testing, and system testing, to identify and fix any issues. The testing phase ensured that the system met the functional requirements and operated as expected.</w:t>
       </w:r>
     </w:p>
     <w:p>
@@ -2714,20 +2660,7 @@
           <w:rFonts w:asciiTheme="majorBidi" w:hAnsiTheme="majorBidi" w:cstheme="majorBidi"/>
         </w:rPr>
         <w:br/>
-      </w:r>
-      <w:proofErr w:type="gramStart"/>
-      <w:r>
-        <w:rPr>
-          <w:rFonts w:asciiTheme="majorBidi" w:hAnsiTheme="majorBidi" w:cstheme="majorBidi"/>
-        </w:rPr>
-        <w:t>Once</w:t>
-      </w:r>
-      <w:proofErr w:type="gramEnd"/>
-      <w:r>
-        <w:rPr>
-          <w:rFonts w:asciiTheme="majorBidi" w:hAnsiTheme="majorBidi" w:cstheme="majorBidi"/>
-        </w:rPr>
-        <w:t xml:space="preserve"> the system passed all testing stages, it was deployed to the production environment. This phase included setting up the necessary hardware and software infrastructure, configuring the system, and making it available for use by the Admin, Staff, and Customers.</w:t>
+        <w:t>Once the system passed all testing stages, it was deployed to the production environment. This phase included setting up the necessary hardware and software infrastructure, configuring the system, and making it available for use by the Admin, Staff, and Customers.</w:t>
       </w:r>
     </w:p>
     <w:p>
@@ -12351,6 +12284,7 @@
     </w:p>
     <w:p>
       <w:pPr>
+        <w:spacing w:line="360" w:lineRule="auto"/>
         <w:rPr>
           <w:rFonts w:asciiTheme="majorBidi" w:eastAsia="Times New Roman" w:hAnsiTheme="majorBidi" w:cstheme="majorBidi"/>
           <w:noProof/>
@@ -12361,6 +12295,7 @@
     </w:p>
     <w:p>
       <w:pPr>
+        <w:spacing w:line="360" w:lineRule="auto"/>
         <w:rPr>
           <w:rFonts w:asciiTheme="majorBidi" w:eastAsia="Times New Roman" w:hAnsiTheme="majorBidi" w:cstheme="majorBidi"/>
           <w:noProof/>
@@ -12378,11 +12313,10 @@
         <w:lastRenderedPageBreak/>
         <w:t>Use Case Diagram:</w:t>
       </w:r>
-      <w:bookmarkStart w:id="1" w:name="_GoBack"/>
-      <w:bookmarkEnd w:id="1"/>
-    </w:p>
-    <w:p>
-      <w:pPr>
+    </w:p>
+    <w:p>
+      <w:pPr>
+        <w:spacing w:line="360" w:lineRule="auto"/>
         <w:rPr>
           <w:rFonts w:asciiTheme="majorBidi" w:eastAsia="Times New Roman" w:hAnsiTheme="majorBidi" w:cstheme="majorBidi"/>
           <w:sz w:val="24"/>
@@ -12645,158 +12579,1719 @@
     </w:p>
     <w:p>
       <w:pPr>
-        <w:rPr>
-          <w:rFonts w:asciiTheme="majorBidi" w:eastAsia="Times New Roman" w:hAnsiTheme="majorBidi" w:cstheme="majorBidi"/>
-          <w:sz w:val="24"/>
-        </w:rPr>
-      </w:pPr>
-    </w:p>
-    <w:p>
-      <w:pPr>
-        <w:rPr>
-          <w:rFonts w:asciiTheme="majorBidi" w:eastAsia="Times New Roman" w:hAnsiTheme="majorBidi" w:cstheme="majorBidi"/>
-          <w:sz w:val="24"/>
-        </w:rPr>
-      </w:pPr>
-    </w:p>
-    <w:p>
-      <w:pPr>
-        <w:rPr>
-          <w:rFonts w:asciiTheme="majorBidi" w:eastAsia="Times New Roman" w:hAnsiTheme="majorBidi" w:cstheme="majorBidi"/>
-          <w:sz w:val="24"/>
-        </w:rPr>
-      </w:pPr>
-    </w:p>
-    <w:p>
-      <w:pPr>
-        <w:rPr>
-          <w:rFonts w:asciiTheme="majorBidi" w:eastAsia="Times New Roman" w:hAnsiTheme="majorBidi" w:cstheme="majorBidi"/>
-          <w:sz w:val="24"/>
-        </w:rPr>
-      </w:pPr>
-    </w:p>
-    <w:p>
-      <w:pPr>
-        <w:rPr>
-          <w:rFonts w:asciiTheme="majorBidi" w:eastAsia="Times New Roman" w:hAnsiTheme="majorBidi" w:cstheme="majorBidi"/>
-          <w:sz w:val="24"/>
-        </w:rPr>
-      </w:pPr>
-    </w:p>
-    <w:p>
-      <w:pPr>
-        <w:rPr>
-          <w:rFonts w:asciiTheme="majorBidi" w:eastAsia="Times New Roman" w:hAnsiTheme="majorBidi" w:cstheme="majorBidi"/>
-          <w:sz w:val="24"/>
-        </w:rPr>
-      </w:pPr>
-    </w:p>
-    <w:p>
-      <w:pPr>
-        <w:rPr>
-          <w:rFonts w:asciiTheme="majorBidi" w:eastAsia="Times New Roman" w:hAnsiTheme="majorBidi" w:cstheme="majorBidi"/>
-          <w:sz w:val="24"/>
-        </w:rPr>
-      </w:pPr>
-    </w:p>
-    <w:p>
-      <w:pPr>
-        <w:rPr>
-          <w:rFonts w:asciiTheme="majorBidi" w:eastAsia="Times New Roman" w:hAnsiTheme="majorBidi" w:cstheme="majorBidi"/>
-          <w:sz w:val="24"/>
-        </w:rPr>
-      </w:pPr>
-    </w:p>
-    <w:p>
-      <w:pPr>
-        <w:rPr>
-          <w:rFonts w:asciiTheme="majorBidi" w:eastAsia="Times New Roman" w:hAnsiTheme="majorBidi" w:cstheme="majorBidi"/>
-          <w:sz w:val="24"/>
-        </w:rPr>
-      </w:pPr>
-    </w:p>
-    <w:p>
-      <w:pPr>
-        <w:rPr>
-          <w:rFonts w:asciiTheme="majorBidi" w:eastAsia="Times New Roman" w:hAnsiTheme="majorBidi" w:cstheme="majorBidi"/>
-          <w:sz w:val="24"/>
-        </w:rPr>
-      </w:pPr>
-    </w:p>
-    <w:p>
-      <w:pPr>
-        <w:rPr>
-          <w:rFonts w:asciiTheme="majorBidi" w:eastAsia="Times New Roman" w:hAnsiTheme="majorBidi" w:cstheme="majorBidi"/>
-          <w:sz w:val="24"/>
-        </w:rPr>
-      </w:pPr>
-    </w:p>
-    <w:p>
-      <w:pPr>
-        <w:rPr>
-          <w:rFonts w:asciiTheme="majorBidi" w:eastAsia="Times New Roman" w:hAnsiTheme="majorBidi" w:cstheme="majorBidi"/>
-          <w:sz w:val="24"/>
-        </w:rPr>
-      </w:pPr>
-    </w:p>
-    <w:p>
-      <w:pPr>
-        <w:rPr>
-          <w:rFonts w:asciiTheme="majorBidi" w:eastAsia="Times New Roman" w:hAnsiTheme="majorBidi" w:cstheme="majorBidi"/>
-          <w:sz w:val="24"/>
-        </w:rPr>
-      </w:pPr>
-    </w:p>
-    <w:p>
-      <w:pPr>
-        <w:rPr>
-          <w:rFonts w:asciiTheme="majorBidi" w:eastAsia="Times New Roman" w:hAnsiTheme="majorBidi" w:cstheme="majorBidi"/>
-          <w:sz w:val="24"/>
-        </w:rPr>
-      </w:pPr>
-    </w:p>
-    <w:p>
-      <w:pPr>
-        <w:rPr>
-          <w:rFonts w:asciiTheme="majorBidi" w:eastAsia="Times New Roman" w:hAnsiTheme="majorBidi" w:cstheme="majorBidi"/>
-          <w:sz w:val="24"/>
-        </w:rPr>
-      </w:pPr>
-    </w:p>
-    <w:p>
-      <w:pPr>
-        <w:rPr>
-          <w:rFonts w:asciiTheme="majorBidi" w:eastAsia="Times New Roman" w:hAnsiTheme="majorBidi" w:cstheme="majorBidi"/>
-          <w:sz w:val="24"/>
-        </w:rPr>
-      </w:pPr>
-    </w:p>
-    <w:p>
-      <w:pPr>
-        <w:rPr>
-          <w:rFonts w:asciiTheme="majorBidi" w:eastAsia="Times New Roman" w:hAnsiTheme="majorBidi" w:cstheme="majorBidi"/>
-          <w:sz w:val="24"/>
-        </w:rPr>
-      </w:pPr>
-    </w:p>
-    <w:p>
-      <w:pPr>
-        <w:rPr>
-          <w:rFonts w:asciiTheme="majorBidi" w:eastAsia="Times New Roman" w:hAnsiTheme="majorBidi" w:cstheme="majorBidi"/>
-          <w:sz w:val="24"/>
-        </w:rPr>
-      </w:pPr>
-    </w:p>
-    <w:p>
-      <w:pPr>
-        <w:rPr>
-          <w:rFonts w:asciiTheme="majorBidi" w:eastAsia="Times New Roman" w:hAnsiTheme="majorBidi" w:cstheme="majorBidi"/>
-          <w:sz w:val="24"/>
-        </w:rPr>
-      </w:pPr>
-    </w:p>
-    <w:p>
-      <w:pPr>
+        <w:spacing w:line="360" w:lineRule="auto"/>
+        <w:rPr>
+          <w:rFonts w:asciiTheme="majorBidi" w:eastAsia="Times New Roman" w:hAnsiTheme="majorBidi" w:cstheme="majorBidi"/>
+          <w:sz w:val="24"/>
+        </w:rPr>
+      </w:pPr>
+    </w:p>
+    <w:p>
+      <w:pPr>
+        <w:spacing w:line="360" w:lineRule="auto"/>
+        <w:rPr>
+          <w:rFonts w:asciiTheme="majorBidi" w:eastAsia="Times New Roman" w:hAnsiTheme="majorBidi" w:cstheme="majorBidi"/>
+          <w:sz w:val="24"/>
+        </w:rPr>
+      </w:pPr>
+    </w:p>
+    <w:p>
+      <w:pPr>
+        <w:spacing w:line="360" w:lineRule="auto"/>
+        <w:rPr>
+          <w:rFonts w:asciiTheme="majorBidi" w:eastAsia="Times New Roman" w:hAnsiTheme="majorBidi" w:cstheme="majorBidi"/>
+          <w:sz w:val="24"/>
+        </w:rPr>
+      </w:pPr>
+    </w:p>
+    <w:p>
+      <w:pPr>
+        <w:spacing w:line="360" w:lineRule="auto"/>
+        <w:rPr>
+          <w:rFonts w:asciiTheme="majorBidi" w:eastAsia="Times New Roman" w:hAnsiTheme="majorBidi" w:cstheme="majorBidi"/>
+          <w:sz w:val="24"/>
+        </w:rPr>
+      </w:pPr>
+    </w:p>
+    <w:p>
+      <w:pPr>
+        <w:spacing w:line="360" w:lineRule="auto"/>
+        <w:rPr>
+          <w:rFonts w:asciiTheme="majorBidi" w:eastAsia="Times New Roman" w:hAnsiTheme="majorBidi" w:cstheme="majorBidi"/>
+          <w:sz w:val="24"/>
+        </w:rPr>
+      </w:pPr>
+    </w:p>
+    <w:p>
+      <w:pPr>
+        <w:spacing w:line="360" w:lineRule="auto"/>
+        <w:rPr>
+          <w:rFonts w:asciiTheme="majorBidi" w:eastAsia="Times New Roman" w:hAnsiTheme="majorBidi" w:cstheme="majorBidi"/>
+          <w:sz w:val="24"/>
+        </w:rPr>
+      </w:pPr>
+    </w:p>
+    <w:p>
+      <w:pPr>
+        <w:spacing w:line="360" w:lineRule="auto"/>
+        <w:rPr>
+          <w:rFonts w:asciiTheme="majorBidi" w:eastAsia="Times New Roman" w:hAnsiTheme="majorBidi" w:cstheme="majorBidi"/>
+          <w:sz w:val="24"/>
+        </w:rPr>
+      </w:pPr>
+    </w:p>
+    <w:p>
+      <w:pPr>
+        <w:pStyle w:val="Heading2"/>
+        <w:spacing w:line="360" w:lineRule="auto"/>
+        <w:jc w:val="center"/>
+        <w:rPr>
+          <w:rFonts w:asciiTheme="majorBidi" w:hAnsiTheme="majorBidi" w:cstheme="majorBidi"/>
+          <w:sz w:val="24"/>
+          <w:szCs w:val="24"/>
+        </w:rPr>
+      </w:pPr>
+      <w:r>
+        <w:rPr>
+          <w:rFonts w:asciiTheme="majorBidi" w:hAnsiTheme="majorBidi" w:cstheme="majorBidi"/>
+          <w:sz w:val="24"/>
+          <w:szCs w:val="24"/>
+        </w:rPr>
+        <w:t>CHAPTER FOUR</w:t>
+      </w:r>
+    </w:p>
+    <w:p>
+      <w:pPr>
+        <w:pStyle w:val="Heading2"/>
+        <w:spacing w:line="360" w:lineRule="auto"/>
+        <w:jc w:val="center"/>
+        <w:rPr>
+          <w:rFonts w:asciiTheme="majorBidi" w:eastAsia="Times New Roman" w:hAnsiTheme="majorBidi" w:cstheme="majorBidi"/>
+          <w:kern w:val="0"/>
+          <w:sz w:val="24"/>
+          <w:szCs w:val="24"/>
+          <w:lang w:eastAsia="en-US"/>
+        </w:rPr>
+      </w:pPr>
+      <w:r>
+        <w:rPr>
+          <w:rFonts w:asciiTheme="majorBidi" w:hAnsiTheme="majorBidi" w:cstheme="majorBidi"/>
+          <w:sz w:val="24"/>
+          <w:szCs w:val="24"/>
+        </w:rPr>
+        <w:t xml:space="preserve"> </w:t>
+      </w:r>
+      <w:r>
+        <w:rPr>
+          <w:rFonts w:asciiTheme="majorBidi" w:hAnsiTheme="majorBidi" w:cstheme="majorBidi"/>
+          <w:sz w:val="24"/>
+          <w:szCs w:val="24"/>
+        </w:rPr>
+        <w:t>SYSTEM IMPLEMENTATION AND DOCUMENTATION</w:t>
+      </w:r>
+    </w:p>
+    <w:p>
+      <w:pPr>
+        <w:pStyle w:val="Heading3"/>
+        <w:spacing w:line="360" w:lineRule="auto"/>
+        <w:rPr>
+          <w:rFonts w:asciiTheme="majorBidi" w:hAnsiTheme="majorBidi" w:cstheme="majorBidi"/>
+          <w:sz w:val="24"/>
+          <w:szCs w:val="24"/>
+        </w:rPr>
+      </w:pPr>
+      <w:r>
+        <w:rPr>
+          <w:rFonts w:asciiTheme="majorBidi" w:hAnsiTheme="majorBidi" w:cstheme="majorBidi"/>
+          <w:sz w:val="24"/>
+          <w:szCs w:val="24"/>
+        </w:rPr>
+        <w:t>4.1 Introduction</w:t>
+      </w:r>
+    </w:p>
+    <w:p>
+      <w:pPr>
+        <w:pStyle w:val="NormalWeb"/>
+        <w:spacing w:line="360" w:lineRule="auto"/>
+        <w:rPr>
+          <w:rFonts w:asciiTheme="majorBidi" w:hAnsiTheme="majorBidi" w:cstheme="majorBidi"/>
+        </w:rPr>
+      </w:pPr>
+      <w:r>
+        <w:rPr>
+          <w:rFonts w:asciiTheme="majorBidi" w:hAnsiTheme="majorBidi" w:cstheme="majorBidi"/>
+        </w:rPr>
+        <w:t>This chapter outlines the implementation and documentation of the supermarket management system. It provides a comprehensive overview of the system's functionalities, the implementation process, and how each feature is integrated to ensure a seamless user experience. The system is designed to facilitate efficient management of supermarket operations, including user management, product management, order processing, payment handling, and receipt generation.</w:t>
+      </w:r>
+    </w:p>
+    <w:p>
+      <w:pPr>
+        <w:pStyle w:val="Heading3"/>
+        <w:spacing w:line="360" w:lineRule="auto"/>
+        <w:rPr>
+          <w:rFonts w:asciiTheme="majorBidi" w:hAnsiTheme="majorBidi" w:cstheme="majorBidi"/>
+          <w:sz w:val="24"/>
+          <w:szCs w:val="24"/>
+        </w:rPr>
+      </w:pPr>
+      <w:r>
+        <w:rPr>
+          <w:rFonts w:asciiTheme="majorBidi" w:hAnsiTheme="majorBidi" w:cstheme="majorBidi"/>
+          <w:sz w:val="24"/>
+          <w:szCs w:val="24"/>
+        </w:rPr>
+        <w:t>4.2 System Overview</w:t>
+      </w:r>
+    </w:p>
+    <w:p>
+      <w:pPr>
+        <w:pStyle w:val="NormalWeb"/>
+        <w:spacing w:line="360" w:lineRule="auto"/>
+        <w:rPr>
+          <w:rFonts w:asciiTheme="majorBidi" w:hAnsiTheme="majorBidi" w:cstheme="majorBidi"/>
+        </w:rPr>
+      </w:pPr>
+      <w:r>
+        <w:rPr>
+          <w:rFonts w:asciiTheme="majorBidi" w:hAnsiTheme="majorBidi" w:cstheme="majorBidi"/>
+        </w:rPr>
+        <w:t>The supermarket management system is structured into three main user roles: Admin, Cashier, and Customer. Each role has specific functionalities and access levels within the system:</w:t>
+      </w:r>
+    </w:p>
+    <w:p>
+      <w:pPr>
+        <w:widowControl/>
+        <w:numPr>
+          <w:ilvl w:val="0"/>
+          <w:numId w:val="2"/>
+        </w:numPr>
+        <w:spacing w:before="100" w:beforeAutospacing="1" w:after="100" w:afterAutospacing="1" w:line="360" w:lineRule="auto"/>
+        <w:rPr>
+          <w:rFonts w:asciiTheme="majorBidi" w:hAnsiTheme="majorBidi" w:cstheme="majorBidi"/>
+          <w:sz w:val="24"/>
+        </w:rPr>
+      </w:pPr>
+      <w:r>
+        <w:rPr>
+          <w:rStyle w:val="Strong"/>
+          <w:rFonts w:asciiTheme="majorBidi" w:hAnsiTheme="majorBidi" w:cstheme="majorBidi"/>
+          <w:sz w:val="24"/>
+        </w:rPr>
+        <w:t>Admin</w:t>
+      </w:r>
+      <w:r>
+        <w:rPr>
+          <w:rFonts w:asciiTheme="majorBidi" w:hAnsiTheme="majorBidi" w:cstheme="majorBidi"/>
+          <w:sz w:val="24"/>
+        </w:rPr>
+        <w:t>: Has full access to all system features, including user management, product management, order processing, payment handling, and receipt generation.</w:t>
+      </w:r>
+    </w:p>
+    <w:p>
+      <w:pPr>
+        <w:widowControl/>
+        <w:numPr>
+          <w:ilvl w:val="0"/>
+          <w:numId w:val="2"/>
+        </w:numPr>
+        <w:spacing w:before="100" w:beforeAutospacing="1" w:after="100" w:afterAutospacing="1" w:line="360" w:lineRule="auto"/>
+        <w:rPr>
+          <w:rFonts w:asciiTheme="majorBidi" w:hAnsiTheme="majorBidi" w:cstheme="majorBidi"/>
+          <w:sz w:val="24"/>
+        </w:rPr>
+      </w:pPr>
+      <w:r>
+        <w:rPr>
+          <w:rStyle w:val="Strong"/>
+          <w:rFonts w:asciiTheme="majorBidi" w:hAnsiTheme="majorBidi" w:cstheme="majorBidi"/>
+          <w:sz w:val="24"/>
+        </w:rPr>
+        <w:t>Cashier</w:t>
+      </w:r>
+      <w:r>
+        <w:rPr>
+          <w:rFonts w:asciiTheme="majorBidi" w:hAnsiTheme="majorBidi" w:cstheme="majorBidi"/>
+          <w:sz w:val="24"/>
+        </w:rPr>
+        <w:t>: Primarily interacts with the system to manage orders, process payments, and generate receipts.</w:t>
+      </w:r>
+    </w:p>
+    <w:p>
+      <w:pPr>
+        <w:widowControl/>
+        <w:numPr>
+          <w:ilvl w:val="0"/>
+          <w:numId w:val="2"/>
+        </w:numPr>
+        <w:spacing w:before="100" w:beforeAutospacing="1" w:after="100" w:afterAutospacing="1" w:line="360" w:lineRule="auto"/>
+        <w:rPr>
+          <w:rFonts w:asciiTheme="majorBidi" w:hAnsiTheme="majorBidi" w:cstheme="majorBidi"/>
+          <w:sz w:val="24"/>
+        </w:rPr>
+      </w:pPr>
+      <w:r>
+        <w:rPr>
+          <w:rStyle w:val="Strong"/>
+          <w:rFonts w:asciiTheme="majorBidi" w:hAnsiTheme="majorBidi" w:cstheme="majorBidi"/>
+          <w:sz w:val="24"/>
+        </w:rPr>
+        <w:t>Customer</w:t>
+      </w:r>
+      <w:r>
+        <w:rPr>
+          <w:rFonts w:asciiTheme="majorBidi" w:hAnsiTheme="majorBidi" w:cstheme="majorBidi"/>
+          <w:sz w:val="24"/>
+        </w:rPr>
+        <w:t>: Can create an account, log in, view products, place orders, and manage their profile.</w:t>
+      </w:r>
+    </w:p>
+    <w:p>
+      <w:pPr>
+        <w:pStyle w:val="Heading3"/>
+        <w:spacing w:line="360" w:lineRule="auto"/>
+        <w:rPr>
+          <w:rFonts w:asciiTheme="majorBidi" w:hAnsiTheme="majorBidi" w:cstheme="majorBidi"/>
+          <w:sz w:val="24"/>
+          <w:szCs w:val="24"/>
+        </w:rPr>
+      </w:pPr>
+      <w:r>
+        <w:rPr>
+          <w:rFonts w:asciiTheme="majorBidi" w:hAnsiTheme="majorBidi" w:cstheme="majorBidi"/>
+          <w:sz w:val="24"/>
+          <w:szCs w:val="24"/>
+        </w:rPr>
+        <w:t>4.3 Programming Languages Used</w:t>
+      </w:r>
+    </w:p>
+    <w:p>
+      <w:pPr>
+        <w:widowControl/>
+        <w:numPr>
+          <w:ilvl w:val="0"/>
+          <w:numId w:val="3"/>
+        </w:numPr>
+        <w:spacing w:before="100" w:beforeAutospacing="1" w:after="100" w:afterAutospacing="1" w:line="360" w:lineRule="auto"/>
+        <w:rPr>
+          <w:rFonts w:asciiTheme="majorBidi" w:hAnsiTheme="majorBidi" w:cstheme="majorBidi"/>
+          <w:sz w:val="24"/>
+        </w:rPr>
+      </w:pPr>
+      <w:r>
+        <w:rPr>
+          <w:rStyle w:val="Strong"/>
+          <w:rFonts w:asciiTheme="majorBidi" w:hAnsiTheme="majorBidi" w:cstheme="majorBidi"/>
+          <w:sz w:val="24"/>
+        </w:rPr>
+        <w:t>PHP</w:t>
+      </w:r>
+      <w:r>
+        <w:rPr>
+          <w:rFonts w:asciiTheme="majorBidi" w:hAnsiTheme="majorBidi" w:cstheme="majorBidi"/>
+          <w:sz w:val="24"/>
+        </w:rPr>
+        <w:t>: Utilized for server-side scripting to handle user interactions, database operations, and overall application logic.</w:t>
+      </w:r>
+    </w:p>
+    <w:p>
+      <w:pPr>
+        <w:widowControl/>
+        <w:numPr>
+          <w:ilvl w:val="0"/>
+          <w:numId w:val="3"/>
+        </w:numPr>
+        <w:spacing w:before="100" w:beforeAutospacing="1" w:after="100" w:afterAutospacing="1" w:line="360" w:lineRule="auto"/>
+        <w:rPr>
+          <w:rFonts w:asciiTheme="majorBidi" w:hAnsiTheme="majorBidi" w:cstheme="majorBidi"/>
+          <w:sz w:val="24"/>
+        </w:rPr>
+      </w:pPr>
+      <w:r>
+        <w:rPr>
+          <w:rStyle w:val="Strong"/>
+          <w:rFonts w:asciiTheme="majorBidi" w:hAnsiTheme="majorBidi" w:cstheme="majorBidi"/>
+          <w:sz w:val="24"/>
+        </w:rPr>
+        <w:t>HTML</w:t>
+      </w:r>
+      <w:r>
+        <w:rPr>
+          <w:rFonts w:asciiTheme="majorBidi" w:hAnsiTheme="majorBidi" w:cstheme="majorBidi"/>
+          <w:sz w:val="24"/>
+        </w:rPr>
+        <w:t>: Used for structuring the content on web pages.</w:t>
+      </w:r>
+    </w:p>
+    <w:p>
+      <w:pPr>
+        <w:widowControl/>
+        <w:numPr>
+          <w:ilvl w:val="0"/>
+          <w:numId w:val="3"/>
+        </w:numPr>
+        <w:spacing w:before="100" w:beforeAutospacing="1" w:after="100" w:afterAutospacing="1" w:line="360" w:lineRule="auto"/>
+        <w:rPr>
+          <w:rFonts w:asciiTheme="majorBidi" w:hAnsiTheme="majorBidi" w:cstheme="majorBidi"/>
+          <w:sz w:val="24"/>
+        </w:rPr>
+      </w:pPr>
+      <w:r>
+        <w:rPr>
+          <w:rStyle w:val="Strong"/>
+          <w:rFonts w:asciiTheme="majorBidi" w:hAnsiTheme="majorBidi" w:cstheme="majorBidi"/>
+          <w:sz w:val="24"/>
+        </w:rPr>
+        <w:t>CSS</w:t>
+      </w:r>
+      <w:r>
+        <w:rPr>
+          <w:rFonts w:asciiTheme="majorBidi" w:hAnsiTheme="majorBidi" w:cstheme="majorBidi"/>
+          <w:sz w:val="24"/>
+        </w:rPr>
+        <w:t>: Employed for styling the web pages to enhance user interface and experience.</w:t>
+      </w:r>
+    </w:p>
+    <w:p>
+      <w:pPr>
+        <w:widowControl/>
+        <w:numPr>
+          <w:ilvl w:val="0"/>
+          <w:numId w:val="3"/>
+        </w:numPr>
+        <w:spacing w:before="100" w:beforeAutospacing="1" w:after="100" w:afterAutospacing="1" w:line="360" w:lineRule="auto"/>
+        <w:rPr>
+          <w:rFonts w:asciiTheme="majorBidi" w:hAnsiTheme="majorBidi" w:cstheme="majorBidi"/>
+          <w:sz w:val="24"/>
+        </w:rPr>
+      </w:pPr>
+      <w:r>
+        <w:rPr>
+          <w:rStyle w:val="Strong"/>
+          <w:rFonts w:asciiTheme="majorBidi" w:hAnsiTheme="majorBidi" w:cstheme="majorBidi"/>
+          <w:sz w:val="24"/>
+        </w:rPr>
+        <w:t>JavaScript</w:t>
+      </w:r>
+      <w:r>
+        <w:rPr>
+          <w:rFonts w:asciiTheme="majorBidi" w:hAnsiTheme="majorBidi" w:cstheme="majorBidi"/>
+          <w:sz w:val="24"/>
+        </w:rPr>
+        <w:t>: Implemented for client-side scripting to enable dynamic content and interactions.</w:t>
+      </w:r>
+    </w:p>
+    <w:p>
+      <w:pPr>
+        <w:widowControl/>
+        <w:numPr>
+          <w:ilvl w:val="0"/>
+          <w:numId w:val="3"/>
+        </w:numPr>
+        <w:spacing w:before="100" w:beforeAutospacing="1" w:after="100" w:afterAutospacing="1" w:line="360" w:lineRule="auto"/>
+        <w:rPr>
+          <w:rFonts w:asciiTheme="majorBidi" w:hAnsiTheme="majorBidi" w:cstheme="majorBidi"/>
+          <w:sz w:val="24"/>
+        </w:rPr>
+      </w:pPr>
+      <w:r>
+        <w:rPr>
+          <w:rStyle w:val="Strong"/>
+          <w:rFonts w:asciiTheme="majorBidi" w:hAnsiTheme="majorBidi" w:cstheme="majorBidi"/>
+          <w:sz w:val="24"/>
+        </w:rPr>
+        <w:lastRenderedPageBreak/>
+        <w:t>SQL</w:t>
+      </w:r>
+      <w:r>
+        <w:rPr>
+          <w:rFonts w:asciiTheme="majorBidi" w:hAnsiTheme="majorBidi" w:cstheme="majorBidi"/>
+          <w:sz w:val="24"/>
+        </w:rPr>
+        <w:t>: Used for database queries to manage and retrieve data from the database.</w:t>
+      </w:r>
+    </w:p>
+    <w:p>
+      <w:pPr>
+        <w:pStyle w:val="Heading3"/>
+        <w:spacing w:line="360" w:lineRule="auto"/>
+        <w:rPr>
+          <w:rFonts w:asciiTheme="majorBidi" w:hAnsiTheme="majorBidi" w:cstheme="majorBidi"/>
+          <w:sz w:val="24"/>
+          <w:szCs w:val="24"/>
+        </w:rPr>
+      </w:pPr>
+      <w:r>
+        <w:rPr>
+          <w:rFonts w:asciiTheme="majorBidi" w:hAnsiTheme="majorBidi" w:cstheme="majorBidi"/>
+          <w:sz w:val="24"/>
+          <w:szCs w:val="24"/>
+        </w:rPr>
+        <w:t>4.4 System Requirements</w:t>
+      </w:r>
+    </w:p>
+    <w:p>
+      <w:pPr>
+        <w:pStyle w:val="Heading4"/>
+        <w:spacing w:line="360" w:lineRule="auto"/>
+        <w:rPr>
+          <w:rFonts w:asciiTheme="majorBidi" w:hAnsiTheme="majorBidi" w:cstheme="majorBidi"/>
+        </w:rPr>
+      </w:pPr>
+      <w:r>
+        <w:rPr>
+          <w:rFonts w:asciiTheme="majorBidi" w:hAnsiTheme="majorBidi" w:cstheme="majorBidi"/>
+        </w:rPr>
+        <w:t>4.4.1 Hardware Requirements</w:t>
+      </w:r>
+    </w:p>
+    <w:p>
+      <w:pPr>
+        <w:widowControl/>
+        <w:numPr>
+          <w:ilvl w:val="0"/>
+          <w:numId w:val="4"/>
+        </w:numPr>
+        <w:spacing w:before="100" w:beforeAutospacing="1" w:after="100" w:afterAutospacing="1" w:line="360" w:lineRule="auto"/>
+        <w:rPr>
+          <w:rFonts w:asciiTheme="majorBidi" w:hAnsiTheme="majorBidi" w:cstheme="majorBidi"/>
+          <w:sz w:val="24"/>
+        </w:rPr>
+      </w:pPr>
+      <w:r>
+        <w:rPr>
+          <w:rStyle w:val="Strong"/>
+          <w:rFonts w:asciiTheme="majorBidi" w:hAnsiTheme="majorBidi" w:cstheme="majorBidi"/>
+          <w:sz w:val="24"/>
+        </w:rPr>
+        <w:t>Processor</w:t>
+      </w:r>
+      <w:r>
+        <w:rPr>
+          <w:rFonts w:asciiTheme="majorBidi" w:hAnsiTheme="majorBidi" w:cstheme="majorBidi"/>
+          <w:sz w:val="24"/>
+        </w:rPr>
+        <w:t>: Intel Core i3 or equivalent</w:t>
+      </w:r>
+    </w:p>
+    <w:p>
+      <w:pPr>
+        <w:widowControl/>
+        <w:numPr>
+          <w:ilvl w:val="0"/>
+          <w:numId w:val="4"/>
+        </w:numPr>
+        <w:spacing w:before="100" w:beforeAutospacing="1" w:after="100" w:afterAutospacing="1" w:line="360" w:lineRule="auto"/>
+        <w:rPr>
+          <w:rFonts w:asciiTheme="majorBidi" w:hAnsiTheme="majorBidi" w:cstheme="majorBidi"/>
+          <w:sz w:val="24"/>
+        </w:rPr>
+      </w:pPr>
+      <w:r>
+        <w:rPr>
+          <w:rStyle w:val="Strong"/>
+          <w:rFonts w:asciiTheme="majorBidi" w:hAnsiTheme="majorBidi" w:cstheme="majorBidi"/>
+          <w:sz w:val="24"/>
+        </w:rPr>
+        <w:t>RAM</w:t>
+      </w:r>
+      <w:r>
+        <w:rPr>
+          <w:rFonts w:asciiTheme="majorBidi" w:hAnsiTheme="majorBidi" w:cstheme="majorBidi"/>
+          <w:sz w:val="24"/>
+        </w:rPr>
+        <w:t>: 4 GB or higher</w:t>
+      </w:r>
+    </w:p>
+    <w:p>
+      <w:pPr>
+        <w:widowControl/>
+        <w:numPr>
+          <w:ilvl w:val="0"/>
+          <w:numId w:val="4"/>
+        </w:numPr>
+        <w:spacing w:before="100" w:beforeAutospacing="1" w:after="100" w:afterAutospacing="1" w:line="360" w:lineRule="auto"/>
+        <w:rPr>
+          <w:rFonts w:asciiTheme="majorBidi" w:hAnsiTheme="majorBidi" w:cstheme="majorBidi"/>
+          <w:sz w:val="24"/>
+        </w:rPr>
+      </w:pPr>
+      <w:r>
+        <w:rPr>
+          <w:rStyle w:val="Strong"/>
+          <w:rFonts w:asciiTheme="majorBidi" w:hAnsiTheme="majorBidi" w:cstheme="majorBidi"/>
+          <w:sz w:val="24"/>
+        </w:rPr>
+        <w:t>Storage</w:t>
+      </w:r>
+      <w:r>
+        <w:rPr>
+          <w:rFonts w:asciiTheme="majorBidi" w:hAnsiTheme="majorBidi" w:cstheme="majorBidi"/>
+          <w:sz w:val="24"/>
+        </w:rPr>
+        <w:t>: 20 GB free disk space</w:t>
+      </w:r>
+    </w:p>
+    <w:p>
+      <w:pPr>
+        <w:widowControl/>
+        <w:numPr>
+          <w:ilvl w:val="0"/>
+          <w:numId w:val="4"/>
+        </w:numPr>
+        <w:spacing w:before="100" w:beforeAutospacing="1" w:after="100" w:afterAutospacing="1" w:line="360" w:lineRule="auto"/>
+        <w:rPr>
+          <w:rFonts w:asciiTheme="majorBidi" w:hAnsiTheme="majorBidi" w:cstheme="majorBidi"/>
+          <w:sz w:val="24"/>
+        </w:rPr>
+      </w:pPr>
+      <w:r>
+        <w:rPr>
+          <w:rStyle w:val="Strong"/>
+          <w:rFonts w:asciiTheme="majorBidi" w:hAnsiTheme="majorBidi" w:cstheme="majorBidi"/>
+          <w:sz w:val="24"/>
+        </w:rPr>
+        <w:t>Network</w:t>
+      </w:r>
+      <w:r>
+        <w:rPr>
+          <w:rFonts w:asciiTheme="majorBidi" w:hAnsiTheme="majorBidi" w:cstheme="majorBidi"/>
+          <w:sz w:val="24"/>
+        </w:rPr>
+        <w:t>: Reliable internet connection for web-based access</w:t>
+      </w:r>
+    </w:p>
+    <w:p>
+      <w:pPr>
+        <w:widowControl/>
+        <w:numPr>
+          <w:ilvl w:val="0"/>
+          <w:numId w:val="4"/>
+        </w:numPr>
+        <w:spacing w:before="100" w:beforeAutospacing="1" w:after="100" w:afterAutospacing="1" w:line="360" w:lineRule="auto"/>
+        <w:rPr>
+          <w:rFonts w:asciiTheme="majorBidi" w:hAnsiTheme="majorBidi" w:cstheme="majorBidi"/>
+          <w:sz w:val="24"/>
+        </w:rPr>
+      </w:pPr>
+      <w:r>
+        <w:rPr>
+          <w:rStyle w:val="Strong"/>
+          <w:rFonts w:asciiTheme="majorBidi" w:hAnsiTheme="majorBidi" w:cstheme="majorBidi"/>
+          <w:sz w:val="24"/>
+        </w:rPr>
+        <w:t>Display</w:t>
+      </w:r>
+      <w:r>
+        <w:rPr>
+          <w:rFonts w:asciiTheme="majorBidi" w:hAnsiTheme="majorBidi" w:cstheme="majorBidi"/>
+          <w:sz w:val="24"/>
+        </w:rPr>
+        <w:t>: Minimum screen resolution of 1024 x 768 pixels</w:t>
+      </w:r>
+    </w:p>
+    <w:p>
+      <w:pPr>
+        <w:pStyle w:val="Heading4"/>
+        <w:spacing w:line="360" w:lineRule="auto"/>
+        <w:rPr>
+          <w:rFonts w:asciiTheme="majorBidi" w:hAnsiTheme="majorBidi" w:cstheme="majorBidi"/>
+        </w:rPr>
+      </w:pPr>
+      <w:r>
+        <w:rPr>
+          <w:rFonts w:asciiTheme="majorBidi" w:hAnsiTheme="majorBidi" w:cstheme="majorBidi"/>
+        </w:rPr>
+        <w:t>4.4.2 Software Requirements</w:t>
+      </w:r>
+    </w:p>
+    <w:p>
+      <w:pPr>
+        <w:widowControl/>
+        <w:numPr>
+          <w:ilvl w:val="0"/>
+          <w:numId w:val="5"/>
+        </w:numPr>
+        <w:spacing w:before="100" w:beforeAutospacing="1" w:after="100" w:afterAutospacing="1" w:line="360" w:lineRule="auto"/>
+        <w:rPr>
+          <w:rFonts w:asciiTheme="majorBidi" w:hAnsiTheme="majorBidi" w:cstheme="majorBidi"/>
+          <w:sz w:val="24"/>
+        </w:rPr>
+      </w:pPr>
+      <w:r>
+        <w:rPr>
+          <w:rStyle w:val="Strong"/>
+          <w:rFonts w:asciiTheme="majorBidi" w:hAnsiTheme="majorBidi" w:cstheme="majorBidi"/>
+          <w:sz w:val="24"/>
+        </w:rPr>
+        <w:t>Web Server</w:t>
+      </w:r>
+      <w:r>
+        <w:rPr>
+          <w:rFonts w:asciiTheme="majorBidi" w:hAnsiTheme="majorBidi" w:cstheme="majorBidi"/>
+          <w:sz w:val="24"/>
+        </w:rPr>
+        <w:t>: XAMPP (Apache server)</w:t>
+      </w:r>
+    </w:p>
+    <w:p>
+      <w:pPr>
+        <w:widowControl/>
+        <w:numPr>
+          <w:ilvl w:val="0"/>
+          <w:numId w:val="5"/>
+        </w:numPr>
+        <w:spacing w:before="100" w:beforeAutospacing="1" w:after="100" w:afterAutospacing="1" w:line="360" w:lineRule="auto"/>
+        <w:rPr>
+          <w:rFonts w:asciiTheme="majorBidi" w:hAnsiTheme="majorBidi" w:cstheme="majorBidi"/>
+          <w:sz w:val="24"/>
+        </w:rPr>
+      </w:pPr>
+      <w:r>
+        <w:rPr>
+          <w:rStyle w:val="Strong"/>
+          <w:rFonts w:asciiTheme="majorBidi" w:hAnsiTheme="majorBidi" w:cstheme="majorBidi"/>
+          <w:sz w:val="24"/>
+        </w:rPr>
+        <w:t>Database Server</w:t>
+      </w:r>
+      <w:r>
+        <w:rPr>
+          <w:rFonts w:asciiTheme="majorBidi" w:hAnsiTheme="majorBidi" w:cstheme="majorBidi"/>
+          <w:sz w:val="24"/>
+        </w:rPr>
+        <w:t>: MySQL (bundled with XAMPP)</w:t>
+      </w:r>
+    </w:p>
+    <w:p>
+      <w:pPr>
+        <w:widowControl/>
+        <w:numPr>
+          <w:ilvl w:val="0"/>
+          <w:numId w:val="5"/>
+        </w:numPr>
+        <w:spacing w:before="100" w:beforeAutospacing="1" w:after="100" w:afterAutospacing="1" w:line="360" w:lineRule="auto"/>
+        <w:rPr>
+          <w:rFonts w:asciiTheme="majorBidi" w:hAnsiTheme="majorBidi" w:cstheme="majorBidi"/>
+          <w:sz w:val="24"/>
+        </w:rPr>
+      </w:pPr>
+      <w:r>
+        <w:rPr>
+          <w:rStyle w:val="Strong"/>
+          <w:rFonts w:asciiTheme="majorBidi" w:hAnsiTheme="majorBidi" w:cstheme="majorBidi"/>
+          <w:sz w:val="24"/>
+        </w:rPr>
+        <w:t>Operating System</w:t>
+      </w:r>
+      <w:r>
+        <w:rPr>
+          <w:rFonts w:asciiTheme="majorBidi" w:hAnsiTheme="majorBidi" w:cstheme="majorBidi"/>
+          <w:sz w:val="24"/>
+        </w:rPr>
+        <w:t xml:space="preserve">: Windows, Linux, or </w:t>
+      </w:r>
+      <w:proofErr w:type="spellStart"/>
+      <w:r>
+        <w:rPr>
+          <w:rFonts w:asciiTheme="majorBidi" w:hAnsiTheme="majorBidi" w:cstheme="majorBidi"/>
+          <w:sz w:val="24"/>
+        </w:rPr>
+        <w:t>macOS</w:t>
+      </w:r>
+      <w:proofErr w:type="spellEnd"/>
+    </w:p>
+    <w:p>
+      <w:pPr>
+        <w:widowControl/>
+        <w:numPr>
+          <w:ilvl w:val="0"/>
+          <w:numId w:val="5"/>
+        </w:numPr>
+        <w:spacing w:before="100" w:beforeAutospacing="1" w:after="100" w:afterAutospacing="1" w:line="360" w:lineRule="auto"/>
+        <w:rPr>
+          <w:rFonts w:asciiTheme="majorBidi" w:hAnsiTheme="majorBidi" w:cstheme="majorBidi"/>
+          <w:sz w:val="24"/>
+        </w:rPr>
+      </w:pPr>
+      <w:r>
+        <w:rPr>
+          <w:rStyle w:val="Strong"/>
+          <w:rFonts w:asciiTheme="majorBidi" w:hAnsiTheme="majorBidi" w:cstheme="majorBidi"/>
+          <w:sz w:val="24"/>
+        </w:rPr>
+        <w:t>Browser</w:t>
+      </w:r>
+      <w:r>
+        <w:rPr>
+          <w:rFonts w:asciiTheme="majorBidi" w:hAnsiTheme="majorBidi" w:cstheme="majorBidi"/>
+          <w:sz w:val="24"/>
+        </w:rPr>
+        <w:t>: Latest versions of Chrome, Firefox, or Safari</w:t>
+      </w:r>
+    </w:p>
+    <w:p>
+      <w:pPr>
+        <w:widowControl/>
+        <w:numPr>
+          <w:ilvl w:val="0"/>
+          <w:numId w:val="5"/>
+        </w:numPr>
+        <w:spacing w:before="100" w:beforeAutospacing="1" w:after="100" w:afterAutospacing="1" w:line="360" w:lineRule="auto"/>
+        <w:rPr>
+          <w:rFonts w:asciiTheme="majorBidi" w:hAnsiTheme="majorBidi" w:cstheme="majorBidi"/>
+          <w:sz w:val="24"/>
+        </w:rPr>
+      </w:pPr>
+      <w:r>
+        <w:rPr>
+          <w:rStyle w:val="Strong"/>
+          <w:rFonts w:asciiTheme="majorBidi" w:hAnsiTheme="majorBidi" w:cstheme="majorBidi"/>
+          <w:sz w:val="24"/>
+        </w:rPr>
+        <w:t>Development Tools</w:t>
+      </w:r>
+      <w:r>
+        <w:rPr>
+          <w:rFonts w:asciiTheme="majorBidi" w:hAnsiTheme="majorBidi" w:cstheme="majorBidi"/>
+          <w:sz w:val="24"/>
+        </w:rPr>
+        <w:t xml:space="preserve">: </w:t>
+      </w:r>
+      <w:proofErr w:type="spellStart"/>
+      <w:r>
+        <w:rPr>
+          <w:rFonts w:asciiTheme="majorBidi" w:hAnsiTheme="majorBidi" w:cstheme="majorBidi"/>
+          <w:sz w:val="24"/>
+        </w:rPr>
+        <w:t>PHPMyAdmin</w:t>
+      </w:r>
+      <w:proofErr w:type="spellEnd"/>
+      <w:r>
+        <w:rPr>
+          <w:rFonts w:asciiTheme="majorBidi" w:hAnsiTheme="majorBidi" w:cstheme="majorBidi"/>
+          <w:sz w:val="24"/>
+        </w:rPr>
+        <w:t xml:space="preserve"> for database management, Visual Studio Code or similar IDE for code editing</w:t>
+      </w:r>
+    </w:p>
+    <w:p>
+      <w:pPr>
+        <w:widowControl/>
+        <w:numPr>
+          <w:ilvl w:val="0"/>
+          <w:numId w:val="5"/>
+        </w:numPr>
+        <w:spacing w:before="100" w:beforeAutospacing="1" w:after="100" w:afterAutospacing="1" w:line="360" w:lineRule="auto"/>
+        <w:rPr>
+          <w:rFonts w:asciiTheme="majorBidi" w:hAnsiTheme="majorBidi" w:cstheme="majorBidi"/>
+          <w:sz w:val="24"/>
+        </w:rPr>
+      </w:pPr>
+      <w:r>
+        <w:rPr>
+          <w:rStyle w:val="Strong"/>
+          <w:rFonts w:asciiTheme="majorBidi" w:hAnsiTheme="majorBidi" w:cstheme="majorBidi"/>
+          <w:sz w:val="24"/>
+        </w:rPr>
+        <w:t>Version Control</w:t>
+      </w:r>
+      <w:r>
+        <w:rPr>
+          <w:rFonts w:asciiTheme="majorBidi" w:hAnsiTheme="majorBidi" w:cstheme="majorBidi"/>
+          <w:sz w:val="24"/>
+        </w:rPr>
+        <w:t xml:space="preserve">: </w:t>
+      </w:r>
+      <w:proofErr w:type="spellStart"/>
+      <w:r>
+        <w:rPr>
+          <w:rFonts w:asciiTheme="majorBidi" w:hAnsiTheme="majorBidi" w:cstheme="majorBidi"/>
+          <w:sz w:val="24"/>
+        </w:rPr>
+        <w:t>Git</w:t>
+      </w:r>
+      <w:proofErr w:type="spellEnd"/>
+      <w:r>
+        <w:rPr>
+          <w:rFonts w:asciiTheme="majorBidi" w:hAnsiTheme="majorBidi" w:cstheme="majorBidi"/>
+          <w:sz w:val="24"/>
+        </w:rPr>
+        <w:t xml:space="preserve"> for version control, GitHub for repository hosting</w:t>
+      </w:r>
+    </w:p>
+    <w:p>
+      <w:pPr>
+        <w:pStyle w:val="Heading3"/>
+        <w:spacing w:line="360" w:lineRule="auto"/>
+        <w:rPr>
+          <w:rFonts w:asciiTheme="majorBidi" w:hAnsiTheme="majorBidi" w:cstheme="majorBidi"/>
+          <w:sz w:val="24"/>
+          <w:szCs w:val="24"/>
+        </w:rPr>
+      </w:pPr>
+      <w:r>
+        <w:rPr>
+          <w:rFonts w:asciiTheme="majorBidi" w:hAnsiTheme="majorBidi" w:cstheme="majorBidi"/>
+          <w:sz w:val="24"/>
+          <w:szCs w:val="24"/>
+        </w:rPr>
+        <w:t>4.5 Login Page</w:t>
+      </w:r>
+    </w:p>
+    <w:p>
+      <w:pPr>
+        <w:pStyle w:val="Heading4"/>
+        <w:spacing w:line="360" w:lineRule="auto"/>
+        <w:rPr>
+          <w:rFonts w:asciiTheme="majorBidi" w:hAnsiTheme="majorBidi" w:cstheme="majorBidi"/>
+        </w:rPr>
+      </w:pPr>
+      <w:r>
+        <w:rPr>
+          <w:rFonts w:asciiTheme="majorBidi" w:hAnsiTheme="majorBidi" w:cstheme="majorBidi"/>
+        </w:rPr>
+        <w:t>4.5.1 Description</w:t>
+      </w:r>
+    </w:p>
+    <w:p>
+      <w:pPr>
+        <w:pStyle w:val="NormalWeb"/>
+        <w:spacing w:line="360" w:lineRule="auto"/>
+        <w:rPr>
+          <w:rFonts w:asciiTheme="majorBidi" w:hAnsiTheme="majorBidi" w:cstheme="majorBidi"/>
+        </w:rPr>
+      </w:pPr>
+      <w:r>
+        <w:rPr>
+          <w:rFonts w:asciiTheme="majorBidi" w:hAnsiTheme="majorBidi" w:cstheme="majorBidi"/>
+        </w:rPr>
+        <w:t>The login page allows users to access their respective dashboards based on their roles. The page includes fields for username and password, and it provides options for logging in as an Admin, Cashier, or Customer. New customers can create an account directly from this page.</w:t>
+      </w:r>
+    </w:p>
+    <w:p>
+      <w:pPr>
+        <w:pStyle w:val="Heading4"/>
+        <w:spacing w:line="360" w:lineRule="auto"/>
+        <w:rPr>
+          <w:rFonts w:asciiTheme="majorBidi" w:hAnsiTheme="majorBidi" w:cstheme="majorBidi"/>
+        </w:rPr>
+      </w:pPr>
+      <w:r>
+        <w:rPr>
+          <w:rFonts w:asciiTheme="majorBidi" w:hAnsiTheme="majorBidi" w:cstheme="majorBidi"/>
+        </w:rPr>
+        <w:t>4.5.2 Figure</w:t>
+      </w:r>
+    </w:p>
+    <w:p>
+      <w:pPr>
+        <w:pStyle w:val="Heading3"/>
+        <w:spacing w:line="360" w:lineRule="auto"/>
+        <w:rPr>
+          <w:rFonts w:asciiTheme="majorBidi" w:hAnsiTheme="majorBidi" w:cstheme="majorBidi"/>
+          <w:sz w:val="24"/>
+          <w:szCs w:val="24"/>
+        </w:rPr>
+      </w:pPr>
+      <w:r>
+        <w:rPr>
+          <w:rFonts w:asciiTheme="majorBidi" w:hAnsiTheme="majorBidi" w:cstheme="majorBidi"/>
+          <w:sz w:val="24"/>
+          <w:szCs w:val="24"/>
+        </w:rPr>
+        <w:t>4.6 Admin Dashboard</w:t>
+      </w:r>
+    </w:p>
+    <w:p>
+      <w:pPr>
+        <w:pStyle w:val="Heading4"/>
+        <w:spacing w:line="360" w:lineRule="auto"/>
+        <w:rPr>
+          <w:rFonts w:asciiTheme="majorBidi" w:hAnsiTheme="majorBidi" w:cstheme="majorBidi"/>
+        </w:rPr>
+      </w:pPr>
+      <w:r>
+        <w:rPr>
+          <w:rFonts w:asciiTheme="majorBidi" w:hAnsiTheme="majorBidi" w:cstheme="majorBidi"/>
+        </w:rPr>
+        <w:t>4.6.1 Description</w:t>
+      </w:r>
+    </w:p>
+    <w:p>
+      <w:pPr>
+        <w:pStyle w:val="NormalWeb"/>
+        <w:spacing w:line="360" w:lineRule="auto"/>
+        <w:rPr>
+          <w:rFonts w:asciiTheme="majorBidi" w:hAnsiTheme="majorBidi" w:cstheme="majorBidi"/>
+        </w:rPr>
+      </w:pPr>
+      <w:r>
+        <w:rPr>
+          <w:rFonts w:asciiTheme="majorBidi" w:hAnsiTheme="majorBidi" w:cstheme="majorBidi"/>
+        </w:rPr>
+        <w:t>The Admin Dashboard provides a comprehensive interface for managing the supermarket’s operations. It includes the following sections:</w:t>
+      </w:r>
+    </w:p>
+    <w:p>
+      <w:pPr>
+        <w:widowControl/>
+        <w:numPr>
+          <w:ilvl w:val="0"/>
+          <w:numId w:val="6"/>
+        </w:numPr>
+        <w:spacing w:before="100" w:beforeAutospacing="1" w:after="100" w:afterAutospacing="1" w:line="360" w:lineRule="auto"/>
+        <w:rPr>
+          <w:rFonts w:asciiTheme="majorBidi" w:hAnsiTheme="majorBidi" w:cstheme="majorBidi"/>
+          <w:sz w:val="24"/>
+        </w:rPr>
+      </w:pPr>
+      <w:r>
+        <w:rPr>
+          <w:rStyle w:val="Strong"/>
+          <w:rFonts w:asciiTheme="majorBidi" w:hAnsiTheme="majorBidi" w:cstheme="majorBidi"/>
+          <w:sz w:val="24"/>
+        </w:rPr>
+        <w:lastRenderedPageBreak/>
+        <w:t>User Management Panel</w:t>
+      </w:r>
+      <w:r>
+        <w:rPr>
+          <w:rFonts w:asciiTheme="majorBidi" w:hAnsiTheme="majorBidi" w:cstheme="majorBidi"/>
+          <w:sz w:val="24"/>
+        </w:rPr>
+        <w:t>: Allows the Admin to add, update, and delete user accounts, including both Cashiers and Customers.</w:t>
+      </w:r>
+    </w:p>
+    <w:p>
+      <w:pPr>
+        <w:widowControl/>
+        <w:numPr>
+          <w:ilvl w:val="0"/>
+          <w:numId w:val="6"/>
+        </w:numPr>
+        <w:spacing w:before="100" w:beforeAutospacing="1" w:after="100" w:afterAutospacing="1" w:line="360" w:lineRule="auto"/>
+        <w:rPr>
+          <w:rFonts w:asciiTheme="majorBidi" w:hAnsiTheme="majorBidi" w:cstheme="majorBidi"/>
+          <w:sz w:val="24"/>
+        </w:rPr>
+      </w:pPr>
+      <w:r>
+        <w:rPr>
+          <w:rStyle w:val="Strong"/>
+          <w:rFonts w:asciiTheme="majorBidi" w:hAnsiTheme="majorBidi" w:cstheme="majorBidi"/>
+          <w:sz w:val="24"/>
+        </w:rPr>
+        <w:t>Customers</w:t>
+      </w:r>
+      <w:r>
+        <w:rPr>
+          <w:rFonts w:asciiTheme="majorBidi" w:hAnsiTheme="majorBidi" w:cstheme="majorBidi"/>
+          <w:sz w:val="24"/>
+        </w:rPr>
+        <w:t>: Provides an overview of all registered customers, including their details and account status.</w:t>
+      </w:r>
+    </w:p>
+    <w:p>
+      <w:pPr>
+        <w:widowControl/>
+        <w:numPr>
+          <w:ilvl w:val="0"/>
+          <w:numId w:val="6"/>
+        </w:numPr>
+        <w:spacing w:before="100" w:beforeAutospacing="1" w:after="100" w:afterAutospacing="1" w:line="360" w:lineRule="auto"/>
+        <w:rPr>
+          <w:rFonts w:asciiTheme="majorBidi" w:hAnsiTheme="majorBidi" w:cstheme="majorBidi"/>
+          <w:sz w:val="24"/>
+        </w:rPr>
+      </w:pPr>
+      <w:r>
+        <w:rPr>
+          <w:rStyle w:val="Strong"/>
+          <w:rFonts w:asciiTheme="majorBidi" w:hAnsiTheme="majorBidi" w:cstheme="majorBidi"/>
+          <w:sz w:val="24"/>
+        </w:rPr>
+        <w:t>Products</w:t>
+      </w:r>
+      <w:r>
+        <w:rPr>
+          <w:rFonts w:asciiTheme="majorBidi" w:hAnsiTheme="majorBidi" w:cstheme="majorBidi"/>
+          <w:sz w:val="24"/>
+        </w:rPr>
+        <w:t>: Manages the inventory of products, including adding new products, updating existing ones, and deleting obsolete items.</w:t>
+      </w:r>
+    </w:p>
+    <w:p>
+      <w:pPr>
+        <w:widowControl/>
+        <w:numPr>
+          <w:ilvl w:val="0"/>
+          <w:numId w:val="6"/>
+        </w:numPr>
+        <w:spacing w:before="100" w:beforeAutospacing="1" w:after="100" w:afterAutospacing="1" w:line="360" w:lineRule="auto"/>
+        <w:rPr>
+          <w:rFonts w:asciiTheme="majorBidi" w:hAnsiTheme="majorBidi" w:cstheme="majorBidi"/>
+          <w:sz w:val="24"/>
+        </w:rPr>
+      </w:pPr>
+      <w:r>
+        <w:rPr>
+          <w:rStyle w:val="Strong"/>
+          <w:rFonts w:asciiTheme="majorBidi" w:hAnsiTheme="majorBidi" w:cstheme="majorBidi"/>
+          <w:sz w:val="24"/>
+        </w:rPr>
+        <w:t>Orders</w:t>
+      </w:r>
+      <w:r>
+        <w:rPr>
+          <w:rFonts w:asciiTheme="majorBidi" w:hAnsiTheme="majorBidi" w:cstheme="majorBidi"/>
+          <w:sz w:val="24"/>
+        </w:rPr>
+        <w:t>: Displays and manages all orders placed by customers, including order status and details.</w:t>
+      </w:r>
+    </w:p>
+    <w:p>
+      <w:pPr>
+        <w:widowControl/>
+        <w:numPr>
+          <w:ilvl w:val="0"/>
+          <w:numId w:val="6"/>
+        </w:numPr>
+        <w:spacing w:before="100" w:beforeAutospacing="1" w:after="100" w:afterAutospacing="1" w:line="360" w:lineRule="auto"/>
+        <w:rPr>
+          <w:rFonts w:asciiTheme="majorBidi" w:hAnsiTheme="majorBidi" w:cstheme="majorBidi"/>
+          <w:sz w:val="24"/>
+        </w:rPr>
+      </w:pPr>
+      <w:r>
+        <w:rPr>
+          <w:rStyle w:val="Strong"/>
+          <w:rFonts w:asciiTheme="majorBidi" w:hAnsiTheme="majorBidi" w:cstheme="majorBidi"/>
+          <w:sz w:val="24"/>
+        </w:rPr>
+        <w:t>Payments</w:t>
+      </w:r>
+      <w:r>
+        <w:rPr>
+          <w:rFonts w:asciiTheme="majorBidi" w:hAnsiTheme="majorBidi" w:cstheme="majorBidi"/>
+          <w:sz w:val="24"/>
+        </w:rPr>
+        <w:t>: Handles the processing of payments and provides a record of all transactions.</w:t>
+      </w:r>
+    </w:p>
+    <w:p>
+      <w:pPr>
+        <w:widowControl/>
+        <w:numPr>
+          <w:ilvl w:val="0"/>
+          <w:numId w:val="6"/>
+        </w:numPr>
+        <w:spacing w:before="100" w:beforeAutospacing="1" w:after="100" w:afterAutospacing="1" w:line="360" w:lineRule="auto"/>
+        <w:rPr>
+          <w:rFonts w:asciiTheme="majorBidi" w:hAnsiTheme="majorBidi" w:cstheme="majorBidi"/>
+          <w:sz w:val="24"/>
+        </w:rPr>
+      </w:pPr>
+      <w:r>
+        <w:rPr>
+          <w:rStyle w:val="Strong"/>
+          <w:rFonts w:asciiTheme="majorBidi" w:hAnsiTheme="majorBidi" w:cstheme="majorBidi"/>
+          <w:sz w:val="24"/>
+        </w:rPr>
+        <w:t>Receipts</w:t>
+      </w:r>
+      <w:r>
+        <w:rPr>
+          <w:rFonts w:asciiTheme="majorBidi" w:hAnsiTheme="majorBidi" w:cstheme="majorBidi"/>
+          <w:sz w:val="24"/>
+        </w:rPr>
+        <w:t>: Facilitates the generation and management of receipts for completed transactions.</w:t>
+      </w:r>
+    </w:p>
+    <w:p>
+      <w:pPr>
+        <w:pStyle w:val="Heading4"/>
+        <w:spacing w:line="360" w:lineRule="auto"/>
+        <w:rPr>
+          <w:rFonts w:asciiTheme="majorBidi" w:hAnsiTheme="majorBidi" w:cstheme="majorBidi"/>
+        </w:rPr>
+      </w:pPr>
+      <w:r>
+        <w:rPr>
+          <w:rFonts w:asciiTheme="majorBidi" w:hAnsiTheme="majorBidi" w:cstheme="majorBidi"/>
+        </w:rPr>
+        <w:t>4.6.2 Figure</w:t>
+      </w:r>
+    </w:p>
+    <w:p>
+      <w:pPr>
+        <w:pStyle w:val="Heading3"/>
+        <w:spacing w:line="360" w:lineRule="auto"/>
+        <w:rPr>
+          <w:rFonts w:asciiTheme="majorBidi" w:hAnsiTheme="majorBidi" w:cstheme="majorBidi"/>
+          <w:sz w:val="24"/>
+          <w:szCs w:val="24"/>
+        </w:rPr>
+      </w:pPr>
+      <w:r>
+        <w:rPr>
+          <w:rFonts w:asciiTheme="majorBidi" w:hAnsiTheme="majorBidi" w:cstheme="majorBidi"/>
+          <w:sz w:val="24"/>
+          <w:szCs w:val="24"/>
+        </w:rPr>
+        <w:t>4.7 Customer Account Creation</w:t>
+      </w:r>
+    </w:p>
+    <w:p>
+      <w:pPr>
+        <w:pStyle w:val="Heading4"/>
+        <w:spacing w:line="360" w:lineRule="auto"/>
+        <w:rPr>
+          <w:rFonts w:asciiTheme="majorBidi" w:hAnsiTheme="majorBidi" w:cstheme="majorBidi"/>
+        </w:rPr>
+      </w:pPr>
+      <w:r>
+        <w:rPr>
+          <w:rFonts w:asciiTheme="majorBidi" w:hAnsiTheme="majorBidi" w:cstheme="majorBidi"/>
+        </w:rPr>
+        <w:t>4.7.1 Description</w:t>
+      </w:r>
+    </w:p>
+    <w:p>
+      <w:pPr>
+        <w:pStyle w:val="NormalWeb"/>
+        <w:spacing w:line="360" w:lineRule="auto"/>
+        <w:rPr>
+          <w:rFonts w:asciiTheme="majorBidi" w:hAnsiTheme="majorBidi" w:cstheme="majorBidi"/>
+        </w:rPr>
+      </w:pPr>
+      <w:r>
+        <w:rPr>
+          <w:rFonts w:asciiTheme="majorBidi" w:hAnsiTheme="majorBidi" w:cstheme="majorBidi"/>
+        </w:rPr>
+        <w:t>New customers can create an account by providing their personal information, such as name, email, and password. This feature allows customers to access the system, view products, and place orders.</w:t>
+      </w:r>
+    </w:p>
+    <w:p>
+      <w:pPr>
+        <w:pStyle w:val="Heading4"/>
+        <w:spacing w:line="360" w:lineRule="auto"/>
+        <w:rPr>
+          <w:rFonts w:asciiTheme="majorBidi" w:hAnsiTheme="majorBidi" w:cstheme="majorBidi"/>
+        </w:rPr>
+      </w:pPr>
+      <w:r>
+        <w:rPr>
+          <w:rFonts w:asciiTheme="majorBidi" w:hAnsiTheme="majorBidi" w:cstheme="majorBidi"/>
+        </w:rPr>
+        <w:t>4.7.2 Figure</w:t>
+      </w:r>
+    </w:p>
+    <w:p>
+      <w:pPr>
+        <w:pStyle w:val="Heading3"/>
+        <w:spacing w:line="360" w:lineRule="auto"/>
+        <w:rPr>
+          <w:rFonts w:asciiTheme="majorBidi" w:hAnsiTheme="majorBidi" w:cstheme="majorBidi"/>
+          <w:sz w:val="24"/>
+          <w:szCs w:val="24"/>
+        </w:rPr>
+      </w:pPr>
+      <w:r>
+        <w:rPr>
+          <w:rFonts w:asciiTheme="majorBidi" w:hAnsiTheme="majorBidi" w:cstheme="majorBidi"/>
+          <w:sz w:val="24"/>
+          <w:szCs w:val="24"/>
+        </w:rPr>
+        <w:t>4.8 Cashier Interface</w:t>
+      </w:r>
+    </w:p>
+    <w:p>
+      <w:pPr>
+        <w:pStyle w:val="Heading4"/>
+        <w:spacing w:line="360" w:lineRule="auto"/>
+        <w:rPr>
+          <w:rFonts w:asciiTheme="majorBidi" w:hAnsiTheme="majorBidi" w:cstheme="majorBidi"/>
+        </w:rPr>
+      </w:pPr>
+      <w:r>
+        <w:rPr>
+          <w:rFonts w:asciiTheme="majorBidi" w:hAnsiTheme="majorBidi" w:cstheme="majorBidi"/>
+        </w:rPr>
+        <w:t>4.8.1 Description</w:t>
+      </w:r>
+    </w:p>
+    <w:p>
+      <w:pPr>
+        <w:pStyle w:val="NormalWeb"/>
+        <w:spacing w:line="360" w:lineRule="auto"/>
+        <w:rPr>
+          <w:rFonts w:asciiTheme="majorBidi" w:hAnsiTheme="majorBidi" w:cstheme="majorBidi"/>
+        </w:rPr>
+      </w:pPr>
+      <w:r>
+        <w:rPr>
+          <w:rFonts w:asciiTheme="majorBidi" w:hAnsiTheme="majorBidi" w:cstheme="majorBidi"/>
+        </w:rPr>
+        <w:t>The Cashier interface is designed for processing customer orders, handling payments, and generating receipts. It includes features for viewing current orders, processing transactions, and printing receipts.</w:t>
+      </w:r>
+    </w:p>
+    <w:p>
+      <w:pPr>
+        <w:pStyle w:val="Heading4"/>
+        <w:spacing w:line="360" w:lineRule="auto"/>
+        <w:rPr>
+          <w:rFonts w:asciiTheme="majorBidi" w:hAnsiTheme="majorBidi" w:cstheme="majorBidi"/>
+        </w:rPr>
+      </w:pPr>
+      <w:r>
+        <w:rPr>
+          <w:rFonts w:asciiTheme="majorBidi" w:hAnsiTheme="majorBidi" w:cstheme="majorBidi"/>
+        </w:rPr>
+        <w:t>4.8.2 Figure</w:t>
+      </w:r>
+    </w:p>
+    <w:p>
+      <w:pPr>
+        <w:pStyle w:val="Heading3"/>
+        <w:spacing w:line="360" w:lineRule="auto"/>
+        <w:rPr>
+          <w:rFonts w:asciiTheme="majorBidi" w:hAnsiTheme="majorBidi" w:cstheme="majorBidi"/>
+          <w:sz w:val="24"/>
+          <w:szCs w:val="24"/>
+        </w:rPr>
+      </w:pPr>
+      <w:r>
+        <w:rPr>
+          <w:rFonts w:asciiTheme="majorBidi" w:hAnsiTheme="majorBidi" w:cstheme="majorBidi"/>
+          <w:sz w:val="24"/>
+          <w:szCs w:val="24"/>
+        </w:rPr>
+        <w:t>4.9 System Documentation</w:t>
+      </w:r>
+    </w:p>
+    <w:p>
+      <w:pPr>
+        <w:pStyle w:val="Heading4"/>
+        <w:spacing w:line="360" w:lineRule="auto"/>
+        <w:rPr>
+          <w:rFonts w:asciiTheme="majorBidi" w:hAnsiTheme="majorBidi" w:cstheme="majorBidi"/>
+        </w:rPr>
+      </w:pPr>
+      <w:r>
+        <w:rPr>
+          <w:rFonts w:asciiTheme="majorBidi" w:hAnsiTheme="majorBidi" w:cstheme="majorBidi"/>
+        </w:rPr>
+        <w:t>4.9.1 Code Documentation</w:t>
+      </w:r>
+    </w:p>
+    <w:p>
+      <w:pPr>
+        <w:pStyle w:val="NormalWeb"/>
+        <w:spacing w:line="360" w:lineRule="auto"/>
+        <w:rPr>
+          <w:rFonts w:asciiTheme="majorBidi" w:hAnsiTheme="majorBidi" w:cstheme="majorBidi"/>
+        </w:rPr>
+      </w:pPr>
+      <w:r>
+        <w:rPr>
+          <w:rFonts w:asciiTheme="majorBidi" w:hAnsiTheme="majorBidi" w:cstheme="majorBidi"/>
+        </w:rPr>
+        <w:t xml:space="preserve">All code within the system is documented </w:t>
+      </w:r>
+      <w:bookmarkStart w:id="1" w:name="_GoBack"/>
+      <w:bookmarkEnd w:id="1"/>
+      <w:r>
+        <w:rPr>
+          <w:rFonts w:asciiTheme="majorBidi" w:hAnsiTheme="majorBidi" w:cstheme="majorBidi"/>
+        </w:rPr>
+        <w:t xml:space="preserve">to provide clarity on its functionality and facilitate </w:t>
+      </w:r>
+      <w:r>
+        <w:rPr>
+          <w:rFonts w:asciiTheme="majorBidi" w:hAnsiTheme="majorBidi" w:cstheme="majorBidi"/>
+        </w:rPr>
+        <w:lastRenderedPageBreak/>
+        <w:t>future maintenance. Code comments are used to explain the purpose of each section and function.</w:t>
+      </w:r>
+    </w:p>
+    <w:p>
+      <w:pPr>
+        <w:pStyle w:val="Heading4"/>
+        <w:spacing w:line="360" w:lineRule="auto"/>
+        <w:rPr>
+          <w:rFonts w:asciiTheme="majorBidi" w:hAnsiTheme="majorBidi" w:cstheme="majorBidi"/>
+        </w:rPr>
+      </w:pPr>
+      <w:r>
+        <w:rPr>
+          <w:rFonts w:asciiTheme="majorBidi" w:hAnsiTheme="majorBidi" w:cstheme="majorBidi"/>
+        </w:rPr>
+        <w:t>4.9.2 User Manual</w:t>
+      </w:r>
+    </w:p>
+    <w:p>
+      <w:pPr>
+        <w:pStyle w:val="NormalWeb"/>
+        <w:spacing w:line="360" w:lineRule="auto"/>
+        <w:rPr>
+          <w:rFonts w:asciiTheme="majorBidi" w:hAnsiTheme="majorBidi" w:cstheme="majorBidi"/>
+        </w:rPr>
+      </w:pPr>
+      <w:r>
+        <w:rPr>
+          <w:rFonts w:asciiTheme="majorBidi" w:hAnsiTheme="majorBidi" w:cstheme="majorBidi"/>
+        </w:rPr>
+        <w:t>A detailed user manual is provided to guide users through the various features of the system. It includes instructions for logging in, managing accounts, processing orders, and generating reports.</w:t>
+      </w:r>
+    </w:p>
+    <w:p>
+      <w:pPr>
+        <w:pStyle w:val="Heading4"/>
+        <w:spacing w:line="360" w:lineRule="auto"/>
+        <w:rPr>
+          <w:rFonts w:asciiTheme="majorBidi" w:hAnsiTheme="majorBidi" w:cstheme="majorBidi"/>
+        </w:rPr>
+      </w:pPr>
+      <w:r>
+        <w:rPr>
+          <w:rFonts w:asciiTheme="majorBidi" w:hAnsiTheme="majorBidi" w:cstheme="majorBidi"/>
+        </w:rPr>
+        <w:t>4.9.3 Technical Documentation</w:t>
+      </w:r>
+    </w:p>
+    <w:p>
+      <w:pPr>
+        <w:pStyle w:val="NormalWeb"/>
+        <w:spacing w:line="360" w:lineRule="auto"/>
+        <w:rPr>
+          <w:rFonts w:asciiTheme="majorBidi" w:hAnsiTheme="majorBidi" w:cstheme="majorBidi"/>
+        </w:rPr>
+      </w:pPr>
+      <w:r>
+        <w:rPr>
+          <w:rFonts w:asciiTheme="majorBidi" w:hAnsiTheme="majorBidi" w:cstheme="majorBidi"/>
+        </w:rPr>
+        <w:t>Technical documentation covers the system’s architecture, database schema, and integration points. It provides an overview of the technologies used and the implementation details for each component.</w:t>
+      </w:r>
+    </w:p>
+    <w:p>
+      <w:pPr>
+        <w:pStyle w:val="Heading3"/>
+        <w:spacing w:line="360" w:lineRule="auto"/>
+        <w:rPr>
+          <w:rFonts w:asciiTheme="majorBidi" w:hAnsiTheme="majorBidi" w:cstheme="majorBidi"/>
+          <w:sz w:val="24"/>
+          <w:szCs w:val="24"/>
+        </w:rPr>
+      </w:pPr>
+      <w:r>
+        <w:rPr>
+          <w:rFonts w:asciiTheme="majorBidi" w:hAnsiTheme="majorBidi" w:cstheme="majorBidi"/>
+          <w:sz w:val="24"/>
+          <w:szCs w:val="24"/>
+        </w:rPr>
+        <w:t>4.10 Version Control</w:t>
+      </w:r>
+    </w:p>
+    <w:p>
+      <w:pPr>
+        <w:pStyle w:val="NormalWeb"/>
+        <w:spacing w:line="360" w:lineRule="auto"/>
+        <w:rPr>
+          <w:rFonts w:asciiTheme="majorBidi" w:hAnsiTheme="majorBidi" w:cstheme="majorBidi"/>
+        </w:rPr>
+      </w:pPr>
+      <w:r>
+        <w:rPr>
+          <w:rFonts w:asciiTheme="majorBidi" w:hAnsiTheme="majorBidi" w:cstheme="majorBidi"/>
+        </w:rPr>
+        <w:t xml:space="preserve">The project utilizes </w:t>
+      </w:r>
+      <w:proofErr w:type="spellStart"/>
+      <w:r>
+        <w:rPr>
+          <w:rFonts w:asciiTheme="majorBidi" w:hAnsiTheme="majorBidi" w:cstheme="majorBidi"/>
+        </w:rPr>
+        <w:t>Git</w:t>
+      </w:r>
+      <w:proofErr w:type="spellEnd"/>
+      <w:r>
+        <w:rPr>
+          <w:rFonts w:asciiTheme="majorBidi" w:hAnsiTheme="majorBidi" w:cstheme="majorBidi"/>
+        </w:rPr>
+        <w:t xml:space="preserve"> for version control, allowing for efficient management of changes and collaboration among developers. The codebase is hosted on GitHub, providing a central repository for version tracking, issue tracking, and collaborative development.</w:t>
+      </w:r>
+    </w:p>
+    <w:p>
+      <w:pPr>
+        <w:pStyle w:val="Heading4"/>
+        <w:spacing w:line="360" w:lineRule="auto"/>
+        <w:rPr>
+          <w:rFonts w:asciiTheme="majorBidi" w:hAnsiTheme="majorBidi" w:cstheme="majorBidi"/>
+        </w:rPr>
+      </w:pPr>
+      <w:r>
+        <w:rPr>
+          <w:rFonts w:asciiTheme="majorBidi" w:hAnsiTheme="majorBidi" w:cstheme="majorBidi"/>
+        </w:rPr>
+        <w:t xml:space="preserve">4.10.1 </w:t>
+      </w:r>
+      <w:proofErr w:type="spellStart"/>
+      <w:r>
+        <w:rPr>
+          <w:rFonts w:asciiTheme="majorBidi" w:hAnsiTheme="majorBidi" w:cstheme="majorBidi"/>
+        </w:rPr>
+        <w:t>Git</w:t>
+      </w:r>
+      <w:proofErr w:type="spellEnd"/>
+      <w:r>
+        <w:rPr>
+          <w:rFonts w:asciiTheme="majorBidi" w:hAnsiTheme="majorBidi" w:cstheme="majorBidi"/>
+        </w:rPr>
+        <w:t xml:space="preserve"> and GitHub</w:t>
+      </w:r>
+    </w:p>
+    <w:p>
+      <w:pPr>
+        <w:widowControl/>
+        <w:numPr>
+          <w:ilvl w:val="0"/>
+          <w:numId w:val="7"/>
+        </w:numPr>
+        <w:spacing w:before="100" w:beforeAutospacing="1" w:after="100" w:afterAutospacing="1" w:line="360" w:lineRule="auto"/>
+        <w:rPr>
+          <w:rFonts w:asciiTheme="majorBidi" w:hAnsiTheme="majorBidi" w:cstheme="majorBidi"/>
+          <w:sz w:val="24"/>
+        </w:rPr>
+      </w:pPr>
+      <w:proofErr w:type="spellStart"/>
+      <w:r>
+        <w:rPr>
+          <w:rStyle w:val="Strong"/>
+          <w:rFonts w:asciiTheme="majorBidi" w:hAnsiTheme="majorBidi" w:cstheme="majorBidi"/>
+          <w:sz w:val="24"/>
+        </w:rPr>
+        <w:t>Git</w:t>
+      </w:r>
+      <w:proofErr w:type="spellEnd"/>
+      <w:r>
+        <w:rPr>
+          <w:rFonts w:asciiTheme="majorBidi" w:hAnsiTheme="majorBidi" w:cstheme="majorBidi"/>
+          <w:sz w:val="24"/>
+        </w:rPr>
+        <w:t>: A distributed version control system used to track changes to the codebase and facilitate collaboration.</w:t>
+      </w:r>
+    </w:p>
+    <w:p>
+      <w:pPr>
+        <w:widowControl/>
+        <w:numPr>
+          <w:ilvl w:val="0"/>
+          <w:numId w:val="7"/>
+        </w:numPr>
+        <w:spacing w:before="100" w:beforeAutospacing="1" w:after="100" w:afterAutospacing="1" w:line="360" w:lineRule="auto"/>
+        <w:rPr>
+          <w:rFonts w:asciiTheme="majorBidi" w:hAnsiTheme="majorBidi" w:cstheme="majorBidi"/>
+          <w:sz w:val="24"/>
+        </w:rPr>
+      </w:pPr>
+      <w:r>
+        <w:rPr>
+          <w:rStyle w:val="Strong"/>
+          <w:rFonts w:asciiTheme="majorBidi" w:hAnsiTheme="majorBidi" w:cstheme="majorBidi"/>
+          <w:sz w:val="24"/>
+        </w:rPr>
+        <w:t>GitHub</w:t>
+      </w:r>
+      <w:r>
+        <w:rPr>
+          <w:rFonts w:asciiTheme="majorBidi" w:hAnsiTheme="majorBidi" w:cstheme="majorBidi"/>
+          <w:sz w:val="24"/>
+        </w:rPr>
+        <w:t xml:space="preserve">: A web-based platform that hosts the </w:t>
+      </w:r>
+      <w:proofErr w:type="spellStart"/>
+      <w:r>
+        <w:rPr>
+          <w:rFonts w:asciiTheme="majorBidi" w:hAnsiTheme="majorBidi" w:cstheme="majorBidi"/>
+          <w:sz w:val="24"/>
+        </w:rPr>
+        <w:t>Git</w:t>
+      </w:r>
+      <w:proofErr w:type="spellEnd"/>
+      <w:r>
+        <w:rPr>
+          <w:rFonts w:asciiTheme="majorBidi" w:hAnsiTheme="majorBidi" w:cstheme="majorBidi"/>
+          <w:sz w:val="24"/>
+        </w:rPr>
+        <w:t xml:space="preserve"> repository, providing features such as pull requests, code reviews, and issue tracking.</w:t>
+      </w:r>
+    </w:p>
+    <w:p>
+      <w:pPr>
+        <w:pStyle w:val="Heading3"/>
+        <w:spacing w:line="360" w:lineRule="auto"/>
+        <w:rPr>
+          <w:rFonts w:asciiTheme="majorBidi" w:hAnsiTheme="majorBidi" w:cstheme="majorBidi"/>
+          <w:sz w:val="24"/>
+          <w:szCs w:val="24"/>
+        </w:rPr>
+      </w:pPr>
+      <w:r>
+        <w:rPr>
+          <w:rFonts w:asciiTheme="majorBidi" w:hAnsiTheme="majorBidi" w:cstheme="majorBidi"/>
+          <w:sz w:val="24"/>
+          <w:szCs w:val="24"/>
+        </w:rPr>
+        <w:t>4.11 Conclusion</w:t>
+      </w:r>
+    </w:p>
+    <w:p>
+      <w:pPr>
+        <w:pStyle w:val="NormalWeb"/>
+        <w:spacing w:line="360" w:lineRule="auto"/>
+        <w:rPr>
+          <w:rFonts w:asciiTheme="majorBidi" w:hAnsiTheme="majorBidi" w:cstheme="majorBidi"/>
+        </w:rPr>
+      </w:pPr>
+      <w:r>
+        <w:rPr>
+          <w:rFonts w:asciiTheme="majorBidi" w:hAnsiTheme="majorBidi" w:cstheme="majorBidi"/>
+        </w:rPr>
+        <w:t xml:space="preserve">The implementation of the supermarket management system has been designed to streamline supermarket operations and enhance user experience. The system’s features are integrated to provide efficient management and easy access for Admins, Cashiers, and Customers. The use of XAMPP for server management and </w:t>
+      </w:r>
+      <w:proofErr w:type="spellStart"/>
+      <w:r>
+        <w:rPr>
+          <w:rFonts w:asciiTheme="majorBidi" w:hAnsiTheme="majorBidi" w:cstheme="majorBidi"/>
+        </w:rPr>
+        <w:t>Git</w:t>
+      </w:r>
+      <w:proofErr w:type="spellEnd"/>
+      <w:r>
+        <w:rPr>
+          <w:rFonts w:asciiTheme="majorBidi" w:hAnsiTheme="majorBidi" w:cstheme="majorBidi"/>
+        </w:rPr>
+        <w:t>/GitHub for version control ensures a robust development environment and smooth deployment process. The documentation provided ensures that users and developers can effectively navigate and maintain the system</w:t>
+      </w:r>
+      <w:r>
+        <w:rPr>
+          <w:rFonts w:asciiTheme="majorBidi" w:hAnsiTheme="majorBidi" w:cstheme="majorBidi"/>
+        </w:rPr>
+        <w:t>.</w:t>
+      </w:r>
+    </w:p>
+    <w:p>
+      <w:pPr>
+        <w:spacing w:line="360" w:lineRule="auto"/>
+        <w:rPr>
+          <w:rFonts w:asciiTheme="majorBidi" w:eastAsia="Times New Roman" w:hAnsiTheme="majorBidi" w:cstheme="majorBidi"/>
+          <w:sz w:val="24"/>
+        </w:rPr>
+      </w:pPr>
+    </w:p>
+    <w:p>
+      <w:pPr>
+        <w:spacing w:line="360" w:lineRule="auto"/>
+        <w:rPr>
+          <w:rFonts w:asciiTheme="majorBidi" w:eastAsia="Times New Roman" w:hAnsiTheme="majorBidi" w:cstheme="majorBidi"/>
+          <w:sz w:val="24"/>
+        </w:rPr>
+      </w:pPr>
+    </w:p>
+    <w:p>
+      <w:pPr>
+        <w:spacing w:line="360" w:lineRule="auto"/>
+        <w:rPr>
+          <w:rFonts w:asciiTheme="majorBidi" w:eastAsia="Times New Roman" w:hAnsiTheme="majorBidi" w:cstheme="majorBidi"/>
+          <w:sz w:val="24"/>
+        </w:rPr>
+      </w:pPr>
+    </w:p>
+    <w:p>
+      <w:pPr>
+        <w:spacing w:line="360" w:lineRule="auto"/>
+        <w:rPr>
+          <w:rFonts w:asciiTheme="majorBidi" w:eastAsia="Times New Roman" w:hAnsiTheme="majorBidi" w:cstheme="majorBidi"/>
+          <w:sz w:val="24"/>
+        </w:rPr>
+      </w:pPr>
+    </w:p>
+    <w:p>
+      <w:pPr>
+        <w:spacing w:line="360" w:lineRule="auto"/>
+        <w:rPr>
+          <w:rFonts w:asciiTheme="majorBidi" w:eastAsia="Times New Roman" w:hAnsiTheme="majorBidi" w:cstheme="majorBidi"/>
+          <w:sz w:val="24"/>
+        </w:rPr>
+      </w:pPr>
+    </w:p>
+    <w:p>
+      <w:pPr>
+        <w:spacing w:line="360" w:lineRule="auto"/>
+        <w:rPr>
+          <w:rFonts w:asciiTheme="majorBidi" w:eastAsia="Times New Roman" w:hAnsiTheme="majorBidi" w:cstheme="majorBidi"/>
+          <w:sz w:val="24"/>
+        </w:rPr>
+      </w:pPr>
+    </w:p>
+    <w:p>
+      <w:pPr>
+        <w:spacing w:line="360" w:lineRule="auto"/>
+        <w:rPr>
+          <w:rFonts w:asciiTheme="majorBidi" w:eastAsia="Times New Roman" w:hAnsiTheme="majorBidi" w:cstheme="majorBidi"/>
+          <w:sz w:val="24"/>
+        </w:rPr>
+      </w:pPr>
+    </w:p>
+    <w:p>
+      <w:pPr>
+        <w:spacing w:line="360" w:lineRule="auto"/>
+        <w:rPr>
+          <w:rFonts w:asciiTheme="majorBidi" w:eastAsia="Times New Roman" w:hAnsiTheme="majorBidi" w:cstheme="majorBidi"/>
+          <w:sz w:val="24"/>
+        </w:rPr>
+      </w:pPr>
+    </w:p>
+    <w:p>
+      <w:pPr>
+        <w:spacing w:line="360" w:lineRule="auto"/>
+        <w:rPr>
+          <w:rFonts w:asciiTheme="majorBidi" w:eastAsia="Times New Roman" w:hAnsiTheme="majorBidi" w:cstheme="majorBidi"/>
+          <w:sz w:val="24"/>
+        </w:rPr>
+      </w:pPr>
+    </w:p>
+    <w:p>
+      <w:pPr>
+        <w:spacing w:line="360" w:lineRule="auto"/>
+        <w:rPr>
+          <w:rFonts w:asciiTheme="majorBidi" w:eastAsia="Times New Roman" w:hAnsiTheme="majorBidi" w:cstheme="majorBidi"/>
+          <w:sz w:val="24"/>
+        </w:rPr>
+      </w:pPr>
+    </w:p>
+    <w:p>
+      <w:pPr>
+        <w:spacing w:line="360" w:lineRule="auto"/>
+        <w:rPr>
+          <w:rFonts w:asciiTheme="majorBidi" w:eastAsia="Times New Roman" w:hAnsiTheme="majorBidi" w:cstheme="majorBidi"/>
+          <w:sz w:val="24"/>
+        </w:rPr>
+      </w:pPr>
+    </w:p>
+    <w:p>
+      <w:pPr>
+        <w:spacing w:line="360" w:lineRule="auto"/>
+        <w:rPr>
+          <w:rFonts w:asciiTheme="majorBidi" w:eastAsia="Times New Roman" w:hAnsiTheme="majorBidi" w:cstheme="majorBidi"/>
+          <w:sz w:val="24"/>
+        </w:rPr>
+      </w:pPr>
+    </w:p>
+    <w:p>
+      <w:pPr>
+        <w:spacing w:line="360" w:lineRule="auto"/>
         <w:rPr>
           <w:rFonts w:asciiTheme="majorBidi" w:eastAsia="Times New Roman" w:hAnsiTheme="majorBidi" w:cstheme="majorBidi"/>
           <w:sz w:val="24"/>
@@ -12808,6 +14303,7 @@
         <w:tabs>
           <w:tab w:val="left" w:pos="1080"/>
         </w:tabs>
+        <w:spacing w:line="360" w:lineRule="auto"/>
         <w:rPr>
           <w:rFonts w:asciiTheme="majorBidi" w:eastAsia="Times New Roman" w:hAnsiTheme="majorBidi" w:cstheme="majorBidi"/>
           <w:sz w:val="24"/>
@@ -12819,70 +14315,79 @@
         <w:tabs>
           <w:tab w:val="left" w:pos="1080"/>
         </w:tabs>
-        <w:rPr>
-          <w:rFonts w:asciiTheme="majorBidi" w:eastAsia="Times New Roman" w:hAnsiTheme="majorBidi" w:cstheme="majorBidi"/>
-          <w:sz w:val="24"/>
-        </w:rPr>
-      </w:pPr>
-    </w:p>
-    <w:p>
-      <w:pPr>
-        <w:rPr>
-          <w:rFonts w:asciiTheme="majorBidi" w:eastAsia="Times New Roman" w:hAnsiTheme="majorBidi" w:cstheme="majorBidi"/>
-          <w:sz w:val="24"/>
-        </w:rPr>
-      </w:pPr>
-    </w:p>
-    <w:p>
-      <w:pPr>
-        <w:rPr>
-          <w:rFonts w:asciiTheme="majorBidi" w:eastAsia="Times New Roman" w:hAnsiTheme="majorBidi" w:cstheme="majorBidi"/>
-          <w:sz w:val="24"/>
-        </w:rPr>
-      </w:pPr>
-    </w:p>
-    <w:p>
-      <w:pPr>
-        <w:rPr>
-          <w:rFonts w:asciiTheme="majorBidi" w:eastAsia="Times New Roman" w:hAnsiTheme="majorBidi" w:cstheme="majorBidi"/>
-          <w:sz w:val="24"/>
-        </w:rPr>
-      </w:pPr>
-    </w:p>
-    <w:p>
-      <w:pPr>
-        <w:rPr>
-          <w:rFonts w:asciiTheme="majorBidi" w:eastAsia="Times New Roman" w:hAnsiTheme="majorBidi" w:cstheme="majorBidi"/>
-          <w:sz w:val="24"/>
-        </w:rPr>
-      </w:pPr>
-    </w:p>
-    <w:p>
-      <w:pPr>
-        <w:rPr>
-          <w:rFonts w:asciiTheme="majorBidi" w:eastAsia="Times New Roman" w:hAnsiTheme="majorBidi" w:cstheme="majorBidi"/>
-          <w:sz w:val="24"/>
-        </w:rPr>
-      </w:pPr>
-    </w:p>
-    <w:p>
-      <w:pPr>
-        <w:rPr>
-          <w:rFonts w:asciiTheme="majorBidi" w:eastAsia="Times New Roman" w:hAnsiTheme="majorBidi" w:cstheme="majorBidi"/>
-          <w:sz w:val="24"/>
-        </w:rPr>
-      </w:pPr>
-    </w:p>
-    <w:p>
-      <w:pPr>
-        <w:rPr>
-          <w:rFonts w:asciiTheme="majorBidi" w:eastAsia="Times New Roman" w:hAnsiTheme="majorBidi" w:cstheme="majorBidi"/>
-          <w:sz w:val="24"/>
-        </w:rPr>
-      </w:pPr>
-    </w:p>
-    <w:p>
-      <w:pPr>
+        <w:spacing w:line="360" w:lineRule="auto"/>
+        <w:rPr>
+          <w:rFonts w:asciiTheme="majorBidi" w:eastAsia="Times New Roman" w:hAnsiTheme="majorBidi" w:cstheme="majorBidi"/>
+          <w:sz w:val="24"/>
+        </w:rPr>
+      </w:pPr>
+    </w:p>
+    <w:p>
+      <w:pPr>
+        <w:spacing w:line="360" w:lineRule="auto"/>
+        <w:rPr>
+          <w:rFonts w:asciiTheme="majorBidi" w:eastAsia="Times New Roman" w:hAnsiTheme="majorBidi" w:cstheme="majorBidi"/>
+          <w:sz w:val="24"/>
+        </w:rPr>
+      </w:pPr>
+    </w:p>
+    <w:p>
+      <w:pPr>
+        <w:spacing w:line="360" w:lineRule="auto"/>
+        <w:rPr>
+          <w:rFonts w:asciiTheme="majorBidi" w:eastAsia="Times New Roman" w:hAnsiTheme="majorBidi" w:cstheme="majorBidi"/>
+          <w:sz w:val="24"/>
+        </w:rPr>
+      </w:pPr>
+    </w:p>
+    <w:p>
+      <w:pPr>
+        <w:spacing w:line="360" w:lineRule="auto"/>
+        <w:rPr>
+          <w:rFonts w:asciiTheme="majorBidi" w:eastAsia="Times New Roman" w:hAnsiTheme="majorBidi" w:cstheme="majorBidi"/>
+          <w:sz w:val="24"/>
+        </w:rPr>
+      </w:pPr>
+    </w:p>
+    <w:p>
+      <w:pPr>
+        <w:spacing w:line="360" w:lineRule="auto"/>
+        <w:rPr>
+          <w:rFonts w:asciiTheme="majorBidi" w:eastAsia="Times New Roman" w:hAnsiTheme="majorBidi" w:cstheme="majorBidi"/>
+          <w:sz w:val="24"/>
+        </w:rPr>
+      </w:pPr>
+    </w:p>
+    <w:p>
+      <w:pPr>
+        <w:spacing w:line="360" w:lineRule="auto"/>
+        <w:rPr>
+          <w:rFonts w:asciiTheme="majorBidi" w:eastAsia="Times New Roman" w:hAnsiTheme="majorBidi" w:cstheme="majorBidi"/>
+          <w:sz w:val="24"/>
+        </w:rPr>
+      </w:pPr>
+    </w:p>
+    <w:p>
+      <w:pPr>
+        <w:spacing w:line="360" w:lineRule="auto"/>
+        <w:rPr>
+          <w:rFonts w:asciiTheme="majorBidi" w:eastAsia="Times New Roman" w:hAnsiTheme="majorBidi" w:cstheme="majorBidi"/>
+          <w:sz w:val="24"/>
+        </w:rPr>
+      </w:pPr>
+    </w:p>
+    <w:p>
+      <w:pPr>
+        <w:spacing w:line="360" w:lineRule="auto"/>
+        <w:rPr>
+          <w:rFonts w:asciiTheme="majorBidi" w:eastAsia="Times New Roman" w:hAnsiTheme="majorBidi" w:cstheme="majorBidi"/>
+          <w:sz w:val="24"/>
+        </w:rPr>
+      </w:pPr>
+    </w:p>
+    <w:p>
+      <w:pPr>
+        <w:spacing w:line="360" w:lineRule="auto"/>
         <w:rPr>
           <w:rFonts w:asciiTheme="majorBidi" w:eastAsia="Times New Roman" w:hAnsiTheme="majorBidi" w:cstheme="majorBidi"/>
           <w:sz w:val="24"/>
@@ -12902,7 +14407,7 @@
 </file>
 
 <file path=word/endnotes.xml><?xml version="1.0" encoding="utf-8"?>
-<w:endnotes xmlns:wpc="http://schemas.microsoft.com/office/word/2010/wordprocessingCanvas" xmlns:mc="http://schemas.openxmlformats.org/markup-compatibility/2006" xmlns:o="urn:schemas-microsoft-com:office:office" xmlns:r="http://schemas.openxmlformats.org/officeDocument/2006/relationships" xmlns:m="http://schemas.openxmlformats.org/officeDocument/2006/math" xmlns:v="urn:schemas-microsoft-com:vml" xmlns:wp14="http://schemas.microsoft.com/office/word/2010/wordprocessingDrawing" xmlns:wp="http://schemas.openxmlformats.org/drawingml/2006/wordprocessingDrawing" xmlns:w10="urn:schemas-microsoft-com:office:word" xmlns:w="http://schemas.openxmlformats.org/wordprocessingml/2006/main" xmlns:w14="http://schemas.microsoft.com/office/word/2010/wordml" xmlns:w15="http://schemas.microsoft.com/office/word/2012/wordml" xmlns:wpg="http://schemas.microsoft.com/office/word/2010/wordprocessingGroup" xmlns:wpi="http://schemas.microsoft.com/office/word/2010/wordprocessingInk" xmlns:wne="http://schemas.microsoft.com/office/word/2006/wordml" xmlns:wps="http://schemas.microsoft.com/office/word/2010/wordprocessingShape" mc:Ignorable="w14 w15 wp14">
+<w:endnotes xmlns:wpc="http://schemas.microsoft.com/office/word/2010/wordprocessingCanvas" xmlns:cx="http://schemas.microsoft.com/office/drawing/2014/chartex" xmlns:mc="http://schemas.openxmlformats.org/markup-compatibility/2006" xmlns:o="urn:schemas-microsoft-com:office:office" xmlns:r="http://schemas.openxmlformats.org/officeDocument/2006/relationships" xmlns:m="http://schemas.openxmlformats.org/officeDocument/2006/math" xmlns:v="urn:schemas-microsoft-com:vml" xmlns:wp14="http://schemas.microsoft.com/office/word/2010/wordprocessingDrawing" xmlns:wp="http://schemas.openxmlformats.org/drawingml/2006/wordprocessingDrawing" xmlns:w10="urn:schemas-microsoft-com:office:word" xmlns:w="http://schemas.openxmlformats.org/wordprocessingml/2006/main" xmlns:w14="http://schemas.microsoft.com/office/word/2010/wordml" xmlns:w15="http://schemas.microsoft.com/office/word/2012/wordml" xmlns:w16se="http://schemas.microsoft.com/office/word/2015/wordml/symex" xmlns:wpg="http://schemas.microsoft.com/office/word/2010/wordprocessingGroup" xmlns:wpi="http://schemas.microsoft.com/office/word/2010/wordprocessingInk" xmlns:wne="http://schemas.microsoft.com/office/word/2006/wordml" xmlns:wps="http://schemas.microsoft.com/office/word/2010/wordprocessingShape" mc:Ignorable="w14 w15 w16se wp14">
   <w:endnote w:type="separator" w:id="-1">
     <w:p>
       <w:r>
@@ -12921,7 +14426,7 @@
 </file>
 
 <file path=word/footer1.xml><?xml version="1.0" encoding="utf-8"?>
-<w:ftr xmlns:wpc="http://schemas.microsoft.com/office/word/2010/wordprocessingCanvas" xmlns:mc="http://schemas.openxmlformats.org/markup-compatibility/2006" xmlns:o="urn:schemas-microsoft-com:office:office" xmlns:r="http://schemas.openxmlformats.org/officeDocument/2006/relationships" xmlns:m="http://schemas.openxmlformats.org/officeDocument/2006/math" xmlns:v="urn:schemas-microsoft-com:vml" xmlns:wp14="http://schemas.microsoft.com/office/word/2010/wordprocessingDrawing" xmlns:wp="http://schemas.openxmlformats.org/drawingml/2006/wordprocessingDrawing" xmlns:w10="urn:schemas-microsoft-com:office:word" xmlns:w="http://schemas.openxmlformats.org/wordprocessingml/2006/main" xmlns:w14="http://schemas.microsoft.com/office/word/2010/wordml" xmlns:w15="http://schemas.microsoft.com/office/word/2012/wordml" xmlns:wpg="http://schemas.microsoft.com/office/word/2010/wordprocessingGroup" xmlns:wpi="http://schemas.microsoft.com/office/word/2010/wordprocessingInk" xmlns:wne="http://schemas.microsoft.com/office/word/2006/wordml" xmlns:wps="http://schemas.microsoft.com/office/word/2010/wordprocessingShape" mc:Ignorable="w14 w15 wp14">
+<w:ftr xmlns:wpc="http://schemas.microsoft.com/office/word/2010/wordprocessingCanvas" xmlns:cx="http://schemas.microsoft.com/office/drawing/2014/chartex" xmlns:mc="http://schemas.openxmlformats.org/markup-compatibility/2006" xmlns:o="urn:schemas-microsoft-com:office:office" xmlns:r="http://schemas.openxmlformats.org/officeDocument/2006/relationships" xmlns:m="http://schemas.openxmlformats.org/officeDocument/2006/math" xmlns:v="urn:schemas-microsoft-com:vml" xmlns:wp14="http://schemas.microsoft.com/office/word/2010/wordprocessingDrawing" xmlns:wp="http://schemas.openxmlformats.org/drawingml/2006/wordprocessingDrawing" xmlns:w10="urn:schemas-microsoft-com:office:word" xmlns:w="http://schemas.openxmlformats.org/wordprocessingml/2006/main" xmlns:w14="http://schemas.microsoft.com/office/word/2010/wordml" xmlns:w15="http://schemas.microsoft.com/office/word/2012/wordml" xmlns:w16se="http://schemas.microsoft.com/office/word/2015/wordml/symex" xmlns:wpg="http://schemas.microsoft.com/office/word/2010/wordprocessingGroup" xmlns:wpi="http://schemas.microsoft.com/office/word/2010/wordprocessingInk" xmlns:wne="http://schemas.microsoft.com/office/word/2006/wordml" xmlns:wps="http://schemas.microsoft.com/office/word/2010/wordprocessingShape" mc:Ignorable="w14 w15 w16se wp14">
   <w:p>
     <w:pPr>
       <w:pStyle w:val="Footer"/>
@@ -12936,7 +14441,7 @@
 </file>
 
 <file path=word/footnotes.xml><?xml version="1.0" encoding="utf-8"?>
-<w:footnotes xmlns:wpc="http://schemas.microsoft.com/office/word/2010/wordprocessingCanvas" xmlns:mc="http://schemas.openxmlformats.org/markup-compatibility/2006" xmlns:o="urn:schemas-microsoft-com:office:office" xmlns:r="http://schemas.openxmlformats.org/officeDocument/2006/relationships" xmlns:m="http://schemas.openxmlformats.org/officeDocument/2006/math" xmlns:v="urn:schemas-microsoft-com:vml" xmlns:wp14="http://schemas.microsoft.com/office/word/2010/wordprocessingDrawing" xmlns:wp="http://schemas.openxmlformats.org/drawingml/2006/wordprocessingDrawing" xmlns:w10="urn:schemas-microsoft-com:office:word" xmlns:w="http://schemas.openxmlformats.org/wordprocessingml/2006/main" xmlns:w14="http://schemas.microsoft.com/office/word/2010/wordml" xmlns:w15="http://schemas.microsoft.com/office/word/2012/wordml" xmlns:wpg="http://schemas.microsoft.com/office/word/2010/wordprocessingGroup" xmlns:wpi="http://schemas.microsoft.com/office/word/2010/wordprocessingInk" xmlns:wne="http://schemas.microsoft.com/office/word/2006/wordml" xmlns:wps="http://schemas.microsoft.com/office/word/2010/wordprocessingShape" mc:Ignorable="w14 w15 wp14">
+<w:footnotes xmlns:wpc="http://schemas.microsoft.com/office/word/2010/wordprocessingCanvas" xmlns:cx="http://schemas.microsoft.com/office/drawing/2014/chartex" xmlns:mc="http://schemas.openxmlformats.org/markup-compatibility/2006" xmlns:o="urn:schemas-microsoft-com:office:office" xmlns:r="http://schemas.openxmlformats.org/officeDocument/2006/relationships" xmlns:m="http://schemas.openxmlformats.org/officeDocument/2006/math" xmlns:v="urn:schemas-microsoft-com:vml" xmlns:wp14="http://schemas.microsoft.com/office/word/2010/wordprocessingDrawing" xmlns:wp="http://schemas.openxmlformats.org/drawingml/2006/wordprocessingDrawing" xmlns:w10="urn:schemas-microsoft-com:office:word" xmlns:w="http://schemas.openxmlformats.org/wordprocessingml/2006/main" xmlns:w14="http://schemas.microsoft.com/office/word/2010/wordml" xmlns:w15="http://schemas.microsoft.com/office/word/2012/wordml" xmlns:w16se="http://schemas.microsoft.com/office/word/2015/wordml/symex" xmlns:wpg="http://schemas.microsoft.com/office/word/2010/wordprocessingGroup" xmlns:wpi="http://schemas.microsoft.com/office/word/2010/wordprocessingInk" xmlns:wne="http://schemas.microsoft.com/office/word/2006/wordml" xmlns:wps="http://schemas.microsoft.com/office/word/2010/wordprocessingShape" mc:Ignorable="w14 w15 w16se wp14">
   <w:footnote w:type="separator" w:id="-1">
     <w:p>
       <w:r>
@@ -12955,8 +14460,306 @@
 </file>
 
 <file path=word/numbering.xml><?xml version="1.0" encoding="utf-8"?>
-<w:numbering xmlns:wpc="http://schemas.microsoft.com/office/word/2010/wordprocessingCanvas" xmlns:mc="http://schemas.openxmlformats.org/markup-compatibility/2006" xmlns:o="urn:schemas-microsoft-com:office:office" xmlns:r="http://schemas.openxmlformats.org/officeDocument/2006/relationships" xmlns:m="http://schemas.openxmlformats.org/officeDocument/2006/math" xmlns:v="urn:schemas-microsoft-com:vml" xmlns:wp14="http://schemas.microsoft.com/office/word/2010/wordprocessingDrawing" xmlns:wp="http://schemas.openxmlformats.org/drawingml/2006/wordprocessingDrawing" xmlns:w10="urn:schemas-microsoft-com:office:word" xmlns:w="http://schemas.openxmlformats.org/wordprocessingml/2006/main" xmlns:w14="http://schemas.microsoft.com/office/word/2010/wordml" xmlns:w15="http://schemas.microsoft.com/office/word/2012/wordml" xmlns:wpg="http://schemas.microsoft.com/office/word/2010/wordprocessingGroup" xmlns:wpi="http://schemas.microsoft.com/office/word/2010/wordprocessingInk" xmlns:wne="http://schemas.microsoft.com/office/word/2006/wordml" xmlns:wps="http://schemas.microsoft.com/office/word/2010/wordprocessingShape" mc:Ignorable="w14 w15 wp14">
-  <w:abstractNum w:abstractNumId="0">
+<w:numbering xmlns:wpc="http://schemas.microsoft.com/office/word/2010/wordprocessingCanvas" xmlns:cx="http://schemas.microsoft.com/office/drawing/2014/chartex" xmlns:mc="http://schemas.openxmlformats.org/markup-compatibility/2006" xmlns:o="urn:schemas-microsoft-com:office:office" xmlns:r="http://schemas.openxmlformats.org/officeDocument/2006/relationships" xmlns:m="http://schemas.openxmlformats.org/officeDocument/2006/math" xmlns:v="urn:schemas-microsoft-com:vml" xmlns:wp14="http://schemas.microsoft.com/office/word/2010/wordprocessingDrawing" xmlns:wp="http://schemas.openxmlformats.org/drawingml/2006/wordprocessingDrawing" xmlns:w10="urn:schemas-microsoft-com:office:word" xmlns:w="http://schemas.openxmlformats.org/wordprocessingml/2006/main" xmlns:w14="http://schemas.microsoft.com/office/word/2010/wordml" xmlns:w15="http://schemas.microsoft.com/office/word/2012/wordml" xmlns:w16se="http://schemas.microsoft.com/office/word/2015/wordml/symex" xmlns:wpg="http://schemas.microsoft.com/office/word/2010/wordprocessingGroup" xmlns:wpi="http://schemas.microsoft.com/office/word/2010/wordprocessingInk" xmlns:wne="http://schemas.microsoft.com/office/word/2006/wordml" xmlns:wps="http://schemas.microsoft.com/office/word/2010/wordprocessingShape" mc:Ignorable="w14 w15 w16se wp14">
+  <w:abstractNum w:abstractNumId="0" w15:restartNumberingAfterBreak="0">
+    <w:nsid w:val="116E5A07"/>
+    <w:multiLevelType w:val="multilevel"/>
+    <w:tmpl w:val="EB64E8CC"/>
+    <w:lvl w:ilvl="0">
+      <w:start w:val="1"/>
+      <w:numFmt w:val="bullet"/>
+      <w:lvlText w:val=""/>
+      <w:lvlJc w:val="left"/>
+      <w:pPr>
+        <w:tabs>
+          <w:tab w:val="num" w:pos="720"/>
+        </w:tabs>
+        <w:ind w:left="720" w:hanging="360"/>
+      </w:pPr>
+      <w:rPr>
+        <w:rFonts w:ascii="Symbol" w:hAnsi="Symbol" w:hint="default"/>
+        <w:sz w:val="20"/>
+      </w:rPr>
+    </w:lvl>
+    <w:lvl w:ilvl="1" w:tentative="1">
+      <w:start w:val="1"/>
+      <w:numFmt w:val="bullet"/>
+      <w:lvlText w:val="o"/>
+      <w:lvlJc w:val="left"/>
+      <w:pPr>
+        <w:tabs>
+          <w:tab w:val="num" w:pos="1440"/>
+        </w:tabs>
+        <w:ind w:left="1440" w:hanging="360"/>
+      </w:pPr>
+      <w:rPr>
+        <w:rFonts w:ascii="Courier New" w:hAnsi="Courier New" w:hint="default"/>
+        <w:sz w:val="20"/>
+      </w:rPr>
+    </w:lvl>
+    <w:lvl w:ilvl="2" w:tentative="1">
+      <w:start w:val="1"/>
+      <w:numFmt w:val="bullet"/>
+      <w:lvlText w:val=""/>
+      <w:lvlJc w:val="left"/>
+      <w:pPr>
+        <w:tabs>
+          <w:tab w:val="num" w:pos="2160"/>
+        </w:tabs>
+        <w:ind w:left="2160" w:hanging="360"/>
+      </w:pPr>
+      <w:rPr>
+        <w:rFonts w:ascii="Wingdings" w:hAnsi="Wingdings" w:hint="default"/>
+        <w:sz w:val="20"/>
+      </w:rPr>
+    </w:lvl>
+    <w:lvl w:ilvl="3" w:tentative="1">
+      <w:start w:val="1"/>
+      <w:numFmt w:val="bullet"/>
+      <w:lvlText w:val=""/>
+      <w:lvlJc w:val="left"/>
+      <w:pPr>
+        <w:tabs>
+          <w:tab w:val="num" w:pos="2880"/>
+        </w:tabs>
+        <w:ind w:left="2880" w:hanging="360"/>
+      </w:pPr>
+      <w:rPr>
+        <w:rFonts w:ascii="Wingdings" w:hAnsi="Wingdings" w:hint="default"/>
+        <w:sz w:val="20"/>
+      </w:rPr>
+    </w:lvl>
+    <w:lvl w:ilvl="4" w:tentative="1">
+      <w:start w:val="1"/>
+      <w:numFmt w:val="bullet"/>
+      <w:lvlText w:val=""/>
+      <w:lvlJc w:val="left"/>
+      <w:pPr>
+        <w:tabs>
+          <w:tab w:val="num" w:pos="3600"/>
+        </w:tabs>
+        <w:ind w:left="3600" w:hanging="360"/>
+      </w:pPr>
+      <w:rPr>
+        <w:rFonts w:ascii="Wingdings" w:hAnsi="Wingdings" w:hint="default"/>
+        <w:sz w:val="20"/>
+      </w:rPr>
+    </w:lvl>
+    <w:lvl w:ilvl="5" w:tentative="1">
+      <w:start w:val="1"/>
+      <w:numFmt w:val="bullet"/>
+      <w:lvlText w:val=""/>
+      <w:lvlJc w:val="left"/>
+      <w:pPr>
+        <w:tabs>
+          <w:tab w:val="num" w:pos="4320"/>
+        </w:tabs>
+        <w:ind w:left="4320" w:hanging="360"/>
+      </w:pPr>
+      <w:rPr>
+        <w:rFonts w:ascii="Wingdings" w:hAnsi="Wingdings" w:hint="default"/>
+        <w:sz w:val="20"/>
+      </w:rPr>
+    </w:lvl>
+    <w:lvl w:ilvl="6" w:tentative="1">
+      <w:start w:val="1"/>
+      <w:numFmt w:val="bullet"/>
+      <w:lvlText w:val=""/>
+      <w:lvlJc w:val="left"/>
+      <w:pPr>
+        <w:tabs>
+          <w:tab w:val="num" w:pos="5040"/>
+        </w:tabs>
+        <w:ind w:left="5040" w:hanging="360"/>
+      </w:pPr>
+      <w:rPr>
+        <w:rFonts w:ascii="Wingdings" w:hAnsi="Wingdings" w:hint="default"/>
+        <w:sz w:val="20"/>
+      </w:rPr>
+    </w:lvl>
+    <w:lvl w:ilvl="7" w:tentative="1">
+      <w:start w:val="1"/>
+      <w:numFmt w:val="bullet"/>
+      <w:lvlText w:val=""/>
+      <w:lvlJc w:val="left"/>
+      <w:pPr>
+        <w:tabs>
+          <w:tab w:val="num" w:pos="5760"/>
+        </w:tabs>
+        <w:ind w:left="5760" w:hanging="360"/>
+      </w:pPr>
+      <w:rPr>
+        <w:rFonts w:ascii="Wingdings" w:hAnsi="Wingdings" w:hint="default"/>
+        <w:sz w:val="20"/>
+      </w:rPr>
+    </w:lvl>
+    <w:lvl w:ilvl="8" w:tentative="1">
+      <w:start w:val="1"/>
+      <w:numFmt w:val="bullet"/>
+      <w:lvlText w:val=""/>
+      <w:lvlJc w:val="left"/>
+      <w:pPr>
+        <w:tabs>
+          <w:tab w:val="num" w:pos="6480"/>
+        </w:tabs>
+        <w:ind w:left="6480" w:hanging="360"/>
+      </w:pPr>
+      <w:rPr>
+        <w:rFonts w:ascii="Wingdings" w:hAnsi="Wingdings" w:hint="default"/>
+        <w:sz w:val="20"/>
+      </w:rPr>
+    </w:lvl>
+  </w:abstractNum>
+  <w:abstractNum w:abstractNumId="1" w15:restartNumberingAfterBreak="0">
+    <w:nsid w:val="2D03765E"/>
+    <w:multiLevelType w:val="multilevel"/>
+    <w:tmpl w:val="8F7E756E"/>
+    <w:lvl w:ilvl="0">
+      <w:start w:val="1"/>
+      <w:numFmt w:val="bullet"/>
+      <w:lvlText w:val=""/>
+      <w:lvlJc w:val="left"/>
+      <w:pPr>
+        <w:tabs>
+          <w:tab w:val="num" w:pos="720"/>
+        </w:tabs>
+        <w:ind w:left="720" w:hanging="360"/>
+      </w:pPr>
+      <w:rPr>
+        <w:rFonts w:ascii="Symbol" w:hAnsi="Symbol" w:hint="default"/>
+        <w:sz w:val="20"/>
+      </w:rPr>
+    </w:lvl>
+    <w:lvl w:ilvl="1" w:tentative="1">
+      <w:start w:val="1"/>
+      <w:numFmt w:val="bullet"/>
+      <w:lvlText w:val="o"/>
+      <w:lvlJc w:val="left"/>
+      <w:pPr>
+        <w:tabs>
+          <w:tab w:val="num" w:pos="1440"/>
+        </w:tabs>
+        <w:ind w:left="1440" w:hanging="360"/>
+      </w:pPr>
+      <w:rPr>
+        <w:rFonts w:ascii="Courier New" w:hAnsi="Courier New" w:hint="default"/>
+        <w:sz w:val="20"/>
+      </w:rPr>
+    </w:lvl>
+    <w:lvl w:ilvl="2" w:tentative="1">
+      <w:start w:val="1"/>
+      <w:numFmt w:val="bullet"/>
+      <w:lvlText w:val=""/>
+      <w:lvlJc w:val="left"/>
+      <w:pPr>
+        <w:tabs>
+          <w:tab w:val="num" w:pos="2160"/>
+        </w:tabs>
+        <w:ind w:left="2160" w:hanging="360"/>
+      </w:pPr>
+      <w:rPr>
+        <w:rFonts w:ascii="Wingdings" w:hAnsi="Wingdings" w:hint="default"/>
+        <w:sz w:val="20"/>
+      </w:rPr>
+    </w:lvl>
+    <w:lvl w:ilvl="3" w:tentative="1">
+      <w:start w:val="1"/>
+      <w:numFmt w:val="bullet"/>
+      <w:lvlText w:val=""/>
+      <w:lvlJc w:val="left"/>
+      <w:pPr>
+        <w:tabs>
+          <w:tab w:val="num" w:pos="2880"/>
+        </w:tabs>
+        <w:ind w:left="2880" w:hanging="360"/>
+      </w:pPr>
+      <w:rPr>
+        <w:rFonts w:ascii="Wingdings" w:hAnsi="Wingdings" w:hint="default"/>
+        <w:sz w:val="20"/>
+      </w:rPr>
+    </w:lvl>
+    <w:lvl w:ilvl="4" w:tentative="1">
+      <w:start w:val="1"/>
+      <w:numFmt w:val="bullet"/>
+      <w:lvlText w:val=""/>
+      <w:lvlJc w:val="left"/>
+      <w:pPr>
+        <w:tabs>
+          <w:tab w:val="num" w:pos="3600"/>
+        </w:tabs>
+        <w:ind w:left="3600" w:hanging="360"/>
+      </w:pPr>
+      <w:rPr>
+        <w:rFonts w:ascii="Wingdings" w:hAnsi="Wingdings" w:hint="default"/>
+        <w:sz w:val="20"/>
+      </w:rPr>
+    </w:lvl>
+    <w:lvl w:ilvl="5" w:tentative="1">
+      <w:start w:val="1"/>
+      <w:numFmt w:val="bullet"/>
+      <w:lvlText w:val=""/>
+      <w:lvlJc w:val="left"/>
+      <w:pPr>
+        <w:tabs>
+          <w:tab w:val="num" w:pos="4320"/>
+        </w:tabs>
+        <w:ind w:left="4320" w:hanging="360"/>
+      </w:pPr>
+      <w:rPr>
+        <w:rFonts w:ascii="Wingdings" w:hAnsi="Wingdings" w:hint="default"/>
+        <w:sz w:val="20"/>
+      </w:rPr>
+    </w:lvl>
+    <w:lvl w:ilvl="6" w:tentative="1">
+      <w:start w:val="1"/>
+      <w:numFmt w:val="bullet"/>
+      <w:lvlText w:val=""/>
+      <w:lvlJc w:val="left"/>
+      <w:pPr>
+        <w:tabs>
+          <w:tab w:val="num" w:pos="5040"/>
+        </w:tabs>
+        <w:ind w:left="5040" w:hanging="360"/>
+      </w:pPr>
+      <w:rPr>
+        <w:rFonts w:ascii="Wingdings" w:hAnsi="Wingdings" w:hint="default"/>
+        <w:sz w:val="20"/>
+      </w:rPr>
+    </w:lvl>
+    <w:lvl w:ilvl="7" w:tentative="1">
+      <w:start w:val="1"/>
+      <w:numFmt w:val="bullet"/>
+      <w:lvlText w:val=""/>
+      <w:lvlJc w:val="left"/>
+      <w:pPr>
+        <w:tabs>
+          <w:tab w:val="num" w:pos="5760"/>
+        </w:tabs>
+        <w:ind w:left="5760" w:hanging="360"/>
+      </w:pPr>
+      <w:rPr>
+        <w:rFonts w:ascii="Wingdings" w:hAnsi="Wingdings" w:hint="default"/>
+        <w:sz w:val="20"/>
+      </w:rPr>
+    </w:lvl>
+    <w:lvl w:ilvl="8" w:tentative="1">
+      <w:start w:val="1"/>
+      <w:numFmt w:val="bullet"/>
+      <w:lvlText w:val=""/>
+      <w:lvlJc w:val="left"/>
+      <w:pPr>
+        <w:tabs>
+          <w:tab w:val="num" w:pos="6480"/>
+        </w:tabs>
+        <w:ind w:left="6480" w:hanging="360"/>
+      </w:pPr>
+      <w:rPr>
+        <w:rFonts w:ascii="Wingdings" w:hAnsi="Wingdings" w:hint="default"/>
+        <w:sz w:val="20"/>
+      </w:rPr>
+    </w:lvl>
+  </w:abstractNum>
+  <w:abstractNum w:abstractNumId="2" w15:restartNumberingAfterBreak="0">
     <w:nsid w:val="2EFC374B"/>
     <w:multiLevelType w:val="multilevel"/>
     <w:tmpl w:val="D1149E64"/>
@@ -13069,14 +14872,628 @@
       </w:pPr>
     </w:lvl>
   </w:abstractNum>
+  <w:abstractNum w:abstractNumId="3" w15:restartNumberingAfterBreak="0">
+    <w:nsid w:val="2FE102D6"/>
+    <w:multiLevelType w:val="multilevel"/>
+    <w:tmpl w:val="F4D883A2"/>
+    <w:lvl w:ilvl="0">
+      <w:start w:val="1"/>
+      <w:numFmt w:val="bullet"/>
+      <w:lvlText w:val=""/>
+      <w:lvlJc w:val="left"/>
+      <w:pPr>
+        <w:tabs>
+          <w:tab w:val="num" w:pos="720"/>
+        </w:tabs>
+        <w:ind w:left="720" w:hanging="360"/>
+      </w:pPr>
+      <w:rPr>
+        <w:rFonts w:ascii="Symbol" w:hAnsi="Symbol" w:hint="default"/>
+        <w:sz w:val="20"/>
+      </w:rPr>
+    </w:lvl>
+    <w:lvl w:ilvl="1" w:tentative="1">
+      <w:start w:val="1"/>
+      <w:numFmt w:val="bullet"/>
+      <w:lvlText w:val="o"/>
+      <w:lvlJc w:val="left"/>
+      <w:pPr>
+        <w:tabs>
+          <w:tab w:val="num" w:pos="1440"/>
+        </w:tabs>
+        <w:ind w:left="1440" w:hanging="360"/>
+      </w:pPr>
+      <w:rPr>
+        <w:rFonts w:ascii="Courier New" w:hAnsi="Courier New" w:hint="default"/>
+        <w:sz w:val="20"/>
+      </w:rPr>
+    </w:lvl>
+    <w:lvl w:ilvl="2" w:tentative="1">
+      <w:start w:val="1"/>
+      <w:numFmt w:val="bullet"/>
+      <w:lvlText w:val=""/>
+      <w:lvlJc w:val="left"/>
+      <w:pPr>
+        <w:tabs>
+          <w:tab w:val="num" w:pos="2160"/>
+        </w:tabs>
+        <w:ind w:left="2160" w:hanging="360"/>
+      </w:pPr>
+      <w:rPr>
+        <w:rFonts w:ascii="Wingdings" w:hAnsi="Wingdings" w:hint="default"/>
+        <w:sz w:val="20"/>
+      </w:rPr>
+    </w:lvl>
+    <w:lvl w:ilvl="3" w:tentative="1">
+      <w:start w:val="1"/>
+      <w:numFmt w:val="bullet"/>
+      <w:lvlText w:val=""/>
+      <w:lvlJc w:val="left"/>
+      <w:pPr>
+        <w:tabs>
+          <w:tab w:val="num" w:pos="2880"/>
+        </w:tabs>
+        <w:ind w:left="2880" w:hanging="360"/>
+      </w:pPr>
+      <w:rPr>
+        <w:rFonts w:ascii="Wingdings" w:hAnsi="Wingdings" w:hint="default"/>
+        <w:sz w:val="20"/>
+      </w:rPr>
+    </w:lvl>
+    <w:lvl w:ilvl="4" w:tentative="1">
+      <w:start w:val="1"/>
+      <w:numFmt w:val="bullet"/>
+      <w:lvlText w:val=""/>
+      <w:lvlJc w:val="left"/>
+      <w:pPr>
+        <w:tabs>
+          <w:tab w:val="num" w:pos="3600"/>
+        </w:tabs>
+        <w:ind w:left="3600" w:hanging="360"/>
+      </w:pPr>
+      <w:rPr>
+        <w:rFonts w:ascii="Wingdings" w:hAnsi="Wingdings" w:hint="default"/>
+        <w:sz w:val="20"/>
+      </w:rPr>
+    </w:lvl>
+    <w:lvl w:ilvl="5" w:tentative="1">
+      <w:start w:val="1"/>
+      <w:numFmt w:val="bullet"/>
+      <w:lvlText w:val=""/>
+      <w:lvlJc w:val="left"/>
+      <w:pPr>
+        <w:tabs>
+          <w:tab w:val="num" w:pos="4320"/>
+        </w:tabs>
+        <w:ind w:left="4320" w:hanging="360"/>
+      </w:pPr>
+      <w:rPr>
+        <w:rFonts w:ascii="Wingdings" w:hAnsi="Wingdings" w:hint="default"/>
+        <w:sz w:val="20"/>
+      </w:rPr>
+    </w:lvl>
+    <w:lvl w:ilvl="6" w:tentative="1">
+      <w:start w:val="1"/>
+      <w:numFmt w:val="bullet"/>
+      <w:lvlText w:val=""/>
+      <w:lvlJc w:val="left"/>
+      <w:pPr>
+        <w:tabs>
+          <w:tab w:val="num" w:pos="5040"/>
+        </w:tabs>
+        <w:ind w:left="5040" w:hanging="360"/>
+      </w:pPr>
+      <w:rPr>
+        <w:rFonts w:ascii="Wingdings" w:hAnsi="Wingdings" w:hint="default"/>
+        <w:sz w:val="20"/>
+      </w:rPr>
+    </w:lvl>
+    <w:lvl w:ilvl="7" w:tentative="1">
+      <w:start w:val="1"/>
+      <w:numFmt w:val="bullet"/>
+      <w:lvlText w:val=""/>
+      <w:lvlJc w:val="left"/>
+      <w:pPr>
+        <w:tabs>
+          <w:tab w:val="num" w:pos="5760"/>
+        </w:tabs>
+        <w:ind w:left="5760" w:hanging="360"/>
+      </w:pPr>
+      <w:rPr>
+        <w:rFonts w:ascii="Wingdings" w:hAnsi="Wingdings" w:hint="default"/>
+        <w:sz w:val="20"/>
+      </w:rPr>
+    </w:lvl>
+    <w:lvl w:ilvl="8" w:tentative="1">
+      <w:start w:val="1"/>
+      <w:numFmt w:val="bullet"/>
+      <w:lvlText w:val=""/>
+      <w:lvlJc w:val="left"/>
+      <w:pPr>
+        <w:tabs>
+          <w:tab w:val="num" w:pos="6480"/>
+        </w:tabs>
+        <w:ind w:left="6480" w:hanging="360"/>
+      </w:pPr>
+      <w:rPr>
+        <w:rFonts w:ascii="Wingdings" w:hAnsi="Wingdings" w:hint="default"/>
+        <w:sz w:val="20"/>
+      </w:rPr>
+    </w:lvl>
+  </w:abstractNum>
+  <w:abstractNum w:abstractNumId="4" w15:restartNumberingAfterBreak="0">
+    <w:nsid w:val="35BE7878"/>
+    <w:multiLevelType w:val="multilevel"/>
+    <w:tmpl w:val="DA52F95A"/>
+    <w:lvl w:ilvl="0">
+      <w:start w:val="1"/>
+      <w:numFmt w:val="bullet"/>
+      <w:lvlText w:val=""/>
+      <w:lvlJc w:val="left"/>
+      <w:pPr>
+        <w:tabs>
+          <w:tab w:val="num" w:pos="720"/>
+        </w:tabs>
+        <w:ind w:left="720" w:hanging="360"/>
+      </w:pPr>
+      <w:rPr>
+        <w:rFonts w:ascii="Symbol" w:hAnsi="Symbol" w:hint="default"/>
+        <w:sz w:val="20"/>
+      </w:rPr>
+    </w:lvl>
+    <w:lvl w:ilvl="1" w:tentative="1">
+      <w:start w:val="1"/>
+      <w:numFmt w:val="bullet"/>
+      <w:lvlText w:val="o"/>
+      <w:lvlJc w:val="left"/>
+      <w:pPr>
+        <w:tabs>
+          <w:tab w:val="num" w:pos="1440"/>
+        </w:tabs>
+        <w:ind w:left="1440" w:hanging="360"/>
+      </w:pPr>
+      <w:rPr>
+        <w:rFonts w:ascii="Courier New" w:hAnsi="Courier New" w:hint="default"/>
+        <w:sz w:val="20"/>
+      </w:rPr>
+    </w:lvl>
+    <w:lvl w:ilvl="2" w:tentative="1">
+      <w:start w:val="1"/>
+      <w:numFmt w:val="bullet"/>
+      <w:lvlText w:val=""/>
+      <w:lvlJc w:val="left"/>
+      <w:pPr>
+        <w:tabs>
+          <w:tab w:val="num" w:pos="2160"/>
+        </w:tabs>
+        <w:ind w:left="2160" w:hanging="360"/>
+      </w:pPr>
+      <w:rPr>
+        <w:rFonts w:ascii="Wingdings" w:hAnsi="Wingdings" w:hint="default"/>
+        <w:sz w:val="20"/>
+      </w:rPr>
+    </w:lvl>
+    <w:lvl w:ilvl="3" w:tentative="1">
+      <w:start w:val="1"/>
+      <w:numFmt w:val="bullet"/>
+      <w:lvlText w:val=""/>
+      <w:lvlJc w:val="left"/>
+      <w:pPr>
+        <w:tabs>
+          <w:tab w:val="num" w:pos="2880"/>
+        </w:tabs>
+        <w:ind w:left="2880" w:hanging="360"/>
+      </w:pPr>
+      <w:rPr>
+        <w:rFonts w:ascii="Wingdings" w:hAnsi="Wingdings" w:hint="default"/>
+        <w:sz w:val="20"/>
+      </w:rPr>
+    </w:lvl>
+    <w:lvl w:ilvl="4" w:tentative="1">
+      <w:start w:val="1"/>
+      <w:numFmt w:val="bullet"/>
+      <w:lvlText w:val=""/>
+      <w:lvlJc w:val="left"/>
+      <w:pPr>
+        <w:tabs>
+          <w:tab w:val="num" w:pos="3600"/>
+        </w:tabs>
+        <w:ind w:left="3600" w:hanging="360"/>
+      </w:pPr>
+      <w:rPr>
+        <w:rFonts w:ascii="Wingdings" w:hAnsi="Wingdings" w:hint="default"/>
+        <w:sz w:val="20"/>
+      </w:rPr>
+    </w:lvl>
+    <w:lvl w:ilvl="5" w:tentative="1">
+      <w:start w:val="1"/>
+      <w:numFmt w:val="bullet"/>
+      <w:lvlText w:val=""/>
+      <w:lvlJc w:val="left"/>
+      <w:pPr>
+        <w:tabs>
+          <w:tab w:val="num" w:pos="4320"/>
+        </w:tabs>
+        <w:ind w:left="4320" w:hanging="360"/>
+      </w:pPr>
+      <w:rPr>
+        <w:rFonts w:ascii="Wingdings" w:hAnsi="Wingdings" w:hint="default"/>
+        <w:sz w:val="20"/>
+      </w:rPr>
+    </w:lvl>
+    <w:lvl w:ilvl="6" w:tentative="1">
+      <w:start w:val="1"/>
+      <w:numFmt w:val="bullet"/>
+      <w:lvlText w:val=""/>
+      <w:lvlJc w:val="left"/>
+      <w:pPr>
+        <w:tabs>
+          <w:tab w:val="num" w:pos="5040"/>
+        </w:tabs>
+        <w:ind w:left="5040" w:hanging="360"/>
+      </w:pPr>
+      <w:rPr>
+        <w:rFonts w:ascii="Wingdings" w:hAnsi="Wingdings" w:hint="default"/>
+        <w:sz w:val="20"/>
+      </w:rPr>
+    </w:lvl>
+    <w:lvl w:ilvl="7" w:tentative="1">
+      <w:start w:val="1"/>
+      <w:numFmt w:val="bullet"/>
+      <w:lvlText w:val=""/>
+      <w:lvlJc w:val="left"/>
+      <w:pPr>
+        <w:tabs>
+          <w:tab w:val="num" w:pos="5760"/>
+        </w:tabs>
+        <w:ind w:left="5760" w:hanging="360"/>
+      </w:pPr>
+      <w:rPr>
+        <w:rFonts w:ascii="Wingdings" w:hAnsi="Wingdings" w:hint="default"/>
+        <w:sz w:val="20"/>
+      </w:rPr>
+    </w:lvl>
+    <w:lvl w:ilvl="8" w:tentative="1">
+      <w:start w:val="1"/>
+      <w:numFmt w:val="bullet"/>
+      <w:lvlText w:val=""/>
+      <w:lvlJc w:val="left"/>
+      <w:pPr>
+        <w:tabs>
+          <w:tab w:val="num" w:pos="6480"/>
+        </w:tabs>
+        <w:ind w:left="6480" w:hanging="360"/>
+      </w:pPr>
+      <w:rPr>
+        <w:rFonts w:ascii="Wingdings" w:hAnsi="Wingdings" w:hint="default"/>
+        <w:sz w:val="20"/>
+      </w:rPr>
+    </w:lvl>
+  </w:abstractNum>
+  <w:abstractNum w:abstractNumId="5" w15:restartNumberingAfterBreak="0">
+    <w:nsid w:val="36F635B5"/>
+    <w:multiLevelType w:val="multilevel"/>
+    <w:tmpl w:val="62783424"/>
+    <w:lvl w:ilvl="0">
+      <w:start w:val="1"/>
+      <w:numFmt w:val="bullet"/>
+      <w:lvlText w:val=""/>
+      <w:lvlJc w:val="left"/>
+      <w:pPr>
+        <w:tabs>
+          <w:tab w:val="num" w:pos="720"/>
+        </w:tabs>
+        <w:ind w:left="720" w:hanging="360"/>
+      </w:pPr>
+      <w:rPr>
+        <w:rFonts w:ascii="Symbol" w:hAnsi="Symbol" w:hint="default"/>
+        <w:sz w:val="20"/>
+      </w:rPr>
+    </w:lvl>
+    <w:lvl w:ilvl="1" w:tentative="1">
+      <w:start w:val="1"/>
+      <w:numFmt w:val="bullet"/>
+      <w:lvlText w:val="o"/>
+      <w:lvlJc w:val="left"/>
+      <w:pPr>
+        <w:tabs>
+          <w:tab w:val="num" w:pos="1440"/>
+        </w:tabs>
+        <w:ind w:left="1440" w:hanging="360"/>
+      </w:pPr>
+      <w:rPr>
+        <w:rFonts w:ascii="Courier New" w:hAnsi="Courier New" w:hint="default"/>
+        <w:sz w:val="20"/>
+      </w:rPr>
+    </w:lvl>
+    <w:lvl w:ilvl="2" w:tentative="1">
+      <w:start w:val="1"/>
+      <w:numFmt w:val="bullet"/>
+      <w:lvlText w:val=""/>
+      <w:lvlJc w:val="left"/>
+      <w:pPr>
+        <w:tabs>
+          <w:tab w:val="num" w:pos="2160"/>
+        </w:tabs>
+        <w:ind w:left="2160" w:hanging="360"/>
+      </w:pPr>
+      <w:rPr>
+        <w:rFonts w:ascii="Wingdings" w:hAnsi="Wingdings" w:hint="default"/>
+        <w:sz w:val="20"/>
+      </w:rPr>
+    </w:lvl>
+    <w:lvl w:ilvl="3" w:tentative="1">
+      <w:start w:val="1"/>
+      <w:numFmt w:val="bullet"/>
+      <w:lvlText w:val=""/>
+      <w:lvlJc w:val="left"/>
+      <w:pPr>
+        <w:tabs>
+          <w:tab w:val="num" w:pos="2880"/>
+        </w:tabs>
+        <w:ind w:left="2880" w:hanging="360"/>
+      </w:pPr>
+      <w:rPr>
+        <w:rFonts w:ascii="Wingdings" w:hAnsi="Wingdings" w:hint="default"/>
+        <w:sz w:val="20"/>
+      </w:rPr>
+    </w:lvl>
+    <w:lvl w:ilvl="4" w:tentative="1">
+      <w:start w:val="1"/>
+      <w:numFmt w:val="bullet"/>
+      <w:lvlText w:val=""/>
+      <w:lvlJc w:val="left"/>
+      <w:pPr>
+        <w:tabs>
+          <w:tab w:val="num" w:pos="3600"/>
+        </w:tabs>
+        <w:ind w:left="3600" w:hanging="360"/>
+      </w:pPr>
+      <w:rPr>
+        <w:rFonts w:ascii="Wingdings" w:hAnsi="Wingdings" w:hint="default"/>
+        <w:sz w:val="20"/>
+      </w:rPr>
+    </w:lvl>
+    <w:lvl w:ilvl="5" w:tentative="1">
+      <w:start w:val="1"/>
+      <w:numFmt w:val="bullet"/>
+      <w:lvlText w:val=""/>
+      <w:lvlJc w:val="left"/>
+      <w:pPr>
+        <w:tabs>
+          <w:tab w:val="num" w:pos="4320"/>
+        </w:tabs>
+        <w:ind w:left="4320" w:hanging="360"/>
+      </w:pPr>
+      <w:rPr>
+        <w:rFonts w:ascii="Wingdings" w:hAnsi="Wingdings" w:hint="default"/>
+        <w:sz w:val="20"/>
+      </w:rPr>
+    </w:lvl>
+    <w:lvl w:ilvl="6" w:tentative="1">
+      <w:start w:val="1"/>
+      <w:numFmt w:val="bullet"/>
+      <w:lvlText w:val=""/>
+      <w:lvlJc w:val="left"/>
+      <w:pPr>
+        <w:tabs>
+          <w:tab w:val="num" w:pos="5040"/>
+        </w:tabs>
+        <w:ind w:left="5040" w:hanging="360"/>
+      </w:pPr>
+      <w:rPr>
+        <w:rFonts w:ascii="Wingdings" w:hAnsi="Wingdings" w:hint="default"/>
+        <w:sz w:val="20"/>
+      </w:rPr>
+    </w:lvl>
+    <w:lvl w:ilvl="7" w:tentative="1">
+      <w:start w:val="1"/>
+      <w:numFmt w:val="bullet"/>
+      <w:lvlText w:val=""/>
+      <w:lvlJc w:val="left"/>
+      <w:pPr>
+        <w:tabs>
+          <w:tab w:val="num" w:pos="5760"/>
+        </w:tabs>
+        <w:ind w:left="5760" w:hanging="360"/>
+      </w:pPr>
+      <w:rPr>
+        <w:rFonts w:ascii="Wingdings" w:hAnsi="Wingdings" w:hint="default"/>
+        <w:sz w:val="20"/>
+      </w:rPr>
+    </w:lvl>
+    <w:lvl w:ilvl="8" w:tentative="1">
+      <w:start w:val="1"/>
+      <w:numFmt w:val="bullet"/>
+      <w:lvlText w:val=""/>
+      <w:lvlJc w:val="left"/>
+      <w:pPr>
+        <w:tabs>
+          <w:tab w:val="num" w:pos="6480"/>
+        </w:tabs>
+        <w:ind w:left="6480" w:hanging="360"/>
+      </w:pPr>
+      <w:rPr>
+        <w:rFonts w:ascii="Wingdings" w:hAnsi="Wingdings" w:hint="default"/>
+        <w:sz w:val="20"/>
+      </w:rPr>
+    </w:lvl>
+  </w:abstractNum>
+  <w:abstractNum w:abstractNumId="6" w15:restartNumberingAfterBreak="0">
+    <w:nsid w:val="56942845"/>
+    <w:multiLevelType w:val="multilevel"/>
+    <w:tmpl w:val="37620B28"/>
+    <w:lvl w:ilvl="0">
+      <w:start w:val="1"/>
+      <w:numFmt w:val="bullet"/>
+      <w:lvlText w:val=""/>
+      <w:lvlJc w:val="left"/>
+      <w:pPr>
+        <w:tabs>
+          <w:tab w:val="num" w:pos="720"/>
+        </w:tabs>
+        <w:ind w:left="720" w:hanging="360"/>
+      </w:pPr>
+      <w:rPr>
+        <w:rFonts w:ascii="Symbol" w:hAnsi="Symbol" w:hint="default"/>
+        <w:sz w:val="20"/>
+      </w:rPr>
+    </w:lvl>
+    <w:lvl w:ilvl="1" w:tentative="1">
+      <w:start w:val="1"/>
+      <w:numFmt w:val="bullet"/>
+      <w:lvlText w:val="o"/>
+      <w:lvlJc w:val="left"/>
+      <w:pPr>
+        <w:tabs>
+          <w:tab w:val="num" w:pos="1440"/>
+        </w:tabs>
+        <w:ind w:left="1440" w:hanging="360"/>
+      </w:pPr>
+      <w:rPr>
+        <w:rFonts w:ascii="Courier New" w:hAnsi="Courier New" w:hint="default"/>
+        <w:sz w:val="20"/>
+      </w:rPr>
+    </w:lvl>
+    <w:lvl w:ilvl="2" w:tentative="1">
+      <w:start w:val="1"/>
+      <w:numFmt w:val="bullet"/>
+      <w:lvlText w:val=""/>
+      <w:lvlJc w:val="left"/>
+      <w:pPr>
+        <w:tabs>
+          <w:tab w:val="num" w:pos="2160"/>
+        </w:tabs>
+        <w:ind w:left="2160" w:hanging="360"/>
+      </w:pPr>
+      <w:rPr>
+        <w:rFonts w:ascii="Wingdings" w:hAnsi="Wingdings" w:hint="default"/>
+        <w:sz w:val="20"/>
+      </w:rPr>
+    </w:lvl>
+    <w:lvl w:ilvl="3" w:tentative="1">
+      <w:start w:val="1"/>
+      <w:numFmt w:val="bullet"/>
+      <w:lvlText w:val=""/>
+      <w:lvlJc w:val="left"/>
+      <w:pPr>
+        <w:tabs>
+          <w:tab w:val="num" w:pos="2880"/>
+        </w:tabs>
+        <w:ind w:left="2880" w:hanging="360"/>
+      </w:pPr>
+      <w:rPr>
+        <w:rFonts w:ascii="Wingdings" w:hAnsi="Wingdings" w:hint="default"/>
+        <w:sz w:val="20"/>
+      </w:rPr>
+    </w:lvl>
+    <w:lvl w:ilvl="4" w:tentative="1">
+      <w:start w:val="1"/>
+      <w:numFmt w:val="bullet"/>
+      <w:lvlText w:val=""/>
+      <w:lvlJc w:val="left"/>
+      <w:pPr>
+        <w:tabs>
+          <w:tab w:val="num" w:pos="3600"/>
+        </w:tabs>
+        <w:ind w:left="3600" w:hanging="360"/>
+      </w:pPr>
+      <w:rPr>
+        <w:rFonts w:ascii="Wingdings" w:hAnsi="Wingdings" w:hint="default"/>
+        <w:sz w:val="20"/>
+      </w:rPr>
+    </w:lvl>
+    <w:lvl w:ilvl="5" w:tentative="1">
+      <w:start w:val="1"/>
+      <w:numFmt w:val="bullet"/>
+      <w:lvlText w:val=""/>
+      <w:lvlJc w:val="left"/>
+      <w:pPr>
+        <w:tabs>
+          <w:tab w:val="num" w:pos="4320"/>
+        </w:tabs>
+        <w:ind w:left="4320" w:hanging="360"/>
+      </w:pPr>
+      <w:rPr>
+        <w:rFonts w:ascii="Wingdings" w:hAnsi="Wingdings" w:hint="default"/>
+        <w:sz w:val="20"/>
+      </w:rPr>
+    </w:lvl>
+    <w:lvl w:ilvl="6" w:tentative="1">
+      <w:start w:val="1"/>
+      <w:numFmt w:val="bullet"/>
+      <w:lvlText w:val=""/>
+      <w:lvlJc w:val="left"/>
+      <w:pPr>
+        <w:tabs>
+          <w:tab w:val="num" w:pos="5040"/>
+        </w:tabs>
+        <w:ind w:left="5040" w:hanging="360"/>
+      </w:pPr>
+      <w:rPr>
+        <w:rFonts w:ascii="Wingdings" w:hAnsi="Wingdings" w:hint="default"/>
+        <w:sz w:val="20"/>
+      </w:rPr>
+    </w:lvl>
+    <w:lvl w:ilvl="7" w:tentative="1">
+      <w:start w:val="1"/>
+      <w:numFmt w:val="bullet"/>
+      <w:lvlText w:val=""/>
+      <w:lvlJc w:val="left"/>
+      <w:pPr>
+        <w:tabs>
+          <w:tab w:val="num" w:pos="5760"/>
+        </w:tabs>
+        <w:ind w:left="5760" w:hanging="360"/>
+      </w:pPr>
+      <w:rPr>
+        <w:rFonts w:ascii="Wingdings" w:hAnsi="Wingdings" w:hint="default"/>
+        <w:sz w:val="20"/>
+      </w:rPr>
+    </w:lvl>
+    <w:lvl w:ilvl="8" w:tentative="1">
+      <w:start w:val="1"/>
+      <w:numFmt w:val="bullet"/>
+      <w:lvlText w:val=""/>
+      <w:lvlJc w:val="left"/>
+      <w:pPr>
+        <w:tabs>
+          <w:tab w:val="num" w:pos="6480"/>
+        </w:tabs>
+        <w:ind w:left="6480" w:hanging="360"/>
+      </w:pPr>
+      <w:rPr>
+        <w:rFonts w:ascii="Wingdings" w:hAnsi="Wingdings" w:hint="default"/>
+        <w:sz w:val="20"/>
+      </w:rPr>
+    </w:lvl>
+  </w:abstractNum>
   <w:num w:numId="1">
+    <w:abstractNumId w:val="2"/>
+  </w:num>
+  <w:num w:numId="2">
     <w:abstractNumId w:val="0"/>
+  </w:num>
+  <w:num w:numId="3">
+    <w:abstractNumId w:val="1"/>
+  </w:num>
+  <w:num w:numId="4">
+    <w:abstractNumId w:val="3"/>
+  </w:num>
+  <w:num w:numId="5">
+    <w:abstractNumId w:val="5"/>
+  </w:num>
+  <w:num w:numId="6">
+    <w:abstractNumId w:val="6"/>
+  </w:num>
+  <w:num w:numId="7">
+    <w:abstractNumId w:val="4"/>
   </w:num>
 </w:numbering>
 </file>
 
 <file path=word/styles.xml><?xml version="1.0" encoding="utf-8"?>
-<w:styles xmlns:mc="http://schemas.openxmlformats.org/markup-compatibility/2006" xmlns:r="http://schemas.openxmlformats.org/officeDocument/2006/relationships" xmlns:w="http://schemas.openxmlformats.org/wordprocessingml/2006/main" xmlns:w14="http://schemas.microsoft.com/office/word/2010/wordml" xmlns:w15="http://schemas.microsoft.com/office/word/2012/wordml" mc:Ignorable="w14 w15">
+<w:styles xmlns:mc="http://schemas.openxmlformats.org/markup-compatibility/2006" xmlns:r="http://schemas.openxmlformats.org/officeDocument/2006/relationships" xmlns:w="http://schemas.openxmlformats.org/wordprocessingml/2006/main" xmlns:w14="http://schemas.microsoft.com/office/word/2010/wordml" xmlns:w15="http://schemas.microsoft.com/office/word/2012/wordml" xmlns:w16se="http://schemas.microsoft.com/office/word/2015/wordml/symex" mc:Ignorable="w14 w15 w16se">
   <w:docDefaults>
     <w:rPrDefault>
       <w:rPr>
@@ -13657,7 +16074,6 @@
     <w:name w:val="Table Grid"/>
     <w:basedOn w:val="TableNormal"/>
     <w:tblPr>
-      <w:tblInd w:w="0" w:type="dxa"/>
       <w:tblBorders>
         <w:top w:val="single" w:sz="4" w:space="0" w:color="auto"/>
         <w:left w:val="single" w:sz="4" w:space="0" w:color="auto"/>
@@ -13666,12 +16082,6 @@
         <w:insideH w:val="single" w:sz="4" w:space="0" w:color="auto"/>
         <w:insideV w:val="single" w:sz="4" w:space="0" w:color="auto"/>
       </w:tblBorders>
-      <w:tblCellMar>
-        <w:top w:w="0" w:type="dxa"/>
-        <w:left w:w="108" w:type="dxa"/>
-        <w:bottom w:w="0" w:type="dxa"/>
-        <w:right w:w="108" w:type="dxa"/>
-      </w:tblCellMar>
     </w:tblPr>
   </w:style>
   <w:style w:type="paragraph" w:styleId="Subtitle">
@@ -13696,13 +16106,6 @@
     <w:tblPr>
       <w:tblStyleRowBandSize w:val="1"/>
       <w:tblStyleColBandSize w:val="1"/>
-      <w:tblInd w:w="0" w:type="dxa"/>
-      <w:tblCellMar>
-        <w:top w:w="0" w:type="dxa"/>
-        <w:left w:w="108" w:type="dxa"/>
-        <w:bottom w:w="0" w:type="dxa"/>
-        <w:right w:w="108" w:type="dxa"/>
-      </w:tblCellMar>
     </w:tblPr>
   </w:style>
   <w:style w:type="table" w:customStyle="1" w:styleId="a0">
@@ -13710,13 +16113,6 @@
     <w:tblPr>
       <w:tblStyleRowBandSize w:val="1"/>
       <w:tblStyleColBandSize w:val="1"/>
-      <w:tblInd w:w="0" w:type="dxa"/>
-      <w:tblCellMar>
-        <w:top w:w="0" w:type="dxa"/>
-        <w:left w:w="108" w:type="dxa"/>
-        <w:bottom w:w="0" w:type="dxa"/>
-        <w:right w:w="108" w:type="dxa"/>
-      </w:tblCellMar>
     </w:tblPr>
   </w:style>
   <w:style w:type="character" w:styleId="Strong">

</xml_diff>

<commit_message>
documentation updated with use case diagram and waterfall model
</commit_message>
<xml_diff>
--- a/supermarket.docx
+++ b/supermarket.docx
@@ -2535,6 +2535,713 @@
     </w:p>
     <w:p>
       <w:pPr>
+        <w:spacing w:line="360" w:lineRule="auto"/>
+        <w:jc w:val="left"/>
+        <w:rPr>
+          <w:rFonts w:asciiTheme="majorBidi" w:eastAsia="Times New Roman" w:hAnsiTheme="majorBidi" w:cstheme="majorBidi"/>
+          <w:b/>
+          <w:sz w:val="24"/>
+        </w:rPr>
+      </w:pPr>
+      <w:r>
+        <w:rPr>
+          <w:rFonts w:asciiTheme="majorBidi" w:eastAsia="Times New Roman" w:hAnsiTheme="majorBidi" w:cstheme="majorBidi"/>
+          <w:b/>
+          <w:noProof/>
+          <w:sz w:val="24"/>
+          <w:lang w:eastAsia="en-US"/>
+        </w:rPr>
+        <mc:AlternateContent>
+          <mc:Choice Requires="wpg">
+            <w:drawing>
+              <wp:anchor distT="0" distB="0" distL="114300" distR="114300" simplePos="0" relativeHeight="252049408" behindDoc="0" locked="0" layoutInCell="1" allowOverlap="1">
+                <wp:simplePos x="0" y="0"/>
+                <wp:positionH relativeFrom="column">
+                  <wp:posOffset>-559386</wp:posOffset>
+                </wp:positionH>
+                <wp:positionV relativeFrom="paragraph">
+                  <wp:posOffset>227965</wp:posOffset>
+                </wp:positionV>
+                <wp:extent cx="5268351" cy="3573193"/>
+                <wp:effectExtent l="0" t="0" r="27940" b="27305"/>
+                <wp:wrapNone/>
+                <wp:docPr id="76" name="Group 76"/>
+                <wp:cNvGraphicFramePr/>
+                <a:graphic xmlns:a="http://schemas.openxmlformats.org/drawingml/2006/main">
+                  <a:graphicData uri="http://schemas.microsoft.com/office/word/2010/wordprocessingGroup">
+                    <wpg:wgp>
+                      <wpg:cNvGrpSpPr/>
+                      <wpg:grpSpPr>
+                        <a:xfrm>
+                          <a:off x="0" y="0"/>
+                          <a:ext cx="5268351" cy="3573193"/>
+                          <a:chOff x="0" y="0"/>
+                          <a:chExt cx="5268351" cy="3573193"/>
+                        </a:xfrm>
+                        <a:solidFill>
+                          <a:schemeClr val="accent6"/>
+                        </a:solidFill>
+                      </wpg:grpSpPr>
+                      <wps:wsp>
+                        <wps:cNvPr id="67" name="Rectangle 67"/>
+                        <wps:cNvSpPr/>
+                        <wps:spPr>
+                          <a:xfrm>
+                            <a:off x="893299" y="675249"/>
+                            <a:ext cx="1280160" cy="569741"/>
+                          </a:xfrm>
+                          <a:prstGeom prst="rect">
+                            <a:avLst/>
+                          </a:prstGeom>
+                          <a:grpFill/>
+                          <a:ln>
+                            <a:solidFill>
+                              <a:schemeClr val="tx1"/>
+                            </a:solidFill>
+                          </a:ln>
+                        </wps:spPr>
+                        <wps:style>
+                          <a:lnRef idx="2">
+                            <a:schemeClr val="dk1"/>
+                          </a:lnRef>
+                          <a:fillRef idx="1">
+                            <a:schemeClr val="lt1"/>
+                          </a:fillRef>
+                          <a:effectRef idx="0">
+                            <a:schemeClr val="dk1"/>
+                          </a:effectRef>
+                          <a:fontRef idx="minor">
+                            <a:schemeClr val="dk1"/>
+                          </a:fontRef>
+                        </wps:style>
+                        <wps:txbx>
+                          <w:txbxContent>
+                            <w:p>
+                              <w:pPr>
+                                <w:jc w:val="center"/>
+                              </w:pPr>
+                              <w:r>
+                                <w:t>System</w:t>
+                              </w:r>
+                            </w:p>
+                            <w:p>
+                              <w:pPr>
+                                <w:jc w:val="center"/>
+                              </w:pPr>
+                              <w:r>
+                                <w:t>Design</w:t>
+                              </w:r>
+                            </w:p>
+                          </w:txbxContent>
+                        </wps:txbx>
+                        <wps:bodyPr rot="0" spcFirstLastPara="0" vertOverflow="overflow" horzOverflow="overflow" vert="horz" wrap="square" lIns="91440" tIns="45720" rIns="91440" bIns="45720" numCol="1" spcCol="0" rtlCol="0" fromWordArt="0" anchor="ctr" anchorCtr="0" forceAA="0" compatLnSpc="1">
+                          <a:prstTxWarp prst="textNoShape">
+                            <a:avLst/>
+                          </a:prstTxWarp>
+                          <a:noAutofit/>
+                        </wps:bodyPr>
+                      </wps:wsp>
+                      <wps:wsp>
+                        <wps:cNvPr id="69" name="Rectangle 69"/>
+                        <wps:cNvSpPr/>
+                        <wps:spPr>
+                          <a:xfrm>
+                            <a:off x="0" y="0"/>
+                            <a:ext cx="1273127" cy="675249"/>
+                          </a:xfrm>
+                          <a:prstGeom prst="rect">
+                            <a:avLst/>
+                          </a:prstGeom>
+                          <a:grpFill/>
+                          <a:ln>
+                            <a:solidFill>
+                              <a:schemeClr val="tx1"/>
+                            </a:solidFill>
+                          </a:ln>
+                        </wps:spPr>
+                        <wps:style>
+                          <a:lnRef idx="2">
+                            <a:schemeClr val="dk1"/>
+                          </a:lnRef>
+                          <a:fillRef idx="1">
+                            <a:schemeClr val="lt1"/>
+                          </a:fillRef>
+                          <a:effectRef idx="0">
+                            <a:schemeClr val="dk1"/>
+                          </a:effectRef>
+                          <a:fontRef idx="minor">
+                            <a:schemeClr val="dk1"/>
+                          </a:fontRef>
+                        </wps:style>
+                        <wps:txbx>
+                          <w:txbxContent>
+                            <w:p>
+                              <w:pPr>
+                                <w:jc w:val="center"/>
+                              </w:pPr>
+                              <w:r>
+                                <w:t>Requirement</w:t>
+                              </w:r>
+                            </w:p>
+                            <w:p>
+                              <w:pPr>
+                                <w:jc w:val="center"/>
+                              </w:pPr>
+                              <w:r>
+                                <w:t>Analysis</w:t>
+                              </w:r>
+                            </w:p>
+                          </w:txbxContent>
+                        </wps:txbx>
+                        <wps:bodyPr rot="0" spcFirstLastPara="0" vertOverflow="overflow" horzOverflow="overflow" vert="horz" wrap="square" lIns="91440" tIns="45720" rIns="91440" bIns="45720" numCol="1" spcCol="0" rtlCol="0" fromWordArt="0" anchor="ctr" anchorCtr="0" forceAA="0" compatLnSpc="1">
+                          <a:prstTxWarp prst="textNoShape">
+                            <a:avLst/>
+                          </a:prstTxWarp>
+                          <a:noAutofit/>
+                        </wps:bodyPr>
+                      </wps:wsp>
+                      <wps:wsp>
+                        <wps:cNvPr id="70" name="Rectangle 70"/>
+                        <wps:cNvSpPr/>
+                        <wps:spPr>
+                          <a:xfrm>
+                            <a:off x="1730326" y="1252024"/>
+                            <a:ext cx="1230923" cy="513471"/>
+                          </a:xfrm>
+                          <a:prstGeom prst="rect">
+                            <a:avLst/>
+                          </a:prstGeom>
+                          <a:grpFill/>
+                          <a:ln>
+                            <a:solidFill>
+                              <a:schemeClr val="tx1"/>
+                            </a:solidFill>
+                          </a:ln>
+                        </wps:spPr>
+                        <wps:style>
+                          <a:lnRef idx="2">
+                            <a:schemeClr val="dk1"/>
+                          </a:lnRef>
+                          <a:fillRef idx="1">
+                            <a:schemeClr val="lt1"/>
+                          </a:fillRef>
+                          <a:effectRef idx="0">
+                            <a:schemeClr val="dk1"/>
+                          </a:effectRef>
+                          <a:fontRef idx="minor">
+                            <a:schemeClr val="dk1"/>
+                          </a:fontRef>
+                        </wps:style>
+                        <wps:txbx>
+                          <w:txbxContent>
+                            <w:p>
+                              <w:pPr>
+                                <w:jc w:val="center"/>
+                              </w:pPr>
+                              <w:r>
+                                <w:t>Implementation</w:t>
+                              </w:r>
+                            </w:p>
+                          </w:txbxContent>
+                        </wps:txbx>
+                        <wps:bodyPr rot="0" spcFirstLastPara="0" vertOverflow="overflow" horzOverflow="overflow" vert="horz" wrap="square" lIns="91440" tIns="45720" rIns="91440" bIns="45720" numCol="1" spcCol="0" rtlCol="0" fromWordArt="0" anchor="ctr" anchorCtr="0" forceAA="0" compatLnSpc="1">
+                          <a:prstTxWarp prst="textNoShape">
+                            <a:avLst/>
+                          </a:prstTxWarp>
+                          <a:noAutofit/>
+                        </wps:bodyPr>
+                      </wps:wsp>
+                      <wps:wsp>
+                        <wps:cNvPr id="71" name="Rectangle 71"/>
+                        <wps:cNvSpPr/>
+                        <wps:spPr>
+                          <a:xfrm>
+                            <a:off x="2377440" y="1765495"/>
+                            <a:ext cx="1441939" cy="555674"/>
+                          </a:xfrm>
+                          <a:prstGeom prst="rect">
+                            <a:avLst/>
+                          </a:prstGeom>
+                          <a:grpFill/>
+                          <a:ln>
+                            <a:solidFill>
+                              <a:schemeClr val="tx1"/>
+                            </a:solidFill>
+                          </a:ln>
+                        </wps:spPr>
+                        <wps:style>
+                          <a:lnRef idx="2">
+                            <a:schemeClr val="dk1"/>
+                          </a:lnRef>
+                          <a:fillRef idx="1">
+                            <a:schemeClr val="lt1"/>
+                          </a:fillRef>
+                          <a:effectRef idx="0">
+                            <a:schemeClr val="dk1"/>
+                          </a:effectRef>
+                          <a:fontRef idx="minor">
+                            <a:schemeClr val="dk1"/>
+                          </a:fontRef>
+                        </wps:style>
+                        <wps:txbx>
+                          <w:txbxContent>
+                            <w:p>
+                              <w:pPr>
+                                <w:jc w:val="center"/>
+                              </w:pPr>
+                              <w:r>
+                                <w:t xml:space="preserve">Testing </w:t>
+                              </w:r>
+                            </w:p>
+                          </w:txbxContent>
+                        </wps:txbx>
+                        <wps:bodyPr rot="0" spcFirstLastPara="0" vertOverflow="overflow" horzOverflow="overflow" vert="horz" wrap="square" lIns="91440" tIns="45720" rIns="91440" bIns="45720" numCol="1" spcCol="0" rtlCol="0" fromWordArt="0" anchor="ctr" anchorCtr="0" forceAA="0" compatLnSpc="1">
+                          <a:prstTxWarp prst="textNoShape">
+                            <a:avLst/>
+                          </a:prstTxWarp>
+                          <a:noAutofit/>
+                        </wps:bodyPr>
+                      </wps:wsp>
+                      <wps:wsp>
+                        <wps:cNvPr id="72" name="Rectangle 72"/>
+                        <wps:cNvSpPr/>
+                        <wps:spPr>
+                          <a:xfrm>
+                            <a:off x="2961249" y="2321169"/>
+                            <a:ext cx="1385668" cy="583810"/>
+                          </a:xfrm>
+                          <a:prstGeom prst="rect">
+                            <a:avLst/>
+                          </a:prstGeom>
+                          <a:grpFill/>
+                          <a:ln>
+                            <a:solidFill>
+                              <a:schemeClr val="tx1"/>
+                            </a:solidFill>
+                          </a:ln>
+                        </wps:spPr>
+                        <wps:style>
+                          <a:lnRef idx="2">
+                            <a:schemeClr val="dk1"/>
+                          </a:lnRef>
+                          <a:fillRef idx="1">
+                            <a:schemeClr val="lt1"/>
+                          </a:fillRef>
+                          <a:effectRef idx="0">
+                            <a:schemeClr val="dk1"/>
+                          </a:effectRef>
+                          <a:fontRef idx="minor">
+                            <a:schemeClr val="dk1"/>
+                          </a:fontRef>
+                        </wps:style>
+                        <wps:txbx>
+                          <w:txbxContent>
+                            <w:p>
+                              <w:pPr>
+                                <w:jc w:val="center"/>
+                              </w:pPr>
+                              <w:r>
+                                <w:t>Deployment</w:t>
+                              </w:r>
+                            </w:p>
+                          </w:txbxContent>
+                        </wps:txbx>
+                        <wps:bodyPr rot="0" spcFirstLastPara="0" vertOverflow="overflow" horzOverflow="overflow" vert="horz" wrap="square" lIns="91440" tIns="45720" rIns="91440" bIns="45720" numCol="1" spcCol="0" rtlCol="0" fromWordArt="0" anchor="ctr" anchorCtr="0" forceAA="0" compatLnSpc="1">
+                          <a:prstTxWarp prst="textNoShape">
+                            <a:avLst/>
+                          </a:prstTxWarp>
+                          <a:noAutofit/>
+                        </wps:bodyPr>
+                      </wps:wsp>
+                      <wps:wsp>
+                        <wps:cNvPr id="75" name="Rectangle 75"/>
+                        <wps:cNvSpPr/>
+                        <wps:spPr>
+                          <a:xfrm>
+                            <a:off x="3854548" y="2904978"/>
+                            <a:ext cx="1413803" cy="668215"/>
+                          </a:xfrm>
+                          <a:prstGeom prst="rect">
+                            <a:avLst/>
+                          </a:prstGeom>
+                          <a:grpFill/>
+                          <a:ln>
+                            <a:solidFill>
+                              <a:schemeClr val="tx1"/>
+                            </a:solidFill>
+                          </a:ln>
+                        </wps:spPr>
+                        <wps:style>
+                          <a:lnRef idx="2">
+                            <a:schemeClr val="dk1"/>
+                          </a:lnRef>
+                          <a:fillRef idx="1">
+                            <a:schemeClr val="lt1"/>
+                          </a:fillRef>
+                          <a:effectRef idx="0">
+                            <a:schemeClr val="dk1"/>
+                          </a:effectRef>
+                          <a:fontRef idx="minor">
+                            <a:schemeClr val="dk1"/>
+                          </a:fontRef>
+                        </wps:style>
+                        <wps:txbx>
+                          <w:txbxContent>
+                            <w:p>
+                              <w:pPr>
+                                <w:jc w:val="center"/>
+                              </w:pPr>
+                              <w:r>
+                                <w:t>Maintenance</w:t>
+                              </w:r>
+                            </w:p>
+                          </w:txbxContent>
+                        </wps:txbx>
+                        <wps:bodyPr rot="0" spcFirstLastPara="0" vertOverflow="overflow" horzOverflow="overflow" vert="horz" wrap="square" lIns="91440" tIns="45720" rIns="91440" bIns="45720" numCol="1" spcCol="0" rtlCol="0" fromWordArt="0" anchor="ctr" anchorCtr="0" forceAA="0" compatLnSpc="1">
+                          <a:prstTxWarp prst="textNoShape">
+                            <a:avLst/>
+                          </a:prstTxWarp>
+                          <a:noAutofit/>
+                        </wps:bodyPr>
+                      </wps:wsp>
+                    </wpg:wgp>
+                  </a:graphicData>
+                </a:graphic>
+              </wp:anchor>
+            </w:drawing>
+          </mc:Choice>
+          <mc:Fallback>
+            <w:pict>
+              <v:group id="Group 76" o:spid="_x0000_s1026" style="position:absolute;margin-left:-44.05pt;margin-top:17.95pt;width:414.85pt;height:281.35pt;z-index:252049408" coordsize="52683,35731" o:gfxdata="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">
+                <v:rect id="Rectangle 67" o:spid="_x0000_s1027" style="position:absolute;left:8932;top:6752;width:12802;height:5697;visibility:visible;mso-wrap-style:square;v-text-anchor:middle" o:gfxdata="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" filled="f" strokecolor="black [3213]" strokeweight="1pt">
+                  <v:textbox>
+                    <w:txbxContent>
+                      <w:p>
+                        <w:pPr>
+                          <w:jc w:val="center"/>
+                        </w:pPr>
+                        <w:r>
+                          <w:t>System</w:t>
+                        </w:r>
+                      </w:p>
+                      <w:p>
+                        <w:pPr>
+                          <w:jc w:val="center"/>
+                        </w:pPr>
+                        <w:r>
+                          <w:t>Design</w:t>
+                        </w:r>
+                      </w:p>
+                    </w:txbxContent>
+                  </v:textbox>
+                </v:rect>
+                <v:rect id="Rectangle 69" o:spid="_x0000_s1028" style="position:absolute;width:12731;height:6752;visibility:visible;mso-wrap-style:square;v-text-anchor:middle" o:gfxdata="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" filled="f" strokecolor="black [3213]" strokeweight="1pt">
+                  <v:textbox>
+                    <w:txbxContent>
+                      <w:p>
+                        <w:pPr>
+                          <w:jc w:val="center"/>
+                        </w:pPr>
+                        <w:r>
+                          <w:t>Requirement</w:t>
+                        </w:r>
+                      </w:p>
+                      <w:p>
+                        <w:pPr>
+                          <w:jc w:val="center"/>
+                        </w:pPr>
+                        <w:r>
+                          <w:t>Analysis</w:t>
+                        </w:r>
+                      </w:p>
+                    </w:txbxContent>
+                  </v:textbox>
+                </v:rect>
+                <v:rect id="Rectangle 70" o:spid="_x0000_s1029" style="position:absolute;left:17303;top:12520;width:12309;height:5134;visibility:visible;mso-wrap-style:square;v-text-anchor:middle" o:gfxdata="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" filled="f" strokecolor="black [3213]" strokeweight="1pt">
+                  <v:textbox>
+                    <w:txbxContent>
+                      <w:p>
+                        <w:pPr>
+                          <w:jc w:val="center"/>
+                        </w:pPr>
+                        <w:r>
+                          <w:t>Implementation</w:t>
+                        </w:r>
+                      </w:p>
+                    </w:txbxContent>
+                  </v:textbox>
+                </v:rect>
+                <v:rect id="Rectangle 71" o:spid="_x0000_s1030" style="position:absolute;left:23774;top:17654;width:14419;height:5557;visibility:visible;mso-wrap-style:square;v-text-anchor:middle" o:gfxdata="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" filled="f" strokecolor="black [3213]" strokeweight="1pt">
+                  <v:textbox>
+                    <w:txbxContent>
+                      <w:p>
+                        <w:pPr>
+                          <w:jc w:val="center"/>
+                        </w:pPr>
+                        <w:r>
+                          <w:t xml:space="preserve">Testing </w:t>
+                        </w:r>
+                      </w:p>
+                    </w:txbxContent>
+                  </v:textbox>
+                </v:rect>
+                <v:rect id="Rectangle 72" o:spid="_x0000_s1031" style="position:absolute;left:29612;top:23211;width:13857;height:5838;visibility:visible;mso-wrap-style:square;v-text-anchor:middle" o:gfxdata="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" filled="f" strokecolor="black [3213]" strokeweight="1pt">
+                  <v:textbox>
+                    <w:txbxContent>
+                      <w:p>
+                        <w:pPr>
+                          <w:jc w:val="center"/>
+                        </w:pPr>
+                        <w:r>
+                          <w:t>Deployment</w:t>
+                        </w:r>
+                      </w:p>
+                    </w:txbxContent>
+                  </v:textbox>
+                </v:rect>
+                <v:rect id="Rectangle 75" o:spid="_x0000_s1032" style="position:absolute;left:38545;top:29049;width:14138;height:6682;visibility:visible;mso-wrap-style:square;v-text-anchor:middle" o:gfxdata="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" filled="f" strokecolor="black [3213]" strokeweight="1pt">
+                  <v:textbox>
+                    <w:txbxContent>
+                      <w:p>
+                        <w:pPr>
+                          <w:jc w:val="center"/>
+                        </w:pPr>
+                        <w:r>
+                          <w:t>Maintenance</w:t>
+                        </w:r>
+                      </w:p>
+                    </w:txbxContent>
+                  </v:textbox>
+                </v:rect>
+              </v:group>
+            </w:pict>
+          </mc:Fallback>
+        </mc:AlternateContent>
+      </w:r>
+    </w:p>
+    <w:p>
+      <w:pPr>
+        <w:spacing w:line="360" w:lineRule="auto"/>
+        <w:jc w:val="left"/>
+        <w:rPr>
+          <w:rFonts w:asciiTheme="majorBidi" w:eastAsia="Times New Roman" w:hAnsiTheme="majorBidi" w:cstheme="majorBidi"/>
+          <w:b/>
+          <w:sz w:val="24"/>
+        </w:rPr>
+      </w:pPr>
+    </w:p>
+    <w:p>
+      <w:pPr>
+        <w:spacing w:line="360" w:lineRule="auto"/>
+        <w:jc w:val="left"/>
+        <w:rPr>
+          <w:rFonts w:asciiTheme="majorBidi" w:eastAsia="Times New Roman" w:hAnsiTheme="majorBidi" w:cstheme="majorBidi"/>
+          <w:b/>
+          <w:sz w:val="24"/>
+        </w:rPr>
+      </w:pPr>
+    </w:p>
+    <w:p>
+      <w:pPr>
+        <w:spacing w:line="360" w:lineRule="auto"/>
+        <w:jc w:val="left"/>
+        <w:rPr>
+          <w:rFonts w:asciiTheme="majorBidi" w:eastAsia="Times New Roman" w:hAnsiTheme="majorBidi" w:cstheme="majorBidi"/>
+          <w:b/>
+          <w:sz w:val="24"/>
+        </w:rPr>
+      </w:pPr>
+    </w:p>
+    <w:p>
+      <w:pPr>
+        <w:spacing w:line="360" w:lineRule="auto"/>
+        <w:jc w:val="left"/>
+        <w:rPr>
+          <w:rFonts w:asciiTheme="majorBidi" w:eastAsia="Times New Roman" w:hAnsiTheme="majorBidi" w:cstheme="majorBidi"/>
+          <w:b/>
+          <w:sz w:val="24"/>
+        </w:rPr>
+      </w:pPr>
+    </w:p>
+    <w:p>
+      <w:pPr>
+        <w:spacing w:line="360" w:lineRule="auto"/>
+        <w:jc w:val="left"/>
+        <w:rPr>
+          <w:rFonts w:asciiTheme="majorBidi" w:eastAsia="Times New Roman" w:hAnsiTheme="majorBidi" w:cstheme="majorBidi"/>
+          <w:b/>
+          <w:sz w:val="24"/>
+        </w:rPr>
+      </w:pPr>
+    </w:p>
+    <w:p>
+      <w:pPr>
+        <w:spacing w:line="360" w:lineRule="auto"/>
+        <w:jc w:val="left"/>
+        <w:rPr>
+          <w:rFonts w:asciiTheme="majorBidi" w:eastAsia="Times New Roman" w:hAnsiTheme="majorBidi" w:cstheme="majorBidi"/>
+          <w:b/>
+          <w:sz w:val="24"/>
+        </w:rPr>
+      </w:pPr>
+    </w:p>
+    <w:p>
+      <w:pPr>
+        <w:spacing w:line="360" w:lineRule="auto"/>
+        <w:jc w:val="left"/>
+        <w:rPr>
+          <w:rFonts w:asciiTheme="majorBidi" w:eastAsia="Times New Roman" w:hAnsiTheme="majorBidi" w:cstheme="majorBidi"/>
+          <w:b/>
+          <w:sz w:val="24"/>
+        </w:rPr>
+      </w:pPr>
+    </w:p>
+    <w:p>
+      <w:pPr>
+        <w:spacing w:line="360" w:lineRule="auto"/>
+        <w:jc w:val="left"/>
+        <w:rPr>
+          <w:rFonts w:asciiTheme="majorBidi" w:eastAsia="Times New Roman" w:hAnsiTheme="majorBidi" w:cstheme="majorBidi"/>
+          <w:b/>
+          <w:sz w:val="24"/>
+        </w:rPr>
+      </w:pPr>
+    </w:p>
+    <w:p>
+      <w:pPr>
+        <w:spacing w:line="360" w:lineRule="auto"/>
+        <w:jc w:val="left"/>
+        <w:rPr>
+          <w:rFonts w:asciiTheme="majorBidi" w:eastAsia="Times New Roman" w:hAnsiTheme="majorBidi" w:cstheme="majorBidi"/>
+          <w:b/>
+          <w:sz w:val="24"/>
+        </w:rPr>
+      </w:pPr>
+    </w:p>
+    <w:p>
+      <w:pPr>
+        <w:spacing w:line="360" w:lineRule="auto"/>
+        <w:jc w:val="left"/>
+        <w:rPr>
+          <w:rFonts w:asciiTheme="majorBidi" w:eastAsia="Times New Roman" w:hAnsiTheme="majorBidi" w:cstheme="majorBidi"/>
+          <w:b/>
+          <w:sz w:val="24"/>
+        </w:rPr>
+      </w:pPr>
+    </w:p>
+    <w:p>
+      <w:pPr>
+        <w:spacing w:line="360" w:lineRule="auto"/>
+        <w:jc w:val="left"/>
+        <w:rPr>
+          <w:rFonts w:asciiTheme="majorBidi" w:eastAsia="Times New Roman" w:hAnsiTheme="majorBidi" w:cstheme="majorBidi"/>
+          <w:b/>
+          <w:sz w:val="24"/>
+        </w:rPr>
+      </w:pPr>
+    </w:p>
+    <w:p>
+      <w:pPr>
+        <w:spacing w:line="360" w:lineRule="auto"/>
+        <w:jc w:val="left"/>
+        <w:rPr>
+          <w:rFonts w:asciiTheme="majorBidi" w:eastAsia="Times New Roman" w:hAnsiTheme="majorBidi" w:cstheme="majorBidi"/>
+          <w:b/>
+          <w:sz w:val="24"/>
+        </w:rPr>
+      </w:pPr>
+    </w:p>
+    <w:p>
+      <w:pPr>
+        <w:spacing w:line="360" w:lineRule="auto"/>
+        <w:jc w:val="left"/>
+        <w:rPr>
+          <w:rFonts w:asciiTheme="majorBidi" w:eastAsia="Times New Roman" w:hAnsiTheme="majorBidi" w:cstheme="majorBidi"/>
+          <w:b/>
+          <w:sz w:val="24"/>
+        </w:rPr>
+      </w:pPr>
+    </w:p>
+    <w:p>
+      <w:pPr>
+        <w:spacing w:line="360" w:lineRule="auto"/>
+        <w:jc w:val="left"/>
+        <w:rPr>
+          <w:rFonts w:asciiTheme="majorBidi" w:eastAsia="Times New Roman" w:hAnsiTheme="majorBidi" w:cstheme="majorBidi"/>
+          <w:b/>
+          <w:sz w:val="24"/>
+        </w:rPr>
+      </w:pPr>
+    </w:p>
+    <w:p>
+      <w:pPr>
+        <w:spacing w:line="360" w:lineRule="auto"/>
+        <w:jc w:val="left"/>
+        <w:rPr>
+          <w:rFonts w:asciiTheme="majorBidi" w:eastAsia="Times New Roman" w:hAnsiTheme="majorBidi" w:cstheme="majorBidi"/>
+          <w:b/>
+          <w:sz w:val="24"/>
+        </w:rPr>
+      </w:pPr>
+    </w:p>
+    <w:p>
+      <w:pPr>
+        <w:spacing w:line="360" w:lineRule="auto"/>
+        <w:jc w:val="left"/>
+        <w:rPr>
+          <w:rFonts w:asciiTheme="majorBidi" w:eastAsia="Times New Roman" w:hAnsiTheme="majorBidi" w:cstheme="majorBidi"/>
+          <w:b/>
+          <w:sz w:val="24"/>
+        </w:rPr>
+      </w:pPr>
+    </w:p>
+    <w:p>
+      <w:pPr>
+        <w:spacing w:line="360" w:lineRule="auto"/>
+        <w:jc w:val="left"/>
+        <w:rPr>
+          <w:rFonts w:asciiTheme="majorBidi" w:eastAsia="Times New Roman" w:hAnsiTheme="majorBidi" w:cstheme="majorBidi"/>
+          <w:b/>
+          <w:sz w:val="24"/>
+        </w:rPr>
+      </w:pPr>
+      <w:r>
+        <w:rPr>
+          <w:rFonts w:asciiTheme="majorBidi" w:eastAsia="Times New Roman" w:hAnsiTheme="majorBidi" w:cstheme="majorBidi"/>
+          <w:b/>
+          <w:sz w:val="24"/>
+        </w:rPr>
+        <w:t>Figure</w:t>
+      </w:r>
+      <w:r>
+        <w:rPr>
+          <w:rFonts w:asciiTheme="majorBidi" w:eastAsia="Times New Roman" w:hAnsiTheme="majorBidi" w:cstheme="majorBidi"/>
+          <w:b/>
+          <w:sz w:val="24"/>
+        </w:rPr>
+        <w:t xml:space="preserve"> 3.1</w:t>
+      </w:r>
+      <w:r>
+        <w:rPr>
+          <w:rFonts w:asciiTheme="majorBidi" w:eastAsia="Times New Roman" w:hAnsiTheme="majorBidi" w:cstheme="majorBidi"/>
+          <w:b/>
+          <w:sz w:val="24"/>
+        </w:rPr>
+        <w:t xml:space="preserve"> </w:t>
+      </w:r>
+      <w:bookmarkStart w:id="0" w:name="_GoBack"/>
+      <w:bookmarkEnd w:id="0"/>
+      <w:r>
+        <w:rPr>
+          <w:rFonts w:asciiTheme="majorBidi" w:eastAsia="Times New Roman" w:hAnsiTheme="majorBidi" w:cstheme="majorBidi"/>
+          <w:b/>
+          <w:sz w:val="24"/>
+        </w:rPr>
+        <w:t>Waterfall Model</w:t>
+      </w:r>
+    </w:p>
+    <w:p>
+      <w:pPr>
         <w:pStyle w:val="NormalWeb"/>
         <w:widowControl/>
         <w:numPr>
@@ -2552,6 +3259,7 @@
           <w:rStyle w:val="Strong"/>
           <w:rFonts w:asciiTheme="majorBidi" w:hAnsiTheme="majorBidi" w:cstheme="majorBidi"/>
         </w:rPr>
+        <w:lastRenderedPageBreak/>
         <w:t>Requirements Analysis</w:t>
       </w:r>
       <w:r>
@@ -2639,7 +3347,6 @@
           <w:rStyle w:val="Strong"/>
           <w:rFonts w:asciiTheme="majorBidi" w:hAnsiTheme="majorBidi" w:cstheme="majorBidi"/>
         </w:rPr>
-        <w:lastRenderedPageBreak/>
         <w:t>Integration and Testing</w:t>
       </w:r>
       <w:r>
@@ -3114,6 +3821,2213 @@
           <w:sz w:val="24"/>
         </w:rPr>
       </w:pPr>
+      <w:r>
+        <w:rPr>
+          <w:rFonts w:asciiTheme="majorBidi" w:eastAsia="Times New Roman" w:hAnsiTheme="majorBidi" w:cstheme="majorBidi"/>
+          <w:b/>
+          <w:sz w:val="24"/>
+        </w:rPr>
+        <w:lastRenderedPageBreak/>
+        <w:t>Use Case Diagram:</w:t>
+      </w:r>
+    </w:p>
+    <w:p>
+      <w:pPr>
+        <w:spacing w:line="360" w:lineRule="auto"/>
+        <w:jc w:val="left"/>
+        <w:rPr>
+          <w:rFonts w:asciiTheme="majorBidi" w:eastAsia="Times New Roman" w:hAnsiTheme="majorBidi" w:cstheme="majorBidi"/>
+          <w:b/>
+          <w:sz w:val="24"/>
+        </w:rPr>
+      </w:pPr>
+      <w:r>
+        <w:rPr>
+          <w:rFonts w:asciiTheme="majorBidi" w:eastAsia="Times New Roman" w:hAnsiTheme="majorBidi" w:cstheme="majorBidi"/>
+          <w:b/>
+          <w:noProof/>
+          <w:sz w:val="24"/>
+          <w:lang w:eastAsia="en-US"/>
+        </w:rPr>
+        <mc:AlternateContent>
+          <mc:Choice Requires="wpg">
+            <w:drawing>
+              <wp:anchor distT="0" distB="0" distL="114300" distR="114300" simplePos="0" relativeHeight="252035072" behindDoc="0" locked="0" layoutInCell="1" allowOverlap="1">
+                <wp:simplePos x="0" y="0"/>
+                <wp:positionH relativeFrom="column">
+                  <wp:posOffset>-288388</wp:posOffset>
+                </wp:positionH>
+                <wp:positionV relativeFrom="paragraph">
+                  <wp:posOffset>145073</wp:posOffset>
+                </wp:positionV>
+                <wp:extent cx="6522574" cy="9017391"/>
+                <wp:effectExtent l="0" t="0" r="50165" b="12700"/>
+                <wp:wrapNone/>
+                <wp:docPr id="56" name="Group 56"/>
+                <wp:cNvGraphicFramePr/>
+                <a:graphic xmlns:a="http://schemas.openxmlformats.org/drawingml/2006/main">
+                  <a:graphicData uri="http://schemas.microsoft.com/office/word/2010/wordprocessingGroup">
+                    <wpg:wgp>
+                      <wpg:cNvGrpSpPr/>
+                      <wpg:grpSpPr>
+                        <a:xfrm>
+                          <a:off x="0" y="0"/>
+                          <a:ext cx="6522574" cy="9017391"/>
+                          <a:chOff x="0" y="0"/>
+                          <a:chExt cx="6522574" cy="9017391"/>
+                        </a:xfrm>
+                      </wpg:grpSpPr>
+                      <wps:wsp>
+                        <wps:cNvPr id="1" name="Rectangle 1"/>
+                        <wps:cNvSpPr/>
+                        <wps:spPr>
+                          <a:xfrm>
+                            <a:off x="710419" y="0"/>
+                            <a:ext cx="5063832" cy="9017391"/>
+                          </a:xfrm>
+                          <a:prstGeom prst="rect">
+                            <a:avLst/>
+                          </a:prstGeom>
+                          <a:solidFill>
+                            <a:schemeClr val="bg1"/>
+                          </a:solidFill>
+                          <a:ln>
+                            <a:solidFill>
+                              <a:schemeClr val="accent6"/>
+                            </a:solidFill>
+                          </a:ln>
+                        </wps:spPr>
+                        <wps:style>
+                          <a:lnRef idx="2">
+                            <a:schemeClr val="dk1"/>
+                          </a:lnRef>
+                          <a:fillRef idx="1">
+                            <a:schemeClr val="lt1"/>
+                          </a:fillRef>
+                          <a:effectRef idx="0">
+                            <a:schemeClr val="dk1"/>
+                          </a:effectRef>
+                          <a:fontRef idx="minor">
+                            <a:schemeClr val="dk1"/>
+                          </a:fontRef>
+                        </wps:style>
+                        <wps:txbx>
+                          <w:txbxContent>
+                            <w:p/>
+                          </w:txbxContent>
+                        </wps:txbx>
+                        <wps:bodyPr rot="0" spcFirstLastPara="0" vertOverflow="overflow" horzOverflow="overflow" vert="horz" wrap="square" lIns="91440" tIns="45720" rIns="91440" bIns="45720" numCol="1" spcCol="0" rtlCol="0" fromWordArt="0" anchor="ctr" anchorCtr="0" forceAA="0" compatLnSpc="1">
+                          <a:prstTxWarp prst="textNoShape">
+                            <a:avLst/>
+                          </a:prstTxWarp>
+                          <a:noAutofit/>
+                        </wps:bodyPr>
+                      </wps:wsp>
+                      <wps:wsp>
+                        <wps:cNvPr id="2" name="Text Box 2"/>
+                        <wps:cNvSpPr txBox="1"/>
+                        <wps:spPr>
+                          <a:xfrm>
+                            <a:off x="1955410" y="126609"/>
+                            <a:ext cx="2193925" cy="259715"/>
+                          </a:xfrm>
+                          <a:prstGeom prst="rect">
+                            <a:avLst/>
+                          </a:prstGeom>
+                          <a:solidFill>
+                            <a:schemeClr val="lt1"/>
+                          </a:solidFill>
+                          <a:ln w="6350">
+                            <a:solidFill>
+                              <a:schemeClr val="accent6"/>
+                            </a:solidFill>
+                          </a:ln>
+                        </wps:spPr>
+                        <wps:txbx>
+                          <w:txbxContent>
+                            <w:p>
+                              <w:pPr>
+                                <w:rPr>
+                                  <w:b/>
+                                  <w:bCs/>
+                                </w:rPr>
+                              </w:pPr>
+                              <w:r>
+                                <w:rPr>
+                                  <w:b/>
+                                  <w:bCs/>
+                                </w:rPr>
+                                <w:t>Supermarket Management System</w:t>
+                              </w:r>
+                            </w:p>
+                          </w:txbxContent>
+                        </wps:txbx>
+                        <wps:bodyPr rot="0" spcFirstLastPara="0" vertOverflow="overflow" horzOverflow="overflow" vert="horz" wrap="square" lIns="91440" tIns="45720" rIns="91440" bIns="45720" numCol="1" spcCol="0" rtlCol="0" fromWordArt="0" anchor="t" anchorCtr="0" forceAA="0" compatLnSpc="1">
+                          <a:prstTxWarp prst="textNoShape">
+                            <a:avLst/>
+                          </a:prstTxWarp>
+                          <a:noAutofit/>
+                        </wps:bodyPr>
+                      </wps:wsp>
+                      <wps:wsp>
+                        <wps:cNvPr id="3" name="Oval 3"/>
+                        <wps:cNvSpPr/>
+                        <wps:spPr>
+                          <a:xfrm>
+                            <a:off x="2124222" y="1385668"/>
+                            <a:ext cx="2032635" cy="541020"/>
+                          </a:xfrm>
+                          <a:prstGeom prst="ellipse">
+                            <a:avLst/>
+                          </a:prstGeom>
+                          <a:ln>
+                            <a:solidFill>
+                              <a:schemeClr val="accent6"/>
+                            </a:solidFill>
+                          </a:ln>
+                        </wps:spPr>
+                        <wps:style>
+                          <a:lnRef idx="2">
+                            <a:schemeClr val="dk1"/>
+                          </a:lnRef>
+                          <a:fillRef idx="1">
+                            <a:schemeClr val="lt1"/>
+                          </a:fillRef>
+                          <a:effectRef idx="0">
+                            <a:schemeClr val="dk1"/>
+                          </a:effectRef>
+                          <a:fontRef idx="minor">
+                            <a:schemeClr val="dk1"/>
+                          </a:fontRef>
+                        </wps:style>
+                        <wps:txbx>
+                          <w:txbxContent>
+                            <w:p>
+                              <w:pPr>
+                                <w:jc w:val="center"/>
+                              </w:pPr>
+                              <w:r>
+                                <w:t>Manage Products</w:t>
+                              </w:r>
+                            </w:p>
+                          </w:txbxContent>
+                        </wps:txbx>
+                        <wps:bodyPr rot="0" spcFirstLastPara="0" vertOverflow="overflow" horzOverflow="overflow" vert="horz" wrap="square" lIns="91440" tIns="45720" rIns="91440" bIns="45720" numCol="1" spcCol="0" rtlCol="0" fromWordArt="0" anchor="ctr" anchorCtr="0" forceAA="0" compatLnSpc="1">
+                          <a:prstTxWarp prst="textNoShape">
+                            <a:avLst/>
+                          </a:prstTxWarp>
+                          <a:noAutofit/>
+                        </wps:bodyPr>
+                      </wps:wsp>
+                      <wps:wsp>
+                        <wps:cNvPr id="4" name="Oval 4"/>
+                        <wps:cNvSpPr/>
+                        <wps:spPr>
+                          <a:xfrm>
+                            <a:off x="2166425" y="626012"/>
+                            <a:ext cx="2025015" cy="576580"/>
+                          </a:xfrm>
+                          <a:prstGeom prst="ellipse">
+                            <a:avLst/>
+                          </a:prstGeom>
+                          <a:ln>
+                            <a:solidFill>
+                              <a:schemeClr val="accent6"/>
+                            </a:solidFill>
+                          </a:ln>
+                        </wps:spPr>
+                        <wps:style>
+                          <a:lnRef idx="2">
+                            <a:schemeClr val="dk1"/>
+                          </a:lnRef>
+                          <a:fillRef idx="1">
+                            <a:schemeClr val="lt1"/>
+                          </a:fillRef>
+                          <a:effectRef idx="0">
+                            <a:schemeClr val="dk1"/>
+                          </a:effectRef>
+                          <a:fontRef idx="minor">
+                            <a:schemeClr val="dk1"/>
+                          </a:fontRef>
+                        </wps:style>
+                        <wps:txbx>
+                          <w:txbxContent>
+                            <w:p>
+                              <w:pPr>
+                                <w:jc w:val="center"/>
+                              </w:pPr>
+                              <w:r>
+                                <w:t>Manage Stuff</w:t>
+                              </w:r>
+                            </w:p>
+                          </w:txbxContent>
+                        </wps:txbx>
+                        <wps:bodyPr rot="0" spcFirstLastPara="0" vertOverflow="overflow" horzOverflow="overflow" vert="horz" wrap="square" lIns="91440" tIns="45720" rIns="91440" bIns="45720" numCol="1" spcCol="0" rtlCol="0" fromWordArt="0" anchor="ctr" anchorCtr="0" forceAA="0" compatLnSpc="1">
+                          <a:prstTxWarp prst="textNoShape">
+                            <a:avLst/>
+                          </a:prstTxWarp>
+                          <a:noAutofit/>
+                        </wps:bodyPr>
+                      </wps:wsp>
+                      <wps:wsp>
+                        <wps:cNvPr id="5" name="Oval 5"/>
+                        <wps:cNvSpPr/>
+                        <wps:spPr>
+                          <a:xfrm>
+                            <a:off x="2173459" y="2089052"/>
+                            <a:ext cx="1947545" cy="576580"/>
+                          </a:xfrm>
+                          <a:prstGeom prst="ellipse">
+                            <a:avLst/>
+                          </a:prstGeom>
+                          <a:ln>
+                            <a:solidFill>
+                              <a:schemeClr val="accent6"/>
+                            </a:solidFill>
+                          </a:ln>
+                        </wps:spPr>
+                        <wps:style>
+                          <a:lnRef idx="2">
+                            <a:schemeClr val="dk1"/>
+                          </a:lnRef>
+                          <a:fillRef idx="1">
+                            <a:schemeClr val="lt1"/>
+                          </a:fillRef>
+                          <a:effectRef idx="0">
+                            <a:schemeClr val="dk1"/>
+                          </a:effectRef>
+                          <a:fontRef idx="minor">
+                            <a:schemeClr val="dk1"/>
+                          </a:fontRef>
+                        </wps:style>
+                        <wps:txbx>
+                          <w:txbxContent>
+                            <w:p>
+                              <w:pPr>
+                                <w:jc w:val="center"/>
+                              </w:pPr>
+                              <w:r>
+                                <w:t>Manage Customers</w:t>
+                              </w:r>
+                            </w:p>
+                          </w:txbxContent>
+                        </wps:txbx>
+                        <wps:bodyPr rot="0" spcFirstLastPara="0" vertOverflow="overflow" horzOverflow="overflow" vert="horz" wrap="square" lIns="91440" tIns="45720" rIns="91440" bIns="45720" numCol="1" spcCol="0" rtlCol="0" fromWordArt="0" anchor="ctr" anchorCtr="0" forceAA="0" compatLnSpc="1">
+                          <a:prstTxWarp prst="textNoShape">
+                            <a:avLst/>
+                          </a:prstTxWarp>
+                          <a:noAutofit/>
+                        </wps:bodyPr>
+                      </wps:wsp>
+                      <wps:wsp>
+                        <wps:cNvPr id="6" name="Oval 6"/>
+                        <wps:cNvSpPr/>
+                        <wps:spPr>
+                          <a:xfrm>
+                            <a:off x="2180493" y="2855742"/>
+                            <a:ext cx="1925955" cy="548640"/>
+                          </a:xfrm>
+                          <a:prstGeom prst="ellipse">
+                            <a:avLst/>
+                          </a:prstGeom>
+                          <a:ln>
+                            <a:solidFill>
+                              <a:schemeClr val="accent6"/>
+                            </a:solidFill>
+                          </a:ln>
+                        </wps:spPr>
+                        <wps:style>
+                          <a:lnRef idx="2">
+                            <a:schemeClr val="dk1"/>
+                          </a:lnRef>
+                          <a:fillRef idx="1">
+                            <a:schemeClr val="lt1"/>
+                          </a:fillRef>
+                          <a:effectRef idx="0">
+                            <a:schemeClr val="dk1"/>
+                          </a:effectRef>
+                          <a:fontRef idx="minor">
+                            <a:schemeClr val="dk1"/>
+                          </a:fontRef>
+                        </wps:style>
+                        <wps:txbx>
+                          <w:txbxContent>
+                            <w:p>
+                              <w:pPr>
+                                <w:jc w:val="center"/>
+                              </w:pPr>
+                              <w:r>
+                                <w:t>Manage Orders</w:t>
+                              </w:r>
+                            </w:p>
+                          </w:txbxContent>
+                        </wps:txbx>
+                        <wps:bodyPr rot="0" spcFirstLastPara="0" vertOverflow="overflow" horzOverflow="overflow" vert="horz" wrap="square" lIns="91440" tIns="45720" rIns="91440" bIns="45720" numCol="1" spcCol="0" rtlCol="0" fromWordArt="0" anchor="ctr" anchorCtr="0" forceAA="0" compatLnSpc="1">
+                          <a:prstTxWarp prst="textNoShape">
+                            <a:avLst/>
+                          </a:prstTxWarp>
+                          <a:noAutofit/>
+                        </wps:bodyPr>
+                      </wps:wsp>
+                      <wps:wsp>
+                        <wps:cNvPr id="7" name="Oval 7"/>
+                        <wps:cNvSpPr/>
+                        <wps:spPr>
+                          <a:xfrm>
+                            <a:off x="2180493" y="3530991"/>
+                            <a:ext cx="1925955" cy="534035"/>
+                          </a:xfrm>
+                          <a:prstGeom prst="ellipse">
+                            <a:avLst/>
+                          </a:prstGeom>
+                          <a:ln>
+                            <a:solidFill>
+                              <a:schemeClr val="accent6"/>
+                            </a:solidFill>
+                          </a:ln>
+                        </wps:spPr>
+                        <wps:style>
+                          <a:lnRef idx="2">
+                            <a:schemeClr val="dk1"/>
+                          </a:lnRef>
+                          <a:fillRef idx="1">
+                            <a:schemeClr val="lt1"/>
+                          </a:fillRef>
+                          <a:effectRef idx="0">
+                            <a:schemeClr val="dk1"/>
+                          </a:effectRef>
+                          <a:fontRef idx="minor">
+                            <a:schemeClr val="dk1"/>
+                          </a:fontRef>
+                        </wps:style>
+                        <wps:txbx>
+                          <w:txbxContent>
+                            <w:p>
+                              <w:pPr>
+                                <w:jc w:val="center"/>
+                              </w:pPr>
+                              <w:r>
+                                <w:t xml:space="preserve">Manage </w:t>
+                              </w:r>
+                              <w:r>
+                                <w:t>Payments</w:t>
+                              </w:r>
+                            </w:p>
+                          </w:txbxContent>
+                        </wps:txbx>
+                        <wps:bodyPr rot="0" spcFirstLastPara="0" vertOverflow="overflow" horzOverflow="overflow" vert="horz" wrap="square" lIns="91440" tIns="45720" rIns="91440" bIns="45720" numCol="1" spcCol="0" rtlCol="0" fromWordArt="0" anchor="ctr" anchorCtr="0" forceAA="0" compatLnSpc="1">
+                          <a:prstTxWarp prst="textNoShape">
+                            <a:avLst/>
+                          </a:prstTxWarp>
+                          <a:noAutofit/>
+                        </wps:bodyPr>
+                      </wps:wsp>
+                      <wps:wsp>
+                        <wps:cNvPr id="8" name="Oval 8"/>
+                        <wps:cNvSpPr/>
+                        <wps:spPr>
+                          <a:xfrm>
+                            <a:off x="2138290" y="4213274"/>
+                            <a:ext cx="1925955" cy="548640"/>
+                          </a:xfrm>
+                          <a:prstGeom prst="ellipse">
+                            <a:avLst/>
+                          </a:prstGeom>
+                          <a:ln>
+                            <a:solidFill>
+                              <a:schemeClr val="accent6"/>
+                            </a:solidFill>
+                          </a:ln>
+                        </wps:spPr>
+                        <wps:style>
+                          <a:lnRef idx="2">
+                            <a:schemeClr val="dk1"/>
+                          </a:lnRef>
+                          <a:fillRef idx="1">
+                            <a:schemeClr val="lt1"/>
+                          </a:fillRef>
+                          <a:effectRef idx="0">
+                            <a:schemeClr val="dk1"/>
+                          </a:effectRef>
+                          <a:fontRef idx="minor">
+                            <a:schemeClr val="dk1"/>
+                          </a:fontRef>
+                        </wps:style>
+                        <wps:txbx>
+                          <w:txbxContent>
+                            <w:p>
+                              <w:pPr>
+                                <w:jc w:val="center"/>
+                              </w:pPr>
+                              <w:r>
+                                <w:t>Generate Receipt</w:t>
+                              </w:r>
+                            </w:p>
+                          </w:txbxContent>
+                        </wps:txbx>
+                        <wps:bodyPr rot="0" spcFirstLastPara="0" vertOverflow="overflow" horzOverflow="overflow" vert="horz" wrap="square" lIns="91440" tIns="45720" rIns="91440" bIns="45720" numCol="1" spcCol="0" rtlCol="0" fromWordArt="0" anchor="ctr" anchorCtr="0" forceAA="0" compatLnSpc="1">
+                          <a:prstTxWarp prst="textNoShape">
+                            <a:avLst/>
+                          </a:prstTxWarp>
+                          <a:noAutofit/>
+                        </wps:bodyPr>
+                      </wps:wsp>
+                      <wps:wsp>
+                        <wps:cNvPr id="10" name="Oval 10"/>
+                        <wps:cNvSpPr/>
+                        <wps:spPr>
+                          <a:xfrm>
+                            <a:off x="3404382" y="6435969"/>
+                            <a:ext cx="1926345" cy="689414"/>
+                          </a:xfrm>
+                          <a:prstGeom prst="ellipse">
+                            <a:avLst/>
+                          </a:prstGeom>
+                          <a:ln>
+                            <a:solidFill>
+                              <a:schemeClr val="accent6"/>
+                            </a:solidFill>
+                          </a:ln>
+                        </wps:spPr>
+                        <wps:style>
+                          <a:lnRef idx="2">
+                            <a:schemeClr val="dk1"/>
+                          </a:lnRef>
+                          <a:fillRef idx="1">
+                            <a:schemeClr val="lt1"/>
+                          </a:fillRef>
+                          <a:effectRef idx="0">
+                            <a:schemeClr val="dk1"/>
+                          </a:effectRef>
+                          <a:fontRef idx="minor">
+                            <a:schemeClr val="dk1"/>
+                          </a:fontRef>
+                        </wps:style>
+                        <wps:txbx>
+                          <w:txbxContent>
+                            <w:p>
+                              <w:pPr>
+                                <w:jc w:val="center"/>
+                              </w:pPr>
+                              <w:r>
+                                <w:t>View Products</w:t>
+                              </w:r>
+                            </w:p>
+                          </w:txbxContent>
+                        </wps:txbx>
+                        <wps:bodyPr rot="0" spcFirstLastPara="0" vertOverflow="overflow" horzOverflow="overflow" vert="horz" wrap="square" lIns="91440" tIns="45720" rIns="91440" bIns="45720" numCol="1" spcCol="0" rtlCol="0" fromWordArt="0" anchor="ctr" anchorCtr="0" forceAA="0" compatLnSpc="1">
+                          <a:prstTxWarp prst="textNoShape">
+                            <a:avLst/>
+                          </a:prstTxWarp>
+                          <a:noAutofit/>
+                        </wps:bodyPr>
+                      </wps:wsp>
+                      <wps:wsp>
+                        <wps:cNvPr id="11" name="Oval 11"/>
+                        <wps:cNvSpPr/>
+                        <wps:spPr>
+                          <a:xfrm>
+                            <a:off x="3418450" y="7336302"/>
+                            <a:ext cx="1926345" cy="689414"/>
+                          </a:xfrm>
+                          <a:prstGeom prst="ellipse">
+                            <a:avLst/>
+                          </a:prstGeom>
+                          <a:ln>
+                            <a:solidFill>
+                              <a:schemeClr val="accent6"/>
+                            </a:solidFill>
+                          </a:ln>
+                        </wps:spPr>
+                        <wps:style>
+                          <a:lnRef idx="2">
+                            <a:schemeClr val="dk1"/>
+                          </a:lnRef>
+                          <a:fillRef idx="1">
+                            <a:schemeClr val="lt1"/>
+                          </a:fillRef>
+                          <a:effectRef idx="0">
+                            <a:schemeClr val="dk1"/>
+                          </a:effectRef>
+                          <a:fontRef idx="minor">
+                            <a:schemeClr val="dk1"/>
+                          </a:fontRef>
+                        </wps:style>
+                        <wps:txbx>
+                          <w:txbxContent>
+                            <w:p>
+                              <w:pPr>
+                                <w:jc w:val="center"/>
+                              </w:pPr>
+                              <w:r>
+                                <w:t>Place Orders</w:t>
+                              </w:r>
+                            </w:p>
+                          </w:txbxContent>
+                        </wps:txbx>
+                        <wps:bodyPr rot="0" spcFirstLastPara="0" vertOverflow="overflow" horzOverflow="overflow" vert="horz" wrap="square" lIns="91440" tIns="45720" rIns="91440" bIns="45720" numCol="1" spcCol="0" rtlCol="0" fromWordArt="0" anchor="ctr" anchorCtr="0" forceAA="0" compatLnSpc="1">
+                          <a:prstTxWarp prst="textNoShape">
+                            <a:avLst/>
+                          </a:prstTxWarp>
+                          <a:noAutofit/>
+                        </wps:bodyPr>
+                      </wps:wsp>
+                      <wps:wsp>
+                        <wps:cNvPr id="12" name="Oval 12"/>
+                        <wps:cNvSpPr/>
+                        <wps:spPr>
+                          <a:xfrm>
+                            <a:off x="3362179" y="8173329"/>
+                            <a:ext cx="1925955" cy="688975"/>
+                          </a:xfrm>
+                          <a:prstGeom prst="ellipse">
+                            <a:avLst/>
+                          </a:prstGeom>
+                          <a:ln>
+                            <a:solidFill>
+                              <a:schemeClr val="accent6"/>
+                            </a:solidFill>
+                          </a:ln>
+                        </wps:spPr>
+                        <wps:style>
+                          <a:lnRef idx="2">
+                            <a:schemeClr val="dk1"/>
+                          </a:lnRef>
+                          <a:fillRef idx="1">
+                            <a:schemeClr val="lt1"/>
+                          </a:fillRef>
+                          <a:effectRef idx="0">
+                            <a:schemeClr val="dk1"/>
+                          </a:effectRef>
+                          <a:fontRef idx="minor">
+                            <a:schemeClr val="dk1"/>
+                          </a:fontRef>
+                        </wps:style>
+                        <wps:txbx>
+                          <w:txbxContent>
+                            <w:p>
+                              <w:pPr>
+                                <w:jc w:val="center"/>
+                              </w:pPr>
+                              <w:r>
+                                <w:t>Make Payments</w:t>
+                              </w:r>
+                            </w:p>
+                          </w:txbxContent>
+                        </wps:txbx>
+                        <wps:bodyPr rot="0" spcFirstLastPara="0" vertOverflow="overflow" horzOverflow="overflow" vert="horz" wrap="square" lIns="91440" tIns="45720" rIns="91440" bIns="45720" numCol="1" spcCol="0" rtlCol="0" fromWordArt="0" anchor="ctr" anchorCtr="0" forceAA="0" compatLnSpc="1">
+                          <a:prstTxWarp prst="textNoShape">
+                            <a:avLst/>
+                          </a:prstTxWarp>
+                          <a:noAutofit/>
+                        </wps:bodyPr>
+                      </wps:wsp>
+                      <wps:wsp>
+                        <wps:cNvPr id="13" name="Oval 13"/>
+                        <wps:cNvSpPr/>
+                        <wps:spPr>
+                          <a:xfrm>
+                            <a:off x="2180493" y="5261317"/>
+                            <a:ext cx="1925955" cy="548640"/>
+                          </a:xfrm>
+                          <a:prstGeom prst="ellipse">
+                            <a:avLst/>
+                          </a:prstGeom>
+                          <a:ln>
+                            <a:solidFill>
+                              <a:schemeClr val="accent6"/>
+                            </a:solidFill>
+                          </a:ln>
+                        </wps:spPr>
+                        <wps:style>
+                          <a:lnRef idx="2">
+                            <a:schemeClr val="dk1"/>
+                          </a:lnRef>
+                          <a:fillRef idx="1">
+                            <a:schemeClr val="lt1"/>
+                          </a:fillRef>
+                          <a:effectRef idx="0">
+                            <a:schemeClr val="dk1"/>
+                          </a:effectRef>
+                          <a:fontRef idx="minor">
+                            <a:schemeClr val="dk1"/>
+                          </a:fontRef>
+                        </wps:style>
+                        <wps:txbx>
+                          <w:txbxContent>
+                            <w:p>
+                              <w:pPr>
+                                <w:jc w:val="center"/>
+                              </w:pPr>
+                              <w:r>
+                                <w:t>Login</w:t>
+                              </w:r>
+                            </w:p>
+                          </w:txbxContent>
+                        </wps:txbx>
+                        <wps:bodyPr rot="0" spcFirstLastPara="0" vertOverflow="overflow" horzOverflow="overflow" vert="horz" wrap="square" lIns="91440" tIns="45720" rIns="91440" bIns="45720" numCol="1" spcCol="0" rtlCol="0" fromWordArt="0" anchor="ctr" anchorCtr="0" forceAA="0" compatLnSpc="1">
+                          <a:prstTxWarp prst="textNoShape">
+                            <a:avLst/>
+                          </a:prstTxWarp>
+                          <a:noAutofit/>
+                        </wps:bodyPr>
+                      </wps:wsp>
+                      <wpg:grpSp>
+                        <wpg:cNvPr id="58" name="Group 58"/>
+                        <wpg:cNvGrpSpPr/>
+                        <wpg:grpSpPr>
+                          <a:xfrm>
+                            <a:off x="0" y="2799471"/>
+                            <a:ext cx="311150" cy="862330"/>
+                            <a:chOff x="0" y="0"/>
+                            <a:chExt cx="809625" cy="1676400"/>
+                          </a:xfrm>
+                        </wpg:grpSpPr>
+                        <wps:wsp>
+                          <wps:cNvPr id="59" name="Oval 59"/>
+                          <wps:cNvSpPr/>
+                          <wps:spPr>
+                            <a:xfrm>
+                              <a:off x="95250" y="0"/>
+                              <a:ext cx="561975" cy="466725"/>
+                            </a:xfrm>
+                            <a:prstGeom prst="ellipse">
+                              <a:avLst/>
+                            </a:prstGeom>
+                            <a:solidFill>
+                              <a:srgbClr val="92D050"/>
+                            </a:solidFill>
+                            <a:ln>
+                              <a:solidFill>
+                                <a:srgbClr val="92D050"/>
+                              </a:solidFill>
+                            </a:ln>
+                          </wps:spPr>
+                          <wps:style>
+                            <a:lnRef idx="2">
+                              <a:schemeClr val="accent1">
+                                <a:shade val="50000"/>
+                              </a:schemeClr>
+                            </a:lnRef>
+                            <a:fillRef idx="1">
+                              <a:schemeClr val="accent1"/>
+                            </a:fillRef>
+                            <a:effectRef idx="0">
+                              <a:schemeClr val="accent1"/>
+                            </a:effectRef>
+                            <a:fontRef idx="minor">
+                              <a:schemeClr val="lt1"/>
+                            </a:fontRef>
+                          </wps:style>
+                          <wps:bodyPr rot="0" spcFirstLastPara="0" vertOverflow="overflow" horzOverflow="overflow" vert="horz" wrap="square" lIns="91440" tIns="45720" rIns="91440" bIns="45720" numCol="1" spcCol="0" rtlCol="0" fromWordArt="0" anchor="ctr" anchorCtr="0" forceAA="0" compatLnSpc="1">
+                            <a:prstTxWarp prst="textNoShape">
+                              <a:avLst/>
+                            </a:prstTxWarp>
+                            <a:noAutofit/>
+                          </wps:bodyPr>
+                        </wps:wsp>
+                        <wpg:grpSp>
+                          <wpg:cNvPr id="60" name="Group 60"/>
+                          <wpg:cNvGrpSpPr/>
+                          <wpg:grpSpPr>
+                            <a:xfrm>
+                              <a:off x="0" y="466725"/>
+                              <a:ext cx="809625" cy="1209675"/>
+                              <a:chOff x="0" y="0"/>
+                              <a:chExt cx="809625" cy="1209675"/>
+                            </a:xfrm>
+                          </wpg:grpSpPr>
+                          <wps:wsp>
+                            <wps:cNvPr id="61" name="Straight Connector 61"/>
+                            <wps:cNvCnPr/>
+                            <wps:spPr>
+                              <a:xfrm>
+                                <a:off x="371475" y="0"/>
+                                <a:ext cx="0" cy="571500"/>
+                              </a:xfrm>
+                              <a:prstGeom prst="line">
+                                <a:avLst/>
+                              </a:prstGeom>
+                              <a:ln w="57150">
+                                <a:solidFill>
+                                  <a:srgbClr val="92D050"/>
+                                </a:solidFill>
+                              </a:ln>
+                            </wps:spPr>
+                            <wps:style>
+                              <a:lnRef idx="1">
+                                <a:schemeClr val="accent1"/>
+                              </a:lnRef>
+                              <a:fillRef idx="0">
+                                <a:schemeClr val="accent1"/>
+                              </a:fillRef>
+                              <a:effectRef idx="0">
+                                <a:schemeClr val="accent1"/>
+                              </a:effectRef>
+                              <a:fontRef idx="minor">
+                                <a:schemeClr val="tx1"/>
+                              </a:fontRef>
+                            </wps:style>
+                            <wps:bodyPr/>
+                          </wps:wsp>
+                          <wps:wsp>
+                            <wps:cNvPr id="62" name="Straight Connector 62"/>
+                            <wps:cNvCnPr/>
+                            <wps:spPr>
+                              <a:xfrm>
+                                <a:off x="371475" y="571500"/>
+                                <a:ext cx="438150" cy="638175"/>
+                              </a:xfrm>
+                              <a:prstGeom prst="line">
+                                <a:avLst/>
+                              </a:prstGeom>
+                              <a:ln w="57150">
+                                <a:solidFill>
+                                  <a:srgbClr val="92D050"/>
+                                </a:solidFill>
+                              </a:ln>
+                            </wps:spPr>
+                            <wps:style>
+                              <a:lnRef idx="1">
+                                <a:schemeClr val="accent1"/>
+                              </a:lnRef>
+                              <a:fillRef idx="0">
+                                <a:schemeClr val="accent1"/>
+                              </a:fillRef>
+                              <a:effectRef idx="0">
+                                <a:schemeClr val="accent1"/>
+                              </a:effectRef>
+                              <a:fontRef idx="minor">
+                                <a:schemeClr val="tx1"/>
+                              </a:fontRef>
+                            </wps:style>
+                            <wps:bodyPr/>
+                          </wps:wsp>
+                          <wps:wsp>
+                            <wps:cNvPr id="63" name="Straight Connector 63"/>
+                            <wps:cNvCnPr/>
+                            <wps:spPr>
+                              <a:xfrm flipH="1">
+                                <a:off x="38100" y="571500"/>
+                                <a:ext cx="333375" cy="590550"/>
+                              </a:xfrm>
+                              <a:prstGeom prst="line">
+                                <a:avLst/>
+                              </a:prstGeom>
+                              <a:ln w="57150">
+                                <a:solidFill>
+                                  <a:srgbClr val="92D050"/>
+                                </a:solidFill>
+                              </a:ln>
+                            </wps:spPr>
+                            <wps:style>
+                              <a:lnRef idx="1">
+                                <a:schemeClr val="accent1"/>
+                              </a:lnRef>
+                              <a:fillRef idx="0">
+                                <a:schemeClr val="accent1"/>
+                              </a:fillRef>
+                              <a:effectRef idx="0">
+                                <a:schemeClr val="accent1"/>
+                              </a:effectRef>
+                              <a:fontRef idx="minor">
+                                <a:schemeClr val="tx1"/>
+                              </a:fontRef>
+                            </wps:style>
+                            <wps:bodyPr/>
+                          </wps:wsp>
+                          <wps:wsp>
+                            <wps:cNvPr id="64" name="Straight Connector 64"/>
+                            <wps:cNvCnPr/>
+                            <wps:spPr>
+                              <a:xfrm>
+                                <a:off x="0" y="152400"/>
+                                <a:ext cx="771525" cy="9525"/>
+                              </a:xfrm>
+                              <a:prstGeom prst="line">
+                                <a:avLst/>
+                              </a:prstGeom>
+                              <a:ln w="57150">
+                                <a:solidFill>
+                                  <a:srgbClr val="92D050"/>
+                                </a:solidFill>
+                              </a:ln>
+                            </wps:spPr>
+                            <wps:style>
+                              <a:lnRef idx="1">
+                                <a:schemeClr val="accent1"/>
+                              </a:lnRef>
+                              <a:fillRef idx="0">
+                                <a:schemeClr val="accent1"/>
+                              </a:fillRef>
+                              <a:effectRef idx="0">
+                                <a:schemeClr val="accent1"/>
+                              </a:effectRef>
+                              <a:fontRef idx="minor">
+                                <a:schemeClr val="tx1"/>
+                              </a:fontRef>
+                            </wps:style>
+                            <wps:bodyPr/>
+                          </wps:wsp>
+                        </wpg:grpSp>
+                      </wpg:grpSp>
+                      <wpg:grpSp>
+                        <wpg:cNvPr id="20" name="Group 20"/>
+                        <wpg:cNvGrpSpPr/>
+                        <wpg:grpSpPr>
+                          <a:xfrm>
+                            <a:off x="7034" y="7047914"/>
+                            <a:ext cx="311688" cy="862818"/>
+                            <a:chOff x="0" y="0"/>
+                            <a:chExt cx="809625" cy="1676400"/>
+                          </a:xfrm>
+                        </wpg:grpSpPr>
+                        <wps:wsp>
+                          <wps:cNvPr id="21" name="Oval 21"/>
+                          <wps:cNvSpPr/>
+                          <wps:spPr>
+                            <a:xfrm>
+                              <a:off x="95250" y="0"/>
+                              <a:ext cx="561975" cy="466725"/>
+                            </a:xfrm>
+                            <a:prstGeom prst="ellipse">
+                              <a:avLst/>
+                            </a:prstGeom>
+                            <a:solidFill>
+                              <a:srgbClr val="92D050"/>
+                            </a:solidFill>
+                            <a:ln>
+                              <a:solidFill>
+                                <a:srgbClr val="92D050"/>
+                              </a:solidFill>
+                            </a:ln>
+                          </wps:spPr>
+                          <wps:style>
+                            <a:lnRef idx="2">
+                              <a:schemeClr val="accent1">
+                                <a:shade val="50000"/>
+                              </a:schemeClr>
+                            </a:lnRef>
+                            <a:fillRef idx="1">
+                              <a:schemeClr val="accent1"/>
+                            </a:fillRef>
+                            <a:effectRef idx="0">
+                              <a:schemeClr val="accent1"/>
+                            </a:effectRef>
+                            <a:fontRef idx="minor">
+                              <a:schemeClr val="lt1"/>
+                            </a:fontRef>
+                          </wps:style>
+                          <wps:bodyPr rot="0" spcFirstLastPara="0" vertOverflow="overflow" horzOverflow="overflow" vert="horz" wrap="square" lIns="91440" tIns="45720" rIns="91440" bIns="45720" numCol="1" spcCol="0" rtlCol="0" fromWordArt="0" anchor="ctr" anchorCtr="0" forceAA="0" compatLnSpc="1">
+                            <a:prstTxWarp prst="textNoShape">
+                              <a:avLst/>
+                            </a:prstTxWarp>
+                            <a:noAutofit/>
+                          </wps:bodyPr>
+                        </wps:wsp>
+                        <wpg:grpSp>
+                          <wpg:cNvPr id="22" name="Group 22"/>
+                          <wpg:cNvGrpSpPr/>
+                          <wpg:grpSpPr>
+                            <a:xfrm>
+                              <a:off x="0" y="466725"/>
+                              <a:ext cx="809625" cy="1209675"/>
+                              <a:chOff x="0" y="0"/>
+                              <a:chExt cx="809625" cy="1209675"/>
+                            </a:xfrm>
+                          </wpg:grpSpPr>
+                          <wps:wsp>
+                            <wps:cNvPr id="23" name="Straight Connector 23"/>
+                            <wps:cNvCnPr/>
+                            <wps:spPr>
+                              <a:xfrm>
+                                <a:off x="371475" y="0"/>
+                                <a:ext cx="0" cy="571500"/>
+                              </a:xfrm>
+                              <a:prstGeom prst="line">
+                                <a:avLst/>
+                              </a:prstGeom>
+                              <a:ln w="57150">
+                                <a:solidFill>
+                                  <a:srgbClr val="92D050"/>
+                                </a:solidFill>
+                              </a:ln>
+                            </wps:spPr>
+                            <wps:style>
+                              <a:lnRef idx="1">
+                                <a:schemeClr val="accent1"/>
+                              </a:lnRef>
+                              <a:fillRef idx="0">
+                                <a:schemeClr val="accent1"/>
+                              </a:fillRef>
+                              <a:effectRef idx="0">
+                                <a:schemeClr val="accent1"/>
+                              </a:effectRef>
+                              <a:fontRef idx="minor">
+                                <a:schemeClr val="tx1"/>
+                              </a:fontRef>
+                            </wps:style>
+                            <wps:bodyPr/>
+                          </wps:wsp>
+                          <wps:wsp>
+                            <wps:cNvPr id="24" name="Straight Connector 24"/>
+                            <wps:cNvCnPr/>
+                            <wps:spPr>
+                              <a:xfrm>
+                                <a:off x="371475" y="571500"/>
+                                <a:ext cx="438150" cy="638175"/>
+                              </a:xfrm>
+                              <a:prstGeom prst="line">
+                                <a:avLst/>
+                              </a:prstGeom>
+                              <a:ln w="57150">
+                                <a:solidFill>
+                                  <a:srgbClr val="92D050"/>
+                                </a:solidFill>
+                              </a:ln>
+                            </wps:spPr>
+                            <wps:style>
+                              <a:lnRef idx="1">
+                                <a:schemeClr val="accent1"/>
+                              </a:lnRef>
+                              <a:fillRef idx="0">
+                                <a:schemeClr val="accent1"/>
+                              </a:fillRef>
+                              <a:effectRef idx="0">
+                                <a:schemeClr val="accent1"/>
+                              </a:effectRef>
+                              <a:fontRef idx="minor">
+                                <a:schemeClr val="tx1"/>
+                              </a:fontRef>
+                            </wps:style>
+                            <wps:bodyPr/>
+                          </wps:wsp>
+                          <wps:wsp>
+                            <wps:cNvPr id="25" name="Straight Connector 25"/>
+                            <wps:cNvCnPr/>
+                            <wps:spPr>
+                              <a:xfrm flipH="1">
+                                <a:off x="38100" y="571500"/>
+                                <a:ext cx="333375" cy="590550"/>
+                              </a:xfrm>
+                              <a:prstGeom prst="line">
+                                <a:avLst/>
+                              </a:prstGeom>
+                              <a:ln w="57150">
+                                <a:solidFill>
+                                  <a:srgbClr val="92D050"/>
+                                </a:solidFill>
+                              </a:ln>
+                            </wps:spPr>
+                            <wps:style>
+                              <a:lnRef idx="1">
+                                <a:schemeClr val="accent1"/>
+                              </a:lnRef>
+                              <a:fillRef idx="0">
+                                <a:schemeClr val="accent1"/>
+                              </a:fillRef>
+                              <a:effectRef idx="0">
+                                <a:schemeClr val="accent1"/>
+                              </a:effectRef>
+                              <a:fontRef idx="minor">
+                                <a:schemeClr val="tx1"/>
+                              </a:fontRef>
+                            </wps:style>
+                            <wps:bodyPr/>
+                          </wps:wsp>
+                          <wps:wsp>
+                            <wps:cNvPr id="26" name="Straight Connector 26"/>
+                            <wps:cNvCnPr/>
+                            <wps:spPr>
+                              <a:xfrm>
+                                <a:off x="0" y="152400"/>
+                                <a:ext cx="771525" cy="9525"/>
+                              </a:xfrm>
+                              <a:prstGeom prst="line">
+                                <a:avLst/>
+                              </a:prstGeom>
+                              <a:ln w="57150">
+                                <a:solidFill>
+                                  <a:srgbClr val="92D050"/>
+                                </a:solidFill>
+                              </a:ln>
+                            </wps:spPr>
+                            <wps:style>
+                              <a:lnRef idx="1">
+                                <a:schemeClr val="accent1"/>
+                              </a:lnRef>
+                              <a:fillRef idx="0">
+                                <a:schemeClr val="accent1"/>
+                              </a:fillRef>
+                              <a:effectRef idx="0">
+                                <a:schemeClr val="accent1"/>
+                              </a:effectRef>
+                              <a:fontRef idx="minor">
+                                <a:schemeClr val="tx1"/>
+                              </a:fontRef>
+                            </wps:style>
+                            <wps:bodyPr/>
+                          </wps:wsp>
+                        </wpg:grpSp>
+                      </wpg:grpSp>
+                      <wpg:grpSp>
+                        <wpg:cNvPr id="27" name="Group 27"/>
+                        <wpg:cNvGrpSpPr/>
+                        <wpg:grpSpPr>
+                          <a:xfrm>
+                            <a:off x="6210886" y="2475914"/>
+                            <a:ext cx="311688" cy="862818"/>
+                            <a:chOff x="0" y="0"/>
+                            <a:chExt cx="809625" cy="1676400"/>
+                          </a:xfrm>
+                        </wpg:grpSpPr>
+                        <wps:wsp>
+                          <wps:cNvPr id="28" name="Oval 28"/>
+                          <wps:cNvSpPr/>
+                          <wps:spPr>
+                            <a:xfrm>
+                              <a:off x="95250" y="0"/>
+                              <a:ext cx="561975" cy="466725"/>
+                            </a:xfrm>
+                            <a:prstGeom prst="ellipse">
+                              <a:avLst/>
+                            </a:prstGeom>
+                            <a:solidFill>
+                              <a:srgbClr val="92D050"/>
+                            </a:solidFill>
+                            <a:ln>
+                              <a:solidFill>
+                                <a:srgbClr val="92D050"/>
+                              </a:solidFill>
+                            </a:ln>
+                          </wps:spPr>
+                          <wps:style>
+                            <a:lnRef idx="2">
+                              <a:schemeClr val="accent1">
+                                <a:shade val="50000"/>
+                              </a:schemeClr>
+                            </a:lnRef>
+                            <a:fillRef idx="1">
+                              <a:schemeClr val="accent1"/>
+                            </a:fillRef>
+                            <a:effectRef idx="0">
+                              <a:schemeClr val="accent1"/>
+                            </a:effectRef>
+                            <a:fontRef idx="minor">
+                              <a:schemeClr val="lt1"/>
+                            </a:fontRef>
+                          </wps:style>
+                          <wps:bodyPr rot="0" spcFirstLastPara="0" vertOverflow="overflow" horzOverflow="overflow" vert="horz" wrap="square" lIns="91440" tIns="45720" rIns="91440" bIns="45720" numCol="1" spcCol="0" rtlCol="0" fromWordArt="0" anchor="ctr" anchorCtr="0" forceAA="0" compatLnSpc="1">
+                            <a:prstTxWarp prst="textNoShape">
+                              <a:avLst/>
+                            </a:prstTxWarp>
+                            <a:noAutofit/>
+                          </wps:bodyPr>
+                        </wps:wsp>
+                        <wpg:grpSp>
+                          <wpg:cNvPr id="29" name="Group 29"/>
+                          <wpg:cNvGrpSpPr/>
+                          <wpg:grpSpPr>
+                            <a:xfrm>
+                              <a:off x="0" y="466725"/>
+                              <a:ext cx="809625" cy="1209675"/>
+                              <a:chOff x="0" y="0"/>
+                              <a:chExt cx="809625" cy="1209675"/>
+                            </a:xfrm>
+                          </wpg:grpSpPr>
+                          <wps:wsp>
+                            <wps:cNvPr id="31" name="Straight Connector 31"/>
+                            <wps:cNvCnPr/>
+                            <wps:spPr>
+                              <a:xfrm>
+                                <a:off x="371475" y="0"/>
+                                <a:ext cx="0" cy="571500"/>
+                              </a:xfrm>
+                              <a:prstGeom prst="line">
+                                <a:avLst/>
+                              </a:prstGeom>
+                              <a:ln w="57150">
+                                <a:solidFill>
+                                  <a:srgbClr val="92D050"/>
+                                </a:solidFill>
+                              </a:ln>
+                            </wps:spPr>
+                            <wps:style>
+                              <a:lnRef idx="1">
+                                <a:schemeClr val="accent1"/>
+                              </a:lnRef>
+                              <a:fillRef idx="0">
+                                <a:schemeClr val="accent1"/>
+                              </a:fillRef>
+                              <a:effectRef idx="0">
+                                <a:schemeClr val="accent1"/>
+                              </a:effectRef>
+                              <a:fontRef idx="minor">
+                                <a:schemeClr val="tx1"/>
+                              </a:fontRef>
+                            </wps:style>
+                            <wps:bodyPr/>
+                          </wps:wsp>
+                          <wps:wsp>
+                            <wps:cNvPr id="32" name="Straight Connector 32"/>
+                            <wps:cNvCnPr/>
+                            <wps:spPr>
+                              <a:xfrm>
+                                <a:off x="371475" y="571500"/>
+                                <a:ext cx="438150" cy="638175"/>
+                              </a:xfrm>
+                              <a:prstGeom prst="line">
+                                <a:avLst/>
+                              </a:prstGeom>
+                              <a:ln w="57150">
+                                <a:solidFill>
+                                  <a:srgbClr val="92D050"/>
+                                </a:solidFill>
+                              </a:ln>
+                            </wps:spPr>
+                            <wps:style>
+                              <a:lnRef idx="1">
+                                <a:schemeClr val="accent1"/>
+                              </a:lnRef>
+                              <a:fillRef idx="0">
+                                <a:schemeClr val="accent1"/>
+                              </a:fillRef>
+                              <a:effectRef idx="0">
+                                <a:schemeClr val="accent1"/>
+                              </a:effectRef>
+                              <a:fontRef idx="minor">
+                                <a:schemeClr val="tx1"/>
+                              </a:fontRef>
+                            </wps:style>
+                            <wps:bodyPr/>
+                          </wps:wsp>
+                          <wps:wsp>
+                            <wps:cNvPr id="33" name="Straight Connector 33"/>
+                            <wps:cNvCnPr/>
+                            <wps:spPr>
+                              <a:xfrm flipH="1">
+                                <a:off x="38100" y="571500"/>
+                                <a:ext cx="333375" cy="590550"/>
+                              </a:xfrm>
+                              <a:prstGeom prst="line">
+                                <a:avLst/>
+                              </a:prstGeom>
+                              <a:ln w="57150">
+                                <a:solidFill>
+                                  <a:srgbClr val="92D050"/>
+                                </a:solidFill>
+                              </a:ln>
+                            </wps:spPr>
+                            <wps:style>
+                              <a:lnRef idx="1">
+                                <a:schemeClr val="accent1"/>
+                              </a:lnRef>
+                              <a:fillRef idx="0">
+                                <a:schemeClr val="accent1"/>
+                              </a:fillRef>
+                              <a:effectRef idx="0">
+                                <a:schemeClr val="accent1"/>
+                              </a:effectRef>
+                              <a:fontRef idx="minor">
+                                <a:schemeClr val="tx1"/>
+                              </a:fontRef>
+                            </wps:style>
+                            <wps:bodyPr/>
+                          </wps:wsp>
+                          <wps:wsp>
+                            <wps:cNvPr id="34" name="Straight Connector 34"/>
+                            <wps:cNvCnPr/>
+                            <wps:spPr>
+                              <a:xfrm>
+                                <a:off x="0" y="152400"/>
+                                <a:ext cx="771525" cy="9525"/>
+                              </a:xfrm>
+                              <a:prstGeom prst="line">
+                                <a:avLst/>
+                              </a:prstGeom>
+                              <a:ln w="57150">
+                                <a:solidFill>
+                                  <a:srgbClr val="92D050"/>
+                                </a:solidFill>
+                              </a:ln>
+                            </wps:spPr>
+                            <wps:style>
+                              <a:lnRef idx="1">
+                                <a:schemeClr val="accent1"/>
+                              </a:lnRef>
+                              <a:fillRef idx="0">
+                                <a:schemeClr val="accent1"/>
+                              </a:fillRef>
+                              <a:effectRef idx="0">
+                                <a:schemeClr val="accent1"/>
+                              </a:effectRef>
+                              <a:fontRef idx="minor">
+                                <a:schemeClr val="tx1"/>
+                              </a:fontRef>
+                            </wps:style>
+                            <wps:bodyPr/>
+                          </wps:wsp>
+                        </wpg:grpSp>
+                      </wpg:grpSp>
+                      <wps:wsp>
+                        <wps:cNvPr id="36" name="Straight Connector 36"/>
+                        <wps:cNvCnPr/>
+                        <wps:spPr>
+                          <a:xfrm>
+                            <a:off x="4135902" y="1012874"/>
+                            <a:ext cx="2074984" cy="1772529"/>
+                          </a:xfrm>
+                          <a:prstGeom prst="line">
+                            <a:avLst/>
+                          </a:prstGeom>
+                        </wps:spPr>
+                        <wps:style>
+                          <a:lnRef idx="2">
+                            <a:schemeClr val="accent6"/>
+                          </a:lnRef>
+                          <a:fillRef idx="0">
+                            <a:schemeClr val="accent6"/>
+                          </a:fillRef>
+                          <a:effectRef idx="1">
+                            <a:schemeClr val="accent6"/>
+                          </a:effectRef>
+                          <a:fontRef idx="minor">
+                            <a:schemeClr val="tx1"/>
+                          </a:fontRef>
+                        </wps:style>
+                        <wps:bodyPr/>
+                      </wps:wsp>
+                      <wps:wsp>
+                        <wps:cNvPr id="38" name="Straight Connector 38"/>
+                        <wps:cNvCnPr/>
+                        <wps:spPr>
+                          <a:xfrm flipH="1">
+                            <a:off x="288388" y="1681089"/>
+                            <a:ext cx="1835834" cy="1427871"/>
+                          </a:xfrm>
+                          <a:prstGeom prst="line">
+                            <a:avLst/>
+                          </a:prstGeom>
+                        </wps:spPr>
+                        <wps:style>
+                          <a:lnRef idx="2">
+                            <a:schemeClr val="accent6"/>
+                          </a:lnRef>
+                          <a:fillRef idx="0">
+                            <a:schemeClr val="accent6"/>
+                          </a:fillRef>
+                          <a:effectRef idx="1">
+                            <a:schemeClr val="accent6"/>
+                          </a:effectRef>
+                          <a:fontRef idx="minor">
+                            <a:schemeClr val="tx1"/>
+                          </a:fontRef>
+                        </wps:style>
+                        <wps:bodyPr/>
+                      </wps:wsp>
+                      <wps:wsp>
+                        <wps:cNvPr id="39" name="Straight Connector 39"/>
+                        <wps:cNvCnPr/>
+                        <wps:spPr>
+                          <a:xfrm flipH="1">
+                            <a:off x="295422" y="2391508"/>
+                            <a:ext cx="1883985" cy="717061"/>
+                          </a:xfrm>
+                          <a:prstGeom prst="line">
+                            <a:avLst/>
+                          </a:prstGeom>
+                        </wps:spPr>
+                        <wps:style>
+                          <a:lnRef idx="2">
+                            <a:schemeClr val="accent6"/>
+                          </a:lnRef>
+                          <a:fillRef idx="0">
+                            <a:schemeClr val="accent6"/>
+                          </a:fillRef>
+                          <a:effectRef idx="1">
+                            <a:schemeClr val="accent6"/>
+                          </a:effectRef>
+                          <a:fontRef idx="minor">
+                            <a:schemeClr val="tx1"/>
+                          </a:fontRef>
+                        </wps:style>
+                        <wps:bodyPr/>
+                      </wps:wsp>
+                      <wps:wsp>
+                        <wps:cNvPr id="40" name="Straight Connector 40"/>
+                        <wps:cNvCnPr/>
+                        <wps:spPr>
+                          <a:xfrm flipH="1" flipV="1">
+                            <a:off x="288388" y="3108960"/>
+                            <a:ext cx="1906172" cy="49774"/>
+                          </a:xfrm>
+                          <a:prstGeom prst="line">
+                            <a:avLst/>
+                          </a:prstGeom>
+                        </wps:spPr>
+                        <wps:style>
+                          <a:lnRef idx="2">
+                            <a:schemeClr val="accent6"/>
+                          </a:lnRef>
+                          <a:fillRef idx="0">
+                            <a:schemeClr val="accent6"/>
+                          </a:fillRef>
+                          <a:effectRef idx="1">
+                            <a:schemeClr val="accent6"/>
+                          </a:effectRef>
+                          <a:fontRef idx="minor">
+                            <a:schemeClr val="tx1"/>
+                          </a:fontRef>
+                        </wps:style>
+                        <wps:bodyPr/>
+                      </wps:wsp>
+                      <wps:wsp>
+                        <wps:cNvPr id="41" name="Straight Connector 41"/>
+                        <wps:cNvCnPr/>
+                        <wps:spPr>
+                          <a:xfrm flipH="1" flipV="1">
+                            <a:off x="295422" y="3115994"/>
+                            <a:ext cx="1898601" cy="687365"/>
+                          </a:xfrm>
+                          <a:prstGeom prst="line">
+                            <a:avLst/>
+                          </a:prstGeom>
+                        </wps:spPr>
+                        <wps:style>
+                          <a:lnRef idx="2">
+                            <a:schemeClr val="accent6"/>
+                          </a:lnRef>
+                          <a:fillRef idx="0">
+                            <a:schemeClr val="accent6"/>
+                          </a:fillRef>
+                          <a:effectRef idx="1">
+                            <a:schemeClr val="accent6"/>
+                          </a:effectRef>
+                          <a:fontRef idx="minor">
+                            <a:schemeClr val="tx1"/>
+                          </a:fontRef>
+                        </wps:style>
+                        <wps:bodyPr/>
+                      </wps:wsp>
+                      <wps:wsp>
+                        <wps:cNvPr id="42" name="Straight Connector 42"/>
+                        <wps:cNvCnPr/>
+                        <wps:spPr>
+                          <a:xfrm flipH="1" flipV="1">
+                            <a:off x="316523" y="3137095"/>
+                            <a:ext cx="1820106" cy="1357533"/>
+                          </a:xfrm>
+                          <a:prstGeom prst="line">
+                            <a:avLst/>
+                          </a:prstGeom>
+                        </wps:spPr>
+                        <wps:style>
+                          <a:lnRef idx="2">
+                            <a:schemeClr val="accent6"/>
+                          </a:lnRef>
+                          <a:fillRef idx="0">
+                            <a:schemeClr val="accent6"/>
+                          </a:fillRef>
+                          <a:effectRef idx="1">
+                            <a:schemeClr val="accent6"/>
+                          </a:effectRef>
+                          <a:fontRef idx="minor">
+                            <a:schemeClr val="tx1"/>
+                          </a:fontRef>
+                        </wps:style>
+                        <wps:bodyPr/>
+                      </wps:wsp>
+                      <wps:wsp>
+                        <wps:cNvPr id="43" name="Straight Connector 43"/>
+                        <wps:cNvCnPr/>
+                        <wps:spPr>
+                          <a:xfrm>
+                            <a:off x="4107766" y="1716259"/>
+                            <a:ext cx="2119081" cy="1078129"/>
+                          </a:xfrm>
+                          <a:prstGeom prst="line">
+                            <a:avLst/>
+                          </a:prstGeom>
+                        </wps:spPr>
+                        <wps:style>
+                          <a:lnRef idx="2">
+                            <a:schemeClr val="accent6"/>
+                          </a:lnRef>
+                          <a:fillRef idx="0">
+                            <a:schemeClr val="accent6"/>
+                          </a:fillRef>
+                          <a:effectRef idx="1">
+                            <a:schemeClr val="accent6"/>
+                          </a:effectRef>
+                          <a:fontRef idx="minor">
+                            <a:schemeClr val="tx1"/>
+                          </a:fontRef>
+                        </wps:style>
+                        <wps:bodyPr/>
+                      </wps:wsp>
+                      <wps:wsp>
+                        <wps:cNvPr id="44" name="Straight Connector 44"/>
+                        <wps:cNvCnPr/>
+                        <wps:spPr>
+                          <a:xfrm>
+                            <a:off x="4107766" y="2433711"/>
+                            <a:ext cx="2111472" cy="365760"/>
+                          </a:xfrm>
+                          <a:prstGeom prst="line">
+                            <a:avLst/>
+                          </a:prstGeom>
+                        </wps:spPr>
+                        <wps:style>
+                          <a:lnRef idx="2">
+                            <a:schemeClr val="accent6"/>
+                          </a:lnRef>
+                          <a:fillRef idx="0">
+                            <a:schemeClr val="accent6"/>
+                          </a:fillRef>
+                          <a:effectRef idx="1">
+                            <a:schemeClr val="accent6"/>
+                          </a:effectRef>
+                          <a:fontRef idx="minor">
+                            <a:schemeClr val="tx1"/>
+                          </a:fontRef>
+                        </wps:style>
+                        <wps:bodyPr/>
+                      </wps:wsp>
+                      <wps:wsp>
+                        <wps:cNvPr id="45" name="Straight Connector 45"/>
+                        <wps:cNvCnPr/>
+                        <wps:spPr>
+                          <a:xfrm flipV="1">
+                            <a:off x="4093699" y="2799471"/>
+                            <a:ext cx="2145323" cy="308952"/>
+                          </a:xfrm>
+                          <a:prstGeom prst="line">
+                            <a:avLst/>
+                          </a:prstGeom>
+                        </wps:spPr>
+                        <wps:style>
+                          <a:lnRef idx="2">
+                            <a:schemeClr val="accent6"/>
+                          </a:lnRef>
+                          <a:fillRef idx="0">
+                            <a:schemeClr val="accent6"/>
+                          </a:fillRef>
+                          <a:effectRef idx="1">
+                            <a:schemeClr val="accent6"/>
+                          </a:effectRef>
+                          <a:fontRef idx="minor">
+                            <a:schemeClr val="tx1"/>
+                          </a:fontRef>
+                        </wps:style>
+                        <wps:bodyPr/>
+                      </wps:wsp>
+                      <wps:wsp>
+                        <wps:cNvPr id="46" name="Straight Connector 46"/>
+                        <wps:cNvCnPr/>
+                        <wps:spPr>
+                          <a:xfrm flipV="1">
+                            <a:off x="4107766" y="2813539"/>
+                            <a:ext cx="2117763" cy="949569"/>
+                          </a:xfrm>
+                          <a:prstGeom prst="line">
+                            <a:avLst/>
+                          </a:prstGeom>
+                        </wps:spPr>
+                        <wps:style>
+                          <a:lnRef idx="2">
+                            <a:schemeClr val="accent6"/>
+                          </a:lnRef>
+                          <a:fillRef idx="0">
+                            <a:schemeClr val="accent6"/>
+                          </a:fillRef>
+                          <a:effectRef idx="1">
+                            <a:schemeClr val="accent6"/>
+                          </a:effectRef>
+                          <a:fontRef idx="minor">
+                            <a:schemeClr val="tx1"/>
+                          </a:fontRef>
+                        </wps:style>
+                        <wps:bodyPr/>
+                      </wps:wsp>
+                      <wps:wsp>
+                        <wps:cNvPr id="47" name="Straight Connector 47"/>
+                        <wps:cNvCnPr/>
+                        <wps:spPr>
+                          <a:xfrm flipV="1">
+                            <a:off x="4065563" y="2799471"/>
+                            <a:ext cx="2183247" cy="1659988"/>
+                          </a:xfrm>
+                          <a:prstGeom prst="line">
+                            <a:avLst/>
+                          </a:prstGeom>
+                        </wps:spPr>
+                        <wps:style>
+                          <a:lnRef idx="2">
+                            <a:schemeClr val="accent6"/>
+                          </a:lnRef>
+                          <a:fillRef idx="0">
+                            <a:schemeClr val="accent6"/>
+                          </a:fillRef>
+                          <a:effectRef idx="1">
+                            <a:schemeClr val="accent6"/>
+                          </a:effectRef>
+                          <a:fontRef idx="minor">
+                            <a:schemeClr val="tx1"/>
+                          </a:fontRef>
+                        </wps:style>
+                        <wps:bodyPr/>
+                      </wps:wsp>
+                      <wps:wsp>
+                        <wps:cNvPr id="48" name="Straight Connector 48"/>
+                        <wps:cNvCnPr/>
+                        <wps:spPr>
+                          <a:xfrm flipH="1" flipV="1">
+                            <a:off x="295422" y="3108960"/>
+                            <a:ext cx="1898015" cy="2420522"/>
+                          </a:xfrm>
+                          <a:prstGeom prst="line">
+                            <a:avLst/>
+                          </a:prstGeom>
+                        </wps:spPr>
+                        <wps:style>
+                          <a:lnRef idx="2">
+                            <a:schemeClr val="accent6"/>
+                          </a:lnRef>
+                          <a:fillRef idx="0">
+                            <a:schemeClr val="accent6"/>
+                          </a:fillRef>
+                          <a:effectRef idx="1">
+                            <a:schemeClr val="accent6"/>
+                          </a:effectRef>
+                          <a:fontRef idx="minor">
+                            <a:schemeClr val="tx1"/>
+                          </a:fontRef>
+                        </wps:style>
+                        <wps:bodyPr/>
+                      </wps:wsp>
+                      <wps:wsp>
+                        <wps:cNvPr id="50" name="Straight Connector 50"/>
+                        <wps:cNvCnPr/>
+                        <wps:spPr>
+                          <a:xfrm flipV="1">
+                            <a:off x="4093699" y="2792437"/>
+                            <a:ext cx="2133062" cy="2713648"/>
+                          </a:xfrm>
+                          <a:prstGeom prst="line">
+                            <a:avLst/>
+                          </a:prstGeom>
+                        </wps:spPr>
+                        <wps:style>
+                          <a:lnRef idx="2">
+                            <a:schemeClr val="accent6"/>
+                          </a:lnRef>
+                          <a:fillRef idx="0">
+                            <a:schemeClr val="accent6"/>
+                          </a:fillRef>
+                          <a:effectRef idx="1">
+                            <a:schemeClr val="accent6"/>
+                          </a:effectRef>
+                          <a:fontRef idx="minor">
+                            <a:schemeClr val="tx1"/>
+                          </a:fontRef>
+                        </wps:style>
+                        <wps:bodyPr/>
+                      </wps:wsp>
+                      <wps:wsp>
+                        <wps:cNvPr id="51" name="Straight Connector 51"/>
+                        <wps:cNvCnPr/>
+                        <wps:spPr>
+                          <a:xfrm flipH="1">
+                            <a:off x="302456" y="5613009"/>
+                            <a:ext cx="1919155" cy="1753379"/>
+                          </a:xfrm>
+                          <a:prstGeom prst="line">
+                            <a:avLst/>
+                          </a:prstGeom>
+                        </wps:spPr>
+                        <wps:style>
+                          <a:lnRef idx="2">
+                            <a:schemeClr val="accent6"/>
+                          </a:lnRef>
+                          <a:fillRef idx="0">
+                            <a:schemeClr val="accent6"/>
+                          </a:fillRef>
+                          <a:effectRef idx="1">
+                            <a:schemeClr val="accent6"/>
+                          </a:effectRef>
+                          <a:fontRef idx="minor">
+                            <a:schemeClr val="tx1"/>
+                          </a:fontRef>
+                        </wps:style>
+                        <wps:bodyPr/>
+                      </wps:wsp>
+                      <wps:wsp>
+                        <wps:cNvPr id="52" name="Straight Connector 52"/>
+                        <wps:cNvCnPr/>
+                        <wps:spPr>
+                          <a:xfrm flipH="1">
+                            <a:off x="309490" y="6773594"/>
+                            <a:ext cx="3086198" cy="583809"/>
+                          </a:xfrm>
+                          <a:prstGeom prst="line">
+                            <a:avLst/>
+                          </a:prstGeom>
+                        </wps:spPr>
+                        <wps:style>
+                          <a:lnRef idx="2">
+                            <a:schemeClr val="accent6"/>
+                          </a:lnRef>
+                          <a:fillRef idx="0">
+                            <a:schemeClr val="accent6"/>
+                          </a:fillRef>
+                          <a:effectRef idx="1">
+                            <a:schemeClr val="accent6"/>
+                          </a:effectRef>
+                          <a:fontRef idx="minor">
+                            <a:schemeClr val="tx1"/>
+                          </a:fontRef>
+                        </wps:style>
+                        <wps:bodyPr/>
+                      </wps:wsp>
+                      <wps:wsp>
+                        <wps:cNvPr id="54" name="Straight Connector 54"/>
+                        <wps:cNvCnPr/>
+                        <wps:spPr>
+                          <a:xfrm flipH="1" flipV="1">
+                            <a:off x="309490" y="7364437"/>
+                            <a:ext cx="3123027" cy="321750"/>
+                          </a:xfrm>
+                          <a:prstGeom prst="line">
+                            <a:avLst/>
+                          </a:prstGeom>
+                        </wps:spPr>
+                        <wps:style>
+                          <a:lnRef idx="2">
+                            <a:schemeClr val="accent6"/>
+                          </a:lnRef>
+                          <a:fillRef idx="0">
+                            <a:schemeClr val="accent6"/>
+                          </a:fillRef>
+                          <a:effectRef idx="1">
+                            <a:schemeClr val="accent6"/>
+                          </a:effectRef>
+                          <a:fontRef idx="minor">
+                            <a:schemeClr val="tx1"/>
+                          </a:fontRef>
+                        </wps:style>
+                        <wps:bodyPr/>
+                      </wps:wsp>
+                      <wps:wsp>
+                        <wps:cNvPr id="55" name="Straight Connector 55"/>
+                        <wps:cNvCnPr/>
+                        <wps:spPr>
+                          <a:xfrm flipH="1" flipV="1">
+                            <a:off x="316523" y="7371471"/>
+                            <a:ext cx="3077406" cy="1160768"/>
+                          </a:xfrm>
+                          <a:prstGeom prst="line">
+                            <a:avLst/>
+                          </a:prstGeom>
+                        </wps:spPr>
+                        <wps:style>
+                          <a:lnRef idx="2">
+                            <a:schemeClr val="accent6"/>
+                          </a:lnRef>
+                          <a:fillRef idx="0">
+                            <a:schemeClr val="accent6"/>
+                          </a:fillRef>
+                          <a:effectRef idx="1">
+                            <a:schemeClr val="accent6"/>
+                          </a:effectRef>
+                          <a:fontRef idx="minor">
+                            <a:schemeClr val="tx1"/>
+                          </a:fontRef>
+                        </wps:style>
+                        <wps:bodyPr/>
+                      </wps:wsp>
+                    </wpg:wgp>
+                  </a:graphicData>
+                </a:graphic>
+              </wp:anchor>
+            </w:drawing>
+          </mc:Choice>
+          <mc:Fallback>
+            <w:pict>
+              <v:group id="Group 56" o:spid="_x0000_s1033" style="position:absolute;margin-left:-22.7pt;margin-top:11.4pt;width:513.6pt;height:710.05pt;z-index:252035072" coordsize="65225,90173" o:gfxdata="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">
+                <v:rect id="Rectangle 1" o:spid="_x0000_s1034" style="position:absolute;left:7104;width:50638;height:90173;visibility:visible;mso-wrap-style:square;v-text-anchor:middle" o:gfxdata="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" fillcolor="white [3212]" strokecolor="#70ad47 [3209]" strokeweight="1pt">
+                  <v:textbox>
+                    <w:txbxContent>
+                      <w:p/>
+                    </w:txbxContent>
+                  </v:textbox>
+                </v:rect>
+                <v:shapetype id="_x0000_t202" coordsize="21600,21600" o:spt="202" path="m,l,21600r21600,l21600,xe">
+                  <v:stroke joinstyle="miter"/>
+                  <v:path gradientshapeok="t" o:connecttype="rect"/>
+                </v:shapetype>
+                <v:shape id="Text Box 2" o:spid="_x0000_s1035" type="#_x0000_t202" style="position:absolute;left:19554;top:1266;width:21939;height:2597;visibility:visible;mso-wrap-style:square;v-text-anchor:top" o:gfxdata="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" fillcolor="white [3201]" strokecolor="#70ad47 [3209]" strokeweight=".5pt">
+                  <v:textbox>
+                    <w:txbxContent>
+                      <w:p>
+                        <w:pPr>
+                          <w:rPr>
+                            <w:b/>
+                            <w:bCs/>
+                          </w:rPr>
+                        </w:pPr>
+                        <w:r>
+                          <w:rPr>
+                            <w:b/>
+                            <w:bCs/>
+                          </w:rPr>
+                          <w:t>Supermarket Management System</w:t>
+                        </w:r>
+                      </w:p>
+                    </w:txbxContent>
+                  </v:textbox>
+                </v:shape>
+                <v:oval id="Oval 3" o:spid="_x0000_s1036" style="position:absolute;left:21242;top:13856;width:20326;height:5410;visibility:visible;mso-wrap-style:square;v-text-anchor:middle" o:gfxdata="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" fillcolor="white [3201]" strokecolor="#70ad47 [3209]" strokeweight="1pt">
+                  <v:stroke joinstyle="miter"/>
+                  <v:textbox>
+                    <w:txbxContent>
+                      <w:p>
+                        <w:pPr>
+                          <w:jc w:val="center"/>
+                        </w:pPr>
+                        <w:r>
+                          <w:t>Manage Products</w:t>
+                        </w:r>
+                      </w:p>
+                    </w:txbxContent>
+                  </v:textbox>
+                </v:oval>
+                <v:oval id="Oval 4" o:spid="_x0000_s1037" style="position:absolute;left:21664;top:6260;width:20250;height:5765;visibility:visible;mso-wrap-style:square;v-text-anchor:middle" o:gfxdata="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" fillcolor="white [3201]" strokecolor="#70ad47 [3209]" strokeweight="1pt">
+                  <v:stroke joinstyle="miter"/>
+                  <v:textbox>
+                    <w:txbxContent>
+                      <w:p>
+                        <w:pPr>
+                          <w:jc w:val="center"/>
+                        </w:pPr>
+                        <w:r>
+                          <w:t>Manage Stuff</w:t>
+                        </w:r>
+                      </w:p>
+                    </w:txbxContent>
+                  </v:textbox>
+                </v:oval>
+                <v:oval id="Oval 5" o:spid="_x0000_s1038" style="position:absolute;left:21734;top:20890;width:19476;height:5766;visibility:visible;mso-wrap-style:square;v-text-anchor:middle" o:gfxdata="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" fillcolor="white [3201]" strokecolor="#70ad47 [3209]" strokeweight="1pt">
+                  <v:stroke joinstyle="miter"/>
+                  <v:textbox>
+                    <w:txbxContent>
+                      <w:p>
+                        <w:pPr>
+                          <w:jc w:val="center"/>
+                        </w:pPr>
+                        <w:r>
+                          <w:t>Manage Customers</w:t>
+                        </w:r>
+                      </w:p>
+                    </w:txbxContent>
+                  </v:textbox>
+                </v:oval>
+                <v:oval id="Oval 6" o:spid="_x0000_s1039" style="position:absolute;left:21804;top:28557;width:19260;height:5486;visibility:visible;mso-wrap-style:square;v-text-anchor:middle" o:gfxdata="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" fillcolor="white [3201]" strokecolor="#70ad47 [3209]" strokeweight="1pt">
+                  <v:stroke joinstyle="miter"/>
+                  <v:textbox>
+                    <w:txbxContent>
+                      <w:p>
+                        <w:pPr>
+                          <w:jc w:val="center"/>
+                        </w:pPr>
+                        <w:r>
+                          <w:t>Manage Orders</w:t>
+                        </w:r>
+                      </w:p>
+                    </w:txbxContent>
+                  </v:textbox>
+                </v:oval>
+                <v:oval id="Oval 7" o:spid="_x0000_s1040" style="position:absolute;left:21804;top:35309;width:19260;height:5341;visibility:visible;mso-wrap-style:square;v-text-anchor:middle" o:gfxdata="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" fillcolor="white [3201]" strokecolor="#70ad47 [3209]" strokeweight="1pt">
+                  <v:stroke joinstyle="miter"/>
+                  <v:textbox>
+                    <w:txbxContent>
+                      <w:p>
+                        <w:pPr>
+                          <w:jc w:val="center"/>
+                        </w:pPr>
+                        <w:r>
+                          <w:t xml:space="preserve">Manage </w:t>
+                        </w:r>
+                        <w:r>
+                          <w:t>Payments</w:t>
+                        </w:r>
+                      </w:p>
+                    </w:txbxContent>
+                  </v:textbox>
+                </v:oval>
+                <v:oval id="Oval 8" o:spid="_x0000_s1041" style="position:absolute;left:21382;top:42132;width:19260;height:5487;visibility:visible;mso-wrap-style:square;v-text-anchor:middle" o:gfxdata="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" fillcolor="white [3201]" strokecolor="#70ad47 [3209]" strokeweight="1pt">
+                  <v:stroke joinstyle="miter"/>
+                  <v:textbox>
+                    <w:txbxContent>
+                      <w:p>
+                        <w:pPr>
+                          <w:jc w:val="center"/>
+                        </w:pPr>
+                        <w:r>
+                          <w:t>Generate Receipt</w:t>
+                        </w:r>
+                      </w:p>
+                    </w:txbxContent>
+                  </v:textbox>
+                </v:oval>
+                <v:oval id="Oval 10" o:spid="_x0000_s1042" style="position:absolute;left:34043;top:64359;width:19264;height:6894;visibility:visible;mso-wrap-style:square;v-text-anchor:middle" o:gfxdata="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" fillcolor="white [3201]" strokecolor="#70ad47 [3209]" strokeweight="1pt">
+                  <v:stroke joinstyle="miter"/>
+                  <v:textbox>
+                    <w:txbxContent>
+                      <w:p>
+                        <w:pPr>
+                          <w:jc w:val="center"/>
+                        </w:pPr>
+                        <w:r>
+                          <w:t>View Products</w:t>
+                        </w:r>
+                      </w:p>
+                    </w:txbxContent>
+                  </v:textbox>
+                </v:oval>
+                <v:oval id="Oval 11" o:spid="_x0000_s1043" style="position:absolute;left:34184;top:73363;width:19263;height:6894;visibility:visible;mso-wrap-style:square;v-text-anchor:middle" o:gfxdata="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" fillcolor="white [3201]" strokecolor="#70ad47 [3209]" strokeweight="1pt">
+                  <v:stroke joinstyle="miter"/>
+                  <v:textbox>
+                    <w:txbxContent>
+                      <w:p>
+                        <w:pPr>
+                          <w:jc w:val="center"/>
+                        </w:pPr>
+                        <w:r>
+                          <w:t>Place Orders</w:t>
+                        </w:r>
+                      </w:p>
+                    </w:txbxContent>
+                  </v:textbox>
+                </v:oval>
+                <v:oval id="Oval 12" o:spid="_x0000_s1044" style="position:absolute;left:33621;top:81733;width:19260;height:6890;visibility:visible;mso-wrap-style:square;v-text-anchor:middle" o:gfxdata="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" fillcolor="white [3201]" strokecolor="#70ad47 [3209]" strokeweight="1pt">
+                  <v:stroke joinstyle="miter"/>
+                  <v:textbox>
+                    <w:txbxContent>
+                      <w:p>
+                        <w:pPr>
+                          <w:jc w:val="center"/>
+                        </w:pPr>
+                        <w:r>
+                          <w:t>Make Payments</w:t>
+                        </w:r>
+                      </w:p>
+                    </w:txbxContent>
+                  </v:textbox>
+                </v:oval>
+                <v:oval id="Oval 13" o:spid="_x0000_s1045" style="position:absolute;left:21804;top:52613;width:19260;height:5486;visibility:visible;mso-wrap-style:square;v-text-anchor:middle" o:gfxdata="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" fillcolor="white [3201]" strokecolor="#70ad47 [3209]" strokeweight="1pt">
+                  <v:stroke joinstyle="miter"/>
+                  <v:textbox>
+                    <w:txbxContent>
+                      <w:p>
+                        <w:pPr>
+                          <w:jc w:val="center"/>
+                        </w:pPr>
+                        <w:r>
+                          <w:t>Login</w:t>
+                        </w:r>
+                      </w:p>
+                    </w:txbxContent>
+                  </v:textbox>
+                </v:oval>
+                <v:group id="Group 58" o:spid="_x0000_s1046" style="position:absolute;top:27994;width:3111;height:8624" coordsize="8096,16764" o:gfxdata="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">
+                  <v:oval id="Oval 59" o:spid="_x0000_s1047" style="position:absolute;left:952;width:5620;height:4667;visibility:visible;mso-wrap-style:square;v-text-anchor:middle" o:gfxdata="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" fillcolor="#92d050" strokecolor="#92d050" strokeweight="1pt">
+                    <v:stroke joinstyle="miter"/>
+                  </v:oval>
+                  <v:group id="Group 60" o:spid="_x0000_s1048" style="position:absolute;top:4667;width:8096;height:12097" coordsize="8096,12096" o:gfxdata="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">
+                    <v:line id="Straight Connector 61" o:spid="_x0000_s1049" style="position:absolute;visibility:visible;mso-wrap-style:square" from="3714,0" to="3714,5715" o:connectortype="straight" o:gfxdata="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" strokecolor="#92d050" strokeweight="4.5pt">
+                      <v:stroke joinstyle="miter"/>
+                    </v:line>
+                    <v:line id="Straight Connector 62" o:spid="_x0000_s1050" style="position:absolute;visibility:visible;mso-wrap-style:square" from="3714,5715" to="8096,12096" o:connectortype="straight" o:gfxdata="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" strokecolor="#92d050" strokeweight="4.5pt">
+                      <v:stroke joinstyle="miter"/>
+                    </v:line>
+                    <v:line id="Straight Connector 63" o:spid="_x0000_s1051" style="position:absolute;flip:x;visibility:visible;mso-wrap-style:square" from="381,5715" to="3714,11620" o:connectortype="straight" o:gfxdata="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" strokecolor="#92d050" strokeweight="4.5pt">
+                      <v:stroke joinstyle="miter"/>
+                    </v:line>
+                    <v:line id="Straight Connector 64" o:spid="_x0000_s1052" style="position:absolute;visibility:visible;mso-wrap-style:square" from="0,1524" to="7715,1619" o:connectortype="straight" o:gfxdata="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" strokecolor="#92d050" strokeweight="4.5pt">
+                      <v:stroke joinstyle="miter"/>
+                    </v:line>
+                  </v:group>
+                </v:group>
+                <v:group id="Group 20" o:spid="_x0000_s1053" style="position:absolute;left:70;top:70479;width:3117;height:8628" coordsize="8096,16764" o:gfxdata="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">
+                  <v:oval id="Oval 21" o:spid="_x0000_s1054" style="position:absolute;left:952;width:5620;height:4667;visibility:visible;mso-wrap-style:square;v-text-anchor:middle" o:gfxdata="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" fillcolor="#92d050" strokecolor="#92d050" strokeweight="1pt">
+                    <v:stroke joinstyle="miter"/>
+                  </v:oval>
+                  <v:group id="Group 22" o:spid="_x0000_s1055" style="position:absolute;top:4667;width:8096;height:12097" coordsize="8096,12096" o:gfxdata="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">
+                    <v:line id="Straight Connector 23" o:spid="_x0000_s1056" style="position:absolute;visibility:visible;mso-wrap-style:square" from="3714,0" to="3714,5715" o:connectortype="straight" o:gfxdata="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" strokecolor="#92d050" strokeweight="4.5pt">
+                      <v:stroke joinstyle="miter"/>
+                    </v:line>
+                    <v:line id="Straight Connector 24" o:spid="_x0000_s1057" style="position:absolute;visibility:visible;mso-wrap-style:square" from="3714,5715" to="8096,12096" o:connectortype="straight" o:gfxdata="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" strokecolor="#92d050" strokeweight="4.5pt">
+                      <v:stroke joinstyle="miter"/>
+                    </v:line>
+                    <v:line id="Straight Connector 25" o:spid="_x0000_s1058" style="position:absolute;flip:x;visibility:visible;mso-wrap-style:square" from="381,5715" to="3714,11620" o:connectortype="straight" o:gfxdata="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" strokecolor="#92d050" strokeweight="4.5pt">
+                      <v:stroke joinstyle="miter"/>
+                    </v:line>
+                    <v:line id="Straight Connector 26" o:spid="_x0000_s1059" style="position:absolute;visibility:visible;mso-wrap-style:square" from="0,1524" to="7715,1619" o:connectortype="straight" o:gfxdata="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" strokecolor="#92d050" strokeweight="4.5pt">
+                      <v:stroke joinstyle="miter"/>
+                    </v:line>
+                  </v:group>
+                </v:group>
+                <v:group id="Group 27" o:spid="_x0000_s1060" style="position:absolute;left:62108;top:24759;width:3117;height:8628" coordsize="8096,16764" o:gfxdata="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">
+                  <v:oval id="Oval 28" o:spid="_x0000_s1061" style="position:absolute;left:952;width:5620;height:4667;visibility:visible;mso-wrap-style:square;v-text-anchor:middle" o:gfxdata="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" fillcolor="#92d050" strokecolor="#92d050" strokeweight="1pt">
+                    <v:stroke joinstyle="miter"/>
+                  </v:oval>
+                  <v:group id="Group 29" o:spid="_x0000_s1062" style="position:absolute;top:4667;width:8096;height:12097" coordsize="8096,12096" o:gfxdata="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">
+                    <v:line id="Straight Connector 31" o:spid="_x0000_s1063" style="position:absolute;visibility:visible;mso-wrap-style:square" from="3714,0" to="3714,5715" o:connectortype="straight" o:gfxdata="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" strokecolor="#92d050" strokeweight="4.5pt">
+                      <v:stroke joinstyle="miter"/>
+                    </v:line>
+                    <v:line id="Straight Connector 32" o:spid="_x0000_s1064" style="position:absolute;visibility:visible;mso-wrap-style:square" from="3714,5715" to="8096,12096" o:connectortype="straight" o:gfxdata="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" strokecolor="#92d050" strokeweight="4.5pt">
+                      <v:stroke joinstyle="miter"/>
+                    </v:line>
+                    <v:line id="Straight Connector 33" o:spid="_x0000_s1065" style="position:absolute;flip:x;visibility:visible;mso-wrap-style:square" from="381,5715" to="3714,11620" o:connectortype="straight" o:gfxdata="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" strokecolor="#92d050" strokeweight="4.5pt">
+                      <v:stroke joinstyle="miter"/>
+                    </v:line>
+                    <v:line id="Straight Connector 34" o:spid="_x0000_s1066" style="position:absolute;visibility:visible;mso-wrap-style:square" from="0,1524" to="7715,1619" o:connectortype="straight" o:gfxdata="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" strokecolor="#92d050" strokeweight="4.5pt">
+                      <v:stroke joinstyle="miter"/>
+                    </v:line>
+                  </v:group>
+                </v:group>
+                <v:line id="Straight Connector 36" o:spid="_x0000_s1067" style="position:absolute;visibility:visible;mso-wrap-style:square" from="41359,10128" to="62108,27854" o:connectortype="straight" o:gfxdata="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" strokecolor="#70ad47 [3209]" strokeweight="1pt">
+                  <v:stroke joinstyle="miter"/>
+                </v:line>
+                <v:line id="Straight Connector 38" o:spid="_x0000_s1068" style="position:absolute;flip:x;visibility:visible;mso-wrap-style:square" from="2883,16810" to="21242,31089" o:connectortype="straight" o:gfxdata="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" strokecolor="#70ad47 [3209]" strokeweight="1pt">
+                  <v:stroke joinstyle="miter"/>
+                </v:line>
+                <v:line id="Straight Connector 39" o:spid="_x0000_s1069" style="position:absolute;flip:x;visibility:visible;mso-wrap-style:square" from="2954,23915" to="21794,31085" o:connectortype="straight" o:gfxdata="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" strokecolor="#70ad47 [3209]" strokeweight="1pt">
+                  <v:stroke joinstyle="miter"/>
+                </v:line>
+                <v:line id="Straight Connector 40" o:spid="_x0000_s1070" style="position:absolute;flip:x y;visibility:visible;mso-wrap-style:square" from="2883,31089" to="21945,31587" o:connectortype="straight" o:gfxdata="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" strokecolor="#70ad47 [3209]" strokeweight="1pt">
+                  <v:stroke joinstyle="miter"/>
+                </v:line>
+                <v:line id="Straight Connector 41" o:spid="_x0000_s1071" style="position:absolute;flip:x y;visibility:visible;mso-wrap-style:square" from="2954,31159" to="21940,38033" o:connectortype="straight" o:gfxdata="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" strokecolor="#70ad47 [3209]" strokeweight="1pt">
+                  <v:stroke joinstyle="miter"/>
+                </v:line>
+                <v:line id="Straight Connector 42" o:spid="_x0000_s1072" style="position:absolute;flip:x y;visibility:visible;mso-wrap-style:square" from="3165,31370" to="21366,44946" o:connectortype="straight" o:gfxdata="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" strokecolor="#70ad47 [3209]" strokeweight="1pt">
+                  <v:stroke joinstyle="miter"/>
+                </v:line>
+                <v:line id="Straight Connector 43" o:spid="_x0000_s1073" style="position:absolute;visibility:visible;mso-wrap-style:square" from="41077,17162" to="62268,27943" o:connectortype="straight" o:gfxdata="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" strokecolor="#70ad47 [3209]" strokeweight="1pt">
+                  <v:stroke joinstyle="miter"/>
+                </v:line>
+                <v:line id="Straight Connector 44" o:spid="_x0000_s1074" style="position:absolute;visibility:visible;mso-wrap-style:square" from="41077,24337" to="62192,27994" o:connectortype="straight" o:gfxdata="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" strokecolor="#70ad47 [3209]" strokeweight="1pt">
+                  <v:stroke joinstyle="miter"/>
+                </v:line>
+                <v:line id="Straight Connector 45" o:spid="_x0000_s1075" style="position:absolute;flip:y;visibility:visible;mso-wrap-style:square" from="40936,27994" to="62390,31084" o:connectortype="straight" o:gfxdata="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" strokecolor="#70ad47 [3209]" strokeweight="1pt">
+                  <v:stroke joinstyle="miter"/>
+                </v:line>
+                <v:line id="Straight Connector 46" o:spid="_x0000_s1076" style="position:absolute;flip:y;visibility:visible;mso-wrap-style:square" from="41077,28135" to="62255,37631" o:connectortype="straight" o:gfxdata="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" strokecolor="#70ad47 [3209]" strokeweight="1pt">
+                  <v:stroke joinstyle="miter"/>
+                </v:line>
+                <v:line id="Straight Connector 47" o:spid="_x0000_s1077" style="position:absolute;flip:y;visibility:visible;mso-wrap-style:square" from="40655,27994" to="62488,44594" o:connectortype="straight" o:gfxdata="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" strokecolor="#70ad47 [3209]" strokeweight="1pt">
+                  <v:stroke joinstyle="miter"/>
+                </v:line>
+                <v:line id="Straight Connector 48" o:spid="_x0000_s1078" style="position:absolute;flip:x y;visibility:visible;mso-wrap-style:square" from="2954,31089" to="21934,55294" o:connectortype="straight" o:gfxdata="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" strokecolor="#70ad47 [3209]" strokeweight="1pt">
+                  <v:stroke joinstyle="miter"/>
+                </v:line>
+                <v:line id="Straight Connector 50" o:spid="_x0000_s1079" style="position:absolute;flip:y;visibility:visible;mso-wrap-style:square" from="40936,27924" to="62267,55060" o:connectortype="straight" o:gfxdata="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" strokecolor="#70ad47 [3209]" strokeweight="1pt">
+                  <v:stroke joinstyle="miter"/>
+                </v:line>
+                <v:line id="Straight Connector 51" o:spid="_x0000_s1080" style="position:absolute;flip:x;visibility:visible;mso-wrap-style:square" from="3024,56130" to="22216,73663" o:connectortype="straight" o:gfxdata="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" strokecolor="#70ad47 [3209]" strokeweight="1pt">
+                  <v:stroke joinstyle="miter"/>
+                </v:line>
+                <v:line id="Straight Connector 52" o:spid="_x0000_s1081" style="position:absolute;flip:x;visibility:visible;mso-wrap-style:square" from="3094,67735" to="33956,73574" o:connectortype="straight" o:gfxdata="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" strokecolor="#70ad47 [3209]" strokeweight="1pt">
+                  <v:stroke joinstyle="miter"/>
+                </v:line>
+                <v:line id="Straight Connector 54" o:spid="_x0000_s1082" style="position:absolute;flip:x y;visibility:visible;mso-wrap-style:square" from="3094,73644" to="34325,76861" o:connectortype="straight" o:gfxdata="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" strokecolor="#70ad47 [3209]" strokeweight="1pt">
+                  <v:stroke joinstyle="miter"/>
+                </v:line>
+                <v:line id="Straight Connector 55" o:spid="_x0000_s1083" style="position:absolute;flip:x y;visibility:visible;mso-wrap-style:square" from="3165,73714" to="33939,85322" o:connectortype="straight" o:gfxdata="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" strokecolor="#70ad47 [3209]" strokeweight="1pt">
+                  <v:stroke joinstyle="miter"/>
+                </v:line>
+              </v:group>
+            </w:pict>
+          </mc:Fallback>
+        </mc:AlternateContent>
+      </w:r>
+    </w:p>
+    <w:p>
+      <w:pPr>
+        <w:spacing w:line="360" w:lineRule="auto"/>
+        <w:jc w:val="left"/>
+        <w:rPr>
+          <w:rFonts w:asciiTheme="majorBidi" w:eastAsia="Times New Roman" w:hAnsiTheme="majorBidi" w:cstheme="majorBidi"/>
+          <w:b/>
+          <w:sz w:val="24"/>
+        </w:rPr>
+      </w:pPr>
+    </w:p>
+    <w:p>
+      <w:pPr>
+        <w:spacing w:line="360" w:lineRule="auto"/>
+        <w:jc w:val="left"/>
+        <w:rPr>
+          <w:rFonts w:asciiTheme="majorBidi" w:eastAsia="Times New Roman" w:hAnsiTheme="majorBidi" w:cstheme="majorBidi"/>
+          <w:b/>
+          <w:sz w:val="24"/>
+        </w:rPr>
+      </w:pPr>
+    </w:p>
+    <w:p>
+      <w:pPr>
+        <w:spacing w:line="360" w:lineRule="auto"/>
+        <w:jc w:val="left"/>
+        <w:rPr>
+          <w:rFonts w:asciiTheme="majorBidi" w:eastAsia="Times New Roman" w:hAnsiTheme="majorBidi" w:cstheme="majorBidi"/>
+          <w:b/>
+          <w:sz w:val="24"/>
+        </w:rPr>
+      </w:pPr>
+    </w:p>
+    <w:p>
+      <w:pPr>
+        <w:spacing w:line="360" w:lineRule="auto"/>
+        <w:jc w:val="left"/>
+        <w:rPr>
+          <w:rFonts w:asciiTheme="majorBidi" w:eastAsia="Times New Roman" w:hAnsiTheme="majorBidi" w:cstheme="majorBidi"/>
+          <w:b/>
+          <w:sz w:val="24"/>
+        </w:rPr>
+      </w:pPr>
+    </w:p>
+    <w:p>
+      <w:pPr>
+        <w:spacing w:line="360" w:lineRule="auto"/>
+        <w:jc w:val="left"/>
+        <w:rPr>
+          <w:rFonts w:asciiTheme="majorBidi" w:eastAsia="Times New Roman" w:hAnsiTheme="majorBidi" w:cstheme="majorBidi"/>
+          <w:b/>
+          <w:sz w:val="24"/>
+        </w:rPr>
+      </w:pPr>
+    </w:p>
+    <w:p>
+      <w:pPr>
+        <w:spacing w:line="360" w:lineRule="auto"/>
+        <w:jc w:val="left"/>
+        <w:rPr>
+          <w:rFonts w:asciiTheme="majorBidi" w:eastAsia="Times New Roman" w:hAnsiTheme="majorBidi" w:cstheme="majorBidi"/>
+          <w:b/>
+          <w:sz w:val="24"/>
+        </w:rPr>
+      </w:pPr>
+    </w:p>
+    <w:p>
+      <w:pPr>
+        <w:spacing w:line="360" w:lineRule="auto"/>
+        <w:jc w:val="left"/>
+        <w:rPr>
+          <w:rFonts w:asciiTheme="majorBidi" w:eastAsia="Times New Roman" w:hAnsiTheme="majorBidi" w:cstheme="majorBidi"/>
+          <w:b/>
+          <w:sz w:val="24"/>
+        </w:rPr>
+      </w:pPr>
+    </w:p>
+    <w:p>
+      <w:pPr>
+        <w:spacing w:line="360" w:lineRule="auto"/>
+        <w:jc w:val="left"/>
+        <w:rPr>
+          <w:rFonts w:asciiTheme="majorBidi" w:eastAsia="Times New Roman" w:hAnsiTheme="majorBidi" w:cstheme="majorBidi"/>
+          <w:b/>
+          <w:sz w:val="24"/>
+        </w:rPr>
+      </w:pPr>
+    </w:p>
+    <w:p>
+      <w:pPr>
+        <w:spacing w:line="360" w:lineRule="auto"/>
+        <w:jc w:val="left"/>
+        <w:rPr>
+          <w:rFonts w:asciiTheme="majorBidi" w:eastAsia="Times New Roman" w:hAnsiTheme="majorBidi" w:cstheme="majorBidi"/>
+          <w:b/>
+          <w:sz w:val="24"/>
+        </w:rPr>
+      </w:pPr>
+    </w:p>
+    <w:p>
+      <w:pPr>
+        <w:spacing w:line="360" w:lineRule="auto"/>
+        <w:jc w:val="left"/>
+        <w:rPr>
+          <w:rFonts w:asciiTheme="majorBidi" w:eastAsia="Times New Roman" w:hAnsiTheme="majorBidi" w:cstheme="majorBidi"/>
+          <w:b/>
+          <w:sz w:val="24"/>
+        </w:rPr>
+      </w:pPr>
+    </w:p>
+    <w:p>
+      <w:pPr>
+        <w:spacing w:line="360" w:lineRule="auto"/>
+        <w:jc w:val="left"/>
+        <w:rPr>
+          <w:rFonts w:asciiTheme="majorBidi" w:eastAsia="Times New Roman" w:hAnsiTheme="majorBidi" w:cstheme="majorBidi"/>
+          <w:b/>
+          <w:sz w:val="24"/>
+        </w:rPr>
+      </w:pPr>
+    </w:p>
+    <w:p>
+      <w:pPr>
+        <w:spacing w:line="360" w:lineRule="auto"/>
+        <w:jc w:val="left"/>
+        <w:rPr>
+          <w:rFonts w:asciiTheme="majorBidi" w:eastAsia="Times New Roman" w:hAnsiTheme="majorBidi" w:cstheme="majorBidi"/>
+          <w:b/>
+          <w:sz w:val="24"/>
+        </w:rPr>
+      </w:pPr>
+    </w:p>
+    <w:p>
+      <w:pPr>
+        <w:spacing w:line="360" w:lineRule="auto"/>
+        <w:jc w:val="left"/>
+        <w:rPr>
+          <w:rFonts w:asciiTheme="majorBidi" w:eastAsia="Times New Roman" w:hAnsiTheme="majorBidi" w:cstheme="majorBidi"/>
+          <w:b/>
+          <w:sz w:val="24"/>
+        </w:rPr>
+      </w:pPr>
+    </w:p>
+    <w:p>
+      <w:pPr>
+        <w:spacing w:line="360" w:lineRule="auto"/>
+        <w:jc w:val="left"/>
+        <w:rPr>
+          <w:rFonts w:asciiTheme="majorBidi" w:eastAsia="Times New Roman" w:hAnsiTheme="majorBidi" w:cstheme="majorBidi"/>
+          <w:b/>
+          <w:sz w:val="24"/>
+        </w:rPr>
+      </w:pPr>
+    </w:p>
+    <w:p>
+      <w:pPr>
+        <w:spacing w:line="360" w:lineRule="auto"/>
+        <w:jc w:val="left"/>
+        <w:rPr>
+          <w:rFonts w:asciiTheme="majorBidi" w:eastAsia="Times New Roman" w:hAnsiTheme="majorBidi" w:cstheme="majorBidi"/>
+          <w:b/>
+          <w:sz w:val="24"/>
+        </w:rPr>
+      </w:pPr>
+    </w:p>
+    <w:p>
+      <w:pPr>
+        <w:spacing w:line="360" w:lineRule="auto"/>
+        <w:jc w:val="left"/>
+        <w:rPr>
+          <w:rFonts w:asciiTheme="majorBidi" w:eastAsia="Times New Roman" w:hAnsiTheme="majorBidi" w:cstheme="majorBidi"/>
+          <w:b/>
+          <w:sz w:val="24"/>
+        </w:rPr>
+      </w:pPr>
     </w:p>
     <w:p>
       <w:pPr>
@@ -3327,8 +6241,6 @@
         <w:t>ERD)</w:t>
       </w:r>
     </w:p>
-    <w:bookmarkStart w:id="0" w:name="_heading=h.gjdgxs" w:colFirst="0" w:colLast="0"/>
-    <w:bookmarkEnd w:id="0"/>
     <w:p>
       <w:pPr>
         <w:tabs>
@@ -3342,6 +6254,8 @@
           <w:lang w:eastAsia="en-US"/>
         </w:rPr>
       </w:pPr>
+      <w:bookmarkStart w:id="1" w:name="_heading=h.gjdgxs" w:colFirst="0" w:colLast="0"/>
+      <w:bookmarkEnd w:id="1"/>
       <w:r>
         <w:rPr>
           <w:rFonts w:asciiTheme="majorBidi" w:eastAsia="Times New Roman" w:hAnsiTheme="majorBidi" w:cstheme="majorBidi"/>
@@ -3352,7 +6266,7 @@
         <mc:AlternateContent>
           <mc:Choice Requires="wpg">
             <w:drawing>
-              <wp:anchor distT="0" distB="0" distL="114300" distR="114300" simplePos="0" relativeHeight="251939840" behindDoc="0" locked="0" layoutInCell="1" allowOverlap="1" wp14:anchorId="47D4EE51" wp14:editId="4EC776A3">
+              <wp:anchor distT="0" distB="0" distL="114300" distR="114300" simplePos="0" relativeHeight="251937792" behindDoc="0" locked="0" layoutInCell="1" allowOverlap="1" wp14:anchorId="47D4EE51" wp14:editId="4EC776A3">
                 <wp:simplePos x="0" y="0"/>
                 <wp:positionH relativeFrom="column">
                   <wp:posOffset>762000</wp:posOffset>
@@ -3458,8 +6372,8 @@
           </mc:Choice>
           <mc:Fallback>
             <w:pict>
-              <v:group w14:anchorId="47D4EE51" id="Group 183" o:spid="_x0000_s1026" style="position:absolute;left:0;text-align:left;margin-left:60pt;margin-top:15.8pt;width:83pt;height:86.5pt;z-index:251939840" coordsize="10541,10985" o:gfxdata="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">
-                <v:oval id="Oval 105" o:spid="_x0000_s1027" style="position:absolute;width:10541;height:5207;visibility:visible;mso-wrap-style:square;v-text-anchor:middle" o:gfxdata="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" fillcolor="white [3201]" strokecolor="black [3200]" strokeweight="1pt">
+              <v:group w14:anchorId="47D4EE51" id="Group 183" o:spid="_x0000_s1084" style="position:absolute;left:0;text-align:left;margin-left:60pt;margin-top:15.8pt;width:83pt;height:86.5pt;z-index:251937792" coordsize="10541,10985" o:gfxdata="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">
+                <v:oval id="Oval 105" o:spid="_x0000_s1085" style="position:absolute;width:10541;height:5207;visibility:visible;mso-wrap-style:square;v-text-anchor:middle" o:gfxdata="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" fillcolor="white [3201]" strokecolor="black [3200]" strokeweight="1pt">
                   <v:stroke joinstyle="miter"/>
                   <v:textbox>
                     <w:txbxContent>
@@ -3474,7 +6388,7 @@
                     </w:txbxContent>
                   </v:textbox>
                 </v:oval>
-                <v:line id="Straight Connector 144" o:spid="_x0000_s1028" style="position:absolute;flip:x;visibility:visible;mso-wrap-style:square" from="4953,5207" to="5588,10985" o:connectortype="straight" o:gfxdata="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" strokecolor="black [3200]" strokeweight=".5pt">
+                <v:line id="Straight Connector 144" o:spid="_x0000_s1086" style="position:absolute;flip:x;visibility:visible;mso-wrap-style:square" from="4953,5207" to="5588,10985" o:connectortype="straight" o:gfxdata="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" strokecolor="black [3200]" strokeweight=".5pt">
                   <v:stroke joinstyle="miter"/>
                 </v:line>
               </v:group>
@@ -3492,7 +6406,7 @@
         <mc:AlternateContent>
           <mc:Choice Requires="wps">
             <w:drawing>
-              <wp:anchor distT="0" distB="0" distL="114300" distR="114300" simplePos="0" relativeHeight="251881472" behindDoc="0" locked="0" layoutInCell="1" allowOverlap="1" wp14:anchorId="41DCF0F6" wp14:editId="5414E82E">
+              <wp:anchor distT="0" distB="0" distL="114300" distR="114300" simplePos="0" relativeHeight="251879424" behindDoc="0" locked="0" layoutInCell="1" allowOverlap="1" wp14:anchorId="41DCF0F6" wp14:editId="5414E82E">
                 <wp:simplePos x="0" y="0"/>
                 <wp:positionH relativeFrom="column">
                   <wp:posOffset>3841750</wp:posOffset>
@@ -3567,7 +6481,7 @@
           </mc:Choice>
           <mc:Fallback>
             <w:pict>
-              <v:oval w14:anchorId="41DCF0F6" id="Oval 108" o:spid="_x0000_s1029" style="position:absolute;left:0;text-align:left;margin-left:302.5pt;margin-top:12.3pt;width:91pt;height:44pt;z-index:251881472;visibility:visible;mso-wrap-style:square;mso-width-percent:0;mso-height-percent:0;mso-wrap-distance-left:9pt;mso-wrap-distance-top:0;mso-wrap-distance-right:9pt;mso-wrap-distance-bottom:0;mso-position-horizontal:absolute;mso-position-horizontal-relative:text;mso-position-vertical:absolute;mso-position-vertical-relative:text;mso-width-percent:0;mso-height-percent:0;mso-width-relative:margin;mso-height-relative:margin;v-text-anchor:middle" o:gfxdata="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" fillcolor="white [3201]" strokecolor="black [3200]" strokeweight="1pt">
+              <v:oval w14:anchorId="41DCF0F6" id="Oval 108" o:spid="_x0000_s1087" style="position:absolute;left:0;text-align:left;margin-left:302.5pt;margin-top:12.3pt;width:91pt;height:44pt;z-index:251879424;visibility:visible;mso-wrap-style:square;mso-width-percent:0;mso-height-percent:0;mso-wrap-distance-left:9pt;mso-wrap-distance-top:0;mso-wrap-distance-right:9pt;mso-wrap-distance-bottom:0;mso-position-horizontal:absolute;mso-position-horizontal-relative:text;mso-position-vertical:absolute;mso-position-vertical-relative:text;mso-width-percent:0;mso-height-percent:0;mso-width-relative:margin;mso-height-relative:margin;v-text-anchor:middle" o:gfxdata="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" fillcolor="white [3201]" strokecolor="black [3200]" strokeweight="1pt">
                 <v:stroke joinstyle="miter"/>
                 <v:textbox>
                   <w:txbxContent>
@@ -3599,7 +6513,7 @@
         <mc:AlternateContent>
           <mc:Choice Requires="wps">
             <w:drawing>
-              <wp:anchor distT="0" distB="0" distL="114300" distR="114300" simplePos="0" relativeHeight="251899904" behindDoc="0" locked="0" layoutInCell="1" allowOverlap="1" wp14:anchorId="411C0C3F" wp14:editId="6C0E9710">
+              <wp:anchor distT="0" distB="0" distL="114300" distR="114300" simplePos="0" relativeHeight="251897856" behindDoc="0" locked="0" layoutInCell="1" allowOverlap="1" wp14:anchorId="411C0C3F" wp14:editId="6C0E9710">
                 <wp:simplePos x="0" y="0"/>
                 <wp:positionH relativeFrom="column">
                   <wp:posOffset>2647950</wp:posOffset>
@@ -3671,7 +6585,7 @@
           </mc:Choice>
           <mc:Fallback>
             <w:pict>
-              <v:oval w14:anchorId="411C0C3F" id="Oval 117" o:spid="_x0000_s1030" style="position:absolute;left:0;text-align:left;margin-left:208.5pt;margin-top:12.8pt;width:88pt;height:45pt;z-index:251899904;visibility:visible;mso-wrap-style:square;mso-width-percent:0;mso-height-percent:0;mso-wrap-distance-left:9pt;mso-wrap-distance-top:0;mso-wrap-distance-right:9pt;mso-wrap-distance-bottom:0;mso-position-horizontal:absolute;mso-position-horizontal-relative:text;mso-position-vertical:absolute;mso-position-vertical-relative:text;mso-width-percent:0;mso-height-percent:0;mso-width-relative:margin;mso-height-relative:margin;v-text-anchor:middle" o:gfxdata="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" fillcolor="white [3201]" strokecolor="black [3200]" strokeweight="1pt">
+              <v:oval w14:anchorId="411C0C3F" id="Oval 117" o:spid="_x0000_s1088" style="position:absolute;left:0;text-align:left;margin-left:208.5pt;margin-top:12.8pt;width:88pt;height:45pt;z-index:251897856;visibility:visible;mso-wrap-style:square;mso-width-percent:0;mso-height-percent:0;mso-wrap-distance-left:9pt;mso-wrap-distance-top:0;mso-wrap-distance-right:9pt;mso-wrap-distance-bottom:0;mso-position-horizontal:absolute;mso-position-horizontal-relative:text;mso-position-vertical:absolute;mso-position-vertical-relative:text;mso-width-percent:0;mso-height-percent:0;mso-width-relative:margin;mso-height-relative:margin;v-text-anchor:middle" o:gfxdata="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" fillcolor="white [3201]" strokecolor="black [3200]" strokeweight="1pt">
                 <v:stroke joinstyle="miter"/>
                 <v:textbox>
                   <w:txbxContent>
@@ -3700,7 +6614,7 @@
         <mc:AlternateContent>
           <mc:Choice Requires="wps">
             <w:drawing>
-              <wp:anchor distT="0" distB="0" distL="114300" distR="114300" simplePos="0" relativeHeight="251879424" behindDoc="0" locked="0" layoutInCell="1" allowOverlap="1" wp14:anchorId="06C63A46" wp14:editId="7DB653D6">
+              <wp:anchor distT="0" distB="0" distL="114300" distR="114300" simplePos="0" relativeHeight="251877376" behindDoc="0" locked="0" layoutInCell="1" allowOverlap="1" wp14:anchorId="06C63A46" wp14:editId="7DB653D6">
                 <wp:simplePos x="0" y="0"/>
                 <wp:positionH relativeFrom="column">
                   <wp:posOffset>5162550</wp:posOffset>
@@ -3772,7 +6686,7 @@
           </mc:Choice>
           <mc:Fallback>
             <w:pict>
-              <v:oval w14:anchorId="06C63A46" id="Oval 107" o:spid="_x0000_s1031" style="position:absolute;left:0;text-align:left;margin-left:406.5pt;margin-top:12.8pt;width:78.5pt;height:42pt;z-index:251879424;visibility:visible;mso-wrap-style:square;mso-width-percent:0;mso-height-percent:0;mso-wrap-distance-left:9pt;mso-wrap-distance-top:0;mso-wrap-distance-right:9pt;mso-wrap-distance-bottom:0;mso-position-horizontal:absolute;mso-position-horizontal-relative:text;mso-position-vertical:absolute;mso-position-vertical-relative:text;mso-width-percent:0;mso-height-percent:0;mso-width-relative:margin;mso-height-relative:margin;v-text-anchor:middle" o:gfxdata="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" fillcolor="white [3201]" strokecolor="black [3200]" strokeweight="1pt">
+              <v:oval w14:anchorId="06C63A46" id="Oval 107" o:spid="_x0000_s1089" style="position:absolute;left:0;text-align:left;margin-left:406.5pt;margin-top:12.8pt;width:78.5pt;height:42pt;z-index:251877376;visibility:visible;mso-wrap-style:square;mso-width-percent:0;mso-height-percent:0;mso-wrap-distance-left:9pt;mso-wrap-distance-top:0;mso-wrap-distance-right:9pt;mso-wrap-distance-bottom:0;mso-position-horizontal:absolute;mso-position-horizontal-relative:text;mso-position-vertical:absolute;mso-position-vertical-relative:text;mso-width-percent:0;mso-height-percent:0;mso-width-relative:margin;mso-height-relative:margin;v-text-anchor:middle" o:gfxdata="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" fillcolor="white [3201]" strokecolor="black [3200]" strokeweight="1pt">
                 <v:stroke joinstyle="miter"/>
                 <v:textbox>
                   <w:txbxContent>
@@ -3815,7 +6729,7 @@
         <mc:AlternateContent>
           <mc:Choice Requires="wpg">
             <w:drawing>
-              <wp:anchor distT="0" distB="0" distL="114300" distR="114300" simplePos="0" relativeHeight="251941888" behindDoc="0" locked="0" layoutInCell="1" allowOverlap="1" wp14:anchorId="639A23B4" wp14:editId="2B589C10">
+              <wp:anchor distT="0" distB="0" distL="114300" distR="114300" simplePos="0" relativeHeight="251939840" behindDoc="0" locked="0" layoutInCell="1" allowOverlap="1" wp14:anchorId="639A23B4" wp14:editId="2B589C10">
                 <wp:simplePos x="0" y="0"/>
                 <wp:positionH relativeFrom="column">
                   <wp:posOffset>-736600</wp:posOffset>
@@ -3921,8 +6835,8 @@
           </mc:Choice>
           <mc:Fallback>
             <w:pict>
-              <v:group w14:anchorId="639A23B4" id="Group 184" o:spid="_x0000_s1032" style="position:absolute;left:0;text-align:left;margin-left:-58pt;margin-top:15.6pt;width:125pt;height:67.5pt;z-index:251941888" coordsize="15875,8572" o:gfxdata="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">
-                <v:oval id="Oval 68" o:spid="_x0000_s1033" style="position:absolute;width:14668;height:5778;visibility:visible;mso-wrap-style:square;v-text-anchor:middle" o:gfxdata="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" fillcolor="white [3201]" strokecolor="black [3200]" strokeweight="1pt">
+              <v:group w14:anchorId="639A23B4" id="Group 184" o:spid="_x0000_s1090" style="position:absolute;left:0;text-align:left;margin-left:-58pt;margin-top:15.6pt;width:125pt;height:67.5pt;z-index:251939840" coordsize="15875,8572" o:gfxdata="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">
+                <v:oval id="Oval 68" o:spid="_x0000_s1091" style="position:absolute;width:14668;height:5778;visibility:visible;mso-wrap-style:square;v-text-anchor:middle" o:gfxdata="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" fillcolor="white [3201]" strokecolor="black [3200]" strokeweight="1pt">
                   <v:stroke joinstyle="miter"/>
                   <v:textbox>
                     <w:txbxContent>
@@ -3937,7 +6851,7 @@
                     </w:txbxContent>
                   </v:textbox>
                 </v:oval>
-                <v:line id="Straight Connector 145" o:spid="_x0000_s1034" style="position:absolute;visibility:visible;mso-wrap-style:square" from="11557,5270" to="15875,8572" o:connectortype="straight" o:gfxdata="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" strokecolor="black [3200]" strokeweight=".5pt">
+                <v:line id="Straight Connector 145" o:spid="_x0000_s1092" style="position:absolute;visibility:visible;mso-wrap-style:square" from="11557,5270" to="15875,8572" o:connectortype="straight" o:gfxdata="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" strokecolor="black [3200]" strokeweight=".5pt">
                   <v:stroke joinstyle="miter"/>
                 </v:line>
               </v:group>
@@ -3969,7 +6883,7 @@
         <mc:AlternateContent>
           <mc:Choice Requires="wps">
             <w:drawing>
-              <wp:anchor distT="0" distB="0" distL="114300" distR="114300" simplePos="0" relativeHeight="251950080" behindDoc="0" locked="0" layoutInCell="1" allowOverlap="1" wp14:anchorId="56BB32B9" wp14:editId="6695D851">
+              <wp:anchor distT="0" distB="0" distL="114300" distR="114300" simplePos="0" relativeHeight="251948032" behindDoc="0" locked="0" layoutInCell="1" allowOverlap="1" wp14:anchorId="56BB32B9" wp14:editId="6695D851">
                 <wp:simplePos x="0" y="0"/>
                 <wp:positionH relativeFrom="column">
                   <wp:posOffset>4267200</wp:posOffset>
@@ -4018,7 +6932,7 @@
           </mc:Choice>
           <mc:Fallback>
             <w:pict>
-              <v:line w14:anchorId="597D5D8D" id="Straight Connector 151" o:spid="_x0000_s1026" style="position:absolute;flip:x;z-index:251950080;visibility:visible;mso-wrap-style:square;mso-wrap-distance-left:9pt;mso-wrap-distance-top:0;mso-wrap-distance-right:9pt;mso-wrap-distance-bottom:0;mso-position-horizontal:absolute;mso-position-horizontal-relative:text;mso-position-vertical:absolute;mso-position-vertical-relative:text" from="336pt,2.9pt" to="412.5pt,56.4pt" o:gfxdata="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" strokecolor="black [3200]" strokeweight=".5pt">
+              <v:line w14:anchorId="4291DFE4" id="Straight Connector 151" o:spid="_x0000_s1026" style="position:absolute;flip:x;z-index:251948032;visibility:visible;mso-wrap-style:square;mso-wrap-distance-left:9pt;mso-wrap-distance-top:0;mso-wrap-distance-right:9pt;mso-wrap-distance-bottom:0;mso-position-horizontal:absolute;mso-position-horizontal-relative:text;mso-position-vertical:absolute;mso-position-vertical-relative:text" from="336pt,2.9pt" to="412.5pt,56.4pt" o:gfxdata="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" strokecolor="black [3200]" strokeweight=".5pt">
                 <v:stroke joinstyle="miter"/>
               </v:line>
             </w:pict>
@@ -4035,7 +6949,7 @@
         <mc:AlternateContent>
           <mc:Choice Requires="wps">
             <w:drawing>
-              <wp:anchor distT="0" distB="0" distL="114300" distR="114300" simplePos="0" relativeHeight="251949056" behindDoc="0" locked="0" layoutInCell="1" allowOverlap="1" wp14:anchorId="1D9897F6" wp14:editId="020A6780">
+              <wp:anchor distT="0" distB="0" distL="114300" distR="114300" simplePos="0" relativeHeight="251947008" behindDoc="0" locked="0" layoutInCell="1" allowOverlap="1" wp14:anchorId="1D9897F6" wp14:editId="020A6780">
                 <wp:simplePos x="0" y="0"/>
                 <wp:positionH relativeFrom="column">
                   <wp:posOffset>3975100</wp:posOffset>
@@ -4084,7 +6998,7 @@
           </mc:Choice>
           <mc:Fallback>
             <w:pict>
-              <v:line w14:anchorId="7431C592" id="Straight Connector 150" o:spid="_x0000_s1026" style="position:absolute;flip:x;z-index:251949056;visibility:visible;mso-wrap-style:square;mso-wrap-distance-left:9pt;mso-wrap-distance-top:0;mso-wrap-distance-right:9pt;mso-wrap-distance-bottom:0;mso-position-horizontal:absolute;mso-position-horizontal-relative:text;mso-position-vertical:absolute;mso-position-vertical-relative:text" from="313pt,13.9pt" to="335pt,58.4pt" o:gfxdata="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" strokecolor="black [3200]" strokeweight=".5pt">
+              <v:line w14:anchorId="10406DEA" id="Straight Connector 150" o:spid="_x0000_s1026" style="position:absolute;flip:x;z-index:251947008;visibility:visible;mso-wrap-style:square;mso-wrap-distance-left:9pt;mso-wrap-distance-top:0;mso-wrap-distance-right:9pt;mso-wrap-distance-bottom:0;mso-position-horizontal:absolute;mso-position-horizontal-relative:text;mso-position-vertical:absolute;mso-position-vertical-relative:text" from="313pt,13.9pt" to="335pt,58.4pt" o:gfxdata="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" strokecolor="black [3200]" strokeweight=".5pt">
                 <v:stroke joinstyle="miter"/>
               </v:line>
             </w:pict>
@@ -4101,7 +7015,7 @@
         <mc:AlternateContent>
           <mc:Choice Requires="wps">
             <w:drawing>
-              <wp:anchor distT="0" distB="0" distL="114300" distR="114300" simplePos="0" relativeHeight="251948032" behindDoc="0" locked="0" layoutInCell="1" allowOverlap="1" wp14:anchorId="643156A4" wp14:editId="53D5B3D0">
+              <wp:anchor distT="0" distB="0" distL="114300" distR="114300" simplePos="0" relativeHeight="251945984" behindDoc="0" locked="0" layoutInCell="1" allowOverlap="1" wp14:anchorId="643156A4" wp14:editId="53D5B3D0">
                 <wp:simplePos x="0" y="0"/>
                 <wp:positionH relativeFrom="column">
                   <wp:posOffset>3365500</wp:posOffset>
@@ -4150,7 +7064,7 @@
           </mc:Choice>
           <mc:Fallback>
             <w:pict>
-              <v:line w14:anchorId="643930A7" id="Straight Connector 149" o:spid="_x0000_s1026" style="position:absolute;z-index:251948032;visibility:visible;mso-wrap-style:square;mso-wrap-distance-left:9pt;mso-wrap-distance-top:0;mso-wrap-distance-right:9pt;mso-wrap-distance-bottom:0;mso-position-horizontal:absolute;mso-position-horizontal-relative:text;mso-position-vertical:absolute;mso-position-vertical-relative:text" from="265pt,14.9pt" to="292.5pt,57.4pt" o:gfxdata="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" strokecolor="black [3200]" strokeweight=".5pt">
+              <v:line w14:anchorId="167B0B51" id="Straight Connector 149" o:spid="_x0000_s1026" style="position:absolute;z-index:251945984;visibility:visible;mso-wrap-style:square;mso-wrap-distance-left:9pt;mso-wrap-distance-top:0;mso-wrap-distance-right:9pt;mso-wrap-distance-bottom:0;mso-position-horizontal:absolute;mso-position-horizontal-relative:text;mso-position-vertical:absolute;mso-position-vertical-relative:text" from="265pt,14.9pt" to="292.5pt,57.4pt" o:gfxdata="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" strokecolor="black [3200]" strokeweight=".5pt">
                 <v:stroke joinstyle="miter"/>
               </v:line>
             </w:pict>
@@ -4181,7 +7095,7 @@
         <mc:AlternateContent>
           <mc:Choice Requires="wpg">
             <w:drawing>
-              <wp:anchor distT="0" distB="0" distL="114300" distR="114300" simplePos="0" relativeHeight="251943936" behindDoc="0" locked="0" layoutInCell="1" allowOverlap="1" wp14:anchorId="4E2F2422" wp14:editId="018A0D9D">
+              <wp:anchor distT="0" distB="0" distL="114300" distR="114300" simplePos="0" relativeHeight="251941888" behindDoc="0" locked="0" layoutInCell="1" allowOverlap="1" wp14:anchorId="4E2F2422" wp14:editId="018A0D9D">
                 <wp:simplePos x="0" y="0"/>
                 <wp:positionH relativeFrom="column">
                   <wp:posOffset>-869950</wp:posOffset>
@@ -4287,8 +7201,8 @@
           </mc:Choice>
           <mc:Fallback>
             <w:pict>
-              <v:group w14:anchorId="4E2F2422" id="Group 185" o:spid="_x0000_s1035" style="position:absolute;left:0;text-align:left;margin-left:-68.5pt;margin-top:26.7pt;width:121.5pt;height:40pt;z-index:251943936" coordsize="15430,5080" o:gfxdata="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">
-                <v:oval id="Oval 102" o:spid="_x0000_s1036" style="position:absolute;width:11176;height:5080;visibility:visible;mso-wrap-style:square;v-text-anchor:middle" o:gfxdata="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" fillcolor="white [3201]" strokecolor="black [3200]" strokeweight="1pt">
+              <v:group w14:anchorId="4E2F2422" id="Group 185" o:spid="_x0000_s1093" style="position:absolute;left:0;text-align:left;margin-left:-68.5pt;margin-top:26.7pt;width:121.5pt;height:40pt;z-index:251941888" coordsize="15430,5080" o:gfxdata="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">
+                <v:oval id="Oval 102" o:spid="_x0000_s1094" style="position:absolute;width:11176;height:5080;visibility:visible;mso-wrap-style:square;v-text-anchor:middle" o:gfxdata="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" fillcolor="white [3201]" strokecolor="black [3200]" strokeweight="1pt">
                   <v:stroke joinstyle="miter"/>
                   <v:textbox>
                     <w:txbxContent>
@@ -4303,7 +7217,7 @@
                     </w:txbxContent>
                   </v:textbox>
                 </v:oval>
-                <v:line id="Straight Connector 146" o:spid="_x0000_s1037" style="position:absolute;visibility:visible;mso-wrap-style:square" from="10922,2984" to="15430,4127" o:connectortype="straight" o:gfxdata="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" strokecolor="black [3200]" strokeweight=".5pt">
+                <v:line id="Straight Connector 146" o:spid="_x0000_s1095" style="position:absolute;visibility:visible;mso-wrap-style:square" from="10922,2984" to="15430,4127" o:connectortype="straight" o:gfxdata="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" strokecolor="black [3200]" strokeweight=".5pt">
                   <v:stroke joinstyle="miter"/>
                 </v:line>
               </v:group>
@@ -4321,7 +7235,7 @@
         <mc:AlternateContent>
           <mc:Choice Requires="wps">
             <w:drawing>
-              <wp:anchor distT="0" distB="0" distL="114300" distR="114300" simplePos="0" relativeHeight="251883520" behindDoc="0" locked="0" layoutInCell="1" allowOverlap="1" wp14:anchorId="48600210" wp14:editId="263BEEF0">
+              <wp:anchor distT="0" distB="0" distL="114300" distR="114300" simplePos="0" relativeHeight="251881472" behindDoc="0" locked="0" layoutInCell="1" allowOverlap="1" wp14:anchorId="48600210" wp14:editId="263BEEF0">
                 <wp:simplePos x="0" y="0"/>
                 <wp:positionH relativeFrom="column">
                   <wp:posOffset>5029200</wp:posOffset>
@@ -4393,7 +7307,7 @@
           </mc:Choice>
           <mc:Fallback>
             <w:pict>
-              <v:oval w14:anchorId="48600210" id="Oval 109" o:spid="_x0000_s1038" style="position:absolute;left:0;text-align:left;margin-left:396pt;margin-top:.7pt;width:116.5pt;height:45pt;z-index:251883520;visibility:visible;mso-wrap-style:square;mso-width-percent:0;mso-height-percent:0;mso-wrap-distance-left:9pt;mso-wrap-distance-top:0;mso-wrap-distance-right:9pt;mso-wrap-distance-bottom:0;mso-position-horizontal:absolute;mso-position-horizontal-relative:text;mso-position-vertical:absolute;mso-position-vertical-relative:text;mso-width-percent:0;mso-height-percent:0;mso-width-relative:margin;mso-height-relative:margin;v-text-anchor:middle" o:gfxdata="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" fillcolor="white [3201]" strokecolor="black [3200]" strokeweight="1pt">
+              <v:oval w14:anchorId="48600210" id="Oval 109" o:spid="_x0000_s1096" style="position:absolute;left:0;text-align:left;margin-left:396pt;margin-top:.7pt;width:116.5pt;height:45pt;z-index:251881472;visibility:visible;mso-wrap-style:square;mso-width-percent:0;mso-height-percent:0;mso-wrap-distance-left:9pt;mso-wrap-distance-top:0;mso-wrap-distance-right:9pt;mso-wrap-distance-bottom:0;mso-position-horizontal:absolute;mso-position-horizontal-relative:text;mso-position-vertical:absolute;mso-position-vertical-relative:text;mso-width-percent:0;mso-height-percent:0;mso-width-relative:margin;mso-height-relative:margin;v-text-anchor:middle" o:gfxdata="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" fillcolor="white [3201]" strokecolor="black [3200]" strokeweight="1pt">
                 <v:stroke joinstyle="miter"/>
                 <v:textbox>
                   <w:txbxContent>
@@ -4436,7 +7350,7 @@
         <mc:AlternateContent>
           <mc:Choice Requires="wps">
             <w:drawing>
-              <wp:anchor distT="0" distB="0" distL="114300" distR="114300" simplePos="0" relativeHeight="251870208" behindDoc="0" locked="0" layoutInCell="1" allowOverlap="1" wp14:anchorId="644A3FD5" wp14:editId="0F7FB5A2">
+              <wp:anchor distT="0" distB="0" distL="114300" distR="114300" simplePos="0" relativeHeight="251868160" behindDoc="0" locked="0" layoutInCell="1" allowOverlap="1" wp14:anchorId="644A3FD5" wp14:editId="0F7FB5A2">
                 <wp:simplePos x="0" y="0"/>
                 <wp:positionH relativeFrom="margin">
                   <wp:posOffset>3365500</wp:posOffset>
@@ -4508,7 +7422,7 @@
           </mc:Choice>
           <mc:Fallback>
             <w:pict>
-              <v:rect w14:anchorId="644A3FD5" id="Rectangle 65" o:spid="_x0000_s1039" style="position:absolute;left:0;text-align:left;margin-left:265pt;margin-top:16pt;width:79pt;height:44pt;z-index:251870208;visibility:visible;mso-wrap-style:square;mso-width-percent:0;mso-height-percent:0;mso-wrap-distance-left:9pt;mso-wrap-distance-top:0;mso-wrap-distance-right:9pt;mso-wrap-distance-bottom:0;mso-position-horizontal:absolute;mso-position-horizontal-relative:margin;mso-position-vertical:absolute;mso-position-vertical-relative:text;mso-width-percent:0;mso-height-percent:0;mso-width-relative:margin;mso-height-relative:margin;v-text-anchor:middle" o:gfxdata="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" fillcolor="white [3201]" strokecolor="black [3200]" strokeweight="1pt">
+              <v:rect w14:anchorId="644A3FD5" id="Rectangle 65" o:spid="_x0000_s1097" style="position:absolute;left:0;text-align:left;margin-left:265pt;margin-top:16pt;width:79pt;height:44pt;z-index:251868160;visibility:visible;mso-wrap-style:square;mso-width-percent:0;mso-height-percent:0;mso-wrap-distance-left:9pt;mso-wrap-distance-top:0;mso-wrap-distance-right:9pt;mso-wrap-distance-bottom:0;mso-position-horizontal:absolute;mso-position-horizontal-relative:margin;mso-position-vertical:absolute;mso-position-vertical-relative:text;mso-width-percent:0;mso-height-percent:0;mso-width-relative:margin;mso-height-relative:margin;v-text-anchor:middle" o:gfxdata="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" fillcolor="white [3201]" strokecolor="black [3200]" strokeweight="1pt">
                 <v:textbox>
                   <w:txbxContent>
                     <w:p>
@@ -4537,7 +7451,7 @@
         <mc:AlternateContent>
           <mc:Choice Requires="wps">
             <w:drawing>
-              <wp:anchor distT="0" distB="0" distL="114300" distR="114300" simplePos="0" relativeHeight="251931648" behindDoc="0" locked="0" layoutInCell="1" allowOverlap="1" wp14:anchorId="3167C6DE" wp14:editId="75450345">
+              <wp:anchor distT="0" distB="0" distL="114300" distR="114300" simplePos="0" relativeHeight="251929600" behindDoc="0" locked="0" layoutInCell="1" allowOverlap="1" wp14:anchorId="3167C6DE" wp14:editId="75450345">
                 <wp:simplePos x="0" y="0"/>
                 <wp:positionH relativeFrom="column">
                   <wp:posOffset>1993900</wp:posOffset>
@@ -4613,7 +7527,7 @@
                 <v:stroke joinstyle="miter"/>
                 <v:path gradientshapeok="t" o:connecttype="rect" textboxrect="5400,5400,16200,16200"/>
               </v:shapetype>
-              <v:shape id="Diamond 139" o:spid="_x0000_s1040" type="#_x0000_t4" style="position:absolute;left:0;text-align:left;margin-left:157pt;margin-top:14pt;width:81.5pt;height:57pt;z-index:251931648;visibility:visible;mso-wrap-style:square;mso-width-percent:0;mso-height-percent:0;mso-wrap-distance-left:9pt;mso-wrap-distance-top:0;mso-wrap-distance-right:9pt;mso-wrap-distance-bottom:0;mso-position-horizontal:absolute;mso-position-horizontal-relative:text;mso-position-vertical:absolute;mso-position-vertical-relative:text;mso-width-percent:0;mso-height-percent:0;mso-width-relative:margin;mso-height-relative:margin;v-text-anchor:middle" o:gfxdata="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" fillcolor="#555 [2160]" strokecolor="black [3200]" strokeweight=".5pt">
+              <v:shape id="Diamond 139" o:spid="_x0000_s1098" type="#_x0000_t4" style="position:absolute;left:0;text-align:left;margin-left:157pt;margin-top:14pt;width:81.5pt;height:57pt;z-index:251929600;visibility:visible;mso-wrap-style:square;mso-width-percent:0;mso-height-percent:0;mso-wrap-distance-left:9pt;mso-wrap-distance-top:0;mso-wrap-distance-right:9pt;mso-wrap-distance-bottom:0;mso-position-horizontal:absolute;mso-position-horizontal-relative:text;mso-position-vertical:absolute;mso-position-vertical-relative:text;mso-width-percent:0;mso-height-percent:0;mso-width-relative:margin;mso-height-relative:margin;v-text-anchor:middle" o:gfxdata="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" fillcolor="#555 [2160]" strokecolor="black [3200]" strokeweight=".5pt">
                 <v:fill color2="#313131 [2608]" rotate="t" colors="0 #9b9b9b;.5 #8e8e8e;1 #797979" focus="100%" type="gradient">
                   <o:fill v:ext="view" type="gradientUnscaled"/>
                 </v:fill>
@@ -4644,7 +7558,7 @@
         <mc:AlternateContent>
           <mc:Choice Requires="wps">
             <w:drawing>
-              <wp:anchor distT="0" distB="0" distL="114300" distR="114300" simplePos="0" relativeHeight="251951104" behindDoc="0" locked="0" layoutInCell="1" allowOverlap="1" wp14:anchorId="739B58FC" wp14:editId="29B1C38B">
+              <wp:anchor distT="0" distB="0" distL="114300" distR="114300" simplePos="0" relativeHeight="251949056" behindDoc="0" locked="0" layoutInCell="1" allowOverlap="1" wp14:anchorId="739B58FC" wp14:editId="29B1C38B">
                 <wp:simplePos x="0" y="0"/>
                 <wp:positionH relativeFrom="column">
                   <wp:posOffset>4368800</wp:posOffset>
@@ -4693,7 +7607,7 @@
           </mc:Choice>
           <mc:Fallback>
             <w:pict>
-              <v:line w14:anchorId="419110C4" id="Straight Connector 152" o:spid="_x0000_s1026" style="position:absolute;flip:x;z-index:251951104;visibility:visible;mso-wrap-style:square;mso-wrap-distance-left:9pt;mso-wrap-distance-top:0;mso-wrap-distance-right:9pt;mso-wrap-distance-bottom:0;mso-position-horizontal:absolute;mso-position-horizontal-relative:text;mso-position-vertical:absolute;mso-position-vertical-relative:text" from="344pt,7pt" to="397pt,28pt" o:gfxdata="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" strokecolor="black [3200]" strokeweight=".5pt">
+              <v:line w14:anchorId="0E82E038" id="Straight Connector 152" o:spid="_x0000_s1026" style="position:absolute;flip:x;z-index:251949056;visibility:visible;mso-wrap-style:square;mso-wrap-distance-left:9pt;mso-wrap-distance-top:0;mso-wrap-distance-right:9pt;mso-wrap-distance-bottom:0;mso-position-horizontal:absolute;mso-position-horizontal-relative:text;mso-position-vertical:absolute;mso-position-vertical-relative:text" from="344pt,7pt" to="397pt,28pt" o:gfxdata="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" strokecolor="black [3200]" strokeweight=".5pt">
                 <v:stroke joinstyle="miter"/>
               </v:line>
             </w:pict>
@@ -4724,7 +7638,7 @@
         <mc:AlternateContent>
           <mc:Choice Requires="wps">
             <w:drawing>
-              <wp:anchor distT="0" distB="0" distL="114300" distR="114300" simplePos="0" relativeHeight="251978752" behindDoc="0" locked="0" layoutInCell="1" allowOverlap="1" wp14:anchorId="508B5BFD" wp14:editId="0D54D0BB">
+              <wp:anchor distT="0" distB="0" distL="114300" distR="114300" simplePos="0" relativeHeight="251976704" behindDoc="0" locked="0" layoutInCell="1" allowOverlap="1" wp14:anchorId="508B5BFD" wp14:editId="0D54D0BB">
                 <wp:simplePos x="0" y="0"/>
                 <wp:positionH relativeFrom="column">
                   <wp:posOffset>1708150</wp:posOffset>
@@ -4773,7 +7687,7 @@
           </mc:Choice>
           <mc:Fallback>
             <w:pict>
-              <v:line w14:anchorId="416796A6" id="Straight Connector 180" o:spid="_x0000_s1026" style="position:absolute;z-index:251978752;visibility:visible;mso-wrap-style:square;mso-wrap-distance-left:9pt;mso-wrap-distance-top:0;mso-wrap-distance-right:9pt;mso-wrap-distance-bottom:0;mso-position-horizontal:absolute;mso-position-horizontal-relative:text;mso-position-vertical:absolute;mso-position-vertical-relative:text" from="134.5pt,20.3pt" to="161.5pt,22.3pt" o:gfxdata="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" strokecolor="black [3200]" strokeweight=".5pt">
+              <v:line w14:anchorId="33783FD1" id="Straight Connector 180" o:spid="_x0000_s1026" style="position:absolute;z-index:251976704;visibility:visible;mso-wrap-style:square;mso-wrap-distance-left:9pt;mso-wrap-distance-top:0;mso-wrap-distance-right:9pt;mso-wrap-distance-bottom:0;mso-position-horizontal:absolute;mso-position-horizontal-relative:text;mso-position-vertical:absolute;mso-position-vertical-relative:text" from="134.5pt,20.3pt" to="161.5pt,22.3pt" o:gfxdata="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" strokecolor="black [3200]" strokeweight=".5pt">
                 <v:stroke joinstyle="miter"/>
               </v:line>
             </w:pict>
@@ -4790,7 +7704,7 @@
         <mc:AlternateContent>
           <mc:Choice Requires="wps">
             <w:drawing>
-              <wp:anchor distT="0" distB="0" distL="114300" distR="114300" simplePos="0" relativeHeight="251952128" behindDoc="0" locked="0" layoutInCell="1" allowOverlap="1" wp14:anchorId="23A7790D" wp14:editId="6ADB9B1F">
+              <wp:anchor distT="0" distB="0" distL="114300" distR="114300" simplePos="0" relativeHeight="251950080" behindDoc="0" locked="0" layoutInCell="1" allowOverlap="1" wp14:anchorId="23A7790D" wp14:editId="6ADB9B1F">
                 <wp:simplePos x="0" y="0"/>
                 <wp:positionH relativeFrom="column">
                   <wp:posOffset>4356100</wp:posOffset>
@@ -4839,7 +7753,7 @@
           </mc:Choice>
           <mc:Fallback>
             <w:pict>
-              <v:line w14:anchorId="3A49F404" id="Straight Connector 153" o:spid="_x0000_s1026" style="position:absolute;flip:x y;z-index:251952128;visibility:visible;mso-wrap-style:square;mso-wrap-distance-left:9pt;mso-wrap-distance-top:0;mso-wrap-distance-right:9pt;mso-wrap-distance-bottom:0;mso-position-horizontal:absolute;mso-position-horizontal-relative:text;mso-position-vertical:absolute;mso-position-vertical-relative:text" from="343pt,16.3pt" to="428.5pt,35.8pt" o:gfxdata="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" strokecolor="black [3200]" strokeweight=".5pt">
+              <v:line w14:anchorId="3278CF8D" id="Straight Connector 153" o:spid="_x0000_s1026" style="position:absolute;flip:x y;z-index:251950080;visibility:visible;mso-wrap-style:square;mso-wrap-distance-left:9pt;mso-wrap-distance-top:0;mso-wrap-distance-right:9pt;mso-wrap-distance-bottom:0;mso-position-horizontal:absolute;mso-position-horizontal-relative:text;mso-position-vertical:absolute;mso-position-vertical-relative:text" from="343pt,16.3pt" to="428.5pt,35.8pt" o:gfxdata="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" strokecolor="black [3200]" strokeweight=".5pt">
                 <v:stroke joinstyle="miter"/>
               </v:line>
             </w:pict>
@@ -4856,7 +7770,7 @@
         <mc:AlternateContent>
           <mc:Choice Requires="wps">
             <w:drawing>
-              <wp:anchor distT="0" distB="0" distL="114300" distR="114300" simplePos="0" relativeHeight="251862016" behindDoc="0" locked="0" layoutInCell="1" allowOverlap="1" wp14:anchorId="38AEE3E0" wp14:editId="2868E67D">
+              <wp:anchor distT="0" distB="0" distL="114300" distR="114300" simplePos="0" relativeHeight="251859968" behindDoc="0" locked="0" layoutInCell="1" allowOverlap="1" wp14:anchorId="38AEE3E0" wp14:editId="2868E67D">
                 <wp:simplePos x="0" y="0"/>
                 <wp:positionH relativeFrom="column">
                   <wp:posOffset>673100</wp:posOffset>
@@ -4929,7 +7843,7 @@
           </mc:Choice>
           <mc:Fallback>
             <w:pict>
-              <v:rect w14:anchorId="38AEE3E0" id="Rectangle 30" o:spid="_x0000_s1041" style="position:absolute;left:0;text-align:left;margin-left:53pt;margin-top:.3pt;width:81pt;height:38.5pt;z-index:251862016;visibility:visible;mso-wrap-style:square;mso-width-percent:0;mso-height-percent:0;mso-wrap-distance-left:9pt;mso-wrap-distance-top:0;mso-wrap-distance-right:9pt;mso-wrap-distance-bottom:0;mso-position-horizontal:absolute;mso-position-horizontal-relative:text;mso-position-vertical:absolute;mso-position-vertical-relative:text;mso-width-percent:0;mso-height-percent:0;mso-width-relative:margin;mso-height-relative:margin;v-text-anchor:middle" o:gfxdata="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" fillcolor="white [3201]" strokecolor="black [3200]" strokeweight="1pt">
+              <v:rect w14:anchorId="38AEE3E0" id="Rectangle 30" o:spid="_x0000_s1099" style="position:absolute;left:0;text-align:left;margin-left:53pt;margin-top:.3pt;width:81pt;height:38.5pt;z-index:251859968;visibility:visible;mso-wrap-style:square;mso-width-percent:0;mso-height-percent:0;mso-wrap-distance-left:9pt;mso-wrap-distance-top:0;mso-wrap-distance-right:9pt;mso-wrap-distance-bottom:0;mso-position-horizontal:absolute;mso-position-horizontal-relative:text;mso-position-vertical:absolute;mso-position-vertical-relative:text;mso-width-percent:0;mso-height-percent:0;mso-width-relative:margin;mso-height-relative:margin;v-text-anchor:middle" o:gfxdata="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" fillcolor="white [3201]" strokecolor="black [3200]" strokeweight="1pt">
                 <v:textbox>
                   <w:txbxContent>
                     <w:p>
@@ -4957,7 +7871,7 @@
         <mc:AlternateContent>
           <mc:Choice Requires="wps">
             <w:drawing>
-              <wp:anchor distT="0" distB="0" distL="114300" distR="114300" simplePos="0" relativeHeight="251901952" behindDoc="0" locked="0" layoutInCell="1" allowOverlap="1" wp14:anchorId="05DAE555" wp14:editId="399CA51A">
+              <wp:anchor distT="0" distB="0" distL="114300" distR="114300" simplePos="0" relativeHeight="251899904" behindDoc="0" locked="0" layoutInCell="1" allowOverlap="1" wp14:anchorId="05DAE555" wp14:editId="399CA51A">
                 <wp:simplePos x="0" y="0"/>
                 <wp:positionH relativeFrom="column">
                   <wp:posOffset>5454650</wp:posOffset>
@@ -5029,7 +7943,7 @@
           </mc:Choice>
           <mc:Fallback>
             <w:pict>
-              <v:oval w14:anchorId="05DAE555" id="Oval 118" o:spid="_x0000_s1042" style="position:absolute;left:0;text-align:left;margin-left:429.5pt;margin-top:12.8pt;width:88pt;height:45pt;z-index:251901952;visibility:visible;mso-wrap-style:square;mso-width-percent:0;mso-height-percent:0;mso-wrap-distance-left:9pt;mso-wrap-distance-top:0;mso-wrap-distance-right:9pt;mso-wrap-distance-bottom:0;mso-position-horizontal:absolute;mso-position-horizontal-relative:text;mso-position-vertical:absolute;mso-position-vertical-relative:text;mso-width-percent:0;mso-height-percent:0;mso-width-relative:margin;mso-height-relative:margin;v-text-anchor:middle" o:gfxdata="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" fillcolor="white [3201]" strokecolor="black [3200]" strokeweight="1pt">
+              <v:oval w14:anchorId="05DAE555" id="Oval 118" o:spid="_x0000_s1100" style="position:absolute;left:0;text-align:left;margin-left:429.5pt;margin-top:12.8pt;width:88pt;height:45pt;z-index:251899904;visibility:visible;mso-wrap-style:square;mso-width-percent:0;mso-height-percent:0;mso-wrap-distance-left:9pt;mso-wrap-distance-top:0;mso-wrap-distance-right:9pt;mso-wrap-distance-bottom:0;mso-position-horizontal:absolute;mso-position-horizontal-relative:text;mso-position-vertical:absolute;mso-position-vertical-relative:text;mso-width-percent:0;mso-height-percent:0;mso-width-relative:margin;mso-height-relative:margin;v-text-anchor:middle" o:gfxdata="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" fillcolor="white [3201]" strokecolor="black [3200]" strokeweight="1pt">
                 <v:stroke joinstyle="miter"/>
                 <v:textbox>
                   <w:txbxContent>
@@ -5082,7 +7996,7 @@
         <mc:AlternateContent>
           <mc:Choice Requires="wpg">
             <w:drawing>
-              <wp:anchor distT="0" distB="0" distL="114300" distR="114300" simplePos="0" relativeHeight="251945984" behindDoc="0" locked="0" layoutInCell="1" allowOverlap="1" wp14:anchorId="23BCAB97" wp14:editId="180F986C">
+              <wp:anchor distT="0" distB="0" distL="114300" distR="114300" simplePos="0" relativeHeight="251943936" behindDoc="0" locked="0" layoutInCell="1" allowOverlap="1" wp14:anchorId="23BCAB97" wp14:editId="180F986C">
                 <wp:simplePos x="0" y="0"/>
                 <wp:positionH relativeFrom="column">
                   <wp:posOffset>-723900</wp:posOffset>
@@ -5188,8 +8102,8 @@
           </mc:Choice>
           <mc:Fallback>
             <w:pict>
-              <v:group w14:anchorId="23BCAB97" id="Group 186" o:spid="_x0000_s1043" style="position:absolute;left:0;text-align:left;margin-left:-57pt;margin-top:8.1pt;width:111pt;height:48.5pt;z-index:251945984" coordsize="14097,6159" o:gfxdata="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">
-                <v:oval id="Oval 74" o:spid="_x0000_s1044" style="position:absolute;top:1143;width:10858;height:5016;visibility:visible;mso-wrap-style:square;v-text-anchor:middle" o:gfxdata="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" fillcolor="white [3201]" strokecolor="black [3200]" strokeweight="1pt">
+              <v:group w14:anchorId="23BCAB97" id="Group 186" o:spid="_x0000_s1101" style="position:absolute;left:0;text-align:left;margin-left:-57pt;margin-top:8.1pt;width:111pt;height:48.5pt;z-index:251943936" coordsize="14097,6159" o:gfxdata="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">
+                <v:oval id="Oval 74" o:spid="_x0000_s1102" style="position:absolute;top:1143;width:10858;height:5016;visibility:visible;mso-wrap-style:square;v-text-anchor:middle" o:gfxdata="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" fillcolor="white [3201]" strokecolor="black [3200]" strokeweight="1pt">
                   <v:stroke joinstyle="miter"/>
                   <v:textbox>
                     <w:txbxContent>
@@ -5204,7 +8118,7 @@
                     </w:txbxContent>
                   </v:textbox>
                 </v:oval>
-                <v:line id="Straight Connector 147" o:spid="_x0000_s1045" style="position:absolute;flip:y;visibility:visible;mso-wrap-style:square" from="10541,0" to="14097,2857" o:connectortype="straight" o:gfxdata="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" strokecolor="black [3200]" strokeweight=".5pt">
+                <v:line id="Straight Connector 147" o:spid="_x0000_s1103" style="position:absolute;flip:y;visibility:visible;mso-wrap-style:square" from="10541,0" to="14097,2857" o:connectortype="straight" o:gfxdata="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" strokecolor="black [3200]" strokeweight=".5pt">
                   <v:stroke joinstyle="miter"/>
                 </v:line>
               </v:group>
@@ -5222,7 +8136,7 @@
         <mc:AlternateContent>
           <mc:Choice Requires="wps">
             <w:drawing>
-              <wp:anchor distT="0" distB="0" distL="114300" distR="114300" simplePos="0" relativeHeight="251976704" behindDoc="0" locked="0" layoutInCell="1" allowOverlap="1" wp14:anchorId="4976AB44" wp14:editId="68951ADB">
+              <wp:anchor distT="0" distB="0" distL="114300" distR="114300" simplePos="0" relativeHeight="251974656" behindDoc="0" locked="0" layoutInCell="1" allowOverlap="1" wp14:anchorId="4976AB44" wp14:editId="68951ADB">
                 <wp:simplePos x="0" y="0"/>
                 <wp:positionH relativeFrom="column">
                   <wp:posOffset>3625850</wp:posOffset>
@@ -5271,7 +8185,7 @@
           </mc:Choice>
           <mc:Fallback>
             <w:pict>
-              <v:line w14:anchorId="4D5B55B1" id="Straight Connector 178" o:spid="_x0000_s1026" style="position:absolute;flip:y;z-index:251976704;visibility:visible;mso-wrap-style:square;mso-wrap-distance-left:9pt;mso-wrap-distance-top:0;mso-wrap-distance-right:9pt;mso-wrap-distance-bottom:0;mso-position-horizontal:absolute;mso-position-horizontal-relative:text;mso-position-vertical:absolute;mso-position-vertical-relative:text" from="285.5pt,16.6pt" to="287.5pt,105.6pt" o:gfxdata="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" strokecolor="black [3200]" strokeweight=".5pt">
+              <v:line w14:anchorId="4B0C15C8" id="Straight Connector 178" o:spid="_x0000_s1026" style="position:absolute;flip:y;z-index:251974656;visibility:visible;mso-wrap-style:square;mso-wrap-distance-left:9pt;mso-wrap-distance-top:0;mso-wrap-distance-right:9pt;mso-wrap-distance-bottom:0;mso-position-horizontal:absolute;mso-position-horizontal-relative:text;mso-position-vertical:absolute;mso-position-vertical-relative:text" from="285.5pt,16.6pt" to="287.5pt,105.6pt" o:gfxdata="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" strokecolor="black [3200]" strokeweight=".5pt">
                 <v:stroke joinstyle="miter"/>
               </v:line>
             </w:pict>
@@ -5288,7 +8202,7 @@
         <mc:AlternateContent>
           <mc:Choice Requires="wps">
             <w:drawing>
-              <wp:anchor distT="0" distB="0" distL="114300" distR="114300" simplePos="0" relativeHeight="251972608" behindDoc="0" locked="0" layoutInCell="1" allowOverlap="1" wp14:anchorId="3B342484" wp14:editId="5A69B770">
+              <wp:anchor distT="0" distB="0" distL="114300" distR="114300" simplePos="0" relativeHeight="251970560" behindDoc="0" locked="0" layoutInCell="1" allowOverlap="1" wp14:anchorId="3B342484" wp14:editId="5A69B770">
                 <wp:simplePos x="0" y="0"/>
                 <wp:positionH relativeFrom="column">
                   <wp:posOffset>1524000</wp:posOffset>
@@ -5337,7 +8251,7 @@
           </mc:Choice>
           <mc:Fallback>
             <w:pict>
-              <v:line w14:anchorId="5C4F8FB3" id="Straight Connector 174" o:spid="_x0000_s1026" style="position:absolute;flip:x y;z-index:251972608;visibility:visible;mso-wrap-style:square;mso-wrap-distance-left:9pt;mso-wrap-distance-top:0;mso-wrap-distance-right:9pt;mso-wrap-distance-bottom:0;mso-position-horizontal:absolute;mso-position-horizontal-relative:text;mso-position-vertical:absolute;mso-position-vertical-relative:text" from="120pt,17.1pt" to="123.5pt,105.1pt" o:gfxdata="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" strokecolor="black [3200]" strokeweight=".5pt">
+              <v:line w14:anchorId="079CA5FA" id="Straight Connector 174" o:spid="_x0000_s1026" style="position:absolute;flip:x y;z-index:251970560;visibility:visible;mso-wrap-style:square;mso-wrap-distance-left:9pt;mso-wrap-distance-top:0;mso-wrap-distance-right:9pt;mso-wrap-distance-bottom:0;mso-position-horizontal:absolute;mso-position-horizontal-relative:text;mso-position-vertical:absolute;mso-position-vertical-relative:text" from="120pt,17.1pt" to="123.5pt,105.1pt" o:gfxdata="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" strokecolor="black [3200]" strokeweight=".5pt">
                 <v:stroke joinstyle="miter"/>
               </v:line>
             </w:pict>
@@ -5354,7 +8268,7 @@
         <mc:AlternateContent>
           <mc:Choice Requires="wps">
             <w:drawing>
-              <wp:anchor distT="0" distB="0" distL="114300" distR="114300" simplePos="0" relativeHeight="251954176" behindDoc="0" locked="0" layoutInCell="1" allowOverlap="1" wp14:anchorId="24AF3B93" wp14:editId="718D41DA">
+              <wp:anchor distT="0" distB="0" distL="114300" distR="114300" simplePos="0" relativeHeight="251952128" behindDoc="0" locked="0" layoutInCell="1" allowOverlap="1" wp14:anchorId="24AF3B93" wp14:editId="718D41DA">
                 <wp:simplePos x="0" y="0"/>
                 <wp:positionH relativeFrom="column">
                   <wp:posOffset>4064000</wp:posOffset>
@@ -5403,7 +8317,7 @@
           </mc:Choice>
           <mc:Fallback>
             <w:pict>
-              <v:line w14:anchorId="4BD1EE6C" id="Straight Connector 155" o:spid="_x0000_s1026" style="position:absolute;flip:x y;z-index:251954176;visibility:visible;mso-wrap-style:square;mso-wrap-distance-left:9pt;mso-wrap-distance-top:0;mso-wrap-distance-right:9pt;mso-wrap-distance-bottom:0;mso-position-horizontal:absolute;mso-position-horizontal-relative:text;mso-position-vertical:absolute;mso-position-vertical-relative:text" from="320pt,18.6pt" to="396.5pt,113.6pt" o:gfxdata="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" strokecolor="black [3200]" strokeweight=".5pt">
+              <v:line w14:anchorId="4896FAC8" id="Straight Connector 155" o:spid="_x0000_s1026" style="position:absolute;flip:x y;z-index:251952128;visibility:visible;mso-wrap-style:square;mso-wrap-distance-left:9pt;mso-wrap-distance-top:0;mso-wrap-distance-right:9pt;mso-wrap-distance-bottom:0;mso-position-horizontal:absolute;mso-position-horizontal-relative:text;mso-position-vertical:absolute;mso-position-vertical-relative:text" from="320pt,18.6pt" to="396.5pt,113.6pt" o:gfxdata="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" strokecolor="black [3200]" strokeweight=".5pt">
                 <v:stroke joinstyle="miter"/>
               </v:line>
             </w:pict>
@@ -5420,7 +8334,7 @@
         <mc:AlternateContent>
           <mc:Choice Requires="wps">
             <w:drawing>
-              <wp:anchor distT="0" distB="0" distL="114300" distR="114300" simplePos="0" relativeHeight="251953152" behindDoc="0" locked="0" layoutInCell="1" allowOverlap="1" wp14:anchorId="53244506" wp14:editId="3178E8B2">
+              <wp:anchor distT="0" distB="0" distL="114300" distR="114300" simplePos="0" relativeHeight="251951104" behindDoc="0" locked="0" layoutInCell="1" allowOverlap="1" wp14:anchorId="53244506" wp14:editId="3178E8B2">
                 <wp:simplePos x="0" y="0"/>
                 <wp:positionH relativeFrom="column">
                   <wp:posOffset>4381500</wp:posOffset>
@@ -5469,7 +8383,7 @@
           </mc:Choice>
           <mc:Fallback>
             <w:pict>
-              <v:line w14:anchorId="4E1F0216" id="Straight Connector 154" o:spid="_x0000_s1026" style="position:absolute;flip:x y;z-index:251953152;visibility:visible;mso-wrap-style:square;mso-wrap-distance-left:9pt;mso-wrap-distance-top:0;mso-wrap-distance-right:9pt;mso-wrap-distance-bottom:0;mso-position-horizontal:absolute;mso-position-horizontal-relative:text;mso-position-vertical:absolute;mso-position-vertical-relative:text" from="345pt,7.6pt" to="412pt,64.1pt" o:gfxdata="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" strokecolor="black [3200]" strokeweight=".5pt">
+              <v:line w14:anchorId="2296665E" id="Straight Connector 154" o:spid="_x0000_s1026" style="position:absolute;flip:x y;z-index:251951104;visibility:visible;mso-wrap-style:square;mso-wrap-distance-left:9pt;mso-wrap-distance-top:0;mso-wrap-distance-right:9pt;mso-wrap-distance-bottom:0;mso-position-horizontal:absolute;mso-position-horizontal-relative:text;mso-position-vertical:absolute;mso-position-vertical-relative:text" from="345pt,7.6pt" to="412pt,64.1pt" o:gfxdata="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" strokecolor="black [3200]" strokeweight=".5pt">
                 <v:stroke joinstyle="miter"/>
               </v:line>
             </w:pict>
@@ -5486,7 +8400,7 @@
         <mc:AlternateContent>
           <mc:Choice Requires="wps">
             <w:drawing>
-              <wp:anchor distT="0" distB="0" distL="114300" distR="114300" simplePos="0" relativeHeight="251947008" behindDoc="0" locked="0" layoutInCell="1" allowOverlap="1" wp14:anchorId="43CA6607" wp14:editId="46B8FBE0">
+              <wp:anchor distT="0" distB="0" distL="114300" distR="114300" simplePos="0" relativeHeight="251944960" behindDoc="0" locked="0" layoutInCell="1" allowOverlap="1" wp14:anchorId="43CA6607" wp14:editId="46B8FBE0">
                 <wp:simplePos x="0" y="0"/>
                 <wp:positionH relativeFrom="column">
                   <wp:posOffset>577850</wp:posOffset>
@@ -5540,7 +8454,7 @@
           </mc:Choice>
           <mc:Fallback>
             <w:pict>
-              <v:line w14:anchorId="231329C9" id="Straight Connector 148" o:spid="_x0000_s1026" style="position:absolute;flip:y;z-index:251947008;visibility:visible;mso-wrap-style:square;mso-wrap-distance-left:9pt;mso-wrap-distance-top:0;mso-wrap-distance-right:9pt;mso-wrap-distance-bottom:0;mso-position-horizontal:absolute;mso-position-horizontal-relative:text;mso-position-vertical:absolute;mso-position-vertical-relative:text" from="45.5pt,17.1pt" to="78.5pt,68.6pt" o:gfxdata="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" strokecolor="black [3213]" strokeweight=".5pt">
+              <v:line w14:anchorId="130C7546" id="Straight Connector 148" o:spid="_x0000_s1026" style="position:absolute;flip:y;z-index:251944960;visibility:visible;mso-wrap-style:square;mso-wrap-distance-left:9pt;mso-wrap-distance-top:0;mso-wrap-distance-right:9pt;mso-wrap-distance-bottom:0;mso-position-horizontal:absolute;mso-position-horizontal-relative:text;mso-position-vertical:absolute;mso-position-vertical-relative:text" from="45.5pt,17.1pt" to="78.5pt,68.6pt" o:gfxdata="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" strokecolor="black [3213]" strokeweight=".5pt">
                 <v:stroke joinstyle="miter"/>
               </v:line>
             </w:pict>
@@ -5572,7 +8486,7 @@
         <mc:AlternateContent>
           <mc:Choice Requires="wps">
             <w:drawing>
-              <wp:anchor distT="0" distB="0" distL="114300" distR="114300" simplePos="0" relativeHeight="251979776" behindDoc="0" locked="0" layoutInCell="1" allowOverlap="1" wp14:anchorId="0683D5A0" wp14:editId="0AA71041">
+              <wp:anchor distT="0" distB="0" distL="114300" distR="114300" simplePos="0" relativeHeight="251977728" behindDoc="0" locked="0" layoutInCell="1" allowOverlap="1" wp14:anchorId="0683D5A0" wp14:editId="0AA71041">
                 <wp:simplePos x="0" y="0"/>
                 <wp:positionH relativeFrom="column">
                   <wp:posOffset>2495550</wp:posOffset>
@@ -5621,7 +8535,7 @@
           </mc:Choice>
           <mc:Fallback>
             <w:pict>
-              <v:line w14:anchorId="4292263A" id="Straight Connector 181" o:spid="_x0000_s1026" style="position:absolute;z-index:251979776;visibility:visible;mso-wrap-style:square;mso-wrap-distance-left:9pt;mso-wrap-distance-top:0;mso-wrap-distance-right:9pt;mso-wrap-distance-bottom:0;mso-position-horizontal:absolute;mso-position-horizontal-relative:text;mso-position-vertical:absolute;mso-position-vertical-relative:text" from="196.5pt,7.9pt" to="197.5pt,250.4pt" o:gfxdata="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" strokecolor="black [3200]" strokeweight=".5pt">
+              <v:line w14:anchorId="1EE5D7A8" id="Straight Connector 181" o:spid="_x0000_s1026" style="position:absolute;z-index:251977728;visibility:visible;mso-wrap-style:square;mso-wrap-distance-left:9pt;mso-wrap-distance-top:0;mso-wrap-distance-right:9pt;mso-wrap-distance-bottom:0;mso-position-horizontal:absolute;mso-position-horizontal-relative:text;mso-position-vertical:absolute;mso-position-vertical-relative:text" from="196.5pt,7.9pt" to="197.5pt,250.4pt" o:gfxdata="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" strokecolor="black [3200]" strokeweight=".5pt">
                 <v:stroke joinstyle="miter"/>
               </v:line>
             </w:pict>
@@ -5672,7 +8586,7 @@
         <mc:AlternateContent>
           <mc:Choice Requires="wps">
             <w:drawing>
-              <wp:anchor distT="0" distB="0" distL="114300" distR="114300" simplePos="0" relativeHeight="251887616" behindDoc="0" locked="0" layoutInCell="1" allowOverlap="1" wp14:anchorId="462738C6" wp14:editId="69B9CF61">
+              <wp:anchor distT="0" distB="0" distL="114300" distR="114300" simplePos="0" relativeHeight="251885568" behindDoc="0" locked="0" layoutInCell="1" allowOverlap="1" wp14:anchorId="462738C6" wp14:editId="69B9CF61">
                 <wp:simplePos x="0" y="0"/>
                 <wp:positionH relativeFrom="page">
                   <wp:posOffset>6153150</wp:posOffset>
@@ -5744,7 +8658,7 @@
           </mc:Choice>
           <mc:Fallback>
             <w:pict>
-              <v:oval w14:anchorId="462738C6" id="Oval 111" o:spid="_x0000_s1046" style="position:absolute;left:0;text-align:left;margin-left:484.5pt;margin-top:2.2pt;width:101pt;height:42pt;z-index:251887616;visibility:visible;mso-wrap-style:square;mso-width-percent:0;mso-height-percent:0;mso-wrap-distance-left:9pt;mso-wrap-distance-top:0;mso-wrap-distance-right:9pt;mso-wrap-distance-bottom:0;mso-position-horizontal:absolute;mso-position-horizontal-relative:page;mso-position-vertical:absolute;mso-position-vertical-relative:text;mso-width-percent:0;mso-height-percent:0;mso-width-relative:margin;mso-height-relative:margin;v-text-anchor:middle" o:gfxdata="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" fillcolor="white [3201]" strokecolor="black [3200]" strokeweight="1pt">
+              <v:oval w14:anchorId="462738C6" id="Oval 111" o:spid="_x0000_s1104" style="position:absolute;left:0;text-align:left;margin-left:484.5pt;margin-top:2.2pt;width:101pt;height:42pt;z-index:251885568;visibility:visible;mso-wrap-style:square;mso-width-percent:0;mso-height-percent:0;mso-wrap-distance-left:9pt;mso-wrap-distance-top:0;mso-wrap-distance-right:9pt;mso-wrap-distance-bottom:0;mso-position-horizontal:absolute;mso-position-horizontal-relative:page;mso-position-vertical:absolute;mso-position-vertical-relative:text;mso-width-percent:0;mso-height-percent:0;mso-width-relative:margin;mso-height-relative:margin;v-text-anchor:middle" o:gfxdata="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" fillcolor="white [3201]" strokecolor="black [3200]" strokeweight="1pt">
                 <v:stroke joinstyle="miter"/>
                 <v:textbox>
                   <w:txbxContent>
@@ -5788,7 +8702,7 @@
         <mc:AlternateContent>
           <mc:Choice Requires="wps">
             <w:drawing>
-              <wp:anchor distT="0" distB="0" distL="114300" distR="114300" simplePos="0" relativeHeight="251885568" behindDoc="0" locked="0" layoutInCell="1" allowOverlap="1" wp14:anchorId="6E9C4E5F" wp14:editId="7D779542">
+              <wp:anchor distT="0" distB="0" distL="114300" distR="114300" simplePos="0" relativeHeight="251883520" behindDoc="0" locked="0" layoutInCell="1" allowOverlap="1" wp14:anchorId="6E9C4E5F" wp14:editId="7D779542">
                 <wp:simplePos x="0" y="0"/>
                 <wp:positionH relativeFrom="column">
                   <wp:posOffset>-247650</wp:posOffset>
@@ -5860,7 +8774,7 @@
           </mc:Choice>
           <mc:Fallback>
             <w:pict>
-              <v:oval w14:anchorId="6E9C4E5F" id="Oval 110" o:spid="_x0000_s1047" style="position:absolute;left:0;text-align:left;margin-left:-19.5pt;margin-top:5pt;width:94.5pt;height:40pt;z-index:251885568;visibility:visible;mso-wrap-style:square;mso-width-percent:0;mso-height-percent:0;mso-wrap-distance-left:9pt;mso-wrap-distance-top:0;mso-wrap-distance-right:9pt;mso-wrap-distance-bottom:0;mso-position-horizontal:absolute;mso-position-horizontal-relative:text;mso-position-vertical:absolute;mso-position-vertical-relative:text;mso-width-percent:0;mso-height-percent:0;mso-width-relative:margin;mso-height-relative:margin;v-text-anchor:middle" o:gfxdata="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" fillcolor="white [3201]" strokecolor="black [3200]" strokeweight="1pt">
+              <v:oval w14:anchorId="6E9C4E5F" id="Oval 110" o:spid="_x0000_s1105" style="position:absolute;left:0;text-align:left;margin-left:-19.5pt;margin-top:5pt;width:94.5pt;height:40pt;z-index:251883520;visibility:visible;mso-wrap-style:square;mso-width-percent:0;mso-height-percent:0;mso-wrap-distance-left:9pt;mso-wrap-distance-top:0;mso-wrap-distance-right:9pt;mso-wrap-distance-bottom:0;mso-position-horizontal:absolute;mso-position-horizontal-relative:text;mso-position-vertical:absolute;mso-position-vertical-relative:text;mso-width-percent:0;mso-height-percent:0;mso-width-relative:margin;mso-height-relative:margin;v-text-anchor:middle" o:gfxdata="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" fillcolor="white [3201]" strokecolor="black [3200]" strokeweight="1pt">
                 <v:stroke joinstyle="miter"/>
                 <v:textbox>
                   <w:txbxContent>
@@ -5917,7 +8831,7 @@
         <mc:AlternateContent>
           <mc:Choice Requires="wps">
             <w:drawing>
-              <wp:anchor distT="0" distB="0" distL="114300" distR="114300" simplePos="0" relativeHeight="251933696" behindDoc="0" locked="0" layoutInCell="1" allowOverlap="1" wp14:anchorId="1855B912" wp14:editId="2BA9B28B">
+              <wp:anchor distT="0" distB="0" distL="114300" distR="114300" simplePos="0" relativeHeight="251931648" behindDoc="0" locked="0" layoutInCell="1" allowOverlap="1" wp14:anchorId="1855B912" wp14:editId="2BA9B28B">
                 <wp:simplePos x="0" y="0"/>
                 <wp:positionH relativeFrom="column">
                   <wp:posOffset>2838450</wp:posOffset>
@@ -5989,7 +8903,7 @@
           </mc:Choice>
           <mc:Fallback>
             <w:pict>
-              <v:shape w14:anchorId="1855B912" id="Diamond 140" o:spid="_x0000_s1048" type="#_x0000_t4" style="position:absolute;left:0;text-align:left;margin-left:223.5pt;margin-top:2.1pt;width:124.5pt;height:63pt;z-index:251933696;visibility:visible;mso-wrap-style:square;mso-width-percent:0;mso-height-percent:0;mso-wrap-distance-left:9pt;mso-wrap-distance-top:0;mso-wrap-distance-right:9pt;mso-wrap-distance-bottom:0;mso-position-horizontal:absolute;mso-position-horizontal-relative:text;mso-position-vertical:absolute;mso-position-vertical-relative:text;mso-width-percent:0;mso-height-percent:0;mso-width-relative:margin;mso-height-relative:margin;v-text-anchor:middle" o:gfxdata="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" fillcolor="#555 [2160]" strokecolor="black [3200]" strokeweight=".5pt">
+              <v:shape w14:anchorId="1855B912" id="Diamond 140" o:spid="_x0000_s1106" type="#_x0000_t4" style="position:absolute;left:0;text-align:left;margin-left:223.5pt;margin-top:2.1pt;width:124.5pt;height:63pt;z-index:251931648;visibility:visible;mso-wrap-style:square;mso-width-percent:0;mso-height-percent:0;mso-wrap-distance-left:9pt;mso-wrap-distance-top:0;mso-wrap-distance-right:9pt;mso-wrap-distance-bottom:0;mso-position-horizontal:absolute;mso-position-horizontal-relative:text;mso-position-vertical:absolute;mso-position-vertical-relative:text;mso-width-percent:0;mso-height-percent:0;mso-width-relative:margin;mso-height-relative:margin;v-text-anchor:middle" o:gfxdata="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" fillcolor="#555 [2160]" strokecolor="black [3200]" strokeweight=".5pt">
                 <v:fill color2="#313131 [2608]" rotate="t" colors="0 #9b9b9b;.5 #8e8e8e;1 #797979" focus="100%" type="gradient">
                   <o:fill v:ext="view" type="gradientUnscaled"/>
                 </v:fill>
@@ -6020,7 +8934,7 @@
         <mc:AlternateContent>
           <mc:Choice Requires="wps">
             <w:drawing>
-              <wp:anchor distT="0" distB="0" distL="114300" distR="114300" simplePos="0" relativeHeight="251935744" behindDoc="0" locked="0" layoutInCell="1" allowOverlap="1" wp14:anchorId="28335185" wp14:editId="53CB18AF">
+              <wp:anchor distT="0" distB="0" distL="114300" distR="114300" simplePos="0" relativeHeight="251933696" behindDoc="0" locked="0" layoutInCell="1" allowOverlap="1" wp14:anchorId="28335185" wp14:editId="53CB18AF">
                 <wp:simplePos x="0" y="0"/>
                 <wp:positionH relativeFrom="column">
                   <wp:posOffset>1028700</wp:posOffset>
@@ -6092,7 +9006,7 @@
           </mc:Choice>
           <mc:Fallback>
             <w:pict>
-              <v:shape w14:anchorId="28335185" id="Diamond 142" o:spid="_x0000_s1049" type="#_x0000_t4" style="position:absolute;left:0;text-align:left;margin-left:81pt;margin-top:2.1pt;width:83.5pt;height:65pt;z-index:251935744;visibility:visible;mso-wrap-style:square;mso-width-percent:0;mso-height-percent:0;mso-wrap-distance-left:9pt;mso-wrap-distance-top:0;mso-wrap-distance-right:9pt;mso-wrap-distance-bottom:0;mso-position-horizontal:absolute;mso-position-horizontal-relative:text;mso-position-vertical:absolute;mso-position-vertical-relative:text;mso-width-percent:0;mso-height-percent:0;mso-width-relative:margin;mso-height-relative:margin;v-text-anchor:middle" o:gfxdata="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" fillcolor="#555 [2160]" strokecolor="black [3200]" strokeweight=".5pt">
+              <v:shape w14:anchorId="28335185" id="Diamond 142" o:spid="_x0000_s1107" type="#_x0000_t4" style="position:absolute;left:0;text-align:left;margin-left:81pt;margin-top:2.1pt;width:83.5pt;height:65pt;z-index:251933696;visibility:visible;mso-wrap-style:square;mso-width-percent:0;mso-height-percent:0;mso-wrap-distance-left:9pt;mso-wrap-distance-top:0;mso-wrap-distance-right:9pt;mso-wrap-distance-bottom:0;mso-position-horizontal:absolute;mso-position-horizontal-relative:text;mso-position-vertical:absolute;mso-position-vertical-relative:text;mso-width-percent:0;mso-height-percent:0;mso-width-relative:margin;mso-height-relative:margin;v-text-anchor:middle" o:gfxdata="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" fillcolor="#555 [2160]" strokecolor="black [3200]" strokeweight=".5pt">
                 <v:fill color2="#313131 [2608]" rotate="t" colors="0 #9b9b9b;.5 #8e8e8e;1 #797979" focus="100%" type="gradient">
                   <o:fill v:ext="view" type="gradientUnscaled"/>
                 </v:fill>
@@ -6123,7 +9037,7 @@
         <mc:AlternateContent>
           <mc:Choice Requires="wps">
             <w:drawing>
-              <wp:anchor distT="0" distB="0" distL="114300" distR="114300" simplePos="0" relativeHeight="251897856" behindDoc="0" locked="0" layoutInCell="1" allowOverlap="1" wp14:anchorId="317EC259" wp14:editId="66F2A2D3">
+              <wp:anchor distT="0" distB="0" distL="114300" distR="114300" simplePos="0" relativeHeight="251895808" behindDoc="0" locked="0" layoutInCell="1" allowOverlap="1" wp14:anchorId="317EC259" wp14:editId="66F2A2D3">
                 <wp:simplePos x="0" y="0"/>
                 <wp:positionH relativeFrom="column">
                   <wp:posOffset>4914900</wp:posOffset>
@@ -6195,7 +9109,7 @@
           </mc:Choice>
           <mc:Fallback>
             <w:pict>
-              <v:oval w14:anchorId="317EC259" id="Oval 116" o:spid="_x0000_s1050" style="position:absolute;left:0;text-align:left;margin-left:387pt;margin-top:.6pt;width:110pt;height:42pt;z-index:251897856;visibility:visible;mso-wrap-style:square;mso-width-percent:0;mso-height-percent:0;mso-wrap-distance-left:9pt;mso-wrap-distance-top:0;mso-wrap-distance-right:9pt;mso-wrap-distance-bottom:0;mso-position-horizontal:absolute;mso-position-horizontal-relative:text;mso-position-vertical:absolute;mso-position-vertical-relative:text;mso-width-percent:0;mso-height-percent:0;mso-width-relative:margin;mso-height-relative:margin;v-text-anchor:middle" o:gfxdata="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" fillcolor="white [3201]" strokecolor="black [3200]" strokeweight="1pt">
+              <v:oval w14:anchorId="317EC259" id="Oval 116" o:spid="_x0000_s1108" style="position:absolute;left:0;text-align:left;margin-left:387pt;margin-top:.6pt;width:110pt;height:42pt;z-index:251895808;visibility:visible;mso-wrap-style:square;mso-width-percent:0;mso-height-percent:0;mso-wrap-distance-left:9pt;mso-wrap-distance-top:0;mso-wrap-distance-right:9pt;mso-wrap-distance-bottom:0;mso-position-horizontal:absolute;mso-position-horizontal-relative:text;mso-position-vertical:absolute;mso-position-vertical-relative:text;mso-width-percent:0;mso-height-percent:0;mso-width-relative:margin;mso-height-relative:margin;v-text-anchor:middle" o:gfxdata="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" fillcolor="white [3201]" strokecolor="black [3200]" strokeweight="1pt">
                 <v:stroke joinstyle="miter"/>
                 <v:textbox>
                   <w:txbxContent>
@@ -6238,7 +9152,7 @@
         <mc:AlternateContent>
           <mc:Choice Requires="wps">
             <w:drawing>
-              <wp:anchor distT="0" distB="0" distL="114300" distR="114300" simplePos="0" relativeHeight="251904000" behindDoc="0" locked="0" layoutInCell="1" allowOverlap="1" wp14:anchorId="055D7856" wp14:editId="6DDE1C22">
+              <wp:anchor distT="0" distB="0" distL="114300" distR="114300" simplePos="0" relativeHeight="251901952" behindDoc="0" locked="0" layoutInCell="1" allowOverlap="1" wp14:anchorId="055D7856" wp14:editId="6DDE1C22">
                 <wp:simplePos x="0" y="0"/>
                 <wp:positionH relativeFrom="column">
                   <wp:posOffset>-107950</wp:posOffset>
@@ -6310,7 +9224,7 @@
           </mc:Choice>
           <mc:Fallback>
             <w:pict>
-              <v:oval w14:anchorId="055D7856" id="Oval 119" o:spid="_x0000_s1051" style="position:absolute;left:0;text-align:left;margin-left:-8.5pt;margin-top:21.65pt;width:88pt;height:45pt;z-index:251904000;visibility:visible;mso-wrap-style:square;mso-width-percent:0;mso-height-percent:0;mso-wrap-distance-left:9pt;mso-wrap-distance-top:0;mso-wrap-distance-right:9pt;mso-wrap-distance-bottom:0;mso-position-horizontal:absolute;mso-position-horizontal-relative:text;mso-position-vertical:absolute;mso-position-vertical-relative:text;mso-width-percent:0;mso-height-percent:0;mso-width-relative:margin;mso-height-relative:margin;v-text-anchor:middle" o:gfxdata="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" fillcolor="white [3201]" strokecolor="black [3200]" strokeweight="1pt">
+              <v:oval w14:anchorId="055D7856" id="Oval 119" o:spid="_x0000_s1109" style="position:absolute;left:0;text-align:left;margin-left:-8.5pt;margin-top:21.65pt;width:88pt;height:45pt;z-index:251901952;visibility:visible;mso-wrap-style:square;mso-width-percent:0;mso-height-percent:0;mso-wrap-distance-left:9pt;mso-wrap-distance-top:0;mso-wrap-distance-right:9pt;mso-wrap-distance-bottom:0;mso-position-horizontal:absolute;mso-position-horizontal-relative:text;mso-position-vertical:absolute;mso-position-vertical-relative:text;mso-width-percent:0;mso-height-percent:0;mso-width-relative:margin;mso-height-relative:margin;v-text-anchor:middle" o:gfxdata="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" fillcolor="white [3201]" strokecolor="black [3200]" strokeweight="1pt">
                 <v:stroke joinstyle="miter"/>
                 <v:textbox>
                   <w:txbxContent>
@@ -6367,7 +9281,7 @@
         <mc:AlternateContent>
           <mc:Choice Requires="wps">
             <w:drawing>
-              <wp:anchor distT="0" distB="0" distL="114300" distR="114300" simplePos="0" relativeHeight="251977728" behindDoc="0" locked="0" layoutInCell="1" allowOverlap="1" wp14:anchorId="7CEA3A96" wp14:editId="40D67E9C">
+              <wp:anchor distT="0" distB="0" distL="114300" distR="114300" simplePos="0" relativeHeight="251975680" behindDoc="0" locked="0" layoutInCell="1" allowOverlap="1" wp14:anchorId="7CEA3A96" wp14:editId="40D67E9C">
                 <wp:simplePos x="0" y="0"/>
                 <wp:positionH relativeFrom="column">
                   <wp:posOffset>3625850</wp:posOffset>
@@ -6422,7 +9336,7 @@
           </mc:Choice>
           <mc:Fallback>
             <w:pict>
-              <v:line w14:anchorId="0D42034A" id="Straight Connector 179" o:spid="_x0000_s1026" style="position:absolute;flip:x;z-index:251977728;visibility:visible;mso-wrap-style:square;mso-width-percent:0;mso-height-percent:0;mso-wrap-distance-left:9pt;mso-wrap-distance-top:0;mso-wrap-distance-right:9pt;mso-wrap-distance-bottom:0;mso-position-horizontal:absolute;mso-position-horizontal-relative:text;mso-position-vertical:absolute;mso-position-vertical-relative:text;mso-width-percent:0;mso-height-percent:0;mso-width-relative:margin;mso-height-relative:margin" from="285.5pt,.55pt" to="285.5pt,83.55pt" o:gfxdata="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" strokecolor="black [3200]" strokeweight=".5pt">
+              <v:line w14:anchorId="2815AB9D" id="Straight Connector 179" o:spid="_x0000_s1026" style="position:absolute;flip:x;z-index:251975680;visibility:visible;mso-wrap-style:square;mso-width-percent:0;mso-height-percent:0;mso-wrap-distance-left:9pt;mso-wrap-distance-top:0;mso-wrap-distance-right:9pt;mso-wrap-distance-bottom:0;mso-position-horizontal:absolute;mso-position-horizontal-relative:text;mso-position-vertical:absolute;mso-position-vertical-relative:text;mso-width-percent:0;mso-height-percent:0;mso-width-relative:margin;mso-height-relative:margin" from="285.5pt,.55pt" to="285.5pt,83.55pt" o:gfxdata="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" strokecolor="black [3200]" strokeweight=".5pt">
                 <v:stroke joinstyle="miter"/>
               </v:line>
             </w:pict>
@@ -6439,7 +9353,7 @@
         <mc:AlternateContent>
           <mc:Choice Requires="wps">
             <w:drawing>
-              <wp:anchor distT="0" distB="0" distL="114300" distR="114300" simplePos="0" relativeHeight="251973632" behindDoc="0" locked="0" layoutInCell="1" allowOverlap="1" wp14:anchorId="7FC3F2B8" wp14:editId="1B438B0F">
+              <wp:anchor distT="0" distB="0" distL="114300" distR="114300" simplePos="0" relativeHeight="251971584" behindDoc="0" locked="0" layoutInCell="1" allowOverlap="1" wp14:anchorId="7FC3F2B8" wp14:editId="1B438B0F">
                 <wp:simplePos x="0" y="0"/>
                 <wp:positionH relativeFrom="column">
                   <wp:posOffset>1562100</wp:posOffset>
@@ -6488,7 +9402,7 @@
           </mc:Choice>
           <mc:Fallback>
             <w:pict>
-              <v:line w14:anchorId="04D6E1BE" id="Straight Connector 175" o:spid="_x0000_s1026" style="position:absolute;z-index:251973632;visibility:visible;mso-wrap-style:square;mso-wrap-distance-left:9pt;mso-wrap-distance-top:0;mso-wrap-distance-right:9pt;mso-wrap-distance-bottom:0;mso-position-horizontal:absolute;mso-position-horizontal-relative:text;mso-position-vertical:absolute;mso-position-vertical-relative:text" from="123pt,3.05pt" to="124.5pt,83.55pt" o:gfxdata="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" strokecolor="black [3200]" strokeweight=".5pt">
+              <v:line w14:anchorId="72172B7D" id="Straight Connector 175" o:spid="_x0000_s1026" style="position:absolute;z-index:251971584;visibility:visible;mso-wrap-style:square;mso-wrap-distance-left:9pt;mso-wrap-distance-top:0;mso-wrap-distance-right:9pt;mso-wrap-distance-bottom:0;mso-position-horizontal:absolute;mso-position-horizontal-relative:text;mso-position-vertical:absolute;mso-position-vertical-relative:text" from="123pt,3.05pt" to="124.5pt,83.55pt" o:gfxdata="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" strokecolor="black [3200]" strokeweight=".5pt">
                 <v:stroke joinstyle="miter"/>
               </v:line>
             </w:pict>
@@ -6505,7 +9419,7 @@
         <mc:AlternateContent>
           <mc:Choice Requires="wps">
             <w:drawing>
-              <wp:anchor distT="0" distB="0" distL="114300" distR="114300" simplePos="0" relativeHeight="251906048" behindDoc="0" locked="0" layoutInCell="1" allowOverlap="1" wp14:anchorId="093A8F00" wp14:editId="268CB098">
+              <wp:anchor distT="0" distB="0" distL="114300" distR="114300" simplePos="0" relativeHeight="251904000" behindDoc="0" locked="0" layoutInCell="1" allowOverlap="1" wp14:anchorId="093A8F00" wp14:editId="268CB098">
                 <wp:simplePos x="0" y="0"/>
                 <wp:positionH relativeFrom="page">
                   <wp:posOffset>114300</wp:posOffset>
@@ -6577,7 +9491,7 @@
           </mc:Choice>
           <mc:Fallback>
             <w:pict>
-              <v:oval w14:anchorId="093A8F00" id="Oval 121" o:spid="_x0000_s1052" style="position:absolute;left:0;text-align:left;margin-left:9pt;margin-top:23.9pt;width:88pt;height:45pt;z-index:251906048;visibility:visible;mso-wrap-style:square;mso-width-percent:0;mso-height-percent:0;mso-wrap-distance-left:9pt;mso-wrap-distance-top:0;mso-wrap-distance-right:9pt;mso-wrap-distance-bottom:0;mso-position-horizontal:absolute;mso-position-horizontal-relative:page;mso-position-vertical:absolute;mso-position-vertical-relative:text;mso-width-percent:0;mso-height-percent:0;mso-width-relative:margin;mso-height-relative:margin;v-text-anchor:middle" o:gfxdata="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" fillcolor="white [3201]" strokecolor="black [3200]" strokeweight="1pt">
+              <v:oval w14:anchorId="093A8F00" id="Oval 121" o:spid="_x0000_s1110" style="position:absolute;left:0;text-align:left;margin-left:9pt;margin-top:23.9pt;width:88pt;height:45pt;z-index:251904000;visibility:visible;mso-wrap-style:square;mso-width-percent:0;mso-height-percent:0;mso-wrap-distance-left:9pt;mso-wrap-distance-top:0;mso-wrap-distance-right:9pt;mso-wrap-distance-bottom:0;mso-position-horizontal:absolute;mso-position-horizontal-relative:page;mso-position-vertical:absolute;mso-position-vertical-relative:text;mso-width-percent:0;mso-height-percent:0;mso-width-relative:margin;mso-height-relative:margin;v-text-anchor:middle" o:gfxdata="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" fillcolor="white [3201]" strokecolor="black [3200]" strokeweight="1pt">
                 <v:stroke joinstyle="miter"/>
                 <v:textbox>
                   <w:txbxContent>
@@ -6607,7 +9521,7 @@
         <mc:AlternateContent>
           <mc:Choice Requires="wps">
             <w:drawing>
-              <wp:anchor distT="0" distB="0" distL="114300" distR="114300" simplePos="0" relativeHeight="251889664" behindDoc="0" locked="0" layoutInCell="1" allowOverlap="1" wp14:anchorId="7E5F7688" wp14:editId="2F532BE7">
+              <wp:anchor distT="0" distB="0" distL="114300" distR="114300" simplePos="0" relativeHeight="251887616" behindDoc="0" locked="0" layoutInCell="1" allowOverlap="1" wp14:anchorId="7E5F7688" wp14:editId="2F532BE7">
                 <wp:simplePos x="0" y="0"/>
                 <wp:positionH relativeFrom="column">
                   <wp:posOffset>4254500</wp:posOffset>
@@ -6679,7 +9593,7 @@
           </mc:Choice>
           <mc:Fallback>
             <w:pict>
-              <v:oval w14:anchorId="7E5F7688" id="Oval 112" o:spid="_x0000_s1053" style="position:absolute;left:0;text-align:left;margin-left:335pt;margin-top:.55pt;width:88.5pt;height:42pt;z-index:251889664;visibility:visible;mso-wrap-style:square;mso-width-percent:0;mso-height-percent:0;mso-wrap-distance-left:9pt;mso-wrap-distance-top:0;mso-wrap-distance-right:9pt;mso-wrap-distance-bottom:0;mso-position-horizontal:absolute;mso-position-horizontal-relative:text;mso-position-vertical:absolute;mso-position-vertical-relative:text;mso-width-percent:0;mso-height-percent:0;mso-width-relative:margin;mso-height-relative:margin;v-text-anchor:middle" o:gfxdata="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" fillcolor="white [3201]" strokecolor="black [3200]" strokeweight="1pt">
+              <v:oval w14:anchorId="7E5F7688" id="Oval 112" o:spid="_x0000_s1111" style="position:absolute;left:0;text-align:left;margin-left:335pt;margin-top:.55pt;width:88.5pt;height:42pt;z-index:251887616;visibility:visible;mso-wrap-style:square;mso-width-percent:0;mso-height-percent:0;mso-wrap-distance-left:9pt;mso-wrap-distance-top:0;mso-wrap-distance-right:9pt;mso-wrap-distance-bottom:0;mso-position-horizontal:absolute;mso-position-horizontal-relative:text;mso-position-vertical:absolute;mso-position-vertical-relative:text;mso-width-percent:0;mso-height-percent:0;mso-width-relative:margin;mso-height-relative:margin;v-text-anchor:middle" o:gfxdata="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" fillcolor="white [3201]" strokecolor="black [3200]" strokeweight="1pt">
                 <v:stroke joinstyle="miter"/>
                 <v:textbox>
                   <w:txbxContent>
@@ -6722,7 +9636,7 @@
         <mc:AlternateContent>
           <mc:Choice Requires="wps">
             <w:drawing>
-              <wp:anchor distT="0" distB="0" distL="114300" distR="114300" simplePos="0" relativeHeight="251961344" behindDoc="0" locked="0" layoutInCell="1" allowOverlap="1" wp14:anchorId="24C8175C" wp14:editId="2B34E11E">
+              <wp:anchor distT="0" distB="0" distL="114300" distR="114300" simplePos="0" relativeHeight="251959296" behindDoc="0" locked="0" layoutInCell="1" allowOverlap="1" wp14:anchorId="24C8175C" wp14:editId="2B34E11E">
                 <wp:simplePos x="0" y="0"/>
                 <wp:positionH relativeFrom="column">
                   <wp:posOffset>3892550</wp:posOffset>
@@ -6771,7 +9685,7 @@
           </mc:Choice>
           <mc:Fallback>
             <w:pict>
-              <v:line w14:anchorId="607CCD3B" id="Straight Connector 162" o:spid="_x0000_s1026" style="position:absolute;flip:x;z-index:251961344;visibility:visible;mso-wrap-style:square;mso-wrap-distance-left:9pt;mso-wrap-distance-top:0;mso-wrap-distance-right:9pt;mso-wrap-distance-bottom:0;mso-position-horizontal:absolute;mso-position-horizontal-relative:text;mso-position-vertical:absolute;mso-position-vertical-relative:text" from="306.5pt,14.85pt" to="347.5pt,61.85pt" o:gfxdata="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" strokecolor="black [3200]" strokeweight=".5pt">
+              <v:line w14:anchorId="3BDE00FF" id="Straight Connector 162" o:spid="_x0000_s1026" style="position:absolute;flip:x;z-index:251959296;visibility:visible;mso-wrap-style:square;mso-wrap-distance-left:9pt;mso-wrap-distance-top:0;mso-wrap-distance-right:9pt;mso-wrap-distance-bottom:0;mso-position-horizontal:absolute;mso-position-horizontal-relative:text;mso-position-vertical:absolute;mso-position-vertical-relative:text" from="306.5pt,14.85pt" to="347.5pt,61.85pt" o:gfxdata="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" strokecolor="black [3200]" strokeweight=".5pt">
                 <v:stroke joinstyle="miter"/>
               </v:line>
             </w:pict>
@@ -6788,7 +9702,7 @@
         <mc:AlternateContent>
           <mc:Choice Requires="wps">
             <w:drawing>
-              <wp:anchor distT="0" distB="0" distL="114300" distR="114300" simplePos="0" relativeHeight="251955200" behindDoc="0" locked="0" layoutInCell="1" allowOverlap="1" wp14:anchorId="26ACF452" wp14:editId="5425BF03">
+              <wp:anchor distT="0" distB="0" distL="114300" distR="114300" simplePos="0" relativeHeight="251953152" behindDoc="0" locked="0" layoutInCell="1" allowOverlap="1" wp14:anchorId="26ACF452" wp14:editId="5425BF03">
                 <wp:simplePos x="0" y="0"/>
                 <wp:positionH relativeFrom="column">
                   <wp:posOffset>698500</wp:posOffset>
@@ -6837,7 +9751,7 @@
           </mc:Choice>
           <mc:Fallback>
             <w:pict>
-              <v:line w14:anchorId="7E658433" id="Straight Connector 156" o:spid="_x0000_s1026" style="position:absolute;z-index:251955200;visibility:visible;mso-wrap-style:square;mso-wrap-distance-left:9pt;mso-wrap-distance-top:0;mso-wrap-distance-right:9pt;mso-wrap-distance-bottom:0;mso-position-horizontal:absolute;mso-position-horizontal-relative:text;mso-position-vertical:absolute;mso-position-vertical-relative:text" from="55pt,1.35pt" to="91.5pt,60.85pt" o:gfxdata="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" strokecolor="black [3200]" strokeweight=".5pt">
+              <v:line w14:anchorId="71C714F8" id="Straight Connector 156" o:spid="_x0000_s1026" style="position:absolute;z-index:251953152;visibility:visible;mso-wrap-style:square;mso-wrap-distance-left:9pt;mso-wrap-distance-top:0;mso-wrap-distance-right:9pt;mso-wrap-distance-bottom:0;mso-position-horizontal:absolute;mso-position-horizontal-relative:text;mso-position-vertical:absolute;mso-position-vertical-relative:text" from="55pt,1.35pt" to="91.5pt,60.85pt" o:gfxdata="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" strokecolor="black [3200]" strokeweight=".5pt">
                 <v:stroke joinstyle="miter"/>
               </v:line>
             </w:pict>
@@ -6868,7 +9782,7 @@
         <mc:AlternateContent>
           <mc:Choice Requires="wps">
             <w:drawing>
-              <wp:anchor distT="0" distB="0" distL="114300" distR="114300" simplePos="0" relativeHeight="251956224" behindDoc="0" locked="0" layoutInCell="1" allowOverlap="1" wp14:anchorId="471DAC08" wp14:editId="585D95DB">
+              <wp:anchor distT="0" distB="0" distL="114300" distR="114300" simplePos="0" relativeHeight="251954176" behindDoc="0" locked="0" layoutInCell="1" allowOverlap="1" wp14:anchorId="471DAC08" wp14:editId="585D95DB">
                 <wp:simplePos x="0" y="0"/>
                 <wp:positionH relativeFrom="column">
                   <wp:posOffset>266700</wp:posOffset>
@@ -6917,7 +9831,7 @@
           </mc:Choice>
           <mc:Fallback>
             <w:pict>
-              <v:line w14:anchorId="33E2D945" id="Straight Connector 157" o:spid="_x0000_s1026" style="position:absolute;z-index:251956224;visibility:visible;mso-wrap-style:square;mso-wrap-distance-left:9pt;mso-wrap-distance-top:0;mso-wrap-distance-right:9pt;mso-wrap-distance-bottom:0;mso-position-horizontal:absolute;mso-position-horizontal-relative:text;mso-position-vertical:absolute;mso-position-vertical-relative:text" from="21pt,13.15pt" to="64pt,49.15pt" o:gfxdata="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" strokecolor="black [3200]" strokeweight=".5pt">
+              <v:line w14:anchorId="2440AD56" id="Straight Connector 157" o:spid="_x0000_s1026" style="position:absolute;z-index:251954176;visibility:visible;mso-wrap-style:square;mso-wrap-distance-left:9pt;mso-wrap-distance-top:0;mso-wrap-distance-right:9pt;mso-wrap-distance-bottom:0;mso-position-horizontal:absolute;mso-position-horizontal-relative:text;mso-position-vertical:absolute;mso-position-vertical-relative:text" from="21pt,13.15pt" to="64pt,49.15pt" o:gfxdata="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" strokecolor="black [3200]" strokeweight=".5pt">
                 <v:stroke joinstyle="miter"/>
               </v:line>
             </w:pict>
@@ -6934,7 +9848,7 @@
         <mc:AlternateContent>
           <mc:Choice Requires="wps">
             <w:drawing>
-              <wp:anchor distT="0" distB="0" distL="114300" distR="114300" simplePos="0" relativeHeight="251891712" behindDoc="0" locked="0" layoutInCell="1" allowOverlap="1" wp14:anchorId="194AE26E" wp14:editId="68DD50B4">
+              <wp:anchor distT="0" distB="0" distL="114300" distR="114300" simplePos="0" relativeHeight="251889664" behindDoc="0" locked="0" layoutInCell="1" allowOverlap="1" wp14:anchorId="194AE26E" wp14:editId="68DD50B4">
                 <wp:simplePos x="0" y="0"/>
                 <wp:positionH relativeFrom="column">
                   <wp:posOffset>5111750</wp:posOffset>
@@ -7006,7 +9920,7 @@
           </mc:Choice>
           <mc:Fallback>
             <w:pict>
-              <v:oval w14:anchorId="194AE26E" id="Oval 113" o:spid="_x0000_s1054" style="position:absolute;left:0;text-align:left;margin-left:402.5pt;margin-top:.65pt;width:107.5pt;height:50pt;z-index:251891712;visibility:visible;mso-wrap-style:square;mso-width-percent:0;mso-height-percent:0;mso-wrap-distance-left:9pt;mso-wrap-distance-top:0;mso-wrap-distance-right:9pt;mso-wrap-distance-bottom:0;mso-position-horizontal:absolute;mso-position-horizontal-relative:text;mso-position-vertical:absolute;mso-position-vertical-relative:text;mso-width-percent:0;mso-height-percent:0;mso-width-relative:margin;mso-height-relative:margin;v-text-anchor:middle" o:gfxdata="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" fillcolor="white [3201]" strokecolor="black [3200]" strokeweight="1pt">
+              <v:oval w14:anchorId="194AE26E" id="Oval 113" o:spid="_x0000_s1112" style="position:absolute;left:0;text-align:left;margin-left:402.5pt;margin-top:.65pt;width:107.5pt;height:50pt;z-index:251889664;visibility:visible;mso-wrap-style:square;mso-width-percent:0;mso-height-percent:0;mso-wrap-distance-left:9pt;mso-wrap-distance-top:0;mso-wrap-distance-right:9pt;mso-wrap-distance-bottom:0;mso-position-horizontal:absolute;mso-position-horizontal-relative:text;mso-position-vertical:absolute;mso-position-vertical-relative:text;mso-width-percent:0;mso-height-percent:0;mso-width-relative:margin;mso-height-relative:margin;v-text-anchor:middle" o:gfxdata="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" fillcolor="white [3201]" strokecolor="black [3200]" strokeweight="1pt">
                 <v:stroke joinstyle="miter"/>
                 <v:textbox>
                   <w:txbxContent>
@@ -7050,7 +9964,7 @@
         <mc:AlternateContent>
           <mc:Choice Requires="wps">
             <w:drawing>
-              <wp:anchor distT="0" distB="0" distL="114300" distR="114300" simplePos="0" relativeHeight="251962368" behindDoc="0" locked="0" layoutInCell="1" allowOverlap="1" wp14:anchorId="0D6DF2D1" wp14:editId="4E090535">
+              <wp:anchor distT="0" distB="0" distL="114300" distR="114300" simplePos="0" relativeHeight="251960320" behindDoc="0" locked="0" layoutInCell="1" allowOverlap="1" wp14:anchorId="0D6DF2D1" wp14:editId="4E090535">
                 <wp:simplePos x="0" y="0"/>
                 <wp:positionH relativeFrom="column">
                   <wp:posOffset>4241800</wp:posOffset>
@@ -7099,7 +10013,7 @@
           </mc:Choice>
           <mc:Fallback>
             <w:pict>
-              <v:line w14:anchorId="54BE78A7" id="Straight Connector 163" o:spid="_x0000_s1026" style="position:absolute;flip:x;z-index:251962368;visibility:visible;mso-wrap-style:square;mso-wrap-distance-left:9pt;mso-wrap-distance-top:0;mso-wrap-distance-right:9pt;mso-wrap-distance-bottom:0;mso-position-horizontal:absolute;mso-position-horizontal-relative:text;mso-position-vertical:absolute;mso-position-vertical-relative:text" from="334pt,12.95pt" to="404.5pt,29.45pt" o:gfxdata="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" strokecolor="black [3200]" strokeweight=".5pt">
+              <v:line w14:anchorId="5F0D5BCF" id="Straight Connector 163" o:spid="_x0000_s1026" style="position:absolute;flip:x;z-index:251960320;visibility:visible;mso-wrap-style:square;mso-wrap-distance-left:9pt;mso-wrap-distance-top:0;mso-wrap-distance-right:9pt;mso-wrap-distance-bottom:0;mso-position-horizontal:absolute;mso-position-horizontal-relative:text;mso-position-vertical:absolute;mso-position-vertical-relative:text" from="334pt,12.95pt" to="404.5pt,29.45pt" o:gfxdata="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" strokecolor="black [3200]" strokeweight=".5pt">
                 <v:stroke joinstyle="miter"/>
               </v:line>
             </w:pict>
@@ -7116,7 +10030,7 @@
         <mc:AlternateContent>
           <mc:Choice Requires="wps">
             <w:drawing>
-              <wp:anchor distT="0" distB="0" distL="114300" distR="114300" simplePos="0" relativeHeight="251908096" behindDoc="0" locked="0" layoutInCell="1" allowOverlap="1" wp14:anchorId="4B198E75" wp14:editId="2E7AEDEE">
+              <wp:anchor distT="0" distB="0" distL="114300" distR="114300" simplePos="0" relativeHeight="251906048" behindDoc="0" locked="0" layoutInCell="1" allowOverlap="1" wp14:anchorId="4B198E75" wp14:editId="2E7AEDEE">
                 <wp:simplePos x="0" y="0"/>
                 <wp:positionH relativeFrom="column">
                   <wp:posOffset>-831850</wp:posOffset>
@@ -7188,7 +10102,7 @@
           </mc:Choice>
           <mc:Fallback>
             <w:pict>
-              <v:oval w14:anchorId="4B198E75" id="Oval 122" o:spid="_x0000_s1055" style="position:absolute;left:0;text-align:left;margin-left:-65.5pt;margin-top:12.9pt;width:88pt;height:45pt;z-index:251908096;visibility:visible;mso-wrap-style:square;mso-width-percent:0;mso-height-percent:0;mso-wrap-distance-left:9pt;mso-wrap-distance-top:0;mso-wrap-distance-right:9pt;mso-wrap-distance-bottom:0;mso-position-horizontal:absolute;mso-position-horizontal-relative:text;mso-position-vertical:absolute;mso-position-vertical-relative:text;mso-width-percent:0;mso-height-percent:0;mso-width-relative:margin;mso-height-relative:margin;v-text-anchor:middle" o:gfxdata="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" fillcolor="white [3201]" strokecolor="black [3200]" strokeweight="1pt">
+              <v:oval w14:anchorId="4B198E75" id="Oval 122" o:spid="_x0000_s1113" style="position:absolute;left:0;text-align:left;margin-left:-65.5pt;margin-top:12.9pt;width:88pt;height:45pt;z-index:251906048;visibility:visible;mso-wrap-style:square;mso-width-percent:0;mso-height-percent:0;mso-wrap-distance-left:9pt;mso-wrap-distance-top:0;mso-wrap-distance-right:9pt;mso-wrap-distance-bottom:0;mso-position-horizontal:absolute;mso-position-horizontal-relative:text;mso-position-vertical:absolute;mso-position-vertical-relative:text;mso-width-percent:0;mso-height-percent:0;mso-width-relative:margin;mso-height-relative:margin;v-text-anchor:middle" o:gfxdata="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" fillcolor="white [3201]" strokecolor="black [3200]" strokeweight="1pt">
                 <v:stroke joinstyle="miter"/>
                 <v:textbox>
                   <w:txbxContent>
@@ -7251,7 +10165,7 @@
         <mc:AlternateContent>
           <mc:Choice Requires="wps">
             <w:drawing>
-              <wp:anchor distT="0" distB="0" distL="114300" distR="114300" simplePos="0" relativeHeight="251980800" behindDoc="0" locked="0" layoutInCell="1" allowOverlap="1" wp14:anchorId="3D068B9E" wp14:editId="3F27032A">
+              <wp:anchor distT="0" distB="0" distL="114300" distR="114300" simplePos="0" relativeHeight="251978752" behindDoc="0" locked="0" layoutInCell="1" allowOverlap="1" wp14:anchorId="3D068B9E" wp14:editId="3F27032A">
                 <wp:simplePos x="0" y="0"/>
                 <wp:positionH relativeFrom="column">
                   <wp:posOffset>2514600</wp:posOffset>
@@ -7300,7 +10214,7 @@
           </mc:Choice>
           <mc:Fallback>
             <w:pict>
-              <v:line w14:anchorId="5958A15E" id="Straight Connector 182" o:spid="_x0000_s1026" style="position:absolute;z-index:251980800;visibility:visible;mso-wrap-style:square;mso-wrap-distance-left:9pt;mso-wrap-distance-top:0;mso-wrap-distance-right:9pt;mso-wrap-distance-bottom:0;mso-position-horizontal:absolute;mso-position-horizontal-relative:text;mso-position-vertical:absolute;mso-position-vertical-relative:text" from="198pt,20.75pt" to="245.5pt,21.25pt" o:gfxdata="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" strokecolor="black [3200]" strokeweight=".5pt">
+              <v:line w14:anchorId="49B7A494" id="Straight Connector 182" o:spid="_x0000_s1026" style="position:absolute;z-index:251978752;visibility:visible;mso-wrap-style:square;mso-wrap-distance-left:9pt;mso-wrap-distance-top:0;mso-wrap-distance-right:9pt;mso-wrap-distance-bottom:0;mso-position-horizontal:absolute;mso-position-horizontal-relative:text;mso-position-vertical:absolute;mso-position-vertical-relative:text" from="198pt,20.75pt" to="245.5pt,21.25pt" o:gfxdata="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" strokecolor="black [3200]" strokeweight=".5pt">
                 <v:stroke joinstyle="miter"/>
               </v:line>
             </w:pict>
@@ -7317,7 +10231,7 @@
         <mc:AlternateContent>
           <mc:Choice Requires="wps">
             <w:drawing>
-              <wp:anchor distT="0" distB="0" distL="114300" distR="114300" simplePos="0" relativeHeight="251957248" behindDoc="0" locked="0" layoutInCell="1" allowOverlap="1" wp14:anchorId="56B14922" wp14:editId="6A4F8640">
+              <wp:anchor distT="0" distB="0" distL="114300" distR="114300" simplePos="0" relativeHeight="251955200" behindDoc="0" locked="0" layoutInCell="1" allowOverlap="1" wp14:anchorId="56B14922" wp14:editId="6A4F8640">
                 <wp:simplePos x="0" y="0"/>
                 <wp:positionH relativeFrom="column">
                   <wp:posOffset>279400</wp:posOffset>
@@ -7366,7 +10280,7 @@
           </mc:Choice>
           <mc:Fallback>
             <w:pict>
-              <v:line w14:anchorId="0F56908B" id="Straight Connector 158" o:spid="_x0000_s1026" style="position:absolute;z-index:251957248;visibility:visible;mso-wrap-style:square;mso-wrap-distance-left:9pt;mso-wrap-distance-top:0;mso-wrap-distance-right:9pt;mso-wrap-distance-bottom:0;mso-position-horizontal:absolute;mso-position-horizontal-relative:text;mso-position-vertical:absolute;mso-position-vertical-relative:text" from="22pt,12.75pt" to="64.5pt,18.75pt" o:gfxdata="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" strokecolor="black [3200]" strokeweight=".5pt">
+              <v:line w14:anchorId="4FF1831C" id="Straight Connector 158" o:spid="_x0000_s1026" style="position:absolute;z-index:251955200;visibility:visible;mso-wrap-style:square;mso-wrap-distance-left:9pt;mso-wrap-distance-top:0;mso-wrap-distance-right:9pt;mso-wrap-distance-bottom:0;mso-position-horizontal:absolute;mso-position-horizontal-relative:text;mso-position-vertical:absolute;mso-position-vertical-relative:text" from="22pt,12.75pt" to="64.5pt,18.75pt" o:gfxdata="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" strokecolor="black [3200]" strokeweight=".5pt">
                 <v:stroke joinstyle="miter"/>
               </v:line>
             </w:pict>
@@ -7383,7 +10297,7 @@
         <mc:AlternateContent>
           <mc:Choice Requires="wps">
             <w:drawing>
-              <wp:anchor distT="0" distB="0" distL="114300" distR="114300" simplePos="0" relativeHeight="251864064" behindDoc="0" locked="0" layoutInCell="1" allowOverlap="1" wp14:anchorId="07DE2A7B" wp14:editId="7110735E">
+              <wp:anchor distT="0" distB="0" distL="114300" distR="114300" simplePos="0" relativeHeight="251862016" behindDoc="0" locked="0" layoutInCell="1" allowOverlap="1" wp14:anchorId="07DE2A7B" wp14:editId="7110735E">
                 <wp:simplePos x="0" y="0"/>
                 <wp:positionH relativeFrom="column">
                   <wp:posOffset>3105150</wp:posOffset>
@@ -7455,7 +10369,7 @@
           </mc:Choice>
           <mc:Fallback>
             <w:pict>
-              <v:rect w14:anchorId="07DE2A7B" id="Rectangle 49" o:spid="_x0000_s1056" style="position:absolute;left:0;text-align:left;margin-left:244.5pt;margin-top:.75pt;width:89.5pt;height:40.25pt;z-index:251864064;visibility:visible;mso-wrap-style:square;mso-width-percent:0;mso-height-percent:0;mso-wrap-distance-left:9pt;mso-wrap-distance-top:0;mso-wrap-distance-right:9pt;mso-wrap-distance-bottom:0;mso-position-horizontal:absolute;mso-position-horizontal-relative:text;mso-position-vertical:absolute;mso-position-vertical-relative:text;mso-width-percent:0;mso-height-percent:0;mso-width-relative:margin;mso-height-relative:margin;v-text-anchor:middle" o:gfxdata="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" fillcolor="white [3201]" strokecolor="black [3200]" strokeweight="1pt">
+              <v:rect w14:anchorId="07DE2A7B" id="Rectangle 49" o:spid="_x0000_s1114" style="position:absolute;left:0;text-align:left;margin-left:244.5pt;margin-top:.75pt;width:89.5pt;height:40.25pt;z-index:251862016;visibility:visible;mso-wrap-style:square;mso-width-percent:0;mso-height-percent:0;mso-wrap-distance-left:9pt;mso-wrap-distance-top:0;mso-wrap-distance-right:9pt;mso-wrap-distance-bottom:0;mso-position-horizontal:absolute;mso-position-horizontal-relative:text;mso-position-vertical:absolute;mso-position-vertical-relative:text;mso-width-percent:0;mso-height-percent:0;mso-width-relative:margin;mso-height-relative:margin;v-text-anchor:middle" o:gfxdata="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" fillcolor="white [3201]" strokecolor="black [3200]" strokeweight="1pt">
                 <v:textbox>
                   <w:txbxContent>
                     <w:p>
@@ -7483,7 +10397,7 @@
         <mc:AlternateContent>
           <mc:Choice Requires="wps">
             <w:drawing>
-              <wp:anchor distT="0" distB="0" distL="114300" distR="114300" simplePos="0" relativeHeight="251866112" behindDoc="0" locked="0" layoutInCell="1" allowOverlap="1" wp14:anchorId="1F26D051" wp14:editId="2F126DF2">
+              <wp:anchor distT="0" distB="0" distL="114300" distR="114300" simplePos="0" relativeHeight="251864064" behindDoc="0" locked="0" layoutInCell="1" allowOverlap="1" wp14:anchorId="1F26D051" wp14:editId="2F126DF2">
                 <wp:simplePos x="0" y="0"/>
                 <wp:positionH relativeFrom="column">
                   <wp:posOffset>831850</wp:posOffset>
@@ -7555,7 +10469,7 @@
           </mc:Choice>
           <mc:Fallback>
             <w:pict>
-              <v:rect w14:anchorId="1F26D051" id="Rectangle 53" o:spid="_x0000_s1057" style="position:absolute;left:0;text-align:left;margin-left:65.5pt;margin-top:.75pt;width:83.5pt;height:38.5pt;z-index:251866112;visibility:visible;mso-wrap-style:square;mso-width-percent:0;mso-height-percent:0;mso-wrap-distance-left:9pt;mso-wrap-distance-top:0;mso-wrap-distance-right:9pt;mso-wrap-distance-bottom:0;mso-position-horizontal:absolute;mso-position-horizontal-relative:text;mso-position-vertical:absolute;mso-position-vertical-relative:text;mso-width-percent:0;mso-height-percent:0;mso-width-relative:margin;mso-height-relative:margin;v-text-anchor:middle" o:gfxdata="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" fillcolor="white [3201]" strokecolor="black [3200]" strokeweight="1pt">
+              <v:rect w14:anchorId="1F26D051" id="Rectangle 53" o:spid="_x0000_s1115" style="position:absolute;left:0;text-align:left;margin-left:65.5pt;margin-top:.75pt;width:83.5pt;height:38.5pt;z-index:251864064;visibility:visible;mso-wrap-style:square;mso-width-percent:0;mso-height-percent:0;mso-wrap-distance-left:9pt;mso-wrap-distance-top:0;mso-wrap-distance-right:9pt;mso-wrap-distance-bottom:0;mso-position-horizontal:absolute;mso-position-horizontal-relative:text;mso-position-vertical:absolute;mso-position-vertical-relative:text;mso-width-percent:0;mso-height-percent:0;mso-width-relative:margin;mso-height-relative:margin;v-text-anchor:middle" o:gfxdata="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" fillcolor="white [3201]" strokecolor="black [3200]" strokeweight="1pt">
                 <v:textbox>
                   <w:txbxContent>
                     <w:p>
@@ -7607,7 +10521,7 @@
         <mc:AlternateContent>
           <mc:Choice Requires="wps">
             <w:drawing>
-              <wp:anchor distT="0" distB="0" distL="114300" distR="114300" simplePos="0" relativeHeight="251893760" behindDoc="0" locked="0" layoutInCell="1" allowOverlap="1" wp14:anchorId="1C1CF7D2" wp14:editId="1E5BF9E0">
+              <wp:anchor distT="0" distB="0" distL="114300" distR="114300" simplePos="0" relativeHeight="251891712" behindDoc="0" locked="0" layoutInCell="1" allowOverlap="1" wp14:anchorId="1C1CF7D2" wp14:editId="1E5BF9E0">
                 <wp:simplePos x="0" y="0"/>
                 <wp:positionH relativeFrom="page">
                   <wp:posOffset>6038850</wp:posOffset>
@@ -7679,7 +10593,7 @@
           </mc:Choice>
           <mc:Fallback>
             <w:pict>
-              <v:oval w14:anchorId="1C1CF7D2" id="Oval 114" o:spid="_x0000_s1058" style="position:absolute;left:0;text-align:left;margin-left:475.5pt;margin-top:.55pt;width:107.5pt;height:44pt;z-index:251893760;visibility:visible;mso-wrap-style:square;mso-width-percent:0;mso-height-percent:0;mso-wrap-distance-left:9pt;mso-wrap-distance-top:0;mso-wrap-distance-right:9pt;mso-wrap-distance-bottom:0;mso-position-horizontal:absolute;mso-position-horizontal-relative:page;mso-position-vertical:absolute;mso-position-vertical-relative:text;mso-width-percent:0;mso-height-percent:0;mso-width-relative:margin;mso-height-relative:margin;v-text-anchor:middle" o:gfxdata="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" fillcolor="white [3201]" strokecolor="black [3200]" strokeweight="1pt">
+              <v:oval w14:anchorId="1C1CF7D2" id="Oval 114" o:spid="_x0000_s1116" style="position:absolute;left:0;text-align:left;margin-left:475.5pt;margin-top:.55pt;width:107.5pt;height:44pt;z-index:251891712;visibility:visible;mso-wrap-style:square;mso-width-percent:0;mso-height-percent:0;mso-wrap-distance-left:9pt;mso-wrap-distance-top:0;mso-wrap-distance-right:9pt;mso-wrap-distance-bottom:0;mso-position-horizontal:absolute;mso-position-horizontal-relative:page;mso-position-vertical:absolute;mso-position-vertical-relative:text;mso-width-percent:0;mso-height-percent:0;mso-width-relative:margin;mso-height-relative:margin;v-text-anchor:middle" o:gfxdata="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" fillcolor="white [3201]" strokecolor="black [3200]" strokeweight="1pt">
                 <v:stroke joinstyle="miter"/>
                 <v:textbox>
                   <w:txbxContent>
@@ -7709,7 +10623,7 @@
         <mc:AlternateContent>
           <mc:Choice Requires="wps">
             <w:drawing>
-              <wp:anchor distT="0" distB="0" distL="114300" distR="114300" simplePos="0" relativeHeight="251975680" behindDoc="0" locked="0" layoutInCell="1" allowOverlap="1" wp14:anchorId="0EAE9927" wp14:editId="5B361601">
+              <wp:anchor distT="0" distB="0" distL="114300" distR="114300" simplePos="0" relativeHeight="251973632" behindDoc="0" locked="0" layoutInCell="1" allowOverlap="1" wp14:anchorId="0EAE9927" wp14:editId="5B361601">
                 <wp:simplePos x="0" y="0"/>
                 <wp:positionH relativeFrom="column">
                   <wp:posOffset>3670300</wp:posOffset>
@@ -7758,7 +10672,7 @@
           </mc:Choice>
           <mc:Fallback>
             <w:pict>
-              <v:line w14:anchorId="1DCD24A4" id="Straight Connector 177" o:spid="_x0000_s1026" style="position:absolute;flip:x y;z-index:251975680;visibility:visible;mso-wrap-style:square;mso-wrap-distance-left:9pt;mso-wrap-distance-top:0;mso-wrap-distance-right:9pt;mso-wrap-distance-bottom:0;mso-position-horizontal:absolute;mso-position-horizontal-relative:text;mso-position-vertical:absolute;mso-position-vertical-relative:text" from="289pt,19.05pt" to="289.5pt,59.55pt" o:gfxdata="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" strokecolor="black [3200]" strokeweight=".5pt">
+              <v:line w14:anchorId="614632E2" id="Straight Connector 177" o:spid="_x0000_s1026" style="position:absolute;flip:x y;z-index:251973632;visibility:visible;mso-wrap-style:square;mso-wrap-distance-left:9pt;mso-wrap-distance-top:0;mso-wrap-distance-right:9pt;mso-wrap-distance-bottom:0;mso-position-horizontal:absolute;mso-position-horizontal-relative:text;mso-position-vertical:absolute;mso-position-vertical-relative:text" from="289pt,19.05pt" to="289.5pt,59.55pt" o:gfxdata="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" strokecolor="black [3200]" strokeweight=".5pt">
                 <v:stroke joinstyle="miter"/>
               </v:line>
             </w:pict>
@@ -7775,7 +10689,7 @@
         <mc:AlternateContent>
           <mc:Choice Requires="wps">
             <w:drawing>
-              <wp:anchor distT="0" distB="0" distL="114300" distR="114300" simplePos="0" relativeHeight="251963392" behindDoc="0" locked="0" layoutInCell="1" allowOverlap="1" wp14:anchorId="44F6FDFA" wp14:editId="527A42F3">
+              <wp:anchor distT="0" distB="0" distL="114300" distR="114300" simplePos="0" relativeHeight="251961344" behindDoc="0" locked="0" layoutInCell="1" allowOverlap="1" wp14:anchorId="44F6FDFA" wp14:editId="527A42F3">
                 <wp:simplePos x="0" y="0"/>
                 <wp:positionH relativeFrom="column">
                   <wp:posOffset>4241800</wp:posOffset>
@@ -7824,7 +10738,7 @@
           </mc:Choice>
           <mc:Fallback>
             <w:pict>
-              <v:line w14:anchorId="16769A84" id="Straight Connector 164" o:spid="_x0000_s1026" style="position:absolute;flip:x y;z-index:251963392;visibility:visible;mso-wrap-style:square;mso-wrap-distance-left:9pt;mso-wrap-distance-top:0;mso-wrap-distance-right:9pt;mso-wrap-distance-bottom:0;mso-position-horizontal:absolute;mso-position-horizontal-relative:text;mso-position-vertical:absolute;mso-position-vertical-relative:text" from="334pt,4.05pt" to="402.5pt,22.55pt" o:gfxdata="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" strokecolor="black [3200]" strokeweight=".5pt">
+              <v:line w14:anchorId="1E9A22E9" id="Straight Connector 164" o:spid="_x0000_s1026" style="position:absolute;flip:x y;z-index:251961344;visibility:visible;mso-wrap-style:square;mso-wrap-distance-left:9pt;mso-wrap-distance-top:0;mso-wrap-distance-right:9pt;mso-wrap-distance-bottom:0;mso-position-horizontal:absolute;mso-position-horizontal-relative:text;mso-position-vertical:absolute;mso-position-vertical-relative:text" from="334pt,4.05pt" to="402.5pt,22.55pt" o:gfxdata="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" strokecolor="black [3200]" strokeweight=".5pt">
                 <v:stroke joinstyle="miter"/>
               </v:line>
             </w:pict>
@@ -7841,7 +10755,7 @@
         <mc:AlternateContent>
           <mc:Choice Requires="wps">
             <w:drawing>
-              <wp:anchor distT="0" distB="0" distL="114300" distR="114300" simplePos="0" relativeHeight="251960320" behindDoc="0" locked="0" layoutInCell="1" allowOverlap="1" wp14:anchorId="37674A08" wp14:editId="108FE203">
+              <wp:anchor distT="0" distB="0" distL="114300" distR="114300" simplePos="0" relativeHeight="251958272" behindDoc="0" locked="0" layoutInCell="1" allowOverlap="1" wp14:anchorId="37674A08" wp14:editId="108FE203">
                 <wp:simplePos x="0" y="0"/>
                 <wp:positionH relativeFrom="column">
                   <wp:posOffset>1371600</wp:posOffset>
@@ -7890,7 +10804,7 @@
           </mc:Choice>
           <mc:Fallback>
             <w:pict>
-              <v:line w14:anchorId="7D1C0C73" id="Straight Connector 161" o:spid="_x0000_s1026" style="position:absolute;flip:x y;z-index:251960320;visibility:visible;mso-wrap-style:square;mso-wrap-distance-left:9pt;mso-wrap-distance-top:0;mso-wrap-distance-right:9pt;mso-wrap-distance-bottom:0;mso-position-horizontal:absolute;mso-position-horizontal-relative:text;mso-position-vertical:absolute;mso-position-vertical-relative:text" from="108pt,17.55pt" to="124.5pt,83.55pt" o:gfxdata="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" strokecolor="black [3200]" strokeweight=".5pt">
+              <v:line w14:anchorId="0DD7DB21" id="Straight Connector 161" o:spid="_x0000_s1026" style="position:absolute;flip:x y;z-index:251958272;visibility:visible;mso-wrap-style:square;mso-wrap-distance-left:9pt;mso-wrap-distance-top:0;mso-wrap-distance-right:9pt;mso-wrap-distance-bottom:0;mso-position-horizontal:absolute;mso-position-horizontal-relative:text;mso-position-vertical:absolute;mso-position-vertical-relative:text" from="108pt,17.55pt" to="124.5pt,83.55pt" o:gfxdata="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" strokecolor="black [3200]" strokeweight=".5pt">
                 <v:stroke joinstyle="miter"/>
               </v:line>
             </w:pict>
@@ -7907,7 +10821,7 @@
         <mc:AlternateContent>
           <mc:Choice Requires="wps">
             <w:drawing>
-              <wp:anchor distT="0" distB="0" distL="114300" distR="114300" simplePos="0" relativeHeight="251959296" behindDoc="0" locked="0" layoutInCell="1" allowOverlap="1" wp14:anchorId="7ADE3D0A" wp14:editId="3AD8B26D">
+              <wp:anchor distT="0" distB="0" distL="114300" distR="114300" simplePos="0" relativeHeight="251957248" behindDoc="0" locked="0" layoutInCell="1" allowOverlap="1" wp14:anchorId="7ADE3D0A" wp14:editId="3AD8B26D">
                 <wp:simplePos x="0" y="0"/>
                 <wp:positionH relativeFrom="column">
                   <wp:posOffset>654050</wp:posOffset>
@@ -7956,7 +10870,7 @@
           </mc:Choice>
           <mc:Fallback>
             <w:pict>
-              <v:line w14:anchorId="03375939" id="Straight Connector 160" o:spid="_x0000_s1026" style="position:absolute;flip:y;z-index:251959296;visibility:visible;mso-wrap-style:square;mso-wrap-distance-left:9pt;mso-wrap-distance-top:0;mso-wrap-distance-right:9pt;mso-wrap-distance-bottom:0;mso-position-horizontal:absolute;mso-position-horizontal-relative:text;mso-position-vertical:absolute;mso-position-vertical-relative:text" from="51.5pt,18.05pt" to="76pt,80.05pt" o:gfxdata="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" strokecolor="black [3200]" strokeweight=".5pt">
+              <v:line w14:anchorId="5C28340C" id="Straight Connector 160" o:spid="_x0000_s1026" style="position:absolute;flip:y;z-index:251957248;visibility:visible;mso-wrap-style:square;mso-wrap-distance-left:9pt;mso-wrap-distance-top:0;mso-wrap-distance-right:9pt;mso-wrap-distance-bottom:0;mso-position-horizontal:absolute;mso-position-horizontal-relative:text;mso-position-vertical:absolute;mso-position-vertical-relative:text" from="51.5pt,18.05pt" to="76pt,80.05pt" o:gfxdata="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" strokecolor="black [3200]" strokeweight=".5pt">
                 <v:stroke joinstyle="miter"/>
               </v:line>
             </w:pict>
@@ -7973,7 +10887,7 @@
         <mc:AlternateContent>
           <mc:Choice Requires="wps">
             <w:drawing>
-              <wp:anchor distT="0" distB="0" distL="114300" distR="114300" simplePos="0" relativeHeight="251958272" behindDoc="0" locked="0" layoutInCell="1" allowOverlap="1" wp14:anchorId="2641DAF0" wp14:editId="4778ECC6">
+              <wp:anchor distT="0" distB="0" distL="114300" distR="114300" simplePos="0" relativeHeight="251956224" behindDoc="0" locked="0" layoutInCell="1" allowOverlap="1" wp14:anchorId="2641DAF0" wp14:editId="4778ECC6">
                 <wp:simplePos x="0" y="0"/>
                 <wp:positionH relativeFrom="column">
                   <wp:posOffset>368300</wp:posOffset>
@@ -8022,7 +10936,7 @@
           </mc:Choice>
           <mc:Fallback>
             <w:pict>
-              <v:line w14:anchorId="0B61B947" id="Straight Connector 159" o:spid="_x0000_s1026" style="position:absolute;flip:y;z-index:251958272;visibility:visible;mso-wrap-style:square;mso-wrap-distance-left:9pt;mso-wrap-distance-top:0;mso-wrap-distance-right:9pt;mso-wrap-distance-bottom:0;mso-position-horizontal:absolute;mso-position-horizontal-relative:text;mso-position-vertical:absolute;mso-position-vertical-relative:text" from="29pt,10.55pt" to="65pt,40.05pt" o:gfxdata="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" strokecolor="black [3200]" strokeweight=".5pt">
+              <v:line w14:anchorId="6168944F" id="Straight Connector 159" o:spid="_x0000_s1026" style="position:absolute;flip:y;z-index:251956224;visibility:visible;mso-wrap-style:square;mso-wrap-distance-left:9pt;mso-wrap-distance-top:0;mso-wrap-distance-right:9pt;mso-wrap-distance-bottom:0;mso-position-horizontal:absolute;mso-position-horizontal-relative:text;mso-position-vertical:absolute;mso-position-vertical-relative:text" from="29pt,10.55pt" to="65pt,40.05pt" o:gfxdata="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" strokecolor="black [3200]" strokeweight=".5pt">
                 <v:stroke joinstyle="miter"/>
               </v:line>
             </w:pict>
@@ -8053,7 +10967,7 @@
         <mc:AlternateContent>
           <mc:Choice Requires="wps">
             <w:drawing>
-              <wp:anchor distT="0" distB="0" distL="114300" distR="114300" simplePos="0" relativeHeight="251964416" behindDoc="0" locked="0" layoutInCell="1" allowOverlap="1" wp14:anchorId="1EA2022A" wp14:editId="4839CCD1">
+              <wp:anchor distT="0" distB="0" distL="114300" distR="114300" simplePos="0" relativeHeight="251962368" behindDoc="0" locked="0" layoutInCell="1" allowOverlap="1" wp14:anchorId="0B306DC2" wp14:editId="5BEF5CB4">
                 <wp:simplePos x="0" y="0"/>
                 <wp:positionH relativeFrom="column">
                   <wp:posOffset>4171950</wp:posOffset>
@@ -8108,7 +11022,7 @@
           </mc:Choice>
           <mc:Fallback>
             <w:pict>
-              <v:line w14:anchorId="11E2C541" id="Straight Connector 166" o:spid="_x0000_s1026" style="position:absolute;flip:x y;z-index:251964416;visibility:visible;mso-wrap-style:square;mso-width-percent:0;mso-height-percent:0;mso-wrap-distance-left:9pt;mso-wrap-distance-top:0;mso-wrap-distance-right:9pt;mso-wrap-distance-bottom:0;mso-position-horizontal:absolute;mso-position-horizontal-relative:text;mso-position-vertical:absolute;mso-position-vertical-relative:text;mso-width-percent:0;mso-height-percent:0;mso-width-relative:margin;mso-height-relative:margin" from="328.5pt,1.35pt" to="377pt,43.85pt" o:gfxdata="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" strokecolor="black [3200]" strokeweight=".5pt">
+              <v:line w14:anchorId="1432AEBF" id="Straight Connector 166" o:spid="_x0000_s1026" style="position:absolute;flip:x y;z-index:251962368;visibility:visible;mso-wrap-style:square;mso-width-percent:0;mso-height-percent:0;mso-wrap-distance-left:9pt;mso-wrap-distance-top:0;mso-wrap-distance-right:9pt;mso-wrap-distance-bottom:0;mso-position-horizontal:absolute;mso-position-horizontal-relative:text;mso-position-vertical:absolute;mso-position-vertical-relative:text;mso-width-percent:0;mso-height-percent:0;mso-width-relative:margin;mso-height-relative:margin" from="328.5pt,1.35pt" to="377pt,43.85pt" o:gfxdata="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" strokecolor="black [3200]" strokeweight=".5pt">
                 <v:stroke joinstyle="miter"/>
               </v:line>
             </w:pict>
@@ -8125,7 +11039,7 @@
         <mc:AlternateContent>
           <mc:Choice Requires="wps">
             <w:drawing>
-              <wp:anchor distT="0" distB="0" distL="114300" distR="114300" simplePos="0" relativeHeight="251910144" behindDoc="0" locked="0" layoutInCell="1" allowOverlap="1" wp14:anchorId="6C7341B1" wp14:editId="1CAC265A">
+              <wp:anchor distT="0" distB="0" distL="114300" distR="114300" simplePos="0" relativeHeight="251908096" behindDoc="0" locked="0" layoutInCell="1" allowOverlap="1" wp14:anchorId="08C44C32" wp14:editId="6DABD5BB">
                 <wp:simplePos x="0" y="0"/>
                 <wp:positionH relativeFrom="column">
                   <wp:posOffset>-704850</wp:posOffset>
@@ -8197,7 +11111,7 @@
           </mc:Choice>
           <mc:Fallback>
             <w:pict>
-              <v:oval w14:anchorId="6C7341B1" id="Oval 123" o:spid="_x0000_s1059" style="position:absolute;left:0;text-align:left;margin-left:-55.5pt;margin-top:7.7pt;width:88pt;height:45pt;z-index:251910144;visibility:visible;mso-wrap-style:square;mso-width-percent:0;mso-height-percent:0;mso-wrap-distance-left:9pt;mso-wrap-distance-top:0;mso-wrap-distance-right:9pt;mso-wrap-distance-bottom:0;mso-position-horizontal:absolute;mso-position-horizontal-relative:text;mso-position-vertical:absolute;mso-position-vertical-relative:text;mso-width-percent:0;mso-height-percent:0;mso-width-relative:margin;mso-height-relative:margin;v-text-anchor:middle" o:gfxdata="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" fillcolor="white [3201]" strokecolor="black [3200]" strokeweight="1pt">
+              <v:oval w14:anchorId="08C44C32" id="Oval 123" o:spid="_x0000_s1117" style="position:absolute;left:0;text-align:left;margin-left:-55.5pt;margin-top:7.7pt;width:88pt;height:45pt;z-index:251908096;visibility:visible;mso-wrap-style:square;mso-width-percent:0;mso-height-percent:0;mso-wrap-distance-left:9pt;mso-wrap-distance-top:0;mso-wrap-distance-right:9pt;mso-wrap-distance-bottom:0;mso-position-horizontal:absolute;mso-position-horizontal-relative:text;mso-position-vertical:absolute;mso-position-vertical-relative:text;mso-width-percent:0;mso-height-percent:0;mso-width-relative:margin;mso-height-relative:margin;v-text-anchor:middle" o:gfxdata="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" fillcolor="white [3201]" strokecolor="black [3200]" strokeweight="1pt">
                 <v:stroke joinstyle="miter"/>
                 <v:textbox>
                   <w:txbxContent>
@@ -8250,7 +11164,7 @@
         <mc:AlternateContent>
           <mc:Choice Requires="wps">
             <w:drawing>
-              <wp:anchor distT="0" distB="0" distL="114300" distR="114300" simplePos="0" relativeHeight="251937792" behindDoc="0" locked="0" layoutInCell="1" allowOverlap="1" wp14:anchorId="134818B3" wp14:editId="4FE841E0">
+              <wp:anchor distT="0" distB="0" distL="114300" distR="114300" simplePos="0" relativeHeight="251935744" behindDoc="0" locked="0" layoutInCell="1" allowOverlap="1" wp14:anchorId="2E3110CF" wp14:editId="2B5E93FE">
                 <wp:simplePos x="0" y="0"/>
                 <wp:positionH relativeFrom="column">
                   <wp:posOffset>3079750</wp:posOffset>
@@ -8322,7 +11236,7 @@
           </mc:Choice>
           <mc:Fallback>
             <w:pict>
-              <v:shape w14:anchorId="134818B3" id="Diamond 143" o:spid="_x0000_s1060" type="#_x0000_t4" style="position:absolute;left:0;text-align:left;margin-left:242.5pt;margin-top:17.15pt;width:94.5pt;height:60pt;z-index:251937792;visibility:visible;mso-wrap-style:square;mso-width-percent:0;mso-height-percent:0;mso-wrap-distance-left:9pt;mso-wrap-distance-top:0;mso-wrap-distance-right:9pt;mso-wrap-distance-bottom:0;mso-position-horizontal:absolute;mso-position-horizontal-relative:text;mso-position-vertical:absolute;mso-position-vertical-relative:text;mso-width-percent:0;mso-height-percent:0;mso-width-relative:margin;mso-height-relative:margin;v-text-anchor:middle" o:gfxdata="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" fillcolor="#555 [2160]" strokecolor="black [3200]" strokeweight=".5pt">
+              <v:shape w14:anchorId="2E3110CF" id="Diamond 143" o:spid="_x0000_s1118" type="#_x0000_t4" style="position:absolute;left:0;text-align:left;margin-left:242.5pt;margin-top:17.15pt;width:94.5pt;height:60pt;z-index:251935744;visibility:visible;mso-wrap-style:square;mso-width-percent:0;mso-height-percent:0;mso-wrap-distance-left:9pt;mso-wrap-distance-top:0;mso-wrap-distance-right:9pt;mso-wrap-distance-bottom:0;mso-position-horizontal:absolute;mso-position-horizontal-relative:text;mso-position-vertical:absolute;mso-position-vertical-relative:text;mso-width-percent:0;mso-height-percent:0;mso-width-relative:margin;mso-height-relative:margin;v-text-anchor:middle" o:gfxdata="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" fillcolor="#555 [2160]" strokecolor="black [3200]" strokeweight=".5pt">
                 <v:fill color2="#313131 [2608]" rotate="t" colors="0 #9b9b9b;.5 #8e8e8e;1 #797979" focus="100%" type="gradient">
                   <o:fill v:ext="view" type="gradientUnscaled"/>
                 </v:fill>
@@ -8353,7 +11267,7 @@
         <mc:AlternateContent>
           <mc:Choice Requires="wps">
             <w:drawing>
-              <wp:anchor distT="0" distB="0" distL="114300" distR="114300" simplePos="0" relativeHeight="251895808" behindDoc="0" locked="0" layoutInCell="1" allowOverlap="1" wp14:anchorId="1C3406B8" wp14:editId="12F27A3E">
+              <wp:anchor distT="0" distB="0" distL="114300" distR="114300" simplePos="0" relativeHeight="251893760" behindDoc="0" locked="0" layoutInCell="1" allowOverlap="1" wp14:anchorId="666032FD" wp14:editId="13910B33">
                 <wp:simplePos x="0" y="0"/>
                 <wp:positionH relativeFrom="column">
                   <wp:posOffset>4743450</wp:posOffset>
@@ -8425,7 +11339,7 @@
           </mc:Choice>
           <mc:Fallback>
             <w:pict>
-              <v:oval w14:anchorId="1C3406B8" id="Oval 115" o:spid="_x0000_s1061" style="position:absolute;left:0;text-align:left;margin-left:373.5pt;margin-top:8.65pt;width:138pt;height:48pt;z-index:251895808;visibility:visible;mso-wrap-style:square;mso-width-percent:0;mso-height-percent:0;mso-wrap-distance-left:9pt;mso-wrap-distance-top:0;mso-wrap-distance-right:9pt;mso-wrap-distance-bottom:0;mso-position-horizontal:absolute;mso-position-horizontal-relative:text;mso-position-vertical:absolute;mso-position-vertical-relative:text;mso-width-percent:0;mso-height-percent:0;mso-width-relative:margin;mso-height-relative:margin;v-text-anchor:middle" o:gfxdata="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" fillcolor="white [3201]" strokecolor="black [3200]" strokeweight="1pt">
+              <v:oval w14:anchorId="666032FD" id="Oval 115" o:spid="_x0000_s1119" style="position:absolute;left:0;text-align:left;margin-left:373.5pt;margin-top:8.65pt;width:138pt;height:48pt;z-index:251893760;visibility:visible;mso-wrap-style:square;mso-width-percent:0;mso-height-percent:0;mso-wrap-distance-left:9pt;mso-wrap-distance-top:0;mso-wrap-distance-right:9pt;mso-wrap-distance-bottom:0;mso-position-horizontal:absolute;mso-position-horizontal-relative:text;mso-position-vertical:absolute;mso-position-vertical-relative:text;mso-width-percent:0;mso-height-percent:0;mso-width-relative:margin;mso-height-relative:margin;v-text-anchor:middle" o:gfxdata="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" fillcolor="white [3201]" strokecolor="black [3200]" strokeweight="1pt">
                 <v:stroke joinstyle="miter"/>
                 <v:textbox>
                   <w:txbxContent>
@@ -8468,7 +11382,7 @@
         <mc:AlternateContent>
           <mc:Choice Requires="wps">
             <w:drawing>
-              <wp:anchor distT="0" distB="0" distL="114300" distR="114300" simplePos="0" relativeHeight="251914240" behindDoc="0" locked="0" layoutInCell="1" allowOverlap="1" wp14:anchorId="7B48553E" wp14:editId="20FB189F">
+              <wp:anchor distT="0" distB="0" distL="114300" distR="114300" simplePos="0" relativeHeight="251912192" behindDoc="0" locked="0" layoutInCell="1" allowOverlap="1" wp14:anchorId="1FB5846A" wp14:editId="11A58E55">
                 <wp:simplePos x="0" y="0"/>
                 <wp:positionH relativeFrom="column">
                   <wp:posOffset>-184150</wp:posOffset>
@@ -8540,7 +11454,7 @@
           </mc:Choice>
           <mc:Fallback>
             <w:pict>
-              <v:oval w14:anchorId="7B48553E" id="Oval 125" o:spid="_x0000_s1062" style="position:absolute;left:0;text-align:left;margin-left:-14.5pt;margin-top:15.9pt;width:88pt;height:45pt;z-index:251914240;visibility:visible;mso-wrap-style:square;mso-width-percent:0;mso-height-percent:0;mso-wrap-distance-left:9pt;mso-wrap-distance-top:0;mso-wrap-distance-right:9pt;mso-wrap-distance-bottom:0;mso-position-horizontal:absolute;mso-position-horizontal-relative:text;mso-position-vertical:absolute;mso-position-vertical-relative:text;mso-width-percent:0;mso-height-percent:0;mso-width-relative:margin;mso-height-relative:margin;v-text-anchor:middle" o:gfxdata="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" fillcolor="white [3201]" strokecolor="black [3200]" strokeweight="1pt">
+              <v:oval w14:anchorId="1FB5846A" id="Oval 125" o:spid="_x0000_s1120" style="position:absolute;left:0;text-align:left;margin-left:-14.5pt;margin-top:15.9pt;width:88pt;height:45pt;z-index:251912192;visibility:visible;mso-wrap-style:square;mso-width-percent:0;mso-height-percent:0;mso-wrap-distance-left:9pt;mso-wrap-distance-top:0;mso-wrap-distance-right:9pt;mso-wrap-distance-bottom:0;mso-position-horizontal:absolute;mso-position-horizontal-relative:text;mso-position-vertical:absolute;mso-position-vertical-relative:text;mso-width-percent:0;mso-height-percent:0;mso-width-relative:margin;mso-height-relative:margin;v-text-anchor:middle" o:gfxdata="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" fillcolor="white [3201]" strokecolor="black [3200]" strokeweight="1pt">
                 <v:stroke joinstyle="miter"/>
                 <v:textbox>
                   <w:txbxContent>
@@ -8583,7 +11497,7 @@
         <mc:AlternateContent>
           <mc:Choice Requires="wps">
             <w:drawing>
-              <wp:anchor distT="0" distB="0" distL="114300" distR="114300" simplePos="0" relativeHeight="251912192" behindDoc="0" locked="0" layoutInCell="1" allowOverlap="1" wp14:anchorId="5BEC5138" wp14:editId="13F4B9CC">
+              <wp:anchor distT="0" distB="0" distL="114300" distR="114300" simplePos="0" relativeHeight="251910144" behindDoc="0" locked="0" layoutInCell="1" allowOverlap="1" wp14:anchorId="4FB24405" wp14:editId="04E8542E">
                 <wp:simplePos x="0" y="0"/>
                 <wp:positionH relativeFrom="margin">
                   <wp:posOffset>1002030</wp:posOffset>
@@ -8655,7 +11569,7 @@
           </mc:Choice>
           <mc:Fallback>
             <w:pict>
-              <v:oval w14:anchorId="5BEC5138" id="Oval 124" o:spid="_x0000_s1063" style="position:absolute;left:0;text-align:left;margin-left:78.9pt;margin-top:.75pt;width:99pt;height:45pt;z-index:251912192;visibility:visible;mso-wrap-style:square;mso-width-percent:0;mso-height-percent:0;mso-wrap-distance-left:9pt;mso-wrap-distance-top:0;mso-wrap-distance-right:9pt;mso-wrap-distance-bottom:0;mso-position-horizontal:absolute;mso-position-horizontal-relative:margin;mso-position-vertical:absolute;mso-position-vertical-relative:text;mso-width-percent:0;mso-height-percent:0;mso-width-relative:margin;mso-height-relative:margin;v-text-anchor:middle" o:gfxdata="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" fillcolor="white [3201]" strokecolor="black [3200]" strokeweight="1pt">
+              <v:oval w14:anchorId="4FB24405" id="Oval 124" o:spid="_x0000_s1121" style="position:absolute;left:0;text-align:left;margin-left:78.9pt;margin-top:.75pt;width:99pt;height:45pt;z-index:251910144;visibility:visible;mso-wrap-style:square;mso-width-percent:0;mso-height-percent:0;mso-wrap-distance-left:9pt;mso-wrap-distance-top:0;mso-wrap-distance-right:9pt;mso-wrap-distance-bottom:0;mso-position-horizontal:absolute;mso-position-horizontal-relative:margin;mso-position-vertical:absolute;mso-position-vertical-relative:text;mso-width-percent:0;mso-height-percent:0;mso-width-relative:margin;mso-height-relative:margin;v-text-anchor:middle" o:gfxdata="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" fillcolor="white [3201]" strokecolor="black [3200]" strokeweight="1pt">
                 <v:stroke joinstyle="miter"/>
                 <v:textbox>
                   <w:txbxContent>
@@ -8699,7 +11613,7 @@
         <mc:AlternateContent>
           <mc:Choice Requires="wps">
             <w:drawing>
-              <wp:anchor distT="0" distB="0" distL="114300" distR="114300" simplePos="0" relativeHeight="251974656" behindDoc="0" locked="0" layoutInCell="1" allowOverlap="1" wp14:anchorId="2E888287" wp14:editId="46045075">
+              <wp:anchor distT="0" distB="0" distL="114300" distR="114300" simplePos="0" relativeHeight="251972608" behindDoc="0" locked="0" layoutInCell="1" allowOverlap="1" wp14:anchorId="30EBCD33" wp14:editId="612BDE6A">
                 <wp:simplePos x="0" y="0"/>
                 <wp:positionH relativeFrom="column">
                   <wp:posOffset>3683000</wp:posOffset>
@@ -8754,7 +11668,7 @@
           </mc:Choice>
           <mc:Fallback>
             <w:pict>
-              <v:line w14:anchorId="3E113D9F" id="Straight Connector 176" o:spid="_x0000_s1026" style="position:absolute;z-index:251974656;visibility:visible;mso-wrap-style:square;mso-width-percent:0;mso-height-percent:0;mso-wrap-distance-left:9pt;mso-wrap-distance-top:0;mso-wrap-distance-right:9pt;mso-wrap-distance-bottom:0;mso-position-horizontal:absolute;mso-position-horizontal-relative:text;mso-position-vertical:absolute;mso-position-vertical-relative:text;mso-width-percent:0;mso-height-percent:0;mso-width-relative:margin;mso-height-relative:margin" from="290pt,13.55pt" to="290pt,50.05pt" o:gfxdata="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" strokecolor="black [3200]" strokeweight=".5pt">
+              <v:line w14:anchorId="65BF47EB" id="Straight Connector 176" o:spid="_x0000_s1026" style="position:absolute;z-index:251972608;visibility:visible;mso-wrap-style:square;mso-width-percent:0;mso-height-percent:0;mso-wrap-distance-left:9pt;mso-wrap-distance-top:0;mso-wrap-distance-right:9pt;mso-wrap-distance-bottom:0;mso-position-horizontal:absolute;mso-position-horizontal-relative:text;mso-position-vertical:absolute;mso-position-vertical-relative:text;mso-width-percent:0;mso-height-percent:0;mso-width-relative:margin;mso-height-relative:margin" from="290pt,13.55pt" to="290pt,50.05pt" o:gfxdata="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" strokecolor="black [3200]" strokeweight=".5pt">
                 <v:stroke joinstyle="miter"/>
               </v:line>
             </w:pict>
@@ -8771,7 +11685,7 @@
         <mc:AlternateContent>
           <mc:Choice Requires="wps">
             <w:drawing>
-              <wp:anchor distT="0" distB="0" distL="114300" distR="114300" simplePos="0" relativeHeight="251926528" behindDoc="0" locked="0" layoutInCell="1" allowOverlap="1" wp14:anchorId="2E8F630F" wp14:editId="4DD80606">
+              <wp:anchor distT="0" distB="0" distL="114300" distR="114300" simplePos="0" relativeHeight="251924480" behindDoc="0" locked="0" layoutInCell="1" allowOverlap="1" wp14:anchorId="6B006DE2" wp14:editId="0A846E17">
                 <wp:simplePos x="0" y="0"/>
                 <wp:positionH relativeFrom="column">
                   <wp:posOffset>5048250</wp:posOffset>
@@ -8843,7 +11757,7 @@
           </mc:Choice>
           <mc:Fallback>
             <w:pict>
-              <v:oval w14:anchorId="2E8F630F" id="Oval 133" o:spid="_x0000_s1064" style="position:absolute;left:0;text-align:left;margin-left:397.5pt;margin-top:12.55pt;width:98.5pt;height:47.5pt;z-index:251926528;visibility:visible;mso-wrap-style:square;mso-width-percent:0;mso-height-percent:0;mso-wrap-distance-left:9pt;mso-wrap-distance-top:0;mso-wrap-distance-right:9pt;mso-wrap-distance-bottom:0;mso-position-horizontal:absolute;mso-position-horizontal-relative:text;mso-position-vertical:absolute;mso-position-vertical-relative:text;mso-width-percent:0;mso-height-percent:0;mso-width-relative:margin;mso-height-relative:margin;v-text-anchor:middle" o:gfxdata="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" fillcolor="white [3201]" strokecolor="black [3200]" strokeweight="1pt">
+              <v:oval w14:anchorId="6B006DE2" id="Oval 133" o:spid="_x0000_s1122" style="position:absolute;left:0;text-align:left;margin-left:397.5pt;margin-top:12.55pt;width:98.5pt;height:47.5pt;z-index:251924480;visibility:visible;mso-wrap-style:square;mso-width-percent:0;mso-height-percent:0;mso-wrap-distance-left:9pt;mso-wrap-distance-top:0;mso-wrap-distance-right:9pt;mso-wrap-distance-bottom:0;mso-position-horizontal:absolute;mso-position-horizontal-relative:text;mso-position-vertical:absolute;mso-position-vertical-relative:text;mso-width-percent:0;mso-height-percent:0;mso-width-relative:margin;mso-height-relative:margin;v-text-anchor:middle" o:gfxdata="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" fillcolor="white [3201]" strokecolor="black [3200]" strokeweight="1pt">
                 <v:stroke joinstyle="miter"/>
                 <v:textbox>
                   <w:txbxContent>
@@ -8886,7 +11800,7 @@
         <mc:AlternateContent>
           <mc:Choice Requires="wps">
             <w:drawing>
-              <wp:anchor distT="0" distB="0" distL="114300" distR="114300" simplePos="0" relativeHeight="251965440" behindDoc="0" locked="0" layoutInCell="1" allowOverlap="1" wp14:anchorId="736BEA45" wp14:editId="0E074DF5">
+              <wp:anchor distT="0" distB="0" distL="114300" distR="114300" simplePos="0" relativeHeight="251963392" behindDoc="0" locked="0" layoutInCell="1" allowOverlap="1" wp14:anchorId="56D776A3" wp14:editId="22EF2CB3">
                 <wp:simplePos x="0" y="0"/>
                 <wp:positionH relativeFrom="column">
                   <wp:posOffset>4292600</wp:posOffset>
@@ -8935,7 +11849,7 @@
           </mc:Choice>
           <mc:Fallback>
             <w:pict>
-              <v:line w14:anchorId="679C7AB5" id="Straight Connector 167" o:spid="_x0000_s1026" style="position:absolute;flip:x;z-index:251965440;visibility:visible;mso-wrap-style:square;mso-wrap-distance-left:9pt;mso-wrap-distance-top:0;mso-wrap-distance-right:9pt;mso-wrap-distance-bottom:0;mso-position-horizontal:absolute;mso-position-horizontal-relative:text;mso-position-vertical:absolute;mso-position-vertical-relative:text" from="338pt,20.85pt" to="399.5pt,40.85pt" o:gfxdata="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" strokecolor="black [3200]" strokeweight=".5pt">
+              <v:line w14:anchorId="25C3823A" id="Straight Connector 167" o:spid="_x0000_s1026" style="position:absolute;flip:x;z-index:251963392;visibility:visible;mso-wrap-style:square;mso-wrap-distance-left:9pt;mso-wrap-distance-top:0;mso-wrap-distance-right:9pt;mso-wrap-distance-bottom:0;mso-position-horizontal:absolute;mso-position-horizontal-relative:text;mso-position-vertical:absolute;mso-position-vertical-relative:text" from="338pt,20.85pt" to="399.5pt,40.85pt" o:gfxdata="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" strokecolor="black [3200]" strokeweight=".5pt">
                 <v:stroke joinstyle="miter"/>
               </v:line>
             </w:pict>
@@ -8966,7 +11880,7 @@
         <mc:AlternateContent>
           <mc:Choice Requires="wps">
             <w:drawing>
-              <wp:anchor distT="0" distB="0" distL="114300" distR="114300" simplePos="0" relativeHeight="251916288" behindDoc="0" locked="0" layoutInCell="1" allowOverlap="1" wp14:anchorId="49467144" wp14:editId="2E741F90">
+              <wp:anchor distT="0" distB="0" distL="114300" distR="114300" simplePos="0" relativeHeight="251914240" behindDoc="0" locked="0" layoutInCell="1" allowOverlap="1" wp14:anchorId="49467144" wp14:editId="2E741F90">
                 <wp:simplePos x="0" y="0"/>
                 <wp:positionH relativeFrom="column">
                   <wp:posOffset>3098800</wp:posOffset>
@@ -9038,7 +11952,7 @@
           </mc:Choice>
           <mc:Fallback>
             <w:pict>
-              <v:rect w14:anchorId="49467144" id="Rectangle 126" o:spid="_x0000_s1065" style="position:absolute;left:0;text-align:left;margin-left:244pt;margin-top:9.65pt;width:93.5pt;height:46pt;z-index:251916288;visibility:visible;mso-wrap-style:square;mso-width-percent:0;mso-height-percent:0;mso-wrap-distance-left:9pt;mso-wrap-distance-top:0;mso-wrap-distance-right:9pt;mso-wrap-distance-bottom:0;mso-position-horizontal:absolute;mso-position-horizontal-relative:text;mso-position-vertical:absolute;mso-position-vertical-relative:text;mso-width-percent:0;mso-height-percent:0;mso-width-relative:margin;mso-height-relative:margin;v-text-anchor:middle" o:gfxdata="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" fillcolor="white [3201]" strokecolor="black [3200]" strokeweight="1pt">
+              <v:rect w14:anchorId="49467144" id="Rectangle 126" o:spid="_x0000_s1123" style="position:absolute;left:0;text-align:left;margin-left:244pt;margin-top:9.65pt;width:93.5pt;height:46pt;z-index:251914240;visibility:visible;mso-wrap-style:square;mso-width-percent:0;mso-height-percent:0;mso-wrap-distance-left:9pt;mso-wrap-distance-top:0;mso-wrap-distance-right:9pt;mso-wrap-distance-bottom:0;mso-position-horizontal:absolute;mso-position-horizontal-relative:text;mso-position-vertical:absolute;mso-position-vertical-relative:text;mso-width-percent:0;mso-height-percent:0;mso-width-relative:margin;mso-height-relative:margin;v-text-anchor:middle" o:gfxdata="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" fillcolor="white [3201]" strokecolor="black [3200]" strokeweight="1pt">
                 <v:textbox>
                   <w:txbxContent>
                     <w:p>
@@ -9066,7 +11980,7 @@
         <mc:AlternateContent>
           <mc:Choice Requires="wps">
             <w:drawing>
-              <wp:anchor distT="0" distB="0" distL="114300" distR="114300" simplePos="0" relativeHeight="251920384" behindDoc="0" locked="0" layoutInCell="1" allowOverlap="1" wp14:anchorId="37EB9355" wp14:editId="637FEA4F">
+              <wp:anchor distT="0" distB="0" distL="114300" distR="114300" simplePos="0" relativeHeight="251918336" behindDoc="0" locked="0" layoutInCell="1" allowOverlap="1" wp14:anchorId="37EB9355" wp14:editId="637FEA4F">
                 <wp:simplePos x="0" y="0"/>
                 <wp:positionH relativeFrom="column">
                   <wp:posOffset>1085850</wp:posOffset>
@@ -9138,7 +12052,7 @@
           </mc:Choice>
           <mc:Fallback>
             <w:pict>
-              <v:oval w14:anchorId="37EB9355" id="Oval 130" o:spid="_x0000_s1066" style="position:absolute;left:0;text-align:left;margin-left:85.5pt;margin-top:10.15pt;width:88pt;height:45pt;z-index:251920384;visibility:visible;mso-wrap-style:square;mso-width-percent:0;mso-height-percent:0;mso-wrap-distance-left:9pt;mso-wrap-distance-top:0;mso-wrap-distance-right:9pt;mso-wrap-distance-bottom:0;mso-position-horizontal:absolute;mso-position-horizontal-relative:text;mso-position-vertical:absolute;mso-position-vertical-relative:text;mso-width-percent:0;mso-height-percent:0;mso-width-relative:margin;mso-height-relative:margin;v-text-anchor:middle" o:gfxdata="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" fillcolor="white [3201]" strokecolor="black [3200]" strokeweight="1pt">
+              <v:oval w14:anchorId="37EB9355" id="Oval 130" o:spid="_x0000_s1124" style="position:absolute;left:0;text-align:left;margin-left:85.5pt;margin-top:10.15pt;width:88pt;height:45pt;z-index:251918336;visibility:visible;mso-wrap-style:square;mso-width-percent:0;mso-height-percent:0;mso-wrap-distance-left:9pt;mso-wrap-distance-top:0;mso-wrap-distance-right:9pt;mso-wrap-distance-bottom:0;mso-position-horizontal:absolute;mso-position-horizontal-relative:text;mso-position-vertical:absolute;mso-position-vertical-relative:text;mso-width-percent:0;mso-height-percent:0;mso-width-relative:margin;mso-height-relative:margin;v-text-anchor:middle" o:gfxdata="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" fillcolor="white [3201]" strokecolor="black [3200]" strokeweight="1pt">
                 <v:stroke joinstyle="miter"/>
                 <v:textbox>
                   <w:txbxContent>
@@ -9191,7 +12105,7 @@
         <mc:AlternateContent>
           <mc:Choice Requires="wps">
             <w:drawing>
-              <wp:anchor distT="0" distB="0" distL="114300" distR="114300" simplePos="0" relativeHeight="251971584" behindDoc="0" locked="0" layoutInCell="1" allowOverlap="1" wp14:anchorId="3D4CCF03" wp14:editId="46AE78A9">
+              <wp:anchor distT="0" distB="0" distL="114300" distR="114300" simplePos="0" relativeHeight="251969536" behindDoc="0" locked="0" layoutInCell="1" allowOverlap="1" wp14:anchorId="3D4CCF03" wp14:editId="46AE78A9">
                 <wp:simplePos x="0" y="0"/>
                 <wp:positionH relativeFrom="column">
                   <wp:posOffset>2190750</wp:posOffset>
@@ -9240,7 +12154,7 @@
           </mc:Choice>
           <mc:Fallback>
             <w:pict>
-              <v:line w14:anchorId="4E4AA17D" id="Straight Connector 173" o:spid="_x0000_s1026" style="position:absolute;flip:y;z-index:251971584;visibility:visible;mso-wrap-style:square;mso-wrap-distance-left:9pt;mso-wrap-distance-top:0;mso-wrap-distance-right:9pt;mso-wrap-distance-bottom:0;mso-position-horizontal:absolute;mso-position-horizontal-relative:text;mso-position-vertical:absolute;mso-position-vertical-relative:text" from="172.5pt,7.95pt" to="243.5pt,8.45pt" o:gfxdata="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" strokecolor="black [3200]" strokeweight=".5pt">
+              <v:line w14:anchorId="5C5D575A" id="Straight Connector 173" o:spid="_x0000_s1026" style="position:absolute;flip:y;z-index:251969536;visibility:visible;mso-wrap-style:square;mso-wrap-distance-left:9pt;mso-wrap-distance-top:0;mso-wrap-distance-right:9pt;mso-wrap-distance-bottom:0;mso-position-horizontal:absolute;mso-position-horizontal-relative:text;mso-position-vertical:absolute;mso-position-vertical-relative:text" from="172.5pt,7.95pt" to="243.5pt,8.45pt" o:gfxdata="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" strokecolor="black [3200]" strokeweight=".5pt">
                 <v:stroke joinstyle="miter"/>
               </v:line>
             </w:pict>
@@ -9257,7 +12171,7 @@
         <mc:AlternateContent>
           <mc:Choice Requires="wps">
             <w:drawing>
-              <wp:anchor distT="0" distB="0" distL="114300" distR="114300" simplePos="0" relativeHeight="251966464" behindDoc="0" locked="0" layoutInCell="1" allowOverlap="1" wp14:anchorId="2E57CBAE" wp14:editId="792D9558">
+              <wp:anchor distT="0" distB="0" distL="114300" distR="114300" simplePos="0" relativeHeight="251964416" behindDoc="0" locked="0" layoutInCell="1" allowOverlap="1" wp14:anchorId="2E57CBAE" wp14:editId="792D9558">
                 <wp:simplePos x="0" y="0"/>
                 <wp:positionH relativeFrom="column">
                   <wp:posOffset>4267200</wp:posOffset>
@@ -9306,7 +12220,7 @@
           </mc:Choice>
           <mc:Fallback>
             <w:pict>
-              <v:line w14:anchorId="585F349F" id="Straight Connector 168" o:spid="_x0000_s1026" style="position:absolute;flip:x y;z-index:251966464;visibility:visible;mso-wrap-style:square;mso-wrap-distance-left:9pt;mso-wrap-distance-top:0;mso-wrap-distance-right:9pt;mso-wrap-distance-bottom:0;mso-position-horizontal:absolute;mso-position-horizontal-relative:text;mso-position-vertical:absolute;mso-position-vertical-relative:text" from="336pt,12.95pt" to="402pt,29.95pt" o:gfxdata="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" strokecolor="black [3200]" strokeweight=".5pt">
+              <v:line w14:anchorId="69838B74" id="Straight Connector 168" o:spid="_x0000_s1026" style="position:absolute;flip:x y;z-index:251964416;visibility:visible;mso-wrap-style:square;mso-wrap-distance-left:9pt;mso-wrap-distance-top:0;mso-wrap-distance-right:9pt;mso-wrap-distance-bottom:0;mso-position-horizontal:absolute;mso-position-horizontal-relative:text;mso-position-vertical:absolute;mso-position-vertical-relative:text" from="336pt,12.95pt" to="402pt,29.95pt" o:gfxdata="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" strokecolor="black [3200]" strokeweight=".5pt">
                 <v:stroke joinstyle="miter"/>
               </v:line>
             </w:pict>
@@ -9323,7 +12237,7 @@
         <mc:AlternateContent>
           <mc:Choice Requires="wps">
             <w:drawing>
-              <wp:anchor distT="0" distB="0" distL="114300" distR="114300" simplePos="0" relativeHeight="251924480" behindDoc="0" locked="0" layoutInCell="1" allowOverlap="1" wp14:anchorId="64C74794" wp14:editId="4C11E749">
+              <wp:anchor distT="0" distB="0" distL="114300" distR="114300" simplePos="0" relativeHeight="251922432" behindDoc="0" locked="0" layoutInCell="1" allowOverlap="1" wp14:anchorId="64C74794" wp14:editId="4C11E749">
                 <wp:simplePos x="0" y="0"/>
                 <wp:positionH relativeFrom="margin">
                   <wp:posOffset>5096510</wp:posOffset>
@@ -9395,7 +12309,7 @@
           </mc:Choice>
           <mc:Fallback>
             <w:pict>
-              <v:oval w14:anchorId="64C74794" id="Oval 132" o:spid="_x0000_s1067" style="position:absolute;left:0;text-align:left;margin-left:401.3pt;margin-top:7.95pt;width:88pt;height:45pt;z-index:251924480;visibility:visible;mso-wrap-style:square;mso-width-percent:0;mso-height-percent:0;mso-wrap-distance-left:9pt;mso-wrap-distance-top:0;mso-wrap-distance-right:9pt;mso-wrap-distance-bottom:0;mso-position-horizontal:absolute;mso-position-horizontal-relative:margin;mso-position-vertical:absolute;mso-position-vertical-relative:text;mso-width-percent:0;mso-height-percent:0;mso-width-relative:margin;mso-height-relative:margin;v-text-anchor:middle" o:gfxdata="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" fillcolor="white [3201]" strokecolor="black [3200]" strokeweight="1pt">
+              <v:oval w14:anchorId="64C74794" id="Oval 132" o:spid="_x0000_s1125" style="position:absolute;left:0;text-align:left;margin-left:401.3pt;margin-top:7.95pt;width:88pt;height:45pt;z-index:251922432;visibility:visible;mso-wrap-style:square;mso-width-percent:0;mso-height-percent:0;mso-wrap-distance-left:9pt;mso-wrap-distance-top:0;mso-wrap-distance-right:9pt;mso-wrap-distance-bottom:0;mso-position-horizontal:absolute;mso-position-horizontal-relative:margin;mso-position-vertical:absolute;mso-position-vertical-relative:text;mso-width-percent:0;mso-height-percent:0;mso-width-relative:margin;mso-height-relative:margin;v-text-anchor:middle" o:gfxdata="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" fillcolor="white [3201]" strokecolor="black [3200]" strokeweight="1pt">
                 <v:stroke joinstyle="miter"/>
                 <v:textbox>
                   <w:txbxContent>
@@ -9439,7 +12353,7 @@
         <mc:AlternateContent>
           <mc:Choice Requires="wps">
             <w:drawing>
-              <wp:anchor distT="0" distB="0" distL="114300" distR="114300" simplePos="0" relativeHeight="251970560" behindDoc="0" locked="0" layoutInCell="1" allowOverlap="1" wp14:anchorId="65E2B249" wp14:editId="44DE8165">
+              <wp:anchor distT="0" distB="0" distL="114300" distR="114300" simplePos="0" relativeHeight="251968512" behindDoc="0" locked="0" layoutInCell="1" allowOverlap="1" wp14:anchorId="65E2B249" wp14:editId="44DE8165">
                 <wp:simplePos x="0" y="0"/>
                 <wp:positionH relativeFrom="column">
                   <wp:posOffset>2222500</wp:posOffset>
@@ -9488,7 +12402,7 @@
           </mc:Choice>
           <mc:Fallback>
             <w:pict>
-              <v:line w14:anchorId="352538D7" id="Straight Connector 172" o:spid="_x0000_s1026" style="position:absolute;flip:y;z-index:251970560;visibility:visible;mso-wrap-style:square;mso-wrap-distance-left:9pt;mso-wrap-distance-top:0;mso-wrap-distance-right:9pt;mso-wrap-distance-bottom:0;mso-position-horizontal:absolute;mso-position-horizontal-relative:text;mso-position-vertical:absolute;mso-position-vertical-relative:text" from="175pt,2.25pt" to="244pt,33.25pt" o:gfxdata="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" strokecolor="black [3200]" strokeweight=".5pt">
+              <v:line w14:anchorId="71004D55" id="Straight Connector 172" o:spid="_x0000_s1026" style="position:absolute;flip:y;z-index:251968512;visibility:visible;mso-wrap-style:square;mso-wrap-distance-left:9pt;mso-wrap-distance-top:0;mso-wrap-distance-right:9pt;mso-wrap-distance-bottom:0;mso-position-horizontal:absolute;mso-position-horizontal-relative:text;mso-position-vertical:absolute;mso-position-vertical-relative:text" from="175pt,2.25pt" to="244pt,33.25pt" o:gfxdata="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" strokecolor="black [3200]" strokeweight=".5pt">
                 <v:stroke joinstyle="miter"/>
               </v:line>
             </w:pict>
@@ -9505,7 +12419,7 @@
         <mc:AlternateContent>
           <mc:Choice Requires="wps">
             <w:drawing>
-              <wp:anchor distT="0" distB="0" distL="114300" distR="114300" simplePos="0" relativeHeight="251969536" behindDoc="0" locked="0" layoutInCell="1" allowOverlap="1" wp14:anchorId="2716E898" wp14:editId="34E5CE16">
+              <wp:anchor distT="0" distB="0" distL="114300" distR="114300" simplePos="0" relativeHeight="251967488" behindDoc="0" locked="0" layoutInCell="1" allowOverlap="1" wp14:anchorId="2716E898" wp14:editId="34E5CE16">
                 <wp:simplePos x="0" y="0"/>
                 <wp:positionH relativeFrom="column">
                   <wp:posOffset>3143250</wp:posOffset>
@@ -9554,7 +12468,7 @@
           </mc:Choice>
           <mc:Fallback>
             <w:pict>
-              <v:line w14:anchorId="041C8D8E" id="Straight Connector 171" o:spid="_x0000_s1026" style="position:absolute;flip:y;z-index:251969536;visibility:visible;mso-wrap-style:square;mso-wrap-distance-left:9pt;mso-wrap-distance-top:0;mso-wrap-distance-right:9pt;mso-wrap-distance-bottom:0;mso-position-horizontal:absolute;mso-position-horizontal-relative:text;mso-position-vertical:absolute;mso-position-vertical-relative:text" from="247.5pt,14.25pt" to="268pt,56.25pt" o:gfxdata="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" strokecolor="black [3200]" strokeweight=".5pt">
+              <v:line w14:anchorId="1C03FD02" id="Straight Connector 171" o:spid="_x0000_s1026" style="position:absolute;flip:y;z-index:251967488;visibility:visible;mso-wrap-style:square;mso-wrap-distance-left:9pt;mso-wrap-distance-top:0;mso-wrap-distance-right:9pt;mso-wrap-distance-bottom:0;mso-position-horizontal:absolute;mso-position-horizontal-relative:text;mso-position-vertical:absolute;mso-position-vertical-relative:text" from="247.5pt,14.25pt" to="268pt,56.25pt" o:gfxdata="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" strokecolor="black [3200]" strokeweight=".5pt">
                 <v:stroke joinstyle="miter"/>
               </v:line>
             </w:pict>
@@ -9571,7 +12485,7 @@
         <mc:AlternateContent>
           <mc:Choice Requires="wps">
             <w:drawing>
-              <wp:anchor distT="0" distB="0" distL="114300" distR="114300" simplePos="0" relativeHeight="251968512" behindDoc="0" locked="0" layoutInCell="1" allowOverlap="1" wp14:anchorId="6F1FE4AD" wp14:editId="3594B403">
+              <wp:anchor distT="0" distB="0" distL="114300" distR="114300" simplePos="0" relativeHeight="251966464" behindDoc="0" locked="0" layoutInCell="1" allowOverlap="1" wp14:anchorId="6F1FE4AD" wp14:editId="3594B403">
                 <wp:simplePos x="0" y="0"/>
                 <wp:positionH relativeFrom="column">
                   <wp:posOffset>3803650</wp:posOffset>
@@ -9620,7 +12534,7 @@
           </mc:Choice>
           <mc:Fallback>
             <w:pict>
-              <v:line w14:anchorId="2521BF4F" id="Straight Connector 170" o:spid="_x0000_s1026" style="position:absolute;flip:x y;z-index:251968512;visibility:visible;mso-wrap-style:square;mso-wrap-distance-left:9pt;mso-wrap-distance-top:0;mso-wrap-distance-right:9pt;mso-wrap-distance-bottom:0;mso-position-horizontal:absolute;mso-position-horizontal-relative:text;mso-position-vertical:absolute;mso-position-vertical-relative:text" from="299.5pt,13.75pt" to="312pt,60.75pt" o:gfxdata="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" strokecolor="black [3200]" strokeweight=".5pt">
+              <v:line w14:anchorId="121808D1" id="Straight Connector 170" o:spid="_x0000_s1026" style="position:absolute;flip:x y;z-index:251966464;visibility:visible;mso-wrap-style:square;mso-wrap-distance-left:9pt;mso-wrap-distance-top:0;mso-wrap-distance-right:9pt;mso-wrap-distance-bottom:0;mso-position-horizontal:absolute;mso-position-horizontal-relative:text;mso-position-vertical:absolute;mso-position-vertical-relative:text" from="299.5pt,13.75pt" to="312pt,60.75pt" o:gfxdata="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" strokecolor="black [3200]" strokeweight=".5pt">
                 <v:stroke joinstyle="miter"/>
               </v:line>
             </w:pict>
@@ -9637,7 +12551,7 @@
         <mc:AlternateContent>
           <mc:Choice Requires="wps">
             <w:drawing>
-              <wp:anchor distT="0" distB="0" distL="114300" distR="114300" simplePos="0" relativeHeight="251967488" behindDoc="0" locked="0" layoutInCell="1" allowOverlap="1" wp14:anchorId="24CAB7F9" wp14:editId="10009FFB">
+              <wp:anchor distT="0" distB="0" distL="114300" distR="114300" simplePos="0" relativeHeight="251965440" behindDoc="0" locked="0" layoutInCell="1" allowOverlap="1" wp14:anchorId="24CAB7F9" wp14:editId="10009FFB">
                 <wp:simplePos x="0" y="0"/>
                 <wp:positionH relativeFrom="column">
                   <wp:posOffset>4286250</wp:posOffset>
@@ -9686,7 +12600,7 @@
           </mc:Choice>
           <mc:Fallback>
             <w:pict>
-              <v:line w14:anchorId="3600DA28" id="Straight Connector 169" o:spid="_x0000_s1026" style="position:absolute;flip:x y;z-index:251967488;visibility:visible;mso-wrap-style:square;mso-wrap-distance-left:9pt;mso-wrap-distance-top:0;mso-wrap-distance-right:9pt;mso-wrap-distance-bottom:0;mso-position-horizontal:absolute;mso-position-horizontal-relative:text;mso-position-vertical:absolute;mso-position-vertical-relative:text" from="337.5pt,5.75pt" to="379pt,49.75pt" o:gfxdata="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" strokecolor="black [3200]" strokeweight=".5pt">
+              <v:line w14:anchorId="4740C2FD" id="Straight Connector 169" o:spid="_x0000_s1026" style="position:absolute;flip:x y;z-index:251965440;visibility:visible;mso-wrap-style:square;mso-wrap-distance-left:9pt;mso-wrap-distance-top:0;mso-wrap-distance-right:9pt;mso-wrap-distance-bottom:0;mso-position-horizontal:absolute;mso-position-horizontal-relative:text;mso-position-vertical:absolute;mso-position-vertical-relative:text" from="337.5pt,5.75pt" to="379pt,49.75pt" o:gfxdata="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" strokecolor="black [3200]" strokeweight=".5pt">
                 <v:stroke joinstyle="miter"/>
               </v:line>
             </w:pict>
@@ -9717,7 +12631,7 @@
         <mc:AlternateContent>
           <mc:Choice Requires="wps">
             <w:drawing>
-              <wp:anchor distT="0" distB="0" distL="114300" distR="114300" simplePos="0" relativeHeight="251918336" behindDoc="0" locked="0" layoutInCell="1" allowOverlap="1" wp14:anchorId="03060F78" wp14:editId="1A8C1350">
+              <wp:anchor distT="0" distB="0" distL="114300" distR="114300" simplePos="0" relativeHeight="251916288" behindDoc="0" locked="0" layoutInCell="1" allowOverlap="1" wp14:anchorId="03060F78" wp14:editId="1A8C1350">
                 <wp:simplePos x="0" y="0"/>
                 <wp:positionH relativeFrom="column">
                   <wp:posOffset>1181100</wp:posOffset>
@@ -9789,7 +12703,7 @@
           </mc:Choice>
           <mc:Fallback>
             <w:pict>
-              <v:oval w14:anchorId="03060F78" id="Oval 129" o:spid="_x0000_s1068" style="position:absolute;left:0;text-align:left;margin-left:93pt;margin-top:1.55pt;width:88pt;height:45pt;z-index:251918336;visibility:visible;mso-wrap-style:square;mso-width-percent:0;mso-height-percent:0;mso-wrap-distance-left:9pt;mso-wrap-distance-top:0;mso-wrap-distance-right:9pt;mso-wrap-distance-bottom:0;mso-position-horizontal:absolute;mso-position-horizontal-relative:text;mso-position-vertical:absolute;mso-position-vertical-relative:text;mso-width-percent:0;mso-height-percent:0;mso-width-relative:margin;mso-height-relative:margin;v-text-anchor:middle" o:gfxdata="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" fillcolor="white [3201]" strokecolor="black [3200]" strokeweight="1pt">
+              <v:oval w14:anchorId="03060F78" id="Oval 129" o:spid="_x0000_s1126" style="position:absolute;left:0;text-align:left;margin-left:93pt;margin-top:1.55pt;width:88pt;height:45pt;z-index:251916288;visibility:visible;mso-wrap-style:square;mso-width-percent:0;mso-height-percent:0;mso-wrap-distance-left:9pt;mso-wrap-distance-top:0;mso-wrap-distance-right:9pt;mso-wrap-distance-bottom:0;mso-position-horizontal:absolute;mso-position-horizontal-relative:text;mso-position-vertical:absolute;mso-position-vertical-relative:text;mso-width-percent:0;mso-height-percent:0;mso-width-relative:margin;mso-height-relative:margin;v-text-anchor:middle" o:gfxdata="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" fillcolor="white [3201]" strokecolor="black [3200]" strokeweight="1pt">
                 <v:stroke joinstyle="miter"/>
                 <v:textbox>
                   <w:txbxContent>
@@ -9832,7 +12746,7 @@
         <mc:AlternateContent>
           <mc:Choice Requires="wps">
             <w:drawing>
-              <wp:anchor distT="0" distB="0" distL="114300" distR="114300" simplePos="0" relativeHeight="251928576" behindDoc="0" locked="0" layoutInCell="1" allowOverlap="1" wp14:anchorId="0ACD97B2" wp14:editId="0C41318D">
+              <wp:anchor distT="0" distB="0" distL="114300" distR="114300" simplePos="0" relativeHeight="251926528" behindDoc="0" locked="0" layoutInCell="1" allowOverlap="1" wp14:anchorId="0ACD97B2" wp14:editId="0C41318D">
                 <wp:simplePos x="0" y="0"/>
                 <wp:positionH relativeFrom="margin">
                   <wp:posOffset>4699000</wp:posOffset>
@@ -9904,7 +12818,7 @@
           </mc:Choice>
           <mc:Fallback>
             <w:pict>
-              <v:oval w14:anchorId="0ACD97B2" id="Oval 134" o:spid="_x0000_s1069" style="position:absolute;left:0;text-align:left;margin-left:370pt;margin-top:.35pt;width:94.5pt;height:45pt;z-index:251928576;visibility:visible;mso-wrap-style:square;mso-width-percent:0;mso-height-percent:0;mso-wrap-distance-left:9pt;mso-wrap-distance-top:0;mso-wrap-distance-right:9pt;mso-wrap-distance-bottom:0;mso-position-horizontal:absolute;mso-position-horizontal-relative:margin;mso-position-vertical:absolute;mso-position-vertical-relative:text;mso-width-percent:0;mso-height-percent:0;mso-width-relative:margin;mso-height-relative:margin;v-text-anchor:middle" o:gfxdata="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" fillcolor="white [3201]" strokecolor="black [3200]" strokeweight="1pt">
+              <v:oval w14:anchorId="0ACD97B2" id="Oval 134" o:spid="_x0000_s1127" style="position:absolute;left:0;text-align:left;margin-left:370pt;margin-top:.35pt;width:94.5pt;height:45pt;z-index:251926528;visibility:visible;mso-wrap-style:square;mso-width-percent:0;mso-height-percent:0;mso-wrap-distance-left:9pt;mso-wrap-distance-top:0;mso-wrap-distance-right:9pt;mso-wrap-distance-bottom:0;mso-position-horizontal:absolute;mso-position-horizontal-relative:margin;mso-position-vertical:absolute;mso-position-vertical-relative:text;mso-width-percent:0;mso-height-percent:0;mso-width-relative:margin;mso-height-relative:margin;v-text-anchor:middle" o:gfxdata="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" fillcolor="white [3201]" strokecolor="black [3200]" strokeweight="1pt">
                 <v:stroke joinstyle="miter"/>
                 <v:textbox>
                   <w:txbxContent>
@@ -9934,7 +12848,7 @@
         <mc:AlternateContent>
           <mc:Choice Requires="wps">
             <w:drawing>
-              <wp:anchor distT="0" distB="0" distL="114300" distR="114300" simplePos="0" relativeHeight="251922432" behindDoc="0" locked="0" layoutInCell="1" allowOverlap="1" wp14:anchorId="3C16B64E" wp14:editId="4E5C9E22">
+              <wp:anchor distT="0" distB="0" distL="114300" distR="114300" simplePos="0" relativeHeight="251920384" behindDoc="0" locked="0" layoutInCell="1" allowOverlap="1" wp14:anchorId="3C16B64E" wp14:editId="4E5C9E22">
                 <wp:simplePos x="0" y="0"/>
                 <wp:positionH relativeFrom="column">
                   <wp:posOffset>2311400</wp:posOffset>
@@ -10006,7 +12920,7 @@
           </mc:Choice>
           <mc:Fallback>
             <w:pict>
-              <v:oval w14:anchorId="3C16B64E" id="Oval 131" o:spid="_x0000_s1070" style="position:absolute;left:0;text-align:left;margin-left:182pt;margin-top:13.35pt;width:88pt;height:45pt;z-index:251922432;visibility:visible;mso-wrap-style:square;mso-width-percent:0;mso-height-percent:0;mso-wrap-distance-left:9pt;mso-wrap-distance-top:0;mso-wrap-distance-right:9pt;mso-wrap-distance-bottom:0;mso-position-horizontal:absolute;mso-position-horizontal-relative:text;mso-position-vertical:absolute;mso-position-vertical-relative:text;mso-width-percent:0;mso-height-percent:0;mso-width-relative:margin;mso-height-relative:margin;v-text-anchor:middle" o:gfxdata="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" fillcolor="white [3201]" strokecolor="black [3200]" strokeweight="1pt">
+              <v:oval w14:anchorId="3C16B64E" id="Oval 131" o:spid="_x0000_s1128" style="position:absolute;left:0;text-align:left;margin-left:182pt;margin-top:13.35pt;width:88pt;height:45pt;z-index:251920384;visibility:visible;mso-wrap-style:square;mso-width-percent:0;mso-height-percent:0;mso-wrap-distance-left:9pt;mso-wrap-distance-top:0;mso-wrap-distance-right:9pt;mso-wrap-distance-bottom:0;mso-position-horizontal:absolute;mso-position-horizontal-relative:text;mso-position-vertical:absolute;mso-position-vertical-relative:text;mso-width-percent:0;mso-height-percent:0;mso-width-relative:margin;mso-height-relative:margin;v-text-anchor:middle" o:gfxdata="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" fillcolor="white [3201]" strokecolor="black [3200]" strokeweight="1pt">
                 <v:stroke joinstyle="miter"/>
                 <v:textbox>
                   <w:txbxContent>
@@ -10035,7 +12949,7 @@
         <mc:AlternateContent>
           <mc:Choice Requires="wps">
             <w:drawing>
-              <wp:anchor distT="0" distB="0" distL="114300" distR="114300" simplePos="0" relativeHeight="251930624" behindDoc="0" locked="0" layoutInCell="1" allowOverlap="1" wp14:anchorId="522B6959" wp14:editId="667563DB">
+              <wp:anchor distT="0" distB="0" distL="114300" distR="114300" simplePos="0" relativeHeight="251928576" behindDoc="0" locked="0" layoutInCell="1" allowOverlap="1" wp14:anchorId="522B6959" wp14:editId="667563DB">
                 <wp:simplePos x="0" y="0"/>
                 <wp:positionH relativeFrom="margin">
                   <wp:posOffset>3549650</wp:posOffset>
@@ -10107,7 +13021,7 @@
           </mc:Choice>
           <mc:Fallback>
             <w:pict>
-              <v:oval w14:anchorId="522B6959" id="Oval 138" o:spid="_x0000_s1071" style="position:absolute;left:0;text-align:left;margin-left:279.5pt;margin-top:18.35pt;width:88pt;height:45pt;z-index:251930624;visibility:visible;mso-wrap-style:square;mso-width-percent:0;mso-height-percent:0;mso-wrap-distance-left:9pt;mso-wrap-distance-top:0;mso-wrap-distance-right:9pt;mso-wrap-distance-bottom:0;mso-position-horizontal:absolute;mso-position-horizontal-relative:margin;mso-position-vertical:absolute;mso-position-vertical-relative:text;mso-width-percent:0;mso-height-percent:0;mso-width-relative:margin;mso-height-relative:margin;v-text-anchor:middle" o:gfxdata="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" fillcolor="white [3201]" strokecolor="black [3200]" strokeweight="1pt">
+              <v:oval w14:anchorId="522B6959" id="Oval 138" o:spid="_x0000_s1129" style="position:absolute;left:0;text-align:left;margin-left:279.5pt;margin-top:18.35pt;width:88pt;height:45pt;z-index:251928576;visibility:visible;mso-wrap-style:square;mso-width-percent:0;mso-height-percent:0;mso-wrap-distance-left:9pt;mso-wrap-distance-top:0;mso-wrap-distance-right:9pt;mso-wrap-distance-bottom:0;mso-position-horizontal:absolute;mso-position-horizontal-relative:margin;mso-position-vertical:absolute;mso-position-vertical-relative:text;mso-width-percent:0;mso-height-percent:0;mso-width-relative:margin;mso-height-relative:margin;v-text-anchor:middle" o:gfxdata="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" fillcolor="white [3201]" strokecolor="black [3200]" strokeweight="1pt">
                 <v:stroke joinstyle="miter"/>
                 <v:textbox>
                   <w:txbxContent>
@@ -10141,60 +13055,15 @@
           <w:lang w:eastAsia="en-US"/>
         </w:rPr>
       </w:pPr>
-      <w:bookmarkStart w:id="1" w:name="_GoBack"/>
-      <w:bookmarkEnd w:id="1"/>
-    </w:p>
-    <w:p>
-      <w:pPr>
-        <w:tabs>
-          <w:tab w:val="left" w:pos="6090"/>
-        </w:tabs>
+    </w:p>
+    <w:p>
+      <w:pPr>
         <w:spacing w:line="360" w:lineRule="auto"/>
         <w:rPr>
           <w:rFonts w:asciiTheme="majorBidi" w:eastAsia="Times New Roman" w:hAnsiTheme="majorBidi" w:cstheme="majorBidi"/>
           <w:noProof/>
           <w:sz w:val="24"/>
           <w:lang w:eastAsia="en-US"/>
-        </w:rPr>
-      </w:pPr>
-    </w:p>
-    <w:p>
-      <w:pPr>
-        <w:spacing w:line="360" w:lineRule="auto"/>
-        <w:rPr>
-          <w:rFonts w:asciiTheme="majorBidi" w:eastAsia="Times New Roman" w:hAnsiTheme="majorBidi" w:cstheme="majorBidi"/>
-          <w:noProof/>
-          <w:sz w:val="24"/>
-          <w:lang w:eastAsia="en-US"/>
-        </w:rPr>
-      </w:pPr>
-    </w:p>
-    <w:p>
-      <w:pPr>
-        <w:spacing w:line="360" w:lineRule="auto"/>
-        <w:rPr>
-          <w:rFonts w:asciiTheme="majorBidi" w:eastAsia="Times New Roman" w:hAnsiTheme="majorBidi" w:cstheme="majorBidi"/>
-          <w:noProof/>
-          <w:sz w:val="24"/>
-          <w:lang w:eastAsia="en-US"/>
-        </w:rPr>
-      </w:pPr>
-      <w:r>
-        <w:rPr>
-          <w:rFonts w:asciiTheme="majorBidi" w:eastAsia="Times New Roman" w:hAnsiTheme="majorBidi" w:cstheme="majorBidi"/>
-          <w:noProof/>
-          <w:sz w:val="24"/>
-          <w:lang w:eastAsia="en-US"/>
-        </w:rPr>
-        <w:t>Use Case Diagram:</w:t>
-      </w:r>
-    </w:p>
-    <w:p>
-      <w:pPr>
-        <w:spacing w:line="360" w:lineRule="auto"/>
-        <w:rPr>
-          <w:rFonts w:asciiTheme="majorBidi" w:eastAsia="Times New Roman" w:hAnsiTheme="majorBidi" w:cstheme="majorBidi"/>
-          <w:sz w:val="24"/>
         </w:rPr>
       </w:pPr>
       <w:r>
@@ -10207,7 +13076,7 @@
         <mc:AlternateContent>
           <mc:Choice Requires="wps">
             <w:drawing>
-              <wp:anchor distT="0" distB="0" distL="114300" distR="114300" simplePos="0" relativeHeight="251858944" behindDoc="0" locked="0" layoutInCell="1" allowOverlap="1" wp14:anchorId="2F3588E3" wp14:editId="33D12744">
+              <wp:anchor distT="0" distB="0" distL="114300" distR="114300" simplePos="0" relativeHeight="251856896" behindDoc="0" locked="0" layoutInCell="1" allowOverlap="1" wp14:anchorId="19E2E9B3" wp14:editId="312C34DF">
                 <wp:simplePos x="0" y="0"/>
                 <wp:positionH relativeFrom="column">
                   <wp:posOffset>1860550</wp:posOffset>
@@ -10256,7 +13125,7 @@
           </mc:Choice>
           <mc:Fallback>
             <w:pict>
-              <v:line w14:anchorId="3D10DE95" id="Straight Connector 135" o:spid="_x0000_s1026" style="position:absolute;z-index:251858944;visibility:visible;mso-wrap-style:square;mso-wrap-distance-left:9pt;mso-wrap-distance-top:0;mso-wrap-distance-right:9pt;mso-wrap-distance-bottom:0;mso-position-horizontal:absolute;mso-position-horizontal-relative:text;mso-position-vertical:absolute;mso-position-vertical-relative:text" from="146.5pt,5.55pt" to="146.5pt,5.55pt" o:gfxdata="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" strokecolor="#5b9bd5 [3204]" strokeweight=".5pt">
+              <v:line w14:anchorId="4059219C" id="Straight Connector 135" o:spid="_x0000_s1026" style="position:absolute;z-index:251856896;visibility:visible;mso-wrap-style:square;mso-wrap-distance-left:9pt;mso-wrap-distance-top:0;mso-wrap-distance-right:9pt;mso-wrap-distance-bottom:0;mso-position-horizontal:absolute;mso-position-horizontal-relative:text;mso-position-vertical:absolute;mso-position-vertical-relative:text" from="146.5pt,5.55pt" to="146.5pt,5.55pt" o:gfxdata="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" strokecolor="#5b9bd5 [3204]" strokeweight=".5pt">
                 <v:stroke joinstyle="miter"/>
               </v:line>
             </w:pict>
@@ -10273,7 +13142,7 @@
         <mc:AlternateContent>
           <mc:Choice Requires="wps">
             <w:drawing>
-              <wp:anchor distT="0" distB="0" distL="114300" distR="114300" simplePos="0" relativeHeight="251860992" behindDoc="0" locked="0" layoutInCell="1" allowOverlap="1" wp14:anchorId="5F2B6A5B" wp14:editId="1F9C0199">
+              <wp:anchor distT="0" distB="0" distL="114300" distR="114300" simplePos="0" relativeHeight="251858944" behindDoc="0" locked="0" layoutInCell="1" allowOverlap="1" wp14:anchorId="07F51560" wp14:editId="6041A67D">
                 <wp:simplePos x="0" y="0"/>
                 <wp:positionH relativeFrom="column">
                   <wp:posOffset>314325</wp:posOffset>
@@ -10322,7 +13191,7 @@
           </mc:Choice>
           <mc:Fallback>
             <w:pict>
-              <v:line w14:anchorId="1645DCB6" id="Straight Connector 137" o:spid="_x0000_s1026" style="position:absolute;flip:x;z-index:251860992;visibility:visible;mso-wrap-style:square;mso-wrap-distance-left:9pt;mso-wrap-distance-top:0;mso-wrap-distance-right:9pt;mso-wrap-distance-bottom:0;mso-position-horizontal:absolute;mso-position-horizontal-relative:text;mso-position-vertical:absolute;mso-position-vertical-relative:text" from="24.75pt,7.05pt" to="25.25pt,7.05pt" o:gfxdata="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" strokecolor="#5b9bd5 [3204]" strokeweight=".5pt">
+              <v:line w14:anchorId="02DBB99B" id="Straight Connector 137" o:spid="_x0000_s1026" style="position:absolute;flip:x;z-index:251858944;visibility:visible;mso-wrap-style:square;mso-wrap-distance-left:9pt;mso-wrap-distance-top:0;mso-wrap-distance-right:9pt;mso-wrap-distance-bottom:0;mso-position-horizontal:absolute;mso-position-horizontal-relative:text;mso-position-vertical:absolute;mso-position-vertical-relative:text" from="24.75pt,7.05pt" to="25.25pt,7.05pt" o:gfxdata="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" strokecolor="#5b9bd5 [3204]" strokeweight=".5pt">
                 <v:stroke joinstyle="miter"/>
               </v:line>
             </w:pict>
@@ -10339,7 +13208,7 @@
         <mc:AlternateContent>
           <mc:Choice Requires="wps">
             <w:drawing>
-              <wp:anchor distT="0" distB="0" distL="114300" distR="114300" simplePos="0" relativeHeight="251859968" behindDoc="0" locked="0" layoutInCell="1" allowOverlap="1" wp14:anchorId="3EF60A92" wp14:editId="00006187">
+              <wp:anchor distT="0" distB="0" distL="114300" distR="114300" simplePos="0" relativeHeight="251857920" behindDoc="0" locked="0" layoutInCell="1" allowOverlap="1" wp14:anchorId="519D0677" wp14:editId="100DE324">
                 <wp:simplePos x="0" y="0"/>
                 <wp:positionH relativeFrom="column">
                   <wp:posOffset>1857375</wp:posOffset>
@@ -10388,7 +13257,7 @@
           </mc:Choice>
           <mc:Fallback>
             <w:pict>
-              <v:line w14:anchorId="1BE0AF84" id="Straight Connector 136" o:spid="_x0000_s1026" style="position:absolute;z-index:251859968;visibility:visible;mso-wrap-style:square;mso-wrap-distance-left:9pt;mso-wrap-distance-top:0;mso-wrap-distance-right:9pt;mso-wrap-distance-bottom:0;mso-position-horizontal:absolute;mso-position-horizontal-relative:text;mso-position-vertical:absolute;mso-position-vertical-relative:text" from="146.25pt,5.55pt" to="146.25pt,5.55pt" o:gfxdata="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" strokecolor="#5b9bd5 [3204]" strokeweight=".5pt">
+              <v:line w14:anchorId="0811FEEA" id="Straight Connector 136" o:spid="_x0000_s1026" style="position:absolute;z-index:251857920;visibility:visible;mso-wrap-style:square;mso-wrap-distance-left:9pt;mso-wrap-distance-top:0;mso-wrap-distance-right:9pt;mso-wrap-distance-bottom:0;mso-position-horizontal:absolute;mso-position-horizontal-relative:text;mso-position-vertical:absolute;mso-position-vertical-relative:text" from="146.25pt,5.55pt" to="146.25pt,5.55pt" o:gfxdata="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" strokecolor="#5b9bd5 [3204]" strokeweight=".5pt">
                 <v:stroke joinstyle="miter"/>
               </v:line>
             </w:pict>
@@ -10398,69 +13267,6 @@
     </w:p>
     <w:p>
       <w:pPr>
-        <w:spacing w:line="360" w:lineRule="auto"/>
-        <w:rPr>
-          <w:rFonts w:asciiTheme="majorBidi" w:eastAsia="Times New Roman" w:hAnsiTheme="majorBidi" w:cstheme="majorBidi"/>
-          <w:sz w:val="24"/>
-        </w:rPr>
-      </w:pPr>
-    </w:p>
-    <w:p>
-      <w:pPr>
-        <w:spacing w:line="360" w:lineRule="auto"/>
-        <w:rPr>
-          <w:rFonts w:asciiTheme="majorBidi" w:eastAsia="Times New Roman" w:hAnsiTheme="majorBidi" w:cstheme="majorBidi"/>
-          <w:sz w:val="24"/>
-        </w:rPr>
-      </w:pPr>
-    </w:p>
-    <w:p>
-      <w:pPr>
-        <w:spacing w:line="360" w:lineRule="auto"/>
-        <w:rPr>
-          <w:rFonts w:asciiTheme="majorBidi" w:eastAsia="Times New Roman" w:hAnsiTheme="majorBidi" w:cstheme="majorBidi"/>
-          <w:sz w:val="24"/>
-        </w:rPr>
-      </w:pPr>
-    </w:p>
-    <w:p>
-      <w:pPr>
-        <w:spacing w:line="360" w:lineRule="auto"/>
-        <w:rPr>
-          <w:rFonts w:asciiTheme="majorBidi" w:eastAsia="Times New Roman" w:hAnsiTheme="majorBidi" w:cstheme="majorBidi"/>
-          <w:sz w:val="24"/>
-        </w:rPr>
-      </w:pPr>
-    </w:p>
-    <w:p>
-      <w:pPr>
-        <w:spacing w:line="360" w:lineRule="auto"/>
-        <w:rPr>
-          <w:rFonts w:asciiTheme="majorBidi" w:eastAsia="Times New Roman" w:hAnsiTheme="majorBidi" w:cstheme="majorBidi"/>
-          <w:sz w:val="24"/>
-        </w:rPr>
-      </w:pPr>
-    </w:p>
-    <w:p>
-      <w:pPr>
-        <w:spacing w:line="360" w:lineRule="auto"/>
-        <w:rPr>
-          <w:rFonts w:asciiTheme="majorBidi" w:eastAsia="Times New Roman" w:hAnsiTheme="majorBidi" w:cstheme="majorBidi"/>
-          <w:sz w:val="24"/>
-        </w:rPr>
-      </w:pPr>
-    </w:p>
-    <w:p>
-      <w:pPr>
-        <w:spacing w:line="360" w:lineRule="auto"/>
-        <w:rPr>
-          <w:rFonts w:asciiTheme="majorBidi" w:eastAsia="Times New Roman" w:hAnsiTheme="majorBidi" w:cstheme="majorBidi"/>
-          <w:sz w:val="24"/>
-        </w:rPr>
-      </w:pPr>
-    </w:p>
-    <w:p>
-      <w:pPr>
         <w:pStyle w:val="Heading2"/>
         <w:spacing w:line="360" w:lineRule="auto"/>
         <w:jc w:val="center"/>
@@ -10476,6 +13282,7 @@
           <w:sz w:val="24"/>
           <w:szCs w:val="24"/>
         </w:rPr>
+        <w:lastRenderedPageBreak/>
         <w:t>CHAPTER FOUR</w:t>
       </w:r>
     </w:p>
@@ -10498,15 +13305,7 @@
           <w:sz w:val="24"/>
           <w:szCs w:val="24"/>
         </w:rPr>
-        <w:t xml:space="preserve"> </w:t>
-      </w:r>
-      <w:r>
-        <w:rPr>
-          <w:rFonts w:asciiTheme="majorBidi" w:hAnsiTheme="majorBidi" w:cstheme="majorBidi"/>
-          <w:sz w:val="24"/>
-          <w:szCs w:val="24"/>
-        </w:rPr>
-        <w:t>SYSTEM IMPLEMENTATION AND DOCUMENTATION</w:t>
+        <w:t xml:space="preserve"> SYSTEM IMPLEMENTATION AND DOCUMENTATION</w:t>
       </w:r>
     </w:p>
     <w:p>
@@ -10680,7 +13479,6 @@
           <w:sz w:val="24"/>
           <w:szCs w:val="24"/>
         </w:rPr>
-        <w:lastRenderedPageBreak/>
         <w:t>4.3 Programming Languages Used</w:t>
       </w:r>
     </w:p>
@@ -10845,6 +13643,7 @@
           <w:sz w:val="24"/>
           <w:szCs w:val="24"/>
         </w:rPr>
+        <w:lastRenderedPageBreak/>
         <w:t>4.4 System Requirements</w:t>
       </w:r>
     </w:p>
@@ -11265,7 +14064,6 @@
         <w:rPr>
           <w:rFonts w:asciiTheme="majorBidi" w:hAnsiTheme="majorBidi" w:cstheme="majorBidi"/>
         </w:rPr>
-        <w:lastRenderedPageBreak/>
         <w:t>4.5.2 Figure</w:t>
       </w:r>
     </w:p>
@@ -11366,6 +14164,7 @@
           <w:rFonts w:asciiTheme="majorBidi" w:hAnsiTheme="majorBidi" w:cstheme="majorBidi"/>
           <w:sz w:val="24"/>
         </w:rPr>
+        <w:lastRenderedPageBreak/>
         <w:t>Customers</w:t>
       </w:r>
       <w:r>
@@ -11617,63 +14416,63 @@
         <w:rPr>
           <w:rFonts w:asciiTheme="majorBidi" w:hAnsiTheme="majorBidi" w:cstheme="majorBidi"/>
         </w:rPr>
-        <w:t xml:space="preserve">The Cashier interface is designed for processing customer orders, handling payments, and generating receipts. It includes features for viewing current orders, processing transactions, and </w:t>
-      </w:r>
-      <w:r>
+        <w:t>The Cashier interface is designed for processing customer orders, handling payments, and generating receipts. It includes features for viewing current orders, processing transactions, and printing receipts.</w:t>
+      </w:r>
+    </w:p>
+    <w:p>
+      <w:pPr>
+        <w:pStyle w:val="Heading4"/>
+        <w:spacing w:line="360" w:lineRule="auto"/>
         <w:rPr>
           <w:rFonts w:asciiTheme="majorBidi" w:hAnsiTheme="majorBidi" w:cstheme="majorBidi"/>
         </w:rPr>
+      </w:pPr>
+      <w:r>
+        <w:rPr>
+          <w:rFonts w:asciiTheme="majorBidi" w:hAnsiTheme="majorBidi" w:cstheme="majorBidi"/>
+        </w:rPr>
+        <w:t>4.8.2 Figure</w:t>
+      </w:r>
+    </w:p>
+    <w:p>
+      <w:pPr>
+        <w:pStyle w:val="Heading3"/>
+        <w:spacing w:line="360" w:lineRule="auto"/>
+        <w:rPr>
+          <w:rFonts w:asciiTheme="majorBidi" w:hAnsiTheme="majorBidi" w:cstheme="majorBidi"/>
+          <w:sz w:val="24"/>
+          <w:szCs w:val="24"/>
+        </w:rPr>
+      </w:pPr>
+      <w:r>
+        <w:rPr>
+          <w:rFonts w:asciiTheme="majorBidi" w:hAnsiTheme="majorBidi" w:cstheme="majorBidi"/>
+          <w:sz w:val="24"/>
+          <w:szCs w:val="24"/>
+        </w:rPr>
+        <w:t>4.11 Conclusion</w:t>
+      </w:r>
+    </w:p>
+    <w:p>
+      <w:pPr>
+        <w:pStyle w:val="NormalWeb"/>
+        <w:spacing w:line="360" w:lineRule="auto"/>
+        <w:rPr>
+          <w:rFonts w:asciiTheme="majorBidi" w:hAnsiTheme="majorBidi" w:cstheme="majorBidi"/>
+        </w:rPr>
+      </w:pPr>
+      <w:r>
+        <w:rPr>
+          <w:rFonts w:asciiTheme="majorBidi" w:hAnsiTheme="majorBidi" w:cstheme="majorBidi"/>
+        </w:rPr>
+        <w:t xml:space="preserve">The implementation of the supermarket management system has been designed to streamline supermarket operations and enhance user experience. The system’s features are integrated to provide efficient management and easy access for Admins, Cashiers, and Customers. The use of XAMPP for server management and Git/GitHub for version control ensures a robust </w:t>
+      </w:r>
+      <w:r>
+        <w:rPr>
+          <w:rFonts w:asciiTheme="majorBidi" w:hAnsiTheme="majorBidi" w:cstheme="majorBidi"/>
+        </w:rPr>
         <w:lastRenderedPageBreak/>
-        <w:t>printing receipts.</w:t>
-      </w:r>
-    </w:p>
-    <w:p>
-      <w:pPr>
-        <w:pStyle w:val="Heading4"/>
-        <w:spacing w:line="360" w:lineRule="auto"/>
-        <w:rPr>
-          <w:rFonts w:asciiTheme="majorBidi" w:hAnsiTheme="majorBidi" w:cstheme="majorBidi"/>
-        </w:rPr>
-      </w:pPr>
-      <w:r>
-        <w:rPr>
-          <w:rFonts w:asciiTheme="majorBidi" w:hAnsiTheme="majorBidi" w:cstheme="majorBidi"/>
-        </w:rPr>
-        <w:t>4.8.2 Figure</w:t>
-      </w:r>
-    </w:p>
-    <w:p>
-      <w:pPr>
-        <w:pStyle w:val="Heading3"/>
-        <w:spacing w:line="360" w:lineRule="auto"/>
-        <w:rPr>
-          <w:rFonts w:asciiTheme="majorBidi" w:hAnsiTheme="majorBidi" w:cstheme="majorBidi"/>
-          <w:sz w:val="24"/>
-          <w:szCs w:val="24"/>
-        </w:rPr>
-      </w:pPr>
-      <w:r>
-        <w:rPr>
-          <w:rFonts w:asciiTheme="majorBidi" w:hAnsiTheme="majorBidi" w:cstheme="majorBidi"/>
-          <w:sz w:val="24"/>
-          <w:szCs w:val="24"/>
-        </w:rPr>
-        <w:t>4.11 Conclusion</w:t>
-      </w:r>
-    </w:p>
-    <w:p>
-      <w:pPr>
-        <w:pStyle w:val="NormalWeb"/>
-        <w:spacing w:line="360" w:lineRule="auto"/>
-        <w:rPr>
-          <w:rFonts w:asciiTheme="majorBidi" w:hAnsiTheme="majorBidi" w:cstheme="majorBidi"/>
-        </w:rPr>
-      </w:pPr>
-      <w:r>
-        <w:rPr>
-          <w:rFonts w:asciiTheme="majorBidi" w:hAnsiTheme="majorBidi" w:cstheme="majorBidi"/>
-        </w:rPr>
-        <w:t>The implementation of the supermarket management system has been designed to streamline supermarket operations and enhance user experience. The system’s features are integrated to provide efficient management and easy access for Admins, Cashiers, and Customers. The use of XAMPP for server management and Git/GitHub for version control ensures a robust development environment and smooth deployment process. The documentation provided ensures that users and developers can effectively navigate and maintain the system.</w:t>
+        <w:t>development environment and smooth deployment process. The documentation provided ensures that users and developers can effectively navigate and maintain the system.</w:t>
       </w:r>
     </w:p>
     <w:p>
@@ -13905,14 +16704,14 @@
       <a:bodyPr/>
       <a:lstStyle/>
       <a:style>
-        <a:lnRef idx="1">
-          <a:schemeClr val="dk1"/>
+        <a:lnRef idx="2">
+          <a:schemeClr val="accent6"/>
         </a:lnRef>
         <a:fillRef idx="0">
-          <a:schemeClr val="dk1"/>
+          <a:schemeClr val="accent6"/>
         </a:fillRef>
-        <a:effectRef idx="0">
-          <a:schemeClr val="dk1"/>
+        <a:effectRef idx="1">
+          <a:schemeClr val="accent6"/>
         </a:effectRef>
         <a:fontRef idx="minor">
           <a:schemeClr val="tx1"/>

</xml_diff>